<commit_message>
Better structured Steps - Elaborated.docx and Report.docx
</commit_message>
<xml_diff>
--- a/docs/Report.docx
+++ b/docs/Report.docx
@@ -300,7 +300,7 @@
                     <w:bCs/>
                     <w:noProof/>
                   </w:rPr>
-                  <w:t>03/03/2017</w:t>
+                  <w:t>04/03/2017</w:t>
                 </w:r>
                 <w:r>
                   <w:rPr>
@@ -396,7 +396,7 @@
           <w:r>
             <w:fldChar w:fldCharType="separate"/>
           </w:r>
-          <w:hyperlink w:anchor="_Toc476319128" w:history="1">
+          <w:hyperlink w:anchor="_Toc476410872" w:history="1">
             <w:r>
               <w:rPr>
                 <w:rStyle w:val="Hyperlink"/>
@@ -423,7 +423,7 @@
                 <w:noProof/>
                 <w:webHidden/>
               </w:rPr>
-              <w:instrText xml:space="preserve"> PAGEREF _Toc476319128 \h </w:instrText>
+              <w:instrText xml:space="preserve"> PAGEREF _Toc476410872 \h </w:instrText>
             </w:r>
             <w:r>
               <w:rPr>
@@ -466,7 +466,7 @@
               <w:lang w:eastAsia="en-GB"/>
             </w:rPr>
           </w:pPr>
-          <w:hyperlink w:anchor="_Toc476319129" w:history="1">
+          <w:hyperlink w:anchor="_Toc476410873" w:history="1">
             <w:r>
               <w:rPr>
                 <w:rStyle w:val="Hyperlink"/>
@@ -493,7 +493,497 @@
                 <w:noProof/>
                 <w:webHidden/>
               </w:rPr>
-              <w:instrText xml:space="preserve"> PAGEREF _Toc476319129 \h </w:instrText>
+              <w:instrText xml:space="preserve"> PAGEREF _Toc476410873 \h </w:instrText>
+            </w:r>
+            <w:r>
+              <w:rPr>
+                <w:noProof/>
+                <w:webHidden/>
+              </w:rPr>
+            </w:r>
+            <w:r>
+              <w:rPr>
+                <w:noProof/>
+                <w:webHidden/>
+              </w:rPr>
+              <w:fldChar w:fldCharType="separate"/>
+            </w:r>
+            <w:r>
+              <w:rPr>
+                <w:noProof/>
+                <w:webHidden/>
+              </w:rPr>
+              <w:t>3</w:t>
+            </w:r>
+            <w:r>
+              <w:rPr>
+                <w:noProof/>
+                <w:webHidden/>
+              </w:rPr>
+              <w:fldChar w:fldCharType="end"/>
+            </w:r>
+          </w:hyperlink>
+        </w:p>
+        <w:p>
+          <w:pPr>
+            <w:pStyle w:val="TOC2"/>
+            <w:tabs>
+              <w:tab w:val="right" w:leader="dot" w:pos="9016"/>
+            </w:tabs>
+            <w:rPr>
+              <w:rFonts w:eastAsiaTheme="minorEastAsia"/>
+              <w:noProof/>
+              <w:lang w:eastAsia="en-GB"/>
+            </w:rPr>
+          </w:pPr>
+          <w:hyperlink w:anchor="_Toc476410874" w:history="1">
+            <w:r>
+              <w:rPr>
+                <w:rStyle w:val="Hyperlink"/>
+                <w:noProof/>
+              </w:rPr>
+              <w:t>General:</w:t>
+            </w:r>
+            <w:r>
+              <w:rPr>
+                <w:noProof/>
+                <w:webHidden/>
+              </w:rPr>
+              <w:tab/>
+            </w:r>
+            <w:r>
+              <w:rPr>
+                <w:noProof/>
+                <w:webHidden/>
+              </w:rPr>
+              <w:fldChar w:fldCharType="begin"/>
+            </w:r>
+            <w:r>
+              <w:rPr>
+                <w:noProof/>
+                <w:webHidden/>
+              </w:rPr>
+              <w:instrText xml:space="preserve"> PAGEREF _Toc476410874 \h </w:instrText>
+            </w:r>
+            <w:r>
+              <w:rPr>
+                <w:noProof/>
+                <w:webHidden/>
+              </w:rPr>
+            </w:r>
+            <w:r>
+              <w:rPr>
+                <w:noProof/>
+                <w:webHidden/>
+              </w:rPr>
+              <w:fldChar w:fldCharType="separate"/>
+            </w:r>
+            <w:r>
+              <w:rPr>
+                <w:noProof/>
+                <w:webHidden/>
+              </w:rPr>
+              <w:t>3</w:t>
+            </w:r>
+            <w:r>
+              <w:rPr>
+                <w:noProof/>
+                <w:webHidden/>
+              </w:rPr>
+              <w:fldChar w:fldCharType="end"/>
+            </w:r>
+          </w:hyperlink>
+        </w:p>
+        <w:p>
+          <w:pPr>
+            <w:pStyle w:val="TOC2"/>
+            <w:tabs>
+              <w:tab w:val="right" w:leader="dot" w:pos="9016"/>
+            </w:tabs>
+            <w:rPr>
+              <w:rFonts w:eastAsiaTheme="minorEastAsia"/>
+              <w:noProof/>
+              <w:lang w:eastAsia="en-GB"/>
+            </w:rPr>
+          </w:pPr>
+          <w:hyperlink w:anchor="_Toc476410875" w:history="1">
+            <w:r>
+              <w:rPr>
+                <w:rStyle w:val="Hyperlink"/>
+                <w:noProof/>
+              </w:rPr>
+              <w:t>Details:</w:t>
+            </w:r>
+            <w:r>
+              <w:rPr>
+                <w:noProof/>
+                <w:webHidden/>
+              </w:rPr>
+              <w:tab/>
+            </w:r>
+            <w:r>
+              <w:rPr>
+                <w:noProof/>
+                <w:webHidden/>
+              </w:rPr>
+              <w:fldChar w:fldCharType="begin"/>
+            </w:r>
+            <w:r>
+              <w:rPr>
+                <w:noProof/>
+                <w:webHidden/>
+              </w:rPr>
+              <w:instrText xml:space="preserve"> PAGEREF _Toc476410875 \h </w:instrText>
+            </w:r>
+            <w:r>
+              <w:rPr>
+                <w:noProof/>
+                <w:webHidden/>
+              </w:rPr>
+            </w:r>
+            <w:r>
+              <w:rPr>
+                <w:noProof/>
+                <w:webHidden/>
+              </w:rPr>
+              <w:fldChar w:fldCharType="separate"/>
+            </w:r>
+            <w:r>
+              <w:rPr>
+                <w:noProof/>
+                <w:webHidden/>
+              </w:rPr>
+              <w:t>3</w:t>
+            </w:r>
+            <w:r>
+              <w:rPr>
+                <w:noProof/>
+                <w:webHidden/>
+              </w:rPr>
+              <w:fldChar w:fldCharType="end"/>
+            </w:r>
+          </w:hyperlink>
+        </w:p>
+        <w:p>
+          <w:pPr>
+            <w:pStyle w:val="TOC3"/>
+            <w:tabs>
+              <w:tab w:val="right" w:leader="dot" w:pos="9016"/>
+            </w:tabs>
+            <w:rPr>
+              <w:rFonts w:eastAsiaTheme="minorEastAsia"/>
+              <w:noProof/>
+              <w:lang w:eastAsia="en-GB"/>
+            </w:rPr>
+          </w:pPr>
+          <w:hyperlink w:anchor="_Toc476410876" w:history="1">
+            <w:r>
+              <w:rPr>
+                <w:rStyle w:val="Hyperlink"/>
+                <w:noProof/>
+              </w:rPr>
+              <w:t>Amazon</w:t>
+            </w:r>
+            <w:r>
+              <w:rPr>
+                <w:noProof/>
+                <w:webHidden/>
+              </w:rPr>
+              <w:tab/>
+            </w:r>
+            <w:r>
+              <w:rPr>
+                <w:noProof/>
+                <w:webHidden/>
+              </w:rPr>
+              <w:fldChar w:fldCharType="begin"/>
+            </w:r>
+            <w:r>
+              <w:rPr>
+                <w:noProof/>
+                <w:webHidden/>
+              </w:rPr>
+              <w:instrText xml:space="preserve"> PAGEREF _Toc476410876 \h </w:instrText>
+            </w:r>
+            <w:r>
+              <w:rPr>
+                <w:noProof/>
+                <w:webHidden/>
+              </w:rPr>
+            </w:r>
+            <w:r>
+              <w:rPr>
+                <w:noProof/>
+                <w:webHidden/>
+              </w:rPr>
+              <w:fldChar w:fldCharType="separate"/>
+            </w:r>
+            <w:r>
+              <w:rPr>
+                <w:noProof/>
+                <w:webHidden/>
+              </w:rPr>
+              <w:t>3</w:t>
+            </w:r>
+            <w:r>
+              <w:rPr>
+                <w:noProof/>
+                <w:webHidden/>
+              </w:rPr>
+              <w:fldChar w:fldCharType="end"/>
+            </w:r>
+          </w:hyperlink>
+        </w:p>
+        <w:p>
+          <w:pPr>
+            <w:pStyle w:val="TOC3"/>
+            <w:tabs>
+              <w:tab w:val="right" w:leader="dot" w:pos="9016"/>
+            </w:tabs>
+            <w:rPr>
+              <w:rFonts w:eastAsiaTheme="minorEastAsia"/>
+              <w:noProof/>
+              <w:lang w:eastAsia="en-GB"/>
+            </w:rPr>
+          </w:pPr>
+          <w:hyperlink w:anchor="_Toc476410877" w:history="1">
+            <w:r>
+              <w:rPr>
+                <w:rStyle w:val="Hyperlink"/>
+                <w:noProof/>
+              </w:rPr>
+              <w:t>Amazon EC2</w:t>
+            </w:r>
+            <w:r>
+              <w:rPr>
+                <w:noProof/>
+                <w:webHidden/>
+              </w:rPr>
+              <w:tab/>
+            </w:r>
+            <w:r>
+              <w:rPr>
+                <w:noProof/>
+                <w:webHidden/>
+              </w:rPr>
+              <w:fldChar w:fldCharType="begin"/>
+            </w:r>
+            <w:r>
+              <w:rPr>
+                <w:noProof/>
+                <w:webHidden/>
+              </w:rPr>
+              <w:instrText xml:space="preserve"> PAGEREF _Toc476410877 \h </w:instrText>
+            </w:r>
+            <w:r>
+              <w:rPr>
+                <w:noProof/>
+                <w:webHidden/>
+              </w:rPr>
+            </w:r>
+            <w:r>
+              <w:rPr>
+                <w:noProof/>
+                <w:webHidden/>
+              </w:rPr>
+              <w:fldChar w:fldCharType="separate"/>
+            </w:r>
+            <w:r>
+              <w:rPr>
+                <w:noProof/>
+                <w:webHidden/>
+              </w:rPr>
+              <w:t>3</w:t>
+            </w:r>
+            <w:r>
+              <w:rPr>
+                <w:noProof/>
+                <w:webHidden/>
+              </w:rPr>
+              <w:fldChar w:fldCharType="end"/>
+            </w:r>
+          </w:hyperlink>
+        </w:p>
+        <w:p>
+          <w:pPr>
+            <w:pStyle w:val="TOC3"/>
+            <w:tabs>
+              <w:tab w:val="right" w:leader="dot" w:pos="9016"/>
+            </w:tabs>
+            <w:rPr>
+              <w:rFonts w:eastAsiaTheme="minorEastAsia"/>
+              <w:noProof/>
+              <w:lang w:eastAsia="en-GB"/>
+            </w:rPr>
+          </w:pPr>
+          <w:hyperlink w:anchor="_Toc476410878" w:history="1">
+            <w:r>
+              <w:rPr>
+                <w:rStyle w:val="Hyperlink"/>
+                <w:noProof/>
+              </w:rPr>
+              <w:t>Console Access</w:t>
+            </w:r>
+            <w:r>
+              <w:rPr>
+                <w:noProof/>
+                <w:webHidden/>
+              </w:rPr>
+              <w:tab/>
+            </w:r>
+            <w:r>
+              <w:rPr>
+                <w:noProof/>
+                <w:webHidden/>
+              </w:rPr>
+              <w:fldChar w:fldCharType="begin"/>
+            </w:r>
+            <w:r>
+              <w:rPr>
+                <w:noProof/>
+                <w:webHidden/>
+              </w:rPr>
+              <w:instrText xml:space="preserve"> PAGEREF _Toc476410878 \h </w:instrText>
+            </w:r>
+            <w:r>
+              <w:rPr>
+                <w:noProof/>
+                <w:webHidden/>
+              </w:rPr>
+            </w:r>
+            <w:r>
+              <w:rPr>
+                <w:noProof/>
+                <w:webHidden/>
+              </w:rPr>
+              <w:fldChar w:fldCharType="separate"/>
+            </w:r>
+            <w:r>
+              <w:rPr>
+                <w:noProof/>
+                <w:webHidden/>
+              </w:rPr>
+              <w:t>3</w:t>
+            </w:r>
+            <w:r>
+              <w:rPr>
+                <w:noProof/>
+                <w:webHidden/>
+              </w:rPr>
+              <w:fldChar w:fldCharType="end"/>
+            </w:r>
+          </w:hyperlink>
+        </w:p>
+        <w:p>
+          <w:pPr>
+            <w:pStyle w:val="TOC3"/>
+            <w:tabs>
+              <w:tab w:val="right" w:leader="dot" w:pos="9016"/>
+            </w:tabs>
+            <w:rPr>
+              <w:rFonts w:eastAsiaTheme="minorEastAsia"/>
+              <w:noProof/>
+              <w:lang w:eastAsia="en-GB"/>
+            </w:rPr>
+          </w:pPr>
+          <w:hyperlink w:anchor="_Toc476410879" w:history="1">
+            <w:r>
+              <w:rPr>
+                <w:rStyle w:val="Hyperlink"/>
+                <w:noProof/>
+              </w:rPr>
+              <w:t>Database Design Strategy</w:t>
+            </w:r>
+            <w:r>
+              <w:rPr>
+                <w:noProof/>
+                <w:webHidden/>
+              </w:rPr>
+              <w:tab/>
+            </w:r>
+            <w:r>
+              <w:rPr>
+                <w:noProof/>
+                <w:webHidden/>
+              </w:rPr>
+              <w:fldChar w:fldCharType="begin"/>
+            </w:r>
+            <w:r>
+              <w:rPr>
+                <w:noProof/>
+                <w:webHidden/>
+              </w:rPr>
+              <w:instrText xml:space="preserve"> PAGEREF _Toc476410879 \h </w:instrText>
+            </w:r>
+            <w:r>
+              <w:rPr>
+                <w:noProof/>
+                <w:webHidden/>
+              </w:rPr>
+            </w:r>
+            <w:r>
+              <w:rPr>
+                <w:noProof/>
+                <w:webHidden/>
+              </w:rPr>
+              <w:fldChar w:fldCharType="separate"/>
+            </w:r>
+            <w:r>
+              <w:rPr>
+                <w:noProof/>
+                <w:webHidden/>
+              </w:rPr>
+              <w:t>3</w:t>
+            </w:r>
+            <w:r>
+              <w:rPr>
+                <w:noProof/>
+                <w:webHidden/>
+              </w:rPr>
+              <w:fldChar w:fldCharType="end"/>
+            </w:r>
+          </w:hyperlink>
+        </w:p>
+        <w:p>
+          <w:pPr>
+            <w:pStyle w:val="TOC3"/>
+            <w:tabs>
+              <w:tab w:val="right" w:leader="dot" w:pos="9016"/>
+            </w:tabs>
+            <w:rPr>
+              <w:rFonts w:eastAsiaTheme="minorEastAsia"/>
+              <w:noProof/>
+              <w:lang w:eastAsia="en-GB"/>
+            </w:rPr>
+          </w:pPr>
+          <w:hyperlink w:anchor="_Toc476410880" w:history="1">
+            <w:r>
+              <w:rPr>
+                <w:rStyle w:val="Hyperlink"/>
+                <w:noProof/>
+              </w:rPr>
+              <w:t>Physical Database Implementation</w:t>
+            </w:r>
+            <w:r>
+              <w:rPr>
+                <w:noProof/>
+                <w:webHidden/>
+              </w:rPr>
+              <w:tab/>
+            </w:r>
+            <w:r>
+              <w:rPr>
+                <w:noProof/>
+                <w:webHidden/>
+              </w:rPr>
+              <w:fldChar w:fldCharType="begin"/>
+            </w:r>
+            <w:r>
+              <w:rPr>
+                <w:noProof/>
+                <w:webHidden/>
+              </w:rPr>
+              <w:instrText xml:space="preserve"> PAGEREF _Toc476410880 \h </w:instrText>
             </w:r>
             <w:r>
               <w:rPr>
@@ -536,7 +1026,7 @@
               <w:lang w:eastAsia="en-GB"/>
             </w:rPr>
           </w:pPr>
-          <w:hyperlink w:anchor="_Toc476319130" w:history="1">
+          <w:hyperlink w:anchor="_Toc476410881" w:history="1">
             <w:r>
               <w:rPr>
                 <w:rStyle w:val="Hyperlink"/>
@@ -563,7 +1053,7 @@
                 <w:noProof/>
                 <w:webHidden/>
               </w:rPr>
-              <w:instrText xml:space="preserve"> PAGEREF _Toc476319130 \h </w:instrText>
+              <w:instrText xml:space="preserve"> PAGEREF _Toc476410881 \h </w:instrText>
             </w:r>
             <w:r>
               <w:rPr>
@@ -583,7 +1073,77 @@
                 <w:noProof/>
                 <w:webHidden/>
               </w:rPr>
-              <w:t>3</w:t>
+              <w:t>4</w:t>
+            </w:r>
+            <w:r>
+              <w:rPr>
+                <w:noProof/>
+                <w:webHidden/>
+              </w:rPr>
+              <w:fldChar w:fldCharType="end"/>
+            </w:r>
+          </w:hyperlink>
+        </w:p>
+        <w:p>
+          <w:pPr>
+            <w:pStyle w:val="TOC1"/>
+            <w:tabs>
+              <w:tab w:val="right" w:leader="dot" w:pos="9016"/>
+            </w:tabs>
+            <w:rPr>
+              <w:rFonts w:eastAsiaTheme="minorEastAsia"/>
+              <w:noProof/>
+              <w:lang w:eastAsia="en-GB"/>
+            </w:rPr>
+          </w:pPr>
+          <w:hyperlink w:anchor="_Toc476410882" w:history="1">
+            <w:r>
+              <w:rPr>
+                <w:rStyle w:val="Hyperlink"/>
+                <w:noProof/>
+              </w:rPr>
+              <w:t>Implementation</w:t>
+            </w:r>
+            <w:r>
+              <w:rPr>
+                <w:noProof/>
+                <w:webHidden/>
+              </w:rPr>
+              <w:tab/>
+            </w:r>
+            <w:r>
+              <w:rPr>
+                <w:noProof/>
+                <w:webHidden/>
+              </w:rPr>
+              <w:fldChar w:fldCharType="begin"/>
+            </w:r>
+            <w:r>
+              <w:rPr>
+                <w:noProof/>
+                <w:webHidden/>
+              </w:rPr>
+              <w:instrText xml:space="preserve"> PAGEREF _Toc476410882 \h </w:instrText>
+            </w:r>
+            <w:r>
+              <w:rPr>
+                <w:noProof/>
+                <w:webHidden/>
+              </w:rPr>
+            </w:r>
+            <w:r>
+              <w:rPr>
+                <w:noProof/>
+                <w:webHidden/>
+              </w:rPr>
+              <w:fldChar w:fldCharType="separate"/>
+            </w:r>
+            <w:r>
+              <w:rPr>
+                <w:noProof/>
+                <w:webHidden/>
+              </w:rPr>
+              <w:t>5</w:t>
             </w:r>
             <w:r>
               <w:rPr>
@@ -606,13 +1166,13 @@
               <w:lang w:eastAsia="en-GB"/>
             </w:rPr>
           </w:pPr>
-          <w:hyperlink w:anchor="_Toc476319131" w:history="1">
+          <w:hyperlink w:anchor="_Toc476410883" w:history="1">
             <w:r>
               <w:rPr>
                 <w:rStyle w:val="Hyperlink"/>
                 <w:noProof/>
               </w:rPr>
-              <w:t>Class Diagram</w:t>
+              <w:t>Discussing How-To steps (Actual steps in appendix?):</w:t>
             </w:r>
             <w:r>
               <w:rPr>
@@ -633,7 +1193,7 @@
                 <w:noProof/>
                 <w:webHidden/>
               </w:rPr>
-              <w:instrText xml:space="preserve"> PAGEREF _Toc476319131 \h </w:instrText>
+              <w:instrText xml:space="preserve"> PAGEREF _Toc476410883 \h </w:instrText>
             </w:r>
             <w:r>
               <w:rPr>
@@ -653,147 +1213,7 @@
                 <w:noProof/>
                 <w:webHidden/>
               </w:rPr>
-              <w:t>3</w:t>
-            </w:r>
-            <w:r>
-              <w:rPr>
-                <w:noProof/>
-                <w:webHidden/>
-              </w:rPr>
-              <w:fldChar w:fldCharType="end"/>
-            </w:r>
-          </w:hyperlink>
-        </w:p>
-        <w:p>
-          <w:pPr>
-            <w:pStyle w:val="TOC2"/>
-            <w:tabs>
-              <w:tab w:val="right" w:leader="dot" w:pos="9016"/>
-            </w:tabs>
-            <w:rPr>
-              <w:rFonts w:eastAsiaTheme="minorEastAsia"/>
-              <w:noProof/>
-              <w:lang w:eastAsia="en-GB"/>
-            </w:rPr>
-          </w:pPr>
-          <w:hyperlink w:anchor="_Toc476319132" w:history="1">
-            <w:r>
-              <w:rPr>
-                <w:rStyle w:val="Hyperlink"/>
-                <w:noProof/>
-              </w:rPr>
-              <w:t>GitHub issues</w:t>
-            </w:r>
-            <w:r>
-              <w:rPr>
-                <w:noProof/>
-                <w:webHidden/>
-              </w:rPr>
-              <w:tab/>
-            </w:r>
-            <w:r>
-              <w:rPr>
-                <w:noProof/>
-                <w:webHidden/>
-              </w:rPr>
-              <w:fldChar w:fldCharType="begin"/>
-            </w:r>
-            <w:r>
-              <w:rPr>
-                <w:noProof/>
-                <w:webHidden/>
-              </w:rPr>
-              <w:instrText xml:space="preserve"> PAGEREF _Toc476319132 \h </w:instrText>
-            </w:r>
-            <w:r>
-              <w:rPr>
-                <w:noProof/>
-                <w:webHidden/>
-              </w:rPr>
-            </w:r>
-            <w:r>
-              <w:rPr>
-                <w:noProof/>
-                <w:webHidden/>
-              </w:rPr>
-              <w:fldChar w:fldCharType="separate"/>
-            </w:r>
-            <w:r>
-              <w:rPr>
-                <w:noProof/>
-                <w:webHidden/>
-              </w:rPr>
-              <w:t>3</w:t>
-            </w:r>
-            <w:r>
-              <w:rPr>
-                <w:noProof/>
-                <w:webHidden/>
-              </w:rPr>
-              <w:fldChar w:fldCharType="end"/>
-            </w:r>
-          </w:hyperlink>
-        </w:p>
-        <w:p>
-          <w:pPr>
-            <w:pStyle w:val="TOC2"/>
-            <w:tabs>
-              <w:tab w:val="right" w:leader="dot" w:pos="9016"/>
-            </w:tabs>
-            <w:rPr>
-              <w:rFonts w:eastAsiaTheme="minorEastAsia"/>
-              <w:noProof/>
-              <w:lang w:eastAsia="en-GB"/>
-            </w:rPr>
-          </w:pPr>
-          <w:hyperlink w:anchor="_Toc476319133" w:history="1">
-            <w:r>
-              <w:rPr>
-                <w:rStyle w:val="Hyperlink"/>
-                <w:noProof/>
-              </w:rPr>
-              <w:t>GitHub commits</w:t>
-            </w:r>
-            <w:r>
-              <w:rPr>
-                <w:noProof/>
-                <w:webHidden/>
-              </w:rPr>
-              <w:tab/>
-            </w:r>
-            <w:r>
-              <w:rPr>
-                <w:noProof/>
-                <w:webHidden/>
-              </w:rPr>
-              <w:fldChar w:fldCharType="begin"/>
-            </w:r>
-            <w:r>
-              <w:rPr>
-                <w:noProof/>
-                <w:webHidden/>
-              </w:rPr>
-              <w:instrText xml:space="preserve"> PAGEREF _Toc476319133 \h </w:instrText>
-            </w:r>
-            <w:r>
-              <w:rPr>
-                <w:noProof/>
-                <w:webHidden/>
-              </w:rPr>
-            </w:r>
-            <w:r>
-              <w:rPr>
-                <w:noProof/>
-                <w:webHidden/>
-              </w:rPr>
-              <w:fldChar w:fldCharType="separate"/>
-            </w:r>
-            <w:r>
-              <w:rPr>
-                <w:noProof/>
-                <w:webHidden/>
-              </w:rPr>
-              <w:t>3</w:t>
+              <w:t>5</w:t>
             </w:r>
             <w:r>
               <w:rPr>
@@ -816,13 +1236,13 @@
               <w:lang w:eastAsia="en-GB"/>
             </w:rPr>
           </w:pPr>
-          <w:hyperlink w:anchor="_Toc476319134" w:history="1">
+          <w:hyperlink w:anchor="_Toc476410884" w:history="1">
             <w:r>
               <w:rPr>
                 <w:rStyle w:val="Hyperlink"/>
                 <w:noProof/>
               </w:rPr>
-              <w:t>Implementation</w:t>
+              <w:t>Testing &amp; Evaluation</w:t>
             </w:r>
             <w:r>
               <w:rPr>
@@ -843,7 +1263,7 @@
                 <w:noProof/>
                 <w:webHidden/>
               </w:rPr>
-              <w:instrText xml:space="preserve"> PAGEREF _Toc476319134 \h </w:instrText>
+              <w:instrText xml:space="preserve"> PAGEREF _Toc476410884 \h </w:instrText>
             </w:r>
             <w:r>
               <w:rPr>
@@ -863,287 +1283,7 @@
                 <w:noProof/>
                 <w:webHidden/>
               </w:rPr>
-              <w:t>3</w:t>
-            </w:r>
-            <w:r>
-              <w:rPr>
-                <w:noProof/>
-                <w:webHidden/>
-              </w:rPr>
-              <w:fldChar w:fldCharType="end"/>
-            </w:r>
-          </w:hyperlink>
-        </w:p>
-        <w:p>
-          <w:pPr>
-            <w:pStyle w:val="TOC2"/>
-            <w:tabs>
-              <w:tab w:val="right" w:leader="dot" w:pos="9016"/>
-            </w:tabs>
-            <w:rPr>
-              <w:rFonts w:eastAsiaTheme="minorEastAsia"/>
-              <w:noProof/>
-              <w:lang w:eastAsia="en-GB"/>
-            </w:rPr>
-          </w:pPr>
-          <w:hyperlink w:anchor="_Toc476319135" w:history="1">
-            <w:r>
-              <w:rPr>
-                <w:rStyle w:val="Hyperlink"/>
-                <w:noProof/>
-              </w:rPr>
-              <w:t>Discussing How-To steps (Actual steps in appendix?):</w:t>
-            </w:r>
-            <w:r>
-              <w:rPr>
-                <w:noProof/>
-                <w:webHidden/>
-              </w:rPr>
-              <w:tab/>
-            </w:r>
-            <w:r>
-              <w:rPr>
-                <w:noProof/>
-                <w:webHidden/>
-              </w:rPr>
-              <w:fldChar w:fldCharType="begin"/>
-            </w:r>
-            <w:r>
-              <w:rPr>
-                <w:noProof/>
-                <w:webHidden/>
-              </w:rPr>
-              <w:instrText xml:space="preserve"> PAGEREF _Toc476319135 \h </w:instrText>
-            </w:r>
-            <w:r>
-              <w:rPr>
-                <w:noProof/>
-                <w:webHidden/>
-              </w:rPr>
-            </w:r>
-            <w:r>
-              <w:rPr>
-                <w:noProof/>
-                <w:webHidden/>
-              </w:rPr>
-              <w:fldChar w:fldCharType="separate"/>
-            </w:r>
-            <w:r>
-              <w:rPr>
-                <w:noProof/>
-                <w:webHidden/>
-              </w:rPr>
-              <w:t>3</w:t>
-            </w:r>
-            <w:r>
-              <w:rPr>
-                <w:noProof/>
-                <w:webHidden/>
-              </w:rPr>
-              <w:fldChar w:fldCharType="end"/>
-            </w:r>
-          </w:hyperlink>
-        </w:p>
-        <w:p>
-          <w:pPr>
-            <w:pStyle w:val="TOC3"/>
-            <w:tabs>
-              <w:tab w:val="right" w:leader="dot" w:pos="9016"/>
-            </w:tabs>
-            <w:rPr>
-              <w:rFonts w:eastAsiaTheme="minorEastAsia"/>
-              <w:noProof/>
-              <w:lang w:eastAsia="en-GB"/>
-            </w:rPr>
-          </w:pPr>
-          <w:hyperlink w:anchor="_Toc476319136" w:history="1">
-            <w:r>
-              <w:rPr>
-                <w:rStyle w:val="Hyperlink"/>
-                <w:noProof/>
-              </w:rPr>
-              <w:t>Database PHPPgAdmin environment</w:t>
-            </w:r>
-            <w:r>
-              <w:rPr>
-                <w:noProof/>
-                <w:webHidden/>
-              </w:rPr>
-              <w:tab/>
-            </w:r>
-            <w:r>
-              <w:rPr>
-                <w:noProof/>
-                <w:webHidden/>
-              </w:rPr>
-              <w:fldChar w:fldCharType="begin"/>
-            </w:r>
-            <w:r>
-              <w:rPr>
-                <w:noProof/>
-                <w:webHidden/>
-              </w:rPr>
-              <w:instrText xml:space="preserve"> PAGEREF _Toc476319136 \h </w:instrText>
-            </w:r>
-            <w:r>
-              <w:rPr>
-                <w:noProof/>
-                <w:webHidden/>
-              </w:rPr>
-            </w:r>
-            <w:r>
-              <w:rPr>
-                <w:noProof/>
-                <w:webHidden/>
-              </w:rPr>
-              <w:fldChar w:fldCharType="separate"/>
-            </w:r>
-            <w:r>
-              <w:rPr>
-                <w:noProof/>
-                <w:webHidden/>
-              </w:rPr>
-              <w:t>3</w:t>
-            </w:r>
-            <w:r>
-              <w:rPr>
-                <w:noProof/>
-                <w:webHidden/>
-              </w:rPr>
-              <w:fldChar w:fldCharType="end"/>
-            </w:r>
-          </w:hyperlink>
-        </w:p>
-        <w:p>
-          <w:pPr>
-            <w:pStyle w:val="TOC3"/>
-            <w:tabs>
-              <w:tab w:val="right" w:leader="dot" w:pos="9016"/>
-            </w:tabs>
-            <w:rPr>
-              <w:rFonts w:eastAsiaTheme="minorEastAsia"/>
-              <w:noProof/>
-              <w:lang w:eastAsia="en-GB"/>
-            </w:rPr>
-          </w:pPr>
-          <w:hyperlink w:anchor="_Toc476319137" w:history="1">
-            <w:r>
-              <w:rPr>
-                <w:rStyle w:val="Hyperlink"/>
-                <w:noProof/>
-              </w:rPr>
-              <w:t>Dump files</w:t>
-            </w:r>
-            <w:r>
-              <w:rPr>
-                <w:noProof/>
-                <w:webHidden/>
-              </w:rPr>
-              <w:tab/>
-            </w:r>
-            <w:r>
-              <w:rPr>
-                <w:noProof/>
-                <w:webHidden/>
-              </w:rPr>
-              <w:fldChar w:fldCharType="begin"/>
-            </w:r>
-            <w:r>
-              <w:rPr>
-                <w:noProof/>
-                <w:webHidden/>
-              </w:rPr>
-              <w:instrText xml:space="preserve"> PAGEREF _Toc476319137 \h </w:instrText>
-            </w:r>
-            <w:r>
-              <w:rPr>
-                <w:noProof/>
-                <w:webHidden/>
-              </w:rPr>
-            </w:r>
-            <w:r>
-              <w:rPr>
-                <w:noProof/>
-                <w:webHidden/>
-              </w:rPr>
-              <w:fldChar w:fldCharType="separate"/>
-            </w:r>
-            <w:r>
-              <w:rPr>
-                <w:noProof/>
-                <w:webHidden/>
-              </w:rPr>
-              <w:t>3</w:t>
-            </w:r>
-            <w:r>
-              <w:rPr>
-                <w:noProof/>
-                <w:webHidden/>
-              </w:rPr>
-              <w:fldChar w:fldCharType="end"/>
-            </w:r>
-          </w:hyperlink>
-        </w:p>
-        <w:p>
-          <w:pPr>
-            <w:pStyle w:val="TOC3"/>
-            <w:tabs>
-              <w:tab w:val="right" w:leader="dot" w:pos="9016"/>
-            </w:tabs>
-            <w:rPr>
-              <w:rFonts w:eastAsiaTheme="minorEastAsia"/>
-              <w:noProof/>
-              <w:lang w:eastAsia="en-GB"/>
-            </w:rPr>
-          </w:pPr>
-          <w:hyperlink w:anchor="_Toc476319138" w:history="1">
-            <w:r>
-              <w:rPr>
-                <w:rStyle w:val="Hyperlink"/>
-                <w:noProof/>
-              </w:rPr>
-              <w:t>“Tables” management environment (imported dump file)</w:t>
-            </w:r>
-            <w:r>
-              <w:rPr>
-                <w:noProof/>
-                <w:webHidden/>
-              </w:rPr>
-              <w:tab/>
-            </w:r>
-            <w:r>
-              <w:rPr>
-                <w:noProof/>
-                <w:webHidden/>
-              </w:rPr>
-              <w:fldChar w:fldCharType="begin"/>
-            </w:r>
-            <w:r>
-              <w:rPr>
-                <w:noProof/>
-                <w:webHidden/>
-              </w:rPr>
-              <w:instrText xml:space="preserve"> PAGEREF _Toc476319138 \h </w:instrText>
-            </w:r>
-            <w:r>
-              <w:rPr>
-                <w:noProof/>
-                <w:webHidden/>
-              </w:rPr>
-            </w:r>
-            <w:r>
-              <w:rPr>
-                <w:noProof/>
-                <w:webHidden/>
-              </w:rPr>
-              <w:fldChar w:fldCharType="separate"/>
-            </w:r>
-            <w:r>
-              <w:rPr>
-                <w:noProof/>
-                <w:webHidden/>
-              </w:rPr>
-              <w:t>3</w:t>
+              <w:t>5</w:t>
             </w:r>
             <w:r>
               <w:rPr>
@@ -1166,13 +1306,13 @@
               <w:lang w:eastAsia="en-GB"/>
             </w:rPr>
           </w:pPr>
-          <w:hyperlink w:anchor="_Toc476319139" w:history="1">
+          <w:hyperlink w:anchor="_Toc476410885" w:history="1">
             <w:r>
               <w:rPr>
                 <w:rStyle w:val="Hyperlink"/>
                 <w:noProof/>
               </w:rPr>
-              <w:t>Testing &amp; Evaluation</w:t>
+              <w:t>Critical Review</w:t>
             </w:r>
             <w:r>
               <w:rPr>
@@ -1193,7 +1333,7 @@
                 <w:noProof/>
                 <w:webHidden/>
               </w:rPr>
-              <w:instrText xml:space="preserve"> PAGEREF _Toc476319139 \h </w:instrText>
+              <w:instrText xml:space="preserve"> PAGEREF _Toc476410885 \h </w:instrText>
             </w:r>
             <w:r>
               <w:rPr>
@@ -1213,7 +1353,7 @@
                 <w:noProof/>
                 <w:webHidden/>
               </w:rPr>
-              <w:t>3</w:t>
+              <w:t>5</w:t>
             </w:r>
             <w:r>
               <w:rPr>
@@ -1236,13 +1376,13 @@
               <w:lang w:eastAsia="en-GB"/>
             </w:rPr>
           </w:pPr>
-          <w:hyperlink w:anchor="_Toc476319140" w:history="1">
+          <w:hyperlink w:anchor="_Toc476410886" w:history="1">
             <w:r>
               <w:rPr>
                 <w:rStyle w:val="Hyperlink"/>
                 <w:noProof/>
               </w:rPr>
-              <w:t>Critical Review</w:t>
+              <w:t>Appendix A</w:t>
             </w:r>
             <w:r>
               <w:rPr>
@@ -1263,7 +1403,7 @@
                 <w:noProof/>
                 <w:webHidden/>
               </w:rPr>
-              <w:instrText xml:space="preserve"> PAGEREF _Toc476319140 \h </w:instrText>
+              <w:instrText xml:space="preserve"> PAGEREF _Toc476410886 \h </w:instrText>
             </w:r>
             <w:r>
               <w:rPr>
@@ -1283,77 +1423,7 @@
                 <w:noProof/>
                 <w:webHidden/>
               </w:rPr>
-              <w:t>3</w:t>
-            </w:r>
-            <w:r>
-              <w:rPr>
-                <w:noProof/>
-                <w:webHidden/>
-              </w:rPr>
-              <w:fldChar w:fldCharType="end"/>
-            </w:r>
-          </w:hyperlink>
-        </w:p>
-        <w:p>
-          <w:pPr>
-            <w:pStyle w:val="TOC1"/>
-            <w:tabs>
-              <w:tab w:val="right" w:leader="dot" w:pos="9016"/>
-            </w:tabs>
-            <w:rPr>
-              <w:rFonts w:eastAsiaTheme="minorEastAsia"/>
-              <w:noProof/>
-              <w:lang w:eastAsia="en-GB"/>
-            </w:rPr>
-          </w:pPr>
-          <w:hyperlink w:anchor="_Toc476319141" w:history="1">
-            <w:r>
-              <w:rPr>
-                <w:rStyle w:val="Hyperlink"/>
-                <w:noProof/>
-              </w:rPr>
-              <w:t>Appendix</w:t>
-            </w:r>
-            <w:r>
-              <w:rPr>
-                <w:noProof/>
-                <w:webHidden/>
-              </w:rPr>
-              <w:tab/>
-            </w:r>
-            <w:r>
-              <w:rPr>
-                <w:noProof/>
-                <w:webHidden/>
-              </w:rPr>
-              <w:fldChar w:fldCharType="begin"/>
-            </w:r>
-            <w:r>
-              <w:rPr>
-                <w:noProof/>
-                <w:webHidden/>
-              </w:rPr>
-              <w:instrText xml:space="preserve"> PAGEREF _Toc476319141 \h </w:instrText>
-            </w:r>
-            <w:r>
-              <w:rPr>
-                <w:noProof/>
-                <w:webHidden/>
-              </w:rPr>
-            </w:r>
-            <w:r>
-              <w:rPr>
-                <w:noProof/>
-                <w:webHidden/>
-              </w:rPr>
-              <w:fldChar w:fldCharType="separate"/>
-            </w:r>
-            <w:r>
-              <w:rPr>
-                <w:noProof/>
-                <w:webHidden/>
-              </w:rPr>
-              <w:t>3</w:t>
+              <w:t>5</w:t>
             </w:r>
             <w:r>
               <w:rPr>
@@ -1390,7 +1460,7 @@
       <w:pPr>
         <w:pStyle w:val="Heading1"/>
       </w:pPr>
-      <w:bookmarkStart w:id="0" w:name="_Toc476319128"/>
+      <w:bookmarkStart w:id="0" w:name="_Toc476410872"/>
       <w:r>
         <w:lastRenderedPageBreak/>
         <w:t>Introduction</w:t>
@@ -1400,11 +1470,12 @@
       </w:r>
       <w:bookmarkEnd w:id="0"/>
     </w:p>
+    <w:p/>
     <w:p>
       <w:pPr>
         <w:pStyle w:val="Heading1"/>
       </w:pPr>
-      <w:bookmarkStart w:id="1" w:name="_Toc476319129"/>
+      <w:bookmarkStart w:id="1" w:name="_Toc476410873"/>
       <w:r>
         <w:t xml:space="preserve">Methodology and </w:t>
       </w:r>
@@ -1416,153 +1487,734 @@
       </w:r>
       <w:bookmarkEnd w:id="1"/>
     </w:p>
+    <w:p/>
+    <w:p>
+      <w:pPr>
+        <w:pStyle w:val="Heading2"/>
+      </w:pPr>
+      <w:bookmarkStart w:id="2" w:name="_Toc476410874"/>
+      <w:r>
+        <w:t>General:</w:t>
+      </w:r>
+      <w:bookmarkEnd w:id="2"/>
+    </w:p>
+    <w:p>
+      <w:r>
+        <w:t>Methodology was to use forums, help pages, advice from people around me, etc.. to start investigating available technologies and procedures.  (paste words from Proposal here!)</w:t>
+      </w:r>
+    </w:p>
+    <w:p>
+      <w:r>
+        <w:t>This was essentially an “agile” approach in that I chose to investigate tools and make quick assessments on which ones to deploy without doing very exhaustive research on the merits of each.. I continued use of a tool or resource if it could be quickly and easily deployed to achieve an end.   When this did occur, I made notes on how each such tool was deployed thus recording sufficient material to turn these into How-To’s.</w:t>
+      </w:r>
+    </w:p>
+    <w:p>
+      <w:pPr>
+        <w:pStyle w:val="Heading2"/>
+      </w:pPr>
+      <w:bookmarkStart w:id="3" w:name="_Toc476410875"/>
+      <w:r>
+        <w:t>Details:</w:t>
+      </w:r>
+      <w:bookmarkEnd w:id="3"/>
+    </w:p>
+    <w:p/>
+    <w:p>
+      <w:pPr>
+        <w:pStyle w:val="Heading3"/>
+      </w:pPr>
+      <w:bookmarkStart w:id="4" w:name="_Toc476410876"/>
+      <w:r>
+        <w:t>Chose and Bought a Domain Name!</w:t>
+      </w:r>
+    </w:p>
+    <w:p>
+      <w:r>
+        <w:t>Describe how we did this.  =&gt; HOW_TO get a domainname!</w:t>
+      </w:r>
+    </w:p>
+    <w:p>
+      <w:pPr>
+        <w:pStyle w:val="Heading3"/>
+      </w:pPr>
+      <w:r>
+        <w:t>Amazon</w:t>
+      </w:r>
+      <w:bookmarkEnd w:id="4"/>
+    </w:p>
+    <w:p>
+      <w:r>
+        <w:t xml:space="preserve">describe initial difficulties setting up “free tier” account; eventually sorted.  Found Amazon support quite ok.   (made new gmail account to make use of free tier, talk about linking to Amazon account and waiting for services etc).  </w:t>
+      </w:r>
+      <w:bookmarkStart w:id="5" w:name="OLE_LINK11"/>
+      <w:bookmarkStart w:id="6" w:name="OLE_LINK12"/>
+      <w:r>
+        <w:t xml:space="preserve">Hence Deliverable: “HOW-TO </w:t>
+      </w:r>
+      <w:r>
+        <w:t>Amazon “Free Tier” Account Creation</w:t>
+      </w:r>
+      <w:r>
+        <w:t>”</w:t>
+      </w:r>
+    </w:p>
+    <w:p>
+      <w:pPr>
+        <w:pStyle w:val="Heading3"/>
+      </w:pPr>
+      <w:bookmarkStart w:id="7" w:name="_Toc476410877"/>
+      <w:bookmarkEnd w:id="5"/>
+      <w:bookmarkEnd w:id="6"/>
+      <w:r>
+        <w:t>Amazon EC2</w:t>
+      </w:r>
+      <w:bookmarkEnd w:id="7"/>
+    </w:p>
+    <w:p>
+      <w:r>
+        <w:t xml:space="preserve">Chose an ami (namely Amazon Linux).   Wanted to investigate how to manage large amounts of data hence experimented with creating EBS Volume, </w:t>
+      </w:r>
+      <w:bookmarkStart w:id="8" w:name="OLE_LINK13"/>
+      <w:bookmarkStart w:id="9" w:name="OLE_LINK14"/>
+      <w:bookmarkStart w:id="10" w:name="OLE_LINK15"/>
+      <w:r>
+        <w:t xml:space="preserve">Hence Deliverable: “HOW-TO </w:t>
+      </w:r>
+      <w:bookmarkEnd w:id="8"/>
+      <w:bookmarkEnd w:id="9"/>
+      <w:bookmarkEnd w:id="10"/>
+      <w:r>
+        <w:t>EBS Volumes”</w:t>
+      </w:r>
+    </w:p>
+    <w:p>
+      <w:pPr>
+        <w:pStyle w:val="Heading3"/>
+      </w:pPr>
+      <w:bookmarkStart w:id="11" w:name="_Toc476410878"/>
+      <w:r>
+        <w:t>Console Access</w:t>
+      </w:r>
+      <w:bookmarkEnd w:id="11"/>
+    </w:p>
+    <w:p>
+      <w:r>
+        <w:t>.. found there is normally no “console” access as expected in stand-alone workstations or in VPlayer-type environments..  Needed to get a bash prompt onto the newly created instance.. Hence Deliverables: “HOW-TO key-pair, putty, ?”</w:t>
+      </w:r>
+    </w:p>
+    <w:p>
+      <w:pPr>
+        <w:pStyle w:val="Heading3"/>
+      </w:pPr>
+      <w:bookmarkStart w:id="12" w:name="_Toc476410879"/>
+      <w:r>
+        <w:t>Database Design Strategy</w:t>
+      </w:r>
+      <w:bookmarkEnd w:id="12"/>
+    </w:p>
+    <w:p>
+      <w:r>
+        <w:t>(talk about the design exercise using StarUML).</w:t>
+      </w:r>
+    </w:p>
+    <w:p>
+      <w:pPr>
+        <w:pStyle w:val="Heading3"/>
+      </w:pPr>
+      <w:bookmarkStart w:id="13" w:name="_Toc476410880"/>
+      <w:r>
+        <w:t>Physical Database Implementation</w:t>
+      </w:r>
+      <w:bookmarkEnd w:id="13"/>
+    </w:p>
+    <w:p>
+      <w:r>
+        <w:t>Database PHPPgAdmin environment</w:t>
+      </w:r>
+      <w:r>
+        <w:t xml:space="preserve"> –</w:t>
+      </w:r>
+      <w:r>
+        <w:t xml:space="preserve">.  confusion re postgres9,91,92,93, etc. Decided to go latest (95) but later found serious compat. Probs with phppgadmin!) (discuss:  fixing SQL error statements at top of php code, look in gmail for link to fix)  </w:t>
+      </w:r>
+      <w:r>
+        <w:t xml:space="preserve"> how I managed to create a database, and get a first-up interface that allowed test data to be entered and reviewed, using phpPgAdmin.  This quickly hit an issue because it’s difficult to recognise foreign key values as just id’s.   Then needed a more visual interface allowing foreign data to be recognised.  </w:t>
+      </w:r>
+      <w:r>
+        <w:t xml:space="preserve">  =&gt; HOW-TO ... “xx”</w:t>
+      </w:r>
+    </w:p>
+    <w:p>
+      <w:r>
+        <w:lastRenderedPageBreak/>
+        <w:t>Got advice on this as a result of which t</w:t>
+      </w:r>
+      <w:r>
+        <w:t xml:space="preserve">hen used </w:t>
+      </w:r>
+      <w:r>
+        <w:t xml:space="preserve">open-source </w:t>
+      </w:r>
+      <w:r>
+        <w:t>“Tables”</w:t>
+      </w:r>
+      <w:r>
+        <w:t xml:space="preserve"> facility which allowed data to be visualised.</w:t>
+      </w:r>
+    </w:p>
+    <w:p>
+      <w:r>
+        <w:t>Dump files</w:t>
+      </w:r>
+      <w:r>
+        <w:t xml:space="preserve">  </w:t>
+      </w:r>
+      <w:r>
+        <w:t>“Tables” management environment (imported dump file)</w:t>
+      </w:r>
+    </w:p>
+    <w:p>
+      <w:r>
+        <w:t>.. ( and so on.. a small paragraph or narrative</w:t>
+      </w:r>
+      <w:r>
+        <w:t>, each one with a L3 Header,</w:t>
+      </w:r>
+      <w:r>
+        <w:t xml:space="preserve"> describing what </w:t>
+      </w:r>
+      <w:r>
+        <w:t>led to each HOW-TO!  Note that some paragraphs lead to several HOWtos, some possibly lead to dead-ends hence no how-to.</w:t>
+      </w:r>
+    </w:p>
+    <w:p/>
     <w:p>
       <w:pPr>
         <w:pStyle w:val="Heading1"/>
       </w:pPr>
-      <w:bookmarkStart w:id="2" w:name="_Toc476319130"/>
+      <w:bookmarkStart w:id="14" w:name="_Toc476410881"/>
       <w:r>
         <w:t>Design</w:t>
       </w:r>
-      <w:bookmarkEnd w:id="2"/>
+      <w:bookmarkEnd w:id="14"/>
+    </w:p>
+    <w:p>
+      <w:r>
+        <w:t>I made the following design decisions:</w:t>
+      </w:r>
+      <w:r>
+        <w:t xml:space="preserve"> (“why I went the way I did”)</w:t>
+      </w:r>
+    </w:p>
+    <w:p>
+      <w:pPr>
+        <w:pStyle w:val="ListParagraph"/>
+        <w:numPr>
+          <w:ilvl w:val="0"/>
+          <w:numId w:val="1"/>
+        </w:numPr>
+      </w:pPr>
+      <w:r>
+        <w:t>Server hosting In House –</w:t>
+      </w:r>
+      <w:r>
+        <w:t xml:space="preserve"> </w:t>
+      </w:r>
+      <w:r>
+        <w:t>I chose Cloud because</w:t>
+      </w:r>
+    </w:p>
+    <w:p>
+      <w:pPr>
+        <w:pStyle w:val="ListParagraph"/>
+      </w:pPr>
+      <w:r>
+        <w:t>I chose the Amazon cloud-based environment due to it being a very well known company; offering great customer service and reliability, a free tier program and having a wide range of virtualisation tools and file storage available to its users. The EC2 and S3 services are the most relevant for this project, and when combined can immensely strengthen a virtual Amazon instance. As an additional benefit, through hosting the virtual server in the cloud, it is both accessible anywhere.</w:t>
+      </w:r>
+    </w:p>
+    <w:p>
+      <w:pPr>
+        <w:pStyle w:val="ListParagraph"/>
+        <w:numPr>
+          <w:ilvl w:val="0"/>
+          <w:numId w:val="1"/>
+        </w:numPr>
+      </w:pPr>
+      <w:r>
+        <w:t>Choice of Cloud Provider (Amazon, Azura, Rackspace etc) Chose Amazon EC2 because</w:t>
+      </w:r>
+    </w:p>
+    <w:p>
+      <w:pPr>
+        <w:pStyle w:val="ListParagraph"/>
+        <w:numPr>
+          <w:ilvl w:val="0"/>
+          <w:numId w:val="1"/>
+        </w:numPr>
+      </w:pPr>
+      <w:r>
+        <w:t xml:space="preserve">Choice of Source Control (GitHub vs BitBucket vs Dropbox) </w:t>
+      </w:r>
+      <w:r>
+        <w:t xml:space="preserve">chose GitHub </w:t>
+      </w:r>
+      <w:r>
+        <w:t xml:space="preserve">as a </w:t>
+      </w:r>
+      <w:r>
+        <w:t>repository</w:t>
+      </w:r>
+      <w:r>
+        <w:t xml:space="preserve"> for all</w:t>
+      </w:r>
+      <w:r>
+        <w:t xml:space="preserve"> screenshots, source code, version control</w:t>
+      </w:r>
+      <w:r>
+        <w:t xml:space="preserve"> aspects</w:t>
+      </w:r>
+      <w:r>
+        <w:t xml:space="preserve"> </w:t>
+      </w:r>
+      <w:r>
+        <w:t xml:space="preserve">and </w:t>
+      </w:r>
+      <w:r>
+        <w:t xml:space="preserve">documentation </w:t>
+      </w:r>
+      <w:r>
+        <w:t xml:space="preserve">(issues etc) </w:t>
+      </w:r>
+      <w:r>
+        <w:t>needs</w:t>
+      </w:r>
+    </w:p>
+    <w:p>
+      <w:pPr>
+        <w:pStyle w:val="ListParagraph"/>
+        <w:numPr>
+          <w:ilvl w:val="0"/>
+          <w:numId w:val="1"/>
+        </w:numPr>
+      </w:pPr>
+      <w:r>
+        <w:t>Local access to server (Putty because)</w:t>
+      </w:r>
+    </w:p>
+    <w:p>
+      <w:pPr>
+        <w:pStyle w:val="ListParagraph"/>
+        <w:numPr>
+          <w:ilvl w:val="0"/>
+          <w:numId w:val="1"/>
+        </w:numPr>
+      </w:pPr>
+      <w:r>
+        <w:t>Database (Technology, Management tool PHPPgAdmin)</w:t>
+      </w:r>
+    </w:p>
+    <w:p>
+      <w:pPr>
+        <w:pStyle w:val="ListParagraph"/>
+        <w:numPr>
+          <w:ilvl w:val="0"/>
+          <w:numId w:val="1"/>
+        </w:numPr>
+      </w:pPr>
+      <w:r>
+        <w:t>OS (Windows VS Linux)</w:t>
+      </w:r>
+    </w:p>
+    <w:p>
+      <w:pPr>
+        <w:pStyle w:val="ListParagraph"/>
+        <w:numPr>
+          <w:ilvl w:val="0"/>
+          <w:numId w:val="1"/>
+        </w:numPr>
+      </w:pPr>
+      <w:r>
+        <w:t>Choice of Linux distribution (Amazon Linus)</w:t>
+      </w:r>
+    </w:p>
+    <w:p>
+      <w:pPr>
+        <w:pStyle w:val="ListParagraph"/>
+        <w:numPr>
+          <w:ilvl w:val="0"/>
+          <w:numId w:val="1"/>
+        </w:numPr>
+      </w:pPr>
+      <w:r>
+        <w:t>Security (Approach, Confidentiality, Privash, SSH Key Pair)</w:t>
+      </w:r>
+    </w:p>
+    <w:p>
+      <w:pPr>
+        <w:pStyle w:val="ListParagraph"/>
+        <w:numPr>
+          <w:ilvl w:val="0"/>
+          <w:numId w:val="1"/>
+        </w:numPr>
+      </w:pPr>
+      <w:r>
+        <w:t>StarUML</w:t>
+      </w:r>
+      <w:r>
+        <w:t>Class Diagram</w:t>
+      </w:r>
+    </w:p>
+    <w:p>
+      <w:pPr>
+        <w:pStyle w:val="ListParagraph"/>
+        <w:numPr>
+          <w:ilvl w:val="0"/>
+          <w:numId w:val="1"/>
+        </w:numPr>
+      </w:pPr>
+      <w:r>
+        <w:t>Backup techniques (</w:t>
+      </w:r>
+      <w:r>
+        <w:t>test data, use PhpPgAdmin frequently to export dump files</w:t>
+      </w:r>
+      <w:r>
+        <w:t>, considered Ansible and Terraform etc</w:t>
+      </w:r>
+      <w:r>
+        <w:t>)</w:t>
+      </w:r>
+    </w:p>
+    <w:p>
+      <w:pPr>
+        <w:pStyle w:val="ListParagraph"/>
+        <w:numPr>
+          <w:ilvl w:val="0"/>
+          <w:numId w:val="1"/>
+        </w:numPr>
+      </w:pPr>
+      <w:r>
+        <w:t>Apache / PostGres configuration</w:t>
+      </w:r>
+    </w:p>
+    <w:p>
+      <w:pPr>
+        <w:pStyle w:val="ListParagraph"/>
+        <w:numPr>
+          <w:ilvl w:val="0"/>
+          <w:numId w:val="1"/>
+        </w:numPr>
+      </w:pPr>
+      <w:r>
+        <w:t>Docker consideration</w:t>
+      </w:r>
+    </w:p>
+    <w:p>
+      <w:pPr>
+        <w:pStyle w:val="ListParagraph"/>
+        <w:numPr>
+          <w:ilvl w:val="0"/>
+          <w:numId w:val="1"/>
+        </w:numPr>
+      </w:pPr>
+      <w:r>
+        <w:t>Encryption (BoxCryptor for Putty Keys)</w:t>
+      </w:r>
+      <w:r>
+        <w:t xml:space="preserve"> and linkage with Dropbox</w:t>
+      </w:r>
+    </w:p>
+    <w:p>
+      <w:pPr>
+        <w:pStyle w:val="ListParagraph"/>
+        <w:numPr>
+          <w:ilvl w:val="0"/>
+          <w:numId w:val="1"/>
+        </w:numPr>
+      </w:pPr>
+      <w:r>
+        <w:t>Domain name purchase</w:t>
+      </w:r>
+    </w:p>
+    <w:p>
+      <w:pPr>
+        <w:pStyle w:val="ListParagraph"/>
+        <w:numPr>
+          <w:ilvl w:val="0"/>
+          <w:numId w:val="1"/>
+        </w:numPr>
+      </w:pPr>
+      <w:r>
+        <w:t>How should I record information? Word .doc or GitHub .md files. Doc is such a standard, though for technical documentation I believe this should be in .md format.</w:t>
+      </w:r>
+    </w:p>
+    <w:p>
+      <w:pPr>
+        <w:pStyle w:val="ListParagraph"/>
+        <w:numPr>
+          <w:ilvl w:val="0"/>
+          <w:numId w:val="1"/>
+        </w:numPr>
+      </w:pPr>
+      <w:r>
+        <w:t>How to reliably reproduce runtime environment (research suggests that Docker is a strong solution to this, but as yet I have to learn Docker effectively)</w:t>
+      </w:r>
+    </w:p>
+    <w:p>
+      <w:pPr>
+        <w:pStyle w:val="ListParagraph"/>
+        <w:numPr>
+          <w:ilvl w:val="0"/>
+          <w:numId w:val="1"/>
+        </w:numPr>
+      </w:pPr>
+      <w:r>
+        <w:t>Choice of web-server (Apache, NginX ?) Apache because..</w:t>
+      </w:r>
+    </w:p>
+    <w:p>
+      <w:pPr>
+        <w:pStyle w:val="ListParagraph"/>
+        <w:numPr>
+          <w:ilvl w:val="0"/>
+          <w:numId w:val="1"/>
+        </w:numPr>
+      </w:pPr>
+      <w:r>
+        <w:t>Hack attempt prevention, disabling clear-text password login access.</w:t>
+      </w:r>
+    </w:p>
+    <w:p>
+      <w:pPr>
+        <w:pStyle w:val="ListParagraph"/>
+        <w:numPr>
+          <w:ilvl w:val="0"/>
+          <w:numId w:val="1"/>
+        </w:numPr>
+      </w:pPr>
+      <w:r>
+        <w:t>Similarities between Amazon Linux and Centos 6 (why Centos 6.x instructions should be followed)</w:t>
+      </w:r>
+    </w:p>
+    <w:p>
+      <w:pPr>
+        <w:pStyle w:val="ListParagraph"/>
+        <w:numPr>
+          <w:ilvl w:val="0"/>
+          <w:numId w:val="1"/>
+        </w:numPr>
+      </w:pPr>
+      <w:r>
+        <w:t>Installation of PostGres</w:t>
+      </w:r>
+    </w:p>
+    <w:p>
+      <w:pPr>
+        <w:pStyle w:val="ListParagraph"/>
+        <w:numPr>
+          <w:ilvl w:val="0"/>
+          <w:numId w:val="1"/>
+        </w:numPr>
+      </w:pPr>
+      <w:r>
+        <w:lastRenderedPageBreak/>
+        <w:t>Regular yum update to enforce preventing of vulnerabilities regarding security issues</w:t>
+      </w:r>
+    </w:p>
+    <w:p>
+      <w:pPr>
+        <w:pStyle w:val="ListParagraph"/>
+        <w:numPr>
+          <w:ilvl w:val="0"/>
+          <w:numId w:val="1"/>
+        </w:numPr>
+      </w:pPr>
+      <w:r>
+        <w:t>Looked into SQL generation from UML but assumed it was very complex / couldn’t find anything / wouldn’t work for my version</w:t>
+      </w:r>
+    </w:p>
+    <w:p>
+      <w:pPr>
+        <w:pStyle w:val="ListParagraph"/>
+        <w:numPr>
+          <w:ilvl w:val="0"/>
+          <w:numId w:val="1"/>
+        </w:numPr>
+      </w:pPr>
+      <w:r>
+        <w:t>Benefit of public key usage with GitHub</w:t>
+      </w:r>
+    </w:p>
+    <w:p>
+      <w:pPr>
+        <w:pStyle w:val="ListParagraph"/>
+        <w:numPr>
+          <w:ilvl w:val="0"/>
+          <w:numId w:val="1"/>
+        </w:numPr>
+      </w:pPr>
+      <w:r>
+        <w:t>Considered enhancement of GitHub credentials</w:t>
+      </w:r>
+    </w:p>
+    <w:p>
+      <w:pPr>
+        <w:pStyle w:val="ListParagraph"/>
+        <w:numPr>
+          <w:ilvl w:val="0"/>
+          <w:numId w:val="1"/>
+        </w:numPr>
+      </w:pPr>
+      <w:r>
+        <w:t>Consideration of static (elastic) instead of dynamic ip</w:t>
+      </w:r>
+    </w:p>
+    <w:p>
+      <w:pPr>
+        <w:pStyle w:val="ListParagraph"/>
+        <w:numPr>
+          <w:ilvl w:val="0"/>
+          <w:numId w:val="1"/>
+        </w:numPr>
+      </w:pPr>
+      <w:r>
+        <w:t>Documentation of snapshots to accompany steps document</w:t>
+      </w:r>
+    </w:p>
+    <w:p>
+      <w:pPr>
+        <w:pStyle w:val="ListParagraph"/>
+        <w:numPr>
+          <w:ilvl w:val="0"/>
+          <w:numId w:val="1"/>
+        </w:numPr>
+      </w:pPr>
+      <w:r>
+        <w:t>Use of TortoiseGit to manage local Git repo</w:t>
+      </w:r>
+    </w:p>
+    <w:p>
+      <w:pPr>
+        <w:pStyle w:val="Heading1"/>
+      </w:pPr>
+      <w:bookmarkStart w:id="15" w:name="_Toc476410882"/>
+      <w:r>
+        <w:t>Implementation</w:t>
+      </w:r>
+      <w:bookmarkEnd w:id="15"/>
     </w:p>
     <w:p>
       <w:pPr>
         <w:pStyle w:val="Heading2"/>
       </w:pPr>
-      <w:bookmarkStart w:id="3" w:name="_Toc476319131"/>
-      <w:r>
-        <w:t>Class Diagram</w:t>
-      </w:r>
-      <w:bookmarkEnd w:id="3"/>
+      <w:bookmarkStart w:id="16" w:name="_Toc476410883"/>
+      <w:r>
+        <w:t>Discussing How-To steps (Actual steps in appendix?):</w:t>
+      </w:r>
+      <w:bookmarkEnd w:id="16"/>
+    </w:p>
+    <w:p>
+      <w:r>
+        <w:t>Appendix A is the primary deliverable of this project work, and consists of a series of HOW-TO’s. These are designed to be simple, practical and readable instructions that allow a particular technical objective to be achieved, and yet do not assume a high existing level of expertise to understand and execute.</w:t>
+      </w:r>
+    </w:p>
+    <w:p/>
+    <w:p>
+      <w:pPr>
+        <w:pStyle w:val="Heading1"/>
+      </w:pPr>
+      <w:bookmarkStart w:id="17" w:name="OLE_LINK1"/>
+      <w:bookmarkStart w:id="18" w:name="OLE_LINK2"/>
+      <w:bookmarkStart w:id="19" w:name="OLE_LINK3"/>
+      <w:bookmarkStart w:id="20" w:name="_Toc476410884"/>
+      <w:r>
+        <w:t>Testing &amp; Evaluation</w:t>
+      </w:r>
+      <w:bookmarkEnd w:id="20"/>
+    </w:p>
+    <w:p>
+      <w:pPr>
+        <w:pStyle w:val="ListParagraph"/>
+        <w:numPr>
+          <w:ilvl w:val="0"/>
+          <w:numId w:val="1"/>
+        </w:numPr>
+      </w:pPr>
+      <w:r>
+        <w:t>Succeded in getting a web app up and running?  (self assessment.. I reckon I did)</w:t>
+      </w:r>
+    </w:p>
+    <w:p>
+      <w:pPr>
+        <w:pStyle w:val="ListParagraph"/>
+        <w:numPr>
+          <w:ilvl w:val="0"/>
+          <w:numId w:val="1"/>
+        </w:numPr>
+      </w:pPr>
+      <w:r>
+        <w:t>(put the how-tos in front of somebody else!  See if they can follow them !)</w:t>
+      </w:r>
+    </w:p>
+    <w:p>
+      <w:pPr>
+        <w:pStyle w:val="Heading1"/>
+      </w:pPr>
+      <w:bookmarkStart w:id="21" w:name="_Toc476410885"/>
+      <w:bookmarkEnd w:id="17"/>
+      <w:bookmarkEnd w:id="18"/>
+      <w:bookmarkEnd w:id="19"/>
+      <w:r>
+        <w:t>Critical Review</w:t>
+      </w:r>
+      <w:bookmarkEnd w:id="21"/>
+    </w:p>
+    <w:p>
+      <w:bookmarkStart w:id="22" w:name="OLE_LINK4"/>
+      <w:bookmarkStart w:id="23" w:name="OLE_LINK5"/>
+      <w:bookmarkStart w:id="24" w:name="OLE_LINK16"/>
+      <w:bookmarkStart w:id="25" w:name="OLE_LINK17"/>
+    </w:p>
+    <w:p>
+      <w:r>
+        <w:t>Was my approach successful?   Will anyone really benefit from my How-Tos?</w:t>
+      </w:r>
+    </w:p>
+    <w:p>
+      <w:r>
+        <w:t>Which design decisions would I do differently?</w:t>
+      </w:r>
+    </w:p>
+    <w:p>
+      <w:pPr>
+        <w:pStyle w:val="Heading1"/>
+      </w:pPr>
+      <w:bookmarkStart w:id="26" w:name="_Toc476410886"/>
+      <w:bookmarkEnd w:id="24"/>
+      <w:bookmarkEnd w:id="25"/>
+      <w:r>
+        <w:t>Appendix</w:t>
+      </w:r>
+      <w:r>
+        <w:t xml:space="preserve"> A</w:t>
+      </w:r>
+      <w:bookmarkEnd w:id="26"/>
+    </w:p>
+    <w:bookmarkEnd w:id="22"/>
+    <w:bookmarkEnd w:id="23"/>
+    <w:p>
+      <w:r>
+        <w:t>(Append all How-To’s here, so they’re shown in contents section)</w:t>
+      </w:r>
     </w:p>
     <w:p>
       <w:pPr>
         <w:pStyle w:val="Heading2"/>
       </w:pPr>
-      <w:bookmarkStart w:id="4" w:name="_Toc476319132"/>
-      <w:proofErr w:type="spellStart"/>
-      <w:r>
-        <w:t>GitHub</w:t>
-      </w:r>
-      <w:proofErr w:type="spellEnd"/>
-      <w:r>
-        <w:t xml:space="preserve"> issues</w:t>
-      </w:r>
-      <w:bookmarkEnd w:id="4"/>
-    </w:p>
-    <w:p>
-      <w:pPr>
-        <w:pStyle w:val="Heading2"/>
-      </w:pPr>
-      <w:bookmarkStart w:id="5" w:name="_Toc476319133"/>
-      <w:proofErr w:type="spellStart"/>
-      <w:r>
-        <w:t>GitHub</w:t>
-      </w:r>
-      <w:proofErr w:type="spellEnd"/>
-      <w:r>
-        <w:t xml:space="preserve"> commits</w:t>
-      </w:r>
-      <w:bookmarkEnd w:id="5"/>
-    </w:p>
-    <w:p>
-      <w:pPr>
-        <w:pStyle w:val="Heading1"/>
-      </w:pPr>
-      <w:bookmarkStart w:id="6" w:name="_Toc476319134"/>
-      <w:r>
-        <w:t>Implementation</w:t>
-      </w:r>
-      <w:bookmarkEnd w:id="6"/>
-    </w:p>
-    <w:p>
-      <w:pPr>
-        <w:pStyle w:val="Heading2"/>
-      </w:pPr>
-      <w:bookmarkStart w:id="7" w:name="_Toc476319135"/>
-      <w:r>
-        <w:t>Discussing How-To steps (Actual steps in appendix?):</w:t>
-      </w:r>
-      <w:bookmarkEnd w:id="7"/>
-    </w:p>
-    <w:p/>
-    <w:p>
-      <w:pPr>
-        <w:pStyle w:val="Heading3"/>
-      </w:pPr>
-      <w:bookmarkStart w:id="8" w:name="_Toc476319136"/>
-      <w:r>
-        <w:t xml:space="preserve">Database </w:t>
-      </w:r>
-      <w:proofErr w:type="spellStart"/>
-      <w:r>
-        <w:t>PHPPgAdmin</w:t>
-      </w:r>
-      <w:proofErr w:type="spellEnd"/>
-      <w:r>
-        <w:t xml:space="preserve"> environment</w:t>
-      </w:r>
-      <w:bookmarkEnd w:id="8"/>
-    </w:p>
-    <w:p>
-      <w:pPr>
-        <w:pStyle w:val="Heading3"/>
-      </w:pPr>
-      <w:bookmarkStart w:id="9" w:name="_Toc476319137"/>
-      <w:r>
-        <w:t>Dump files</w:t>
-      </w:r>
-      <w:bookmarkEnd w:id="9"/>
-    </w:p>
-    <w:p>
-      <w:pPr>
-        <w:pStyle w:val="Heading3"/>
-      </w:pPr>
-      <w:bookmarkStart w:id="10" w:name="_Toc476319138"/>
-      <w:r>
-        <w:t>“Tables” management environment (imported dump file)</w:t>
-      </w:r>
-      <w:bookmarkEnd w:id="10"/>
-    </w:p>
-    <w:p>
-      <w:pPr>
-        <w:pStyle w:val="Heading1"/>
-      </w:pPr>
-      <w:bookmarkStart w:id="11" w:name="_Toc476319139"/>
-      <w:r>
-        <w:t>Testing &amp; Evaluation</w:t>
-      </w:r>
-      <w:bookmarkEnd w:id="11"/>
-    </w:p>
-    <w:p>
-      <w:pPr>
-        <w:pStyle w:val="Heading1"/>
-      </w:pPr>
-      <w:bookmarkStart w:id="12" w:name="_Toc476319140"/>
-      <w:r>
-        <w:t>Critical Review</w:t>
-      </w:r>
-      <w:bookmarkEnd w:id="12"/>
-    </w:p>
-    <w:p>
-      <w:pPr>
-        <w:pStyle w:val="Heading1"/>
-      </w:pPr>
-      <w:bookmarkStart w:id="13" w:name="_Toc476319141"/>
-      <w:r>
-        <w:t>Appendix</w:t>
-      </w:r>
-      <w:bookmarkEnd w:id="13"/>
-    </w:p>
-    <w:p>
-      <w:pPr>
-        <w:pStyle w:val="Heading2"/>
-      </w:pPr>
     </w:p>
     <w:sectPr>
-      <w:headerReference w:type="default" r:id="rId8"/>
-      <w:footerReference w:type="default" r:id="rId9"/>
+      <w:headerReference w:type="default" r:id="rId9"/>
+      <w:footerReference w:type="default" r:id="rId10"/>
       <w:pgSz w:w="11906" w:h="16838"/>
       <w:pgMar w:top="1440" w:right="1440" w:bottom="1440" w:left="1440" w:header="708" w:footer="708" w:gutter="0"/>
       <w:cols w:space="708"/>
@@ -1609,7 +2261,7 @@
         <w:rPr>
           <w:noProof/>
         </w:rPr>
-        <w:t>03/03/2017</w:t>
+        <w:t>04/03/2017</w:t>
       </w:r>
     </w:fldSimple>
     <w:r>
@@ -1653,7 +2305,7 @@
                 <v:h position="#0,topLeft" xrange="0,21600"/>
               </v:handles>
             </v:shapetype>
-            <v:shape id="_x0000_s2050" type="#_x0000_t5" style="position:absolute;margin-left:4669.5pt;margin-top:0;width:167.4pt;height:161.8pt;z-index:251660288;mso-position-horizontal:right;mso-position-horizontal-relative:page;mso-position-vertical:bottom;mso-position-vertical-relative:page" adj="21600" fillcolor="#d2eaf1 [824]" stroked="f">
+            <v:shape id="_x0000_s2050" type="#_x0000_t5" style="position:absolute;margin-left:4796.9pt;margin-top:0;width:167.4pt;height:161.8pt;z-index:251660288;mso-position-horizontal:right;mso-position-horizontal-relative:page;mso-position-vertical:bottom;mso-position-vertical-relative:page" adj="21600" fillcolor="#d2eaf1 [824]" stroked="f">
               <v:textbox style="mso-next-textbox:#_x0000_s2050">
                 <w:txbxContent>
                   <w:p>
@@ -1680,7 +2332,7 @@
                         <w:sz w:val="72"/>
                         <w:szCs w:val="72"/>
                       </w:rPr>
-                      <w:t>2</w:t>
+                      <w:t>4</w:t>
                     </w:r>
                     <w:r>
                       <w:rPr>
@@ -1744,24 +2396,130 @@
       <w:rPr>
         <w:lang w:val="en-AU"/>
       </w:rPr>
-      <w:t xml:space="preserve">Internet Security – TCP / IP </w:t>
-    </w:r>
-    <w:proofErr w:type="spellStart"/>
-    <w:r>
-      <w:rPr>
-        <w:lang w:val="en-AU"/>
-      </w:rPr>
-      <w:t>Deterlab</w:t>
-    </w:r>
-    <w:proofErr w:type="spellEnd"/>
-    <w:r>
-      <w:rPr>
-        <w:lang w:val="en-AU"/>
-      </w:rPr>
-      <w:t xml:space="preserve"> Experiments</w:t>
+      <w:t>Internet Security – TCP / IP Deterlab Experiments</w:t>
     </w:r>
   </w:p>
 </w:hdr>
+</file>
+
+<file path=word/numbering.xml><?xml version="1.0" encoding="utf-8"?>
+<w:numbering xmlns:ve="http://schemas.openxmlformats.org/markup-compatibility/2006" xmlns:o="urn:schemas-microsoft-com:office:office" xmlns:r="http://schemas.openxmlformats.org/officeDocument/2006/relationships" xmlns:m="http://schemas.openxmlformats.org/officeDocument/2006/math" xmlns:v="urn:schemas-microsoft-com:vml" xmlns:wp="http://schemas.openxmlformats.org/drawingml/2006/wordprocessingDrawing" xmlns:w10="urn:schemas-microsoft-com:office:word" xmlns:w="http://schemas.openxmlformats.org/wordprocessingml/2006/main" xmlns:wne="http://schemas.microsoft.com/office/word/2006/wordml">
+  <w:abstractNum w:abstractNumId="0">
+    <w:nsid w:val="490C25A7"/>
+    <w:multiLevelType w:val="hybridMultilevel"/>
+    <w:tmpl w:val="7A8EF6D6"/>
+    <w:lvl w:ilvl="0" w:tplc="B5CCEE10">
+      <w:numFmt w:val="bullet"/>
+      <w:lvlText w:val="-"/>
+      <w:lvlJc w:val="left"/>
+      <w:pPr>
+        <w:ind w:left="720" w:hanging="360"/>
+      </w:pPr>
+      <w:rPr>
+        <w:rFonts w:ascii="Calibri" w:eastAsiaTheme="minorHAnsi" w:hAnsi="Calibri" w:cstheme="minorBidi" w:hint="default"/>
+      </w:rPr>
+    </w:lvl>
+    <w:lvl w:ilvl="1" w:tplc="08090003" w:tentative="1">
+      <w:start w:val="1"/>
+      <w:numFmt w:val="bullet"/>
+      <w:lvlText w:val="o"/>
+      <w:lvlJc w:val="left"/>
+      <w:pPr>
+        <w:ind w:left="1440" w:hanging="360"/>
+      </w:pPr>
+      <w:rPr>
+        <w:rFonts w:ascii="Courier New" w:hAnsi="Courier New" w:cs="Courier New" w:hint="default"/>
+      </w:rPr>
+    </w:lvl>
+    <w:lvl w:ilvl="2" w:tplc="08090005" w:tentative="1">
+      <w:start w:val="1"/>
+      <w:numFmt w:val="bullet"/>
+      <w:lvlText w:val=""/>
+      <w:lvlJc w:val="left"/>
+      <w:pPr>
+        <w:ind w:left="2160" w:hanging="360"/>
+      </w:pPr>
+      <w:rPr>
+        <w:rFonts w:ascii="Wingdings" w:hAnsi="Wingdings" w:hint="default"/>
+      </w:rPr>
+    </w:lvl>
+    <w:lvl w:ilvl="3" w:tplc="08090001" w:tentative="1">
+      <w:start w:val="1"/>
+      <w:numFmt w:val="bullet"/>
+      <w:lvlText w:val=""/>
+      <w:lvlJc w:val="left"/>
+      <w:pPr>
+        <w:ind w:left="2880" w:hanging="360"/>
+      </w:pPr>
+      <w:rPr>
+        <w:rFonts w:ascii="Symbol" w:hAnsi="Symbol" w:hint="default"/>
+      </w:rPr>
+    </w:lvl>
+    <w:lvl w:ilvl="4" w:tplc="08090003" w:tentative="1">
+      <w:start w:val="1"/>
+      <w:numFmt w:val="bullet"/>
+      <w:lvlText w:val="o"/>
+      <w:lvlJc w:val="left"/>
+      <w:pPr>
+        <w:ind w:left="3600" w:hanging="360"/>
+      </w:pPr>
+      <w:rPr>
+        <w:rFonts w:ascii="Courier New" w:hAnsi="Courier New" w:cs="Courier New" w:hint="default"/>
+      </w:rPr>
+    </w:lvl>
+    <w:lvl w:ilvl="5" w:tplc="08090005" w:tentative="1">
+      <w:start w:val="1"/>
+      <w:numFmt w:val="bullet"/>
+      <w:lvlText w:val=""/>
+      <w:lvlJc w:val="left"/>
+      <w:pPr>
+        <w:ind w:left="4320" w:hanging="360"/>
+      </w:pPr>
+      <w:rPr>
+        <w:rFonts w:ascii="Wingdings" w:hAnsi="Wingdings" w:hint="default"/>
+      </w:rPr>
+    </w:lvl>
+    <w:lvl w:ilvl="6" w:tplc="08090001" w:tentative="1">
+      <w:start w:val="1"/>
+      <w:numFmt w:val="bullet"/>
+      <w:lvlText w:val=""/>
+      <w:lvlJc w:val="left"/>
+      <w:pPr>
+        <w:ind w:left="5040" w:hanging="360"/>
+      </w:pPr>
+      <w:rPr>
+        <w:rFonts w:ascii="Symbol" w:hAnsi="Symbol" w:hint="default"/>
+      </w:rPr>
+    </w:lvl>
+    <w:lvl w:ilvl="7" w:tplc="08090003" w:tentative="1">
+      <w:start w:val="1"/>
+      <w:numFmt w:val="bullet"/>
+      <w:lvlText w:val="o"/>
+      <w:lvlJc w:val="left"/>
+      <w:pPr>
+        <w:ind w:left="5760" w:hanging="360"/>
+      </w:pPr>
+      <w:rPr>
+        <w:rFonts w:ascii="Courier New" w:hAnsi="Courier New" w:cs="Courier New" w:hint="default"/>
+      </w:rPr>
+    </w:lvl>
+    <w:lvl w:ilvl="8" w:tplc="08090005" w:tentative="1">
+      <w:start w:val="1"/>
+      <w:numFmt w:val="bullet"/>
+      <w:lvlText w:val=""/>
+      <w:lvlJc w:val="left"/>
+      <w:pPr>
+        <w:ind w:left="6480" w:hanging="360"/>
+      </w:pPr>
+      <w:rPr>
+        <w:rFonts w:ascii="Wingdings" w:hAnsi="Wingdings" w:hint="default"/>
+      </w:rPr>
+    </w:lvl>
+  </w:abstractNum>
+  <w:num w:numId="1">
+    <w:abstractNumId w:val="0"/>
+  </w:num>
+</w:numbering>
 </file>
 
 <file path=word/styles.xml><?xml version="1.0" encoding="utf-8"?>
@@ -2322,6 +3080,17 @@
       <w:ind w:left="384" w:hanging="384"/>
     </w:pPr>
   </w:style>
+  <w:style w:type="paragraph" w:styleId="ListParagraph">
+    <w:name w:val="List Paragraph"/>
+    <w:basedOn w:val="Normal"/>
+    <w:uiPriority w:val="34"/>
+    <w:qFormat/>
+    <w:rsid w:val="00656B15"/>
+    <w:pPr>
+      <w:ind w:left="720"/>
+      <w:contextualSpacing/>
+    </w:pPr>
+  </w:style>
 </w:styles>
 </file>
 

</xml_diff>

<commit_message>
Slight updates to Steps - Elaborated.docx and Report.docx
</commit_message>
<xml_diff>
--- a/docs/Report.docx
+++ b/docs/Report.docx
@@ -300,7 +300,7 @@
                     <w:bCs/>
                     <w:noProof/>
                   </w:rPr>
-                  <w:t>04/03/2017</w:t>
+                  <w:t>09/03/2017</w:t>
                 </w:r>
                 <w:r>
                   <w:rPr>
@@ -1500,12 +1500,84 @@
     </w:p>
     <w:p>
       <w:r>
-        <w:t>Methodology was to use forums, help pages, advice from people around me, etc.. to start investigating available technologies and procedures.  (paste words from Proposal here!)</w:t>
-      </w:r>
-    </w:p>
-    <w:p>
-      <w:r>
-        <w:t>This was essentially an “agile” approach in that I chose to investigate tools and make quick assessments on which ones to deploy without doing very exhaustive research on the merits of each.. I continued use of a tool or resource if it could be quickly and easily deployed to achieve an end.   When this did occur, I made notes on how each such tool was deployed thus recording sufficient material to turn these into How-To’s.</w:t>
+        <w:t>The m</w:t>
+      </w:r>
+      <w:r>
+        <w:t xml:space="preserve">ethodology </w:t>
+      </w:r>
+      <w:r>
+        <w:t>I applied led me to the use of</w:t>
+      </w:r>
+      <w:r>
+        <w:t xml:space="preserve"> forums, help pages</w:t>
+      </w:r>
+      <w:r>
+        <w:t xml:space="preserve"> on the web and </w:t>
+      </w:r>
+      <w:r>
+        <w:t xml:space="preserve">advice from </w:t>
+      </w:r>
+      <w:r>
+        <w:t>friends and family members</w:t>
+      </w:r>
+      <w:r>
+        <w:t xml:space="preserve"> to start investigating available technologies and procedures.</w:t>
+      </w:r>
+      <w:r>
+        <w:t xml:space="preserve"> Considered technologies include GitHub, MySQL, PuTTY, PHP, Python, Ruby / Perl, HTML5, CSS, Javascript, Bootstrap, Angular, JQuery UI, mySQL, postGreSQL, Ansible and Docker, some of which were utilised in the project. The Amazon services EC2, S3, EBS and Elastic IPs were all implemented into the project as utilisation of the wide range of Amazon technologies was the main direction I wanted to head into for this area. I intended to make full use of their “free tier” procedure / offer, though through easy mistakes regarding instance up-time this was unfortunately not achieved. </w:t>
+      </w:r>
+    </w:p>
+    <w:p>
+      <w:r>
+        <w:t>This was essentially an “agile” approach in that I chose to investigate tools and make quick assessments on which ones to deploy</w:t>
+      </w:r>
+      <w:r>
+        <w:t>,</w:t>
+      </w:r>
+      <w:r>
+        <w:t xml:space="preserve"> without </w:t>
+      </w:r>
+      <w:r>
+        <w:t>performing a</w:t>
+      </w:r>
+      <w:r>
+        <w:t xml:space="preserve"> very exhaustive </w:t>
+      </w:r>
+      <w:r>
+        <w:t>research on the merits of each.</w:t>
+      </w:r>
+      <w:r>
+        <w:t xml:space="preserve"> I continued use of a tool or resource if it could be quickly and easily deployed to achieve an end</w:t>
+      </w:r>
+      <w:r>
+        <w:t>, however when this did occur</w:t>
+      </w:r>
+      <w:r>
+        <w:t xml:space="preserve"> I made notes on how each such tool was deployed</w:t>
+      </w:r>
+      <w:r>
+        <w:t>. This resulted in the</w:t>
+      </w:r>
+      <w:r>
+        <w:t xml:space="preserve"> recording </w:t>
+      </w:r>
+      <w:r>
+        <w:t xml:space="preserve">of </w:t>
+      </w:r>
+      <w:r>
+        <w:t xml:space="preserve">sufficient material to turn these </w:t>
+      </w:r>
+      <w:r>
+        <w:t xml:space="preserve">notes </w:t>
+      </w:r>
+      <w:r>
+        <w:t xml:space="preserve">into </w:t>
+      </w:r>
+      <w:r>
+        <w:t xml:space="preserve">fully elaborated </w:t>
+      </w:r>
+      <w:r>
+        <w:t>How-To’s.</w:t>
       </w:r>
     </w:p>
     <w:p>
@@ -1530,7 +1602,19 @@
     </w:p>
     <w:p>
       <w:r>
+        <w:rPr>
+          <w:highlight w:val="yellow"/>
+        </w:rPr>
         <w:t>Describe how we did this.  =&gt; HOW_TO get a domainname!</w:t>
+      </w:r>
+      <w:r>
+        <w:t xml:space="preserve"> </w:t>
+      </w:r>
+      <w:r>
+        <w:rPr>
+          <w:highlight w:val="yellow"/>
+        </w:rPr>
+        <w:t>I still think dad has this in his email..</w:t>
       </w:r>
     </w:p>
     <w:p>
@@ -1623,16 +1707,14 @@
       </w:pPr>
       <w:bookmarkStart w:id="13" w:name="_Toc476410880"/>
       <w:r>
+        <w:lastRenderedPageBreak/>
         <w:t>Physical Database Implementation</w:t>
       </w:r>
       <w:bookmarkEnd w:id="13"/>
     </w:p>
     <w:p>
       <w:r>
-        <w:t>Database PHPPgAdmin environment</w:t>
-      </w:r>
-      <w:r>
-        <w:t xml:space="preserve"> –</w:t>
+        <w:t>Database PHPPgAdmin environment –</w:t>
       </w:r>
       <w:r>
         <w:t xml:space="preserve">.  confusion re postgres9,91,92,93, etc. Decided to go latest (95) but later found serious compat. Probs with phppgadmin!) (discuss:  fixing SQL error statements at top of php code, look in gmail for link to fix)  </w:t>
@@ -1646,7 +1728,6 @@
     </w:p>
     <w:p>
       <w:r>
-        <w:lastRenderedPageBreak/>
         <w:t>Got advice on this as a result of which t</w:t>
       </w:r>
       <w:r>
@@ -1957,6 +2038,7 @@
         </w:numPr>
       </w:pPr>
       <w:r>
+        <w:lastRenderedPageBreak/>
         <w:t>How to reliably reproduce runtime environment (research suggests that Docker is a strong solution to this, but as yet I have to learn Docker effectively)</w:t>
       </w:r>
     </w:p>
@@ -2017,7 +2099,6 @@
         </w:numPr>
       </w:pPr>
       <w:r>
-        <w:lastRenderedPageBreak/>
         <w:t>Regular yum update to enforce preventing of vulnerabilities regarding security issues</w:t>
       </w:r>
     </w:p>
@@ -2123,14 +2204,14 @@
       <w:pPr>
         <w:pStyle w:val="Heading1"/>
       </w:pPr>
-      <w:bookmarkStart w:id="17" w:name="OLE_LINK1"/>
-      <w:bookmarkStart w:id="18" w:name="OLE_LINK2"/>
-      <w:bookmarkStart w:id="19" w:name="OLE_LINK3"/>
-      <w:bookmarkStart w:id="20" w:name="_Toc476410884"/>
+      <w:bookmarkStart w:id="17" w:name="_Toc476410884"/>
+      <w:bookmarkStart w:id="18" w:name="OLE_LINK1"/>
+      <w:bookmarkStart w:id="19" w:name="OLE_LINK2"/>
+      <w:bookmarkStart w:id="20" w:name="OLE_LINK3"/>
       <w:r>
         <w:t>Testing &amp; Evaluation</w:t>
       </w:r>
-      <w:bookmarkEnd w:id="20"/>
+      <w:bookmarkEnd w:id="17"/>
     </w:p>
     <w:p>
       <w:pPr>
@@ -2161,19 +2242,19 @@
         <w:pStyle w:val="Heading1"/>
       </w:pPr>
       <w:bookmarkStart w:id="21" w:name="_Toc476410885"/>
-      <w:bookmarkEnd w:id="17"/>
       <w:bookmarkEnd w:id="18"/>
       <w:bookmarkEnd w:id="19"/>
+      <w:bookmarkEnd w:id="20"/>
       <w:r>
         <w:t>Critical Review</w:t>
       </w:r>
       <w:bookmarkEnd w:id="21"/>
     </w:p>
     <w:p>
-      <w:bookmarkStart w:id="22" w:name="OLE_LINK4"/>
-      <w:bookmarkStart w:id="23" w:name="OLE_LINK5"/>
-      <w:bookmarkStart w:id="24" w:name="OLE_LINK16"/>
-      <w:bookmarkStart w:id="25" w:name="OLE_LINK17"/>
+      <w:bookmarkStart w:id="22" w:name="OLE_LINK16"/>
+      <w:bookmarkStart w:id="23" w:name="OLE_LINK17"/>
+      <w:bookmarkStart w:id="24" w:name="OLE_LINK4"/>
+      <w:bookmarkStart w:id="25" w:name="OLE_LINK5"/>
     </w:p>
     <w:p>
       <w:r>
@@ -2190,8 +2271,8 @@
         <w:pStyle w:val="Heading1"/>
       </w:pPr>
       <w:bookmarkStart w:id="26" w:name="_Toc476410886"/>
-      <w:bookmarkEnd w:id="24"/>
-      <w:bookmarkEnd w:id="25"/>
+      <w:bookmarkEnd w:id="22"/>
+      <w:bookmarkEnd w:id="23"/>
       <w:r>
         <w:t>Appendix</w:t>
       </w:r>
@@ -2200,8 +2281,8 @@
       </w:r>
       <w:bookmarkEnd w:id="26"/>
     </w:p>
-    <w:bookmarkEnd w:id="22"/>
-    <w:bookmarkEnd w:id="23"/>
+    <w:bookmarkEnd w:id="24"/>
+    <w:bookmarkEnd w:id="25"/>
     <w:p>
       <w:r>
         <w:t>(Append all How-To’s here, so they’re shown in contents section)</w:t>
@@ -2261,7 +2342,7 @@
         <w:rPr>
           <w:noProof/>
         </w:rPr>
-        <w:t>04/03/2017</w:t>
+        <w:t>09/03/2017</w:t>
       </w:r>
     </w:fldSimple>
     <w:r>
@@ -2305,7 +2386,7 @@
                 <v:h position="#0,topLeft" xrange="0,21600"/>
               </v:handles>
             </v:shapetype>
-            <v:shape id="_x0000_s2050" type="#_x0000_t5" style="position:absolute;margin-left:4796.9pt;margin-top:0;width:167.4pt;height:161.8pt;z-index:251660288;mso-position-horizontal:right;mso-position-horizontal-relative:page;mso-position-vertical:bottom;mso-position-vertical-relative:page" adj="21600" fillcolor="#d2eaf1 [824]" stroked="f">
+            <v:shape id="_x0000_s2050" type="#_x0000_t5" style="position:absolute;margin-left:4924.3pt;margin-top:0;width:167.4pt;height:161.8pt;z-index:251660288;mso-position-horizontal:right;mso-position-horizontal-relative:page;mso-position-vertical:bottom;mso-position-vertical-relative:page" adj="21600" fillcolor="#d2eaf1 [824]" stroked="f">
               <v:textbox style="mso-next-textbox:#_x0000_s2050">
                 <w:txbxContent>
                   <w:p>
@@ -2332,7 +2413,7 @@
                         <w:sz w:val="72"/>
                         <w:szCs w:val="72"/>
                       </w:rPr>
-                      <w:t>4</w:t>
+                      <w:t>3</w:t>
                     </w:r>
                     <w:r>
                       <w:rPr>
@@ -2396,7 +2477,7 @@
       <w:rPr>
         <w:lang w:val="en-AU"/>
       </w:rPr>
-      <w:t>Internet Security – TCP / IP Deterlab Experiments</w:t>
+      <w:t>Individual Report</w:t>
     </w:r>
   </w:p>
 </w:hdr>

</xml_diff>

<commit_message>
Bit more work on Report.docx
</commit_message>
<xml_diff>
--- a/docs/Report.docx
+++ b/docs/Report.docx
@@ -1,6 +1,6 @@
 
 <file path=word/document.xml><?xml version="1.0" encoding="utf-8"?>
-<w:document xmlns:ve="http://schemas.openxmlformats.org/markup-compatibility/2006" xmlns:o="urn:schemas-microsoft-com:office:office" xmlns:r="http://schemas.openxmlformats.org/officeDocument/2006/relationships" xmlns:m="http://schemas.openxmlformats.org/officeDocument/2006/math" xmlns:v="urn:schemas-microsoft-com:vml" xmlns:wp="http://schemas.openxmlformats.org/drawingml/2006/wordprocessingDrawing" xmlns:w10="urn:schemas-microsoft-com:office:word" xmlns:w="http://schemas.openxmlformats.org/wordprocessingml/2006/main" xmlns:wne="http://schemas.microsoft.com/office/word/2006/wordml">
+<w:document xmlns:wpc="http://schemas.microsoft.com/office/word/2010/wordprocessingCanvas" xmlns:mc="http://schemas.openxmlformats.org/markup-compatibility/2006" xmlns:o="urn:schemas-microsoft-com:office:office" xmlns:r="http://schemas.openxmlformats.org/officeDocument/2006/relationships" xmlns:m="http://schemas.openxmlformats.org/officeDocument/2006/math" xmlns:v="urn:schemas-microsoft-com:vml" xmlns:wp14="http://schemas.microsoft.com/office/word/2010/wordprocessingDrawing" xmlns:wp="http://schemas.openxmlformats.org/drawingml/2006/wordprocessingDrawing" xmlns:w10="urn:schemas-microsoft-com:office:word" xmlns:w="http://schemas.openxmlformats.org/wordprocessingml/2006/main" xmlns:w14="http://schemas.microsoft.com/office/word/2010/wordml" xmlns:wpg="http://schemas.microsoft.com/office/word/2010/wordprocessingGroup" xmlns:wpi="http://schemas.microsoft.com/office/word/2010/wordprocessingInk" xmlns:wne="http://schemas.microsoft.com/office/word/2006/wordml" xmlns:wps="http://schemas.microsoft.com/office/word/2010/wordprocessingShape" mc:Ignorable="w14 wp14">
   <w:body>
     <w:sdt>
       <w:sdtPr>
@@ -27,7 +27,7 @@
           <w:tblPr>
             <w:tblW w:w="5000" w:type="pct"/>
             <w:jc w:val="center"/>
-            <w:tblLook w:val="04A0"/>
+            <w:tblLook w:val="04A0" w:firstRow="1" w:lastRow="0" w:firstColumn="1" w:lastColumn="0" w:noHBand="0" w:noVBand="1"/>
           </w:tblPr>
           <w:tblGrid>
             <w:gridCol w:w="9242"/>
@@ -48,6 +48,7 @@
                 <w:dataBinding w:prefixMappings="xmlns:ns0='http://schemas.openxmlformats.org/officeDocument/2006/extended-properties'" w:xpath="/ns0:Properties[1]/ns0:Company[1]" w:storeItemID="{6668398D-A668-4E3E-A5EB-62B293D839F1}"/>
                 <w:text/>
               </w:sdtPr>
+              <w:sdtEndPr/>
               <w:sdtContent>
                 <w:tc>
                   <w:tcPr>
@@ -112,6 +113,7 @@
                 <w:dataBinding w:prefixMappings="xmlns:ns0='http://schemas.openxmlformats.org/package/2006/metadata/core-properties' xmlns:ns1='http://purl.org/dc/elements/1.1/'" w:xpath="/ns0:coreProperties[1]/ns1:title[1]" w:storeItemID="{6C3C8BC8-F283-45AE-878A-BAB7291924A1}"/>
                 <w:text/>
               </w:sdtPr>
+              <w:sdtEndPr/>
               <w:sdtContent>
                 <w:tc>
                   <w:tcPr>
@@ -161,6 +163,7 @@
                 <w:dataBinding w:prefixMappings="xmlns:ns0='http://schemas.openxmlformats.org/package/2006/metadata/core-properties' xmlns:ns1='http://purl.org/dc/elements/1.1/'" w:xpath="/ns0:coreProperties[1]/ns1:subject[1]" w:storeItemID="{6C3C8BC8-F283-45AE-878A-BAB7291924A1}"/>
                 <w:text/>
               </w:sdtPr>
+              <w:sdtEndPr/>
               <w:sdtContent>
                 <w:tc>
                   <w:tcPr>
@@ -227,6 +230,7 @@
                 <w:dataBinding w:prefixMappings="xmlns:ns0='http://schemas.openxmlformats.org/package/2006/metadata/core-properties' xmlns:ns1='http://purl.org/dc/elements/1.1/'" w:xpath="/ns0:coreProperties[1]/ns1:creator[1]" w:storeItemID="{6C3C8BC8-F283-45AE-878A-BAB7291924A1}"/>
                 <w:text/>
               </w:sdtPr>
+              <w:sdtEndPr/>
               <w:sdtContent>
                 <w:tc>
                   <w:tcPr>
@@ -300,7 +304,7 @@
                     <w:bCs/>
                     <w:noProof/>
                   </w:rPr>
-                  <w:t>09/03/2017</w:t>
+                  <w:t>14/03/2017</w:t>
                 </w:r>
                 <w:r>
                   <w:rPr>
@@ -319,7 +323,7 @@
           <w:tblPr>
             <w:tblpPr w:leftFromText="187" w:rightFromText="187" w:horzAnchor="margin" w:tblpXSpec="center" w:tblpYSpec="bottom"/>
             <w:tblW w:w="5000" w:type="pct"/>
-            <w:tblLook w:val="04A0"/>
+            <w:tblLook w:val="04A0" w:firstRow="1" w:lastRow="0" w:firstColumn="1" w:lastColumn="0" w:noHBand="0" w:noVBand="1"/>
           </w:tblPr>
           <w:tblGrid>
             <w:gridCol w:w="9242"/>
@@ -366,6 +370,7 @@
           <w:docPartUnique/>
         </w:docPartObj>
       </w:sdtPr>
+      <w:sdtEndPr/>
       <w:sdtContent>
         <w:p>
           <w:pPr>
@@ -1628,19 +1633,38 @@
     </w:p>
     <w:p>
       <w:r>
-        <w:t xml:space="preserve">describe initial difficulties setting up “free tier” account; eventually sorted.  Found Amazon support quite ok.   (made new gmail account to make use of free tier, talk about linking to Amazon account and waiting for services etc).  </w:t>
+        <w:t xml:space="preserve">I started by creating new gmail account to make use of free tier, with a goal to link this to the Amazon services and proceed with creation of the Linux virtual machine, hence leading to the deliverable: “HOW-TO </w:t>
+      </w:r>
+      <w:r>
+        <w:t>Amazon “Free Tier” Account Creation</w:t>
+      </w:r>
+      <w:r>
+        <w:t>”.</w:t>
+      </w:r>
+    </w:p>
+    <w:p>
+      <w:r>
+        <w:t xml:space="preserve">Theoretically the creation of an Amazon “Free Tier” account should be straightforward, however sometimes the validity of the new account’s purpose must be evaluated which is reasonable. From my personal experience, I had to wait a few weeks as requested though the services did not arrive, and had to contact Amazon support to resolve the issue. It turned out that my Bank company (Barclays) had some trouble accepting the 1 pound authentication procedure initiated by Amazon and therefore progress was stalled in delivery of these services. </w:t>
+      </w:r>
+    </w:p>
+    <w:p>
+      <w:r>
+        <w:t>After realisation of this problem, I contacted Barclays and resolved the issue on their end, so finally allowed the process of this service delivery to complete. In a standard situation however, there should be no issues regarding the transition between a newly created Amazon account being linked to these services. Overall, I f</w:t>
+      </w:r>
+      <w:r>
+        <w:t xml:space="preserve">ound Amazon support </w:t>
+      </w:r>
+      <w:r>
+        <w:t xml:space="preserve">very efficient and informative, and I was able to resolve my problem </w:t>
+      </w:r>
+      <w:r>
+        <w:t>with minimal effort after following their analysis of the problem</w:t>
+      </w:r>
+      <w:r>
+        <w:t xml:space="preserve">. </w:t>
       </w:r>
       <w:bookmarkStart w:id="5" w:name="OLE_LINK11"/>
       <w:bookmarkStart w:id="6" w:name="OLE_LINK12"/>
-      <w:r>
-        <w:t xml:space="preserve">Hence Deliverable: “HOW-TO </w:t>
-      </w:r>
-      <w:r>
-        <w:t>Amazon “Free Tier” Account Creation</w:t>
-      </w:r>
-      <w:r>
-        <w:t>”</w:t>
-      </w:r>
     </w:p>
     <w:p>
       <w:pPr>
@@ -1650,19 +1674,44 @@
       <w:bookmarkEnd w:id="5"/>
       <w:bookmarkEnd w:id="6"/>
       <w:r>
+        <w:lastRenderedPageBreak/>
         <w:t>Amazon EC2</w:t>
       </w:r>
       <w:bookmarkEnd w:id="7"/>
     </w:p>
     <w:p>
       <w:r>
-        <w:t xml:space="preserve">Chose an ami (namely Amazon Linux).   Wanted to investigate how to manage large amounts of data hence experimented with creating EBS Volume, </w:t>
+        <w:t>It was necessary at the beginning of this process to choose an Amazon Machine Image (AMI), as I w</w:t>
+      </w:r>
+      <w:r>
+        <w:t>anted to investigate how to manage large amounts of data</w:t>
+      </w:r>
+      <w:r>
+        <w:t>. This led me to experiment</w:t>
+      </w:r>
+      <w:r>
+        <w:t xml:space="preserve"> with creating </w:t>
+      </w:r>
+      <w:r>
+        <w:t xml:space="preserve">an </w:t>
+      </w:r>
+      <w:r>
+        <w:t xml:space="preserve">EBS Volume, </w:t>
       </w:r>
       <w:bookmarkStart w:id="8" w:name="OLE_LINK13"/>
       <w:bookmarkStart w:id="9" w:name="OLE_LINK14"/>
       <w:bookmarkStart w:id="10" w:name="OLE_LINK15"/>
       <w:r>
-        <w:t xml:space="preserve">Hence Deliverable: “HOW-TO </w:t>
+        <w:t>h</w:t>
+      </w:r>
+      <w:r>
+        <w:t xml:space="preserve">ence </w:t>
+      </w:r>
+      <w:r>
+        <w:t>the write-up of the d</w:t>
+      </w:r>
+      <w:r>
+        <w:t xml:space="preserve">eliverable: “HOW-TO </w:t>
       </w:r>
       <w:bookmarkEnd w:id="8"/>
       <w:bookmarkEnd w:id="9"/>
@@ -1670,6 +1719,9 @@
       <w:r>
         <w:t>EBS Volumes”</w:t>
       </w:r>
+      <w:r>
+        <w:t>.</w:t>
+      </w:r>
     </w:p>
     <w:p>
       <w:pPr>
@@ -1683,7 +1735,31 @@
     </w:p>
     <w:p>
       <w:r>
-        <w:t>.. found there is normally no “console” access as expected in stand-alone workstations or in VPlayer-type environments..  Needed to get a bash prompt onto the newly created instance.. Hence Deliverables: “HOW-TO key-pair, putty, ?”</w:t>
+        <w:t>I</w:t>
+      </w:r>
+      <w:r>
+        <w:t xml:space="preserve"> </w:t>
+      </w:r>
+      <w:r>
+        <w:t xml:space="preserve">discovered that </w:t>
+      </w:r>
+      <w:r>
+        <w:t xml:space="preserve">there is normally no “console” access as expected in stand-alone workstations or in VPlayer-type environments..  </w:t>
+      </w:r>
+      <w:r>
+        <w:t>I quickly realised that I n</w:t>
+      </w:r>
+      <w:r>
+        <w:t>eeded to get a bash prompt</w:t>
+      </w:r>
+      <w:r>
+        <w:t xml:space="preserve"> onto the newly created instanc. This is outlined in detail in the deliverable: “HOW-TO key-pair, putty</w:t>
+      </w:r>
+      <w:r>
+        <w:t>”</w:t>
+      </w:r>
+      <w:r>
+        <w:t xml:space="preserve"> and other related HOW-TOs.</w:t>
       </w:r>
     </w:p>
     <w:p>
@@ -1698,7 +1774,7 @@
     </w:p>
     <w:p>
       <w:r>
-        <w:t>(talk about the design exercise using StarUML).</w:t>
+        <w:t>After already gaining very valuable experience from past Database projects, I was quite familiar with the “StarUML” application, so this was my first go-to when attempting to demonstrate or display the database structure. The end result is always an invaluable piece of information that can be improved upon and ultimately be used to construct and enhance the database. My strategy was to use a top-down approach, in that base classes with no foreign key relationships would be placed at the top of the diagram, and other tables or those with foreign key relationships placed further down in the hierarchy.</w:t>
       </w:r>
     </w:p>
     <w:p>
@@ -1707,24 +1783,121 @@
       </w:pPr>
       <w:bookmarkStart w:id="13" w:name="_Toc476410880"/>
       <w:r>
-        <w:lastRenderedPageBreak/>
         <w:t>Physical Database Implementation</w:t>
       </w:r>
       <w:bookmarkEnd w:id="13"/>
     </w:p>
     <w:p>
       <w:r>
-        <w:t>Database PHPPgAdmin environment –</w:t>
-      </w:r>
-      <w:r>
-        <w:t xml:space="preserve">.  confusion re postgres9,91,92,93, etc. Decided to go latest (95) but later found serious compat. Probs with phppgadmin!) (discuss:  fixing SQL error statements at top of php code, look in gmail for link to fix)  </w:t>
-      </w:r>
-      <w:r>
-        <w:t xml:space="preserve"> how I managed to create a database, and get a first-up interface that allowed test data to be entered and reviewed, using phpPgAdmin.  This quickly hit an issue because it’s difficult to recognise foreign key values as just id’s.   Then needed a more visual interface allowing foreign data to be recognised.  </w:t>
+        <w:t xml:space="preserve">To implement the database based on the diagram created, I made use of the PHPPgAdmin environment. Initially I encountered a </w:t>
+      </w:r>
+      <w:r>
+        <w:t xml:space="preserve">confusion re postgres9,91,92,93, etc. </w:t>
+      </w:r>
+      <w:r>
+        <w:t>though in the end I d</w:t>
+      </w:r>
+      <w:r>
+        <w:t xml:space="preserve">ecided to go </w:t>
+      </w:r>
+      <w:r>
+        <w:t xml:space="preserve">with the </w:t>
+      </w:r>
+      <w:r>
+        <w:t>latest</w:t>
+      </w:r>
+      <w:r>
+        <w:t xml:space="preserve"> version</w:t>
+      </w:r>
+      <w:r>
+        <w:t xml:space="preserve"> (95)</w:t>
+      </w:r>
+      <w:r>
+        <w:t>.</w:t>
+      </w:r>
+      <w:r>
+        <w:t xml:space="preserve"> </w:t>
+      </w:r>
+      <w:r>
+        <w:t>L</w:t>
+      </w:r>
+      <w:r>
+        <w:t xml:space="preserve">ater </w:t>
+      </w:r>
+      <w:r>
+        <w:t>I found serious compatibility</w:t>
+      </w:r>
+      <w:r>
+        <w:t xml:space="preserve"> </w:t>
+      </w:r>
+      <w:r>
+        <w:t xml:space="preserve">problems </w:t>
+      </w:r>
+      <w:r>
+        <w:t>with phppgadmin</w:t>
+      </w:r>
+      <w:r>
+        <w:t xml:space="preserve">, though through the help of some forum posts I was able to fix the </w:t>
+      </w:r>
+      <w:r>
+        <w:t xml:space="preserve">SQL error statements </w:t>
+      </w:r>
+      <w:r>
+        <w:t xml:space="preserve">shown </w:t>
+      </w:r>
+      <w:r>
+        <w:t>when attempting functions such as simply creating a new table. A</w:t>
+      </w:r>
+      <w:r>
+        <w:t xml:space="preserve">t top of </w:t>
+      </w:r>
+      <w:r>
+        <w:t xml:space="preserve">the </w:t>
+      </w:r>
+      <w:r>
+        <w:t>php code</w:t>
+      </w:r>
+      <w:r>
+        <w:t xml:space="preserve"> simple edits were required</w:t>
+      </w:r>
+      <w:r>
+        <w:t xml:space="preserve">, </w:t>
+      </w:r>
+      <w:r>
+        <w:t>as indicated in this link (paste link</w:t>
+      </w:r>
+      <w:r>
+        <w:t>)</w:t>
+      </w:r>
+      <w:r>
+        <w:t>.</w:t>
+      </w:r>
+      <w:r>
+        <w:t xml:space="preserve">  </w:t>
+      </w:r>
+      <w:r>
+        <w:t xml:space="preserve"> </w:t>
+      </w:r>
+      <w:r>
+        <w:t xml:space="preserve">The database creation itself under this environment was fairly straightforward, in that through links on the page I was able to create the new database, create a new table, add its columns (and specify how it should be structured at the same time) and link the foreign tables together. However, the phpPgAdmin environment </w:t>
+      </w:r>
+      <w:r>
+        <w:t xml:space="preserve">quickly hit an issue because it’s difficult to recognise foreign key values as just id’s.   </w:t>
+      </w:r>
+      <w:r>
+        <w:t>I realised that I t</w:t>
+      </w:r>
+      <w:r>
+        <w:t xml:space="preserve">hen needed a more visual interface allowing foreign data to be recognised.  </w:t>
       </w:r>
       <w:r>
         <w:t xml:space="preserve">  =&gt; HOW-TO ... “xx”</w:t>
       </w:r>
+      <w:r>
+        <w:t>.</w:t>
+      </w:r>
+      <w:bookmarkStart w:id="14" w:name="_GoBack"/>
+      <w:bookmarkEnd w:id="14"/>
     </w:p>
     <w:p>
       <w:r>
@@ -1773,11 +1946,11 @@
       <w:pPr>
         <w:pStyle w:val="Heading1"/>
       </w:pPr>
-      <w:bookmarkStart w:id="14" w:name="_Toc476410881"/>
+      <w:bookmarkStart w:id="15" w:name="_Toc476410881"/>
       <w:r>
         <w:t>Design</w:t>
       </w:r>
-      <w:bookmarkEnd w:id="14"/>
+      <w:bookmarkEnd w:id="15"/>
     </w:p>
     <w:p>
       <w:r>
@@ -1796,6 +1969,7 @@
         </w:numPr>
       </w:pPr>
       <w:r>
+        <w:lastRenderedPageBreak/>
         <w:t>Server hosting In House –</w:t>
       </w:r>
       <w:r>
@@ -2038,7 +2212,6 @@
         </w:numPr>
       </w:pPr>
       <w:r>
-        <w:lastRenderedPageBreak/>
         <w:t>How to reliably reproduce runtime environment (research suggests that Docker is a strong solution to this, but as yet I have to learn Docker effectively)</w:t>
       </w:r>
     </w:p>
@@ -2178,21 +2351,22 @@
       <w:pPr>
         <w:pStyle w:val="Heading1"/>
       </w:pPr>
-      <w:bookmarkStart w:id="15" w:name="_Toc476410882"/>
-      <w:r>
+      <w:bookmarkStart w:id="16" w:name="_Toc476410882"/>
+      <w:r>
+        <w:lastRenderedPageBreak/>
         <w:t>Implementation</w:t>
       </w:r>
-      <w:bookmarkEnd w:id="15"/>
+      <w:bookmarkEnd w:id="16"/>
     </w:p>
     <w:p>
       <w:pPr>
         <w:pStyle w:val="Heading2"/>
       </w:pPr>
-      <w:bookmarkStart w:id="16" w:name="_Toc476410883"/>
+      <w:bookmarkStart w:id="17" w:name="_Toc476410883"/>
       <w:r>
         <w:t>Discussing How-To steps (Actual steps in appendix?):</w:t>
       </w:r>
-      <w:bookmarkEnd w:id="16"/>
+      <w:bookmarkEnd w:id="17"/>
     </w:p>
     <w:p>
       <w:r>
@@ -2204,14 +2378,14 @@
       <w:pPr>
         <w:pStyle w:val="Heading1"/>
       </w:pPr>
-      <w:bookmarkStart w:id="17" w:name="_Toc476410884"/>
-      <w:bookmarkStart w:id="18" w:name="OLE_LINK1"/>
-      <w:bookmarkStart w:id="19" w:name="OLE_LINK2"/>
-      <w:bookmarkStart w:id="20" w:name="OLE_LINK3"/>
+      <w:bookmarkStart w:id="18" w:name="_Toc476410884"/>
+      <w:bookmarkStart w:id="19" w:name="OLE_LINK1"/>
+      <w:bookmarkStart w:id="20" w:name="OLE_LINK2"/>
+      <w:bookmarkStart w:id="21" w:name="OLE_LINK3"/>
       <w:r>
         <w:t>Testing &amp; Evaluation</w:t>
       </w:r>
-      <w:bookmarkEnd w:id="17"/>
+      <w:bookmarkEnd w:id="18"/>
     </w:p>
     <w:p>
       <w:pPr>
@@ -2241,20 +2415,20 @@
       <w:pPr>
         <w:pStyle w:val="Heading1"/>
       </w:pPr>
-      <w:bookmarkStart w:id="21" w:name="_Toc476410885"/>
-      <w:bookmarkEnd w:id="18"/>
+      <w:bookmarkStart w:id="22" w:name="_Toc476410885"/>
       <w:bookmarkEnd w:id="19"/>
       <w:bookmarkEnd w:id="20"/>
+      <w:bookmarkEnd w:id="21"/>
       <w:r>
         <w:t>Critical Review</w:t>
       </w:r>
-      <w:bookmarkEnd w:id="21"/>
-    </w:p>
-    <w:p>
-      <w:bookmarkStart w:id="22" w:name="OLE_LINK16"/>
-      <w:bookmarkStart w:id="23" w:name="OLE_LINK17"/>
-      <w:bookmarkStart w:id="24" w:name="OLE_LINK4"/>
-      <w:bookmarkStart w:id="25" w:name="OLE_LINK5"/>
+      <w:bookmarkEnd w:id="22"/>
+    </w:p>
+    <w:p>
+      <w:bookmarkStart w:id="23" w:name="OLE_LINK16"/>
+      <w:bookmarkStart w:id="24" w:name="OLE_LINK17"/>
+      <w:bookmarkStart w:id="25" w:name="OLE_LINK4"/>
+      <w:bookmarkStart w:id="26" w:name="OLE_LINK5"/>
     </w:p>
     <w:p>
       <w:r>
@@ -2270,19 +2444,19 @@
       <w:pPr>
         <w:pStyle w:val="Heading1"/>
       </w:pPr>
-      <w:bookmarkStart w:id="26" w:name="_Toc476410886"/>
-      <w:bookmarkEnd w:id="22"/>
+      <w:bookmarkStart w:id="27" w:name="_Toc476410886"/>
       <w:bookmarkEnd w:id="23"/>
+      <w:bookmarkEnd w:id="24"/>
       <w:r>
         <w:t>Appendix</w:t>
       </w:r>
       <w:r>
         <w:t xml:space="preserve"> A</w:t>
       </w:r>
-      <w:bookmarkEnd w:id="26"/>
-    </w:p>
-    <w:bookmarkEnd w:id="24"/>
+      <w:bookmarkEnd w:id="27"/>
+    </w:p>
     <w:bookmarkEnd w:id="25"/>
+    <w:bookmarkEnd w:id="26"/>
     <w:p>
       <w:r>
         <w:t>(Append all How-To’s here, so they’re shown in contents section)</w:t>
@@ -2294,8 +2468,8 @@
       </w:pPr>
     </w:p>
     <w:sectPr>
-      <w:headerReference w:type="default" r:id="rId9"/>
-      <w:footerReference w:type="default" r:id="rId10"/>
+      <w:headerReference w:type="default" r:id="rId10"/>
+      <w:footerReference w:type="default" r:id="rId11"/>
       <w:pgSz w:w="11906" w:h="16838"/>
       <w:pgMar w:top="1440" w:right="1440" w:bottom="1440" w:left="1440" w:header="708" w:footer="708" w:gutter="0"/>
       <w:cols w:space="708"/>
@@ -2307,8 +2481,8 @@
 </file>
 
 <file path=word/endnotes.xml><?xml version="1.0" encoding="utf-8"?>
-<w:endnotes xmlns:ve="http://schemas.openxmlformats.org/markup-compatibility/2006" xmlns:o="urn:schemas-microsoft-com:office:office" xmlns:r="http://schemas.openxmlformats.org/officeDocument/2006/relationships" xmlns:m="http://schemas.openxmlformats.org/officeDocument/2006/math" xmlns:v="urn:schemas-microsoft-com:vml" xmlns:wp="http://schemas.openxmlformats.org/drawingml/2006/wordprocessingDrawing" xmlns:w10="urn:schemas-microsoft-com:office:word" xmlns:w="http://schemas.openxmlformats.org/wordprocessingml/2006/main" xmlns:wne="http://schemas.microsoft.com/office/word/2006/wordml">
-  <w:endnote w:type="separator" w:id="0">
+<w:endnotes xmlns:wpc="http://schemas.microsoft.com/office/word/2010/wordprocessingCanvas" xmlns:mc="http://schemas.openxmlformats.org/markup-compatibility/2006" xmlns:o="urn:schemas-microsoft-com:office:office" xmlns:r="http://schemas.openxmlformats.org/officeDocument/2006/relationships" xmlns:m="http://schemas.openxmlformats.org/officeDocument/2006/math" xmlns:v="urn:schemas-microsoft-com:vml" xmlns:wp14="http://schemas.microsoft.com/office/word/2010/wordprocessingDrawing" xmlns:wp="http://schemas.openxmlformats.org/drawingml/2006/wordprocessingDrawing" xmlns:w10="urn:schemas-microsoft-com:office:word" xmlns:w="http://schemas.openxmlformats.org/wordprocessingml/2006/main" xmlns:w14="http://schemas.microsoft.com/office/word/2010/wordml" xmlns:wpg="http://schemas.microsoft.com/office/word/2010/wordprocessingGroup" xmlns:wpi="http://schemas.microsoft.com/office/word/2010/wordprocessingInk" xmlns:wne="http://schemas.microsoft.com/office/word/2006/wordml" xmlns:wps="http://schemas.microsoft.com/office/word/2010/wordprocessingShape" mc:Ignorable="w14 wp14">
+  <w:endnote w:type="separator" w:id="-1">
     <w:p>
       <w:pPr>
         <w:spacing w:after="0" w:line="240" w:lineRule="auto"/>
@@ -2318,7 +2492,7 @@
       </w:r>
     </w:p>
   </w:endnote>
-  <w:endnote w:type="continuationSeparator" w:id="1">
+  <w:endnote w:type="continuationSeparator" w:id="0">
     <w:p>
       <w:pPr>
         <w:spacing w:after="0" w:line="240" w:lineRule="auto"/>
@@ -2332,19 +2506,32 @@
 </file>
 
 <file path=word/footer1.xml><?xml version="1.0" encoding="utf-8"?>
-<w:ftr xmlns:ve="http://schemas.openxmlformats.org/markup-compatibility/2006" xmlns:o="urn:schemas-microsoft-com:office:office" xmlns:r="http://schemas.openxmlformats.org/officeDocument/2006/relationships" xmlns:m="http://schemas.openxmlformats.org/officeDocument/2006/math" xmlns:v="urn:schemas-microsoft-com:vml" xmlns:wp="http://schemas.openxmlformats.org/drawingml/2006/wordprocessingDrawing" xmlns:w10="urn:schemas-microsoft-com:office:word" xmlns:w="http://schemas.openxmlformats.org/wordprocessingml/2006/main" xmlns:wne="http://schemas.microsoft.com/office/word/2006/wordml">
+<w:ftr xmlns:wpc="http://schemas.microsoft.com/office/word/2010/wordprocessingCanvas" xmlns:mc="http://schemas.openxmlformats.org/markup-compatibility/2006" xmlns:o="urn:schemas-microsoft-com:office:office" xmlns:r="http://schemas.openxmlformats.org/officeDocument/2006/relationships" xmlns:m="http://schemas.openxmlformats.org/officeDocument/2006/math" xmlns:v="urn:schemas-microsoft-com:vml" xmlns:wp14="http://schemas.microsoft.com/office/word/2010/wordprocessingDrawing" xmlns:wp="http://schemas.openxmlformats.org/drawingml/2006/wordprocessingDrawing" xmlns:w10="urn:schemas-microsoft-com:office:word" xmlns:w="http://schemas.openxmlformats.org/wordprocessingml/2006/main" xmlns:w14="http://schemas.microsoft.com/office/word/2010/wordml" xmlns:wpg="http://schemas.microsoft.com/office/word/2010/wordprocessingGroup" xmlns:wpi="http://schemas.microsoft.com/office/word/2010/wordprocessingInk" xmlns:wne="http://schemas.microsoft.com/office/word/2006/wordml" xmlns:wps="http://schemas.microsoft.com/office/word/2010/wordprocessingShape" mc:Ignorable="w14 wp14">
   <w:p>
     <w:pPr>
       <w:pStyle w:val="Footer"/>
     </w:pPr>
-    <w:fldSimple w:instr=" DATE \@ &quot;dd/MM/yyyy&quot; ">
-      <w:r>
-        <w:rPr>
-          <w:noProof/>
-        </w:rPr>
-        <w:t>09/03/2017</w:t>
-      </w:r>
-    </w:fldSimple>
+    <w:r>
+      <w:fldChar w:fldCharType="begin"/>
+    </w:r>
+    <w:r>
+      <w:instrText xml:space="preserve"> DATE \@ "dd/MM/yyyy" </w:instrText>
+    </w:r>
+    <w:r>
+      <w:fldChar w:fldCharType="separate"/>
+    </w:r>
+    <w:r>
+      <w:rPr>
+        <w:noProof/>
+      </w:rPr>
+      <w:t>14/03/2017</w:t>
+    </w:r>
+    <w:r>
+      <w:rPr>
+        <w:noProof/>
+      </w:rPr>
+      <w:fldChar w:fldCharType="end"/>
+    </w:r>
     <w:r>
       <w:tab/>
     </w:r>
@@ -2363,6 +2550,7 @@
         <w:docPartUnique/>
       </w:docPartObj>
     </w:sdtPr>
+    <w:sdtEndPr/>
     <w:sdtContent>
       <w:p>
         <w:pPr>
@@ -2386,7 +2574,7 @@
                 <v:h position="#0,topLeft" xrange="0,21600"/>
               </v:handles>
             </v:shapetype>
-            <v:shape id="_x0000_s2050" type="#_x0000_t5" style="position:absolute;margin-left:4924.3pt;margin-top:0;width:167.4pt;height:161.8pt;z-index:251660288;mso-position-horizontal:right;mso-position-horizontal-relative:page;mso-position-vertical:bottom;mso-position-vertical-relative:page" adj="21600" fillcolor="#d2eaf1 [824]" stroked="f">
+            <v:shape id="_x0000_s2050" type="#_x0000_t5" style="position:absolute;margin-left:5040.5pt;margin-top:0;width:167.4pt;height:161.8pt;z-index:251660288;mso-position-horizontal:right;mso-position-horizontal-relative:page;mso-position-vertical:bottom;mso-position-vertical-relative:page" adj="21600" fillcolor="#d2eaf1 [824]" stroked="f">
               <v:textbox style="mso-next-textbox:#_x0000_s2050">
                 <w:txbxContent>
                   <w:p>
@@ -2413,7 +2601,7 @@
                         <w:sz w:val="72"/>
                         <w:szCs w:val="72"/>
                       </w:rPr>
-                      <w:t>3</w:t>
+                      <w:t>4</w:t>
                     </w:r>
                     <w:r>
                       <w:rPr>
@@ -2439,8 +2627,8 @@
 </file>
 
 <file path=word/footnotes.xml><?xml version="1.0" encoding="utf-8"?>
-<w:footnotes xmlns:ve="http://schemas.openxmlformats.org/markup-compatibility/2006" xmlns:o="urn:schemas-microsoft-com:office:office" xmlns:r="http://schemas.openxmlformats.org/officeDocument/2006/relationships" xmlns:m="http://schemas.openxmlformats.org/officeDocument/2006/math" xmlns:v="urn:schemas-microsoft-com:vml" xmlns:wp="http://schemas.openxmlformats.org/drawingml/2006/wordprocessingDrawing" xmlns:w10="urn:schemas-microsoft-com:office:word" xmlns:w="http://schemas.openxmlformats.org/wordprocessingml/2006/main" xmlns:wne="http://schemas.microsoft.com/office/word/2006/wordml">
-  <w:footnote w:type="separator" w:id="0">
+<w:footnotes xmlns:wpc="http://schemas.microsoft.com/office/word/2010/wordprocessingCanvas" xmlns:mc="http://schemas.openxmlformats.org/markup-compatibility/2006" xmlns:o="urn:schemas-microsoft-com:office:office" xmlns:r="http://schemas.openxmlformats.org/officeDocument/2006/relationships" xmlns:m="http://schemas.openxmlformats.org/officeDocument/2006/math" xmlns:v="urn:schemas-microsoft-com:vml" xmlns:wp14="http://schemas.microsoft.com/office/word/2010/wordprocessingDrawing" xmlns:wp="http://schemas.openxmlformats.org/drawingml/2006/wordprocessingDrawing" xmlns:w10="urn:schemas-microsoft-com:office:word" xmlns:w="http://schemas.openxmlformats.org/wordprocessingml/2006/main" xmlns:w14="http://schemas.microsoft.com/office/word/2010/wordml" xmlns:wpg="http://schemas.microsoft.com/office/word/2010/wordprocessingGroup" xmlns:wpi="http://schemas.microsoft.com/office/word/2010/wordprocessingInk" xmlns:wne="http://schemas.microsoft.com/office/word/2006/wordml" xmlns:wps="http://schemas.microsoft.com/office/word/2010/wordprocessingShape" mc:Ignorable="w14 wp14">
+  <w:footnote w:type="separator" w:id="-1">
     <w:p>
       <w:pPr>
         <w:spacing w:after="0" w:line="240" w:lineRule="auto"/>
@@ -2450,7 +2638,7 @@
       </w:r>
     </w:p>
   </w:footnote>
-  <w:footnote w:type="continuationSeparator" w:id="1">
+  <w:footnote w:type="continuationSeparator" w:id="0">
     <w:p>
       <w:pPr>
         <w:spacing w:after="0" w:line="240" w:lineRule="auto"/>
@@ -2464,7 +2652,7 @@
 </file>
 
 <file path=word/header1.xml><?xml version="1.0" encoding="utf-8"?>
-<w:hdr xmlns:ve="http://schemas.openxmlformats.org/markup-compatibility/2006" xmlns:o="urn:schemas-microsoft-com:office:office" xmlns:r="http://schemas.openxmlformats.org/officeDocument/2006/relationships" xmlns:m="http://schemas.openxmlformats.org/officeDocument/2006/math" xmlns:v="urn:schemas-microsoft-com:vml" xmlns:wp="http://schemas.openxmlformats.org/drawingml/2006/wordprocessingDrawing" xmlns:w10="urn:schemas-microsoft-com:office:word" xmlns:w="http://schemas.openxmlformats.org/wordprocessingml/2006/main" xmlns:wne="http://schemas.microsoft.com/office/word/2006/wordml">
+<w:hdr xmlns:wpc="http://schemas.microsoft.com/office/word/2010/wordprocessingCanvas" xmlns:mc="http://schemas.openxmlformats.org/markup-compatibility/2006" xmlns:o="urn:schemas-microsoft-com:office:office" xmlns:r="http://schemas.openxmlformats.org/officeDocument/2006/relationships" xmlns:m="http://schemas.openxmlformats.org/officeDocument/2006/math" xmlns:v="urn:schemas-microsoft-com:vml" xmlns:wp14="http://schemas.microsoft.com/office/word/2010/wordprocessingDrawing" xmlns:wp="http://schemas.openxmlformats.org/drawingml/2006/wordprocessingDrawing" xmlns:w10="urn:schemas-microsoft-com:office:word" xmlns:w="http://schemas.openxmlformats.org/wordprocessingml/2006/main" xmlns:w14="http://schemas.microsoft.com/office/word/2010/wordml" xmlns:wpg="http://schemas.microsoft.com/office/word/2010/wordprocessingGroup" xmlns:wpi="http://schemas.microsoft.com/office/word/2010/wordprocessingInk" xmlns:wne="http://schemas.microsoft.com/office/word/2006/wordml" xmlns:wps="http://schemas.microsoft.com/office/word/2010/wordprocessingShape" mc:Ignorable="w14 wp14">
   <w:p>
     <w:pPr>
       <w:pStyle w:val="Header"/>
@@ -2484,7 +2672,7 @@
 </file>
 
 <file path=word/numbering.xml><?xml version="1.0" encoding="utf-8"?>
-<w:numbering xmlns:ve="http://schemas.openxmlformats.org/markup-compatibility/2006" xmlns:o="urn:schemas-microsoft-com:office:office" xmlns:r="http://schemas.openxmlformats.org/officeDocument/2006/relationships" xmlns:m="http://schemas.openxmlformats.org/officeDocument/2006/math" xmlns:v="urn:schemas-microsoft-com:vml" xmlns:wp="http://schemas.openxmlformats.org/drawingml/2006/wordprocessingDrawing" xmlns:w10="urn:schemas-microsoft-com:office:word" xmlns:w="http://schemas.openxmlformats.org/wordprocessingml/2006/main" xmlns:wne="http://schemas.microsoft.com/office/word/2006/wordml">
+<w:numbering xmlns:wpc="http://schemas.microsoft.com/office/word/2010/wordprocessingCanvas" xmlns:mc="http://schemas.openxmlformats.org/markup-compatibility/2006" xmlns:o="urn:schemas-microsoft-com:office:office" xmlns:r="http://schemas.openxmlformats.org/officeDocument/2006/relationships" xmlns:m="http://schemas.openxmlformats.org/officeDocument/2006/math" xmlns:v="urn:schemas-microsoft-com:vml" xmlns:wp14="http://schemas.microsoft.com/office/word/2010/wordprocessingDrawing" xmlns:wp="http://schemas.openxmlformats.org/drawingml/2006/wordprocessingDrawing" xmlns:w10="urn:schemas-microsoft-com:office:word" xmlns:w="http://schemas.openxmlformats.org/wordprocessingml/2006/main" xmlns:w14="http://schemas.microsoft.com/office/word/2010/wordml" xmlns:wpg="http://schemas.microsoft.com/office/word/2010/wordprocessingGroup" xmlns:wpi="http://schemas.microsoft.com/office/word/2010/wordprocessingInk" xmlns:wne="http://schemas.microsoft.com/office/word/2006/wordml" xmlns:wps="http://schemas.microsoft.com/office/word/2010/wordprocessingShape" mc:Ignorable="w14 wp14">
   <w:abstractNum w:abstractNumId="0">
     <w:nsid w:val="490C25A7"/>
     <w:multiLevelType w:val="hybridMultilevel"/>
@@ -2604,7 +2792,7 @@
 </file>
 
 <file path=word/styles.xml><?xml version="1.0" encoding="utf-8"?>
-<w:styles xmlns:r="http://schemas.openxmlformats.org/officeDocument/2006/relationships" xmlns:w="http://schemas.openxmlformats.org/wordprocessingml/2006/main">
+<w:styles xmlns:mc="http://schemas.openxmlformats.org/markup-compatibility/2006" xmlns:r="http://schemas.openxmlformats.org/officeDocument/2006/relationships" xmlns:w="http://schemas.openxmlformats.org/wordprocessingml/2006/main" xmlns:w14="http://schemas.microsoft.com/office/word/2010/wordml" mc:Ignorable="w14">
   <w:docDefaults>
     <w:rPrDefault>
       <w:rPr>
@@ -2868,7 +3056,6 @@
     <w:uiPriority w:val="99"/>
     <w:semiHidden/>
     <w:unhideWhenUsed/>
-    <w:qFormat/>
     <w:tblPr>
       <w:tblInd w:w="0" w:type="dxa"/>
       <w:tblCellMar>
@@ -3674,7 +3861,7 @@
 </file>
 
 <file path=customXml/itemProps2.xml><?xml version="1.0" encoding="utf-8"?>
-<ds:datastoreItem xmlns:ds="http://schemas.openxmlformats.org/officeDocument/2006/customXml" ds:itemID="{1E8DE3AF-C621-4702-96EC-D28531621FDF}">
+<ds:datastoreItem xmlns:ds="http://schemas.openxmlformats.org/officeDocument/2006/customXml" ds:itemID="{F1F00DE7-6BAD-4876-AF06-141257D70E0B}">
   <ds:schemaRefs>
     <ds:schemaRef ds:uri="http://schemas.openxmlformats.org/officeDocument/2006/bibliography"/>
   </ds:schemaRefs>

</xml_diff>

<commit_message>
Expanded some more headings
</commit_message>
<xml_diff>
--- a/docs/Report.docx
+++ b/docs/Report.docx
@@ -300,7 +300,7 @@
                     <w:bCs/>
                     <w:noProof/>
                   </w:rPr>
-                  <w:t>09/03/2017</w:t>
+                  <w:t>04/04/2017</w:t>
                 </w:r>
                 <w:r>
                   <w:rPr>
@@ -396,7 +396,7 @@
           <w:r>
             <w:fldChar w:fldCharType="separate"/>
           </w:r>
-          <w:hyperlink w:anchor="_Toc476410872" w:history="1">
+          <w:hyperlink w:anchor="_Toc479084446" w:history="1">
             <w:r>
               <w:rPr>
                 <w:rStyle w:val="Hyperlink"/>
@@ -423,7 +423,7 @@
                 <w:noProof/>
                 <w:webHidden/>
               </w:rPr>
-              <w:instrText xml:space="preserve"> PAGEREF _Toc476410872 \h </w:instrText>
+              <w:instrText xml:space="preserve"> PAGEREF _Toc479084446 \h </w:instrText>
             </w:r>
             <w:r>
               <w:rPr>
@@ -466,7 +466,7 @@
               <w:lang w:eastAsia="en-GB"/>
             </w:rPr>
           </w:pPr>
-          <w:hyperlink w:anchor="_Toc476410873" w:history="1">
+          <w:hyperlink w:anchor="_Toc479084447" w:history="1">
             <w:r>
               <w:rPr>
                 <w:rStyle w:val="Hyperlink"/>
@@ -493,7 +493,7 @@
                 <w:noProof/>
                 <w:webHidden/>
               </w:rPr>
-              <w:instrText xml:space="preserve"> PAGEREF _Toc476410873 \h </w:instrText>
+              <w:instrText xml:space="preserve"> PAGEREF _Toc479084447 \h </w:instrText>
             </w:r>
             <w:r>
               <w:rPr>
@@ -536,7 +536,7 @@
               <w:lang w:eastAsia="en-GB"/>
             </w:rPr>
           </w:pPr>
-          <w:hyperlink w:anchor="_Toc476410874" w:history="1">
+          <w:hyperlink w:anchor="_Toc479084448" w:history="1">
             <w:r>
               <w:rPr>
                 <w:rStyle w:val="Hyperlink"/>
@@ -563,7 +563,7 @@
                 <w:noProof/>
                 <w:webHidden/>
               </w:rPr>
-              <w:instrText xml:space="preserve"> PAGEREF _Toc476410874 \h </w:instrText>
+              <w:instrText xml:space="preserve"> PAGEREF _Toc479084448 \h </w:instrText>
             </w:r>
             <w:r>
               <w:rPr>
@@ -606,7 +606,7 @@
               <w:lang w:eastAsia="en-GB"/>
             </w:rPr>
           </w:pPr>
-          <w:hyperlink w:anchor="_Toc476410875" w:history="1">
+          <w:hyperlink w:anchor="_Toc479084449" w:history="1">
             <w:r>
               <w:rPr>
                 <w:rStyle w:val="Hyperlink"/>
@@ -633,7 +633,7 @@
                 <w:noProof/>
                 <w:webHidden/>
               </w:rPr>
-              <w:instrText xml:space="preserve"> PAGEREF _Toc476410875 \h </w:instrText>
+              <w:instrText xml:space="preserve"> PAGEREF _Toc479084449 \h </w:instrText>
             </w:r>
             <w:r>
               <w:rPr>
@@ -676,13 +676,13 @@
               <w:lang w:eastAsia="en-GB"/>
             </w:rPr>
           </w:pPr>
-          <w:hyperlink w:anchor="_Toc476410876" w:history="1">
+          <w:hyperlink w:anchor="_Toc479084450" w:history="1">
             <w:r>
               <w:rPr>
                 <w:rStyle w:val="Hyperlink"/>
                 <w:noProof/>
               </w:rPr>
-              <w:t>Amazon</w:t>
+              <w:t>Purchasing of the Domain Name</w:t>
             </w:r>
             <w:r>
               <w:rPr>
@@ -703,7 +703,7 @@
                 <w:noProof/>
                 <w:webHidden/>
               </w:rPr>
-              <w:instrText xml:space="preserve"> PAGEREF _Toc476410876 \h </w:instrText>
+              <w:instrText xml:space="preserve"> PAGEREF _Toc479084450 \h </w:instrText>
             </w:r>
             <w:r>
               <w:rPr>
@@ -746,13 +746,13 @@
               <w:lang w:eastAsia="en-GB"/>
             </w:rPr>
           </w:pPr>
-          <w:hyperlink w:anchor="_Toc476410877" w:history="1">
+          <w:hyperlink w:anchor="_Toc479084451" w:history="1">
             <w:r>
               <w:rPr>
                 <w:rStyle w:val="Hyperlink"/>
                 <w:noProof/>
               </w:rPr>
-              <w:t>Amazon EC2</w:t>
+              <w:t>Amazon</w:t>
             </w:r>
             <w:r>
               <w:rPr>
@@ -773,7 +773,7 @@
                 <w:noProof/>
                 <w:webHidden/>
               </w:rPr>
-              <w:instrText xml:space="preserve"> PAGEREF _Toc476410877 \h </w:instrText>
+              <w:instrText xml:space="preserve"> PAGEREF _Toc479084451 \h </w:instrText>
             </w:r>
             <w:r>
               <w:rPr>
@@ -816,13 +816,13 @@
               <w:lang w:eastAsia="en-GB"/>
             </w:rPr>
           </w:pPr>
-          <w:hyperlink w:anchor="_Toc476410878" w:history="1">
+          <w:hyperlink w:anchor="_Toc479084452" w:history="1">
             <w:r>
               <w:rPr>
                 <w:rStyle w:val="Hyperlink"/>
                 <w:noProof/>
               </w:rPr>
-              <w:t>Console Access</w:t>
+              <w:t>Amazon EC2</w:t>
             </w:r>
             <w:r>
               <w:rPr>
@@ -843,7 +843,7 @@
                 <w:noProof/>
                 <w:webHidden/>
               </w:rPr>
-              <w:instrText xml:space="preserve"> PAGEREF _Toc476410878 \h </w:instrText>
+              <w:instrText xml:space="preserve"> PAGEREF _Toc479084452 \h </w:instrText>
             </w:r>
             <w:r>
               <w:rPr>
@@ -863,7 +863,7 @@
                 <w:noProof/>
                 <w:webHidden/>
               </w:rPr>
-              <w:t>3</w:t>
+              <w:t>4</w:t>
             </w:r>
             <w:r>
               <w:rPr>
@@ -886,13 +886,13 @@
               <w:lang w:eastAsia="en-GB"/>
             </w:rPr>
           </w:pPr>
-          <w:hyperlink w:anchor="_Toc476410879" w:history="1">
+          <w:hyperlink w:anchor="_Toc479084453" w:history="1">
             <w:r>
               <w:rPr>
                 <w:rStyle w:val="Hyperlink"/>
                 <w:noProof/>
               </w:rPr>
-              <w:t>Database Design Strategy</w:t>
+              <w:t>Console Access</w:t>
             </w:r>
             <w:r>
               <w:rPr>
@@ -913,7 +913,7 @@
                 <w:noProof/>
                 <w:webHidden/>
               </w:rPr>
-              <w:instrText xml:space="preserve"> PAGEREF _Toc476410879 \h </w:instrText>
+              <w:instrText xml:space="preserve"> PAGEREF _Toc479084453 \h </w:instrText>
             </w:r>
             <w:r>
               <w:rPr>
@@ -933,7 +933,7 @@
                 <w:noProof/>
                 <w:webHidden/>
               </w:rPr>
-              <w:t>3</w:t>
+              <w:t>4</w:t>
             </w:r>
             <w:r>
               <w:rPr>
@@ -956,7 +956,7 @@
               <w:lang w:eastAsia="en-GB"/>
             </w:rPr>
           </w:pPr>
-          <w:hyperlink w:anchor="_Toc476410880" w:history="1">
+          <w:hyperlink w:anchor="_Toc479084454" w:history="1">
             <w:r>
               <w:rPr>
                 <w:rStyle w:val="Hyperlink"/>
@@ -983,7 +983,7 @@
                 <w:noProof/>
                 <w:webHidden/>
               </w:rPr>
-              <w:instrText xml:space="preserve"> PAGEREF _Toc476410880 \h </w:instrText>
+              <w:instrText xml:space="preserve"> PAGEREF _Toc479084454 \h </w:instrText>
             </w:r>
             <w:r>
               <w:rPr>
@@ -1003,7 +1003,7 @@
                 <w:noProof/>
                 <w:webHidden/>
               </w:rPr>
-              <w:t>3</w:t>
+              <w:t>4</w:t>
             </w:r>
             <w:r>
               <w:rPr>
@@ -1026,7 +1026,7 @@
               <w:lang w:eastAsia="en-GB"/>
             </w:rPr>
           </w:pPr>
-          <w:hyperlink w:anchor="_Toc476410881" w:history="1">
+          <w:hyperlink w:anchor="_Toc479084455" w:history="1">
             <w:r>
               <w:rPr>
                 <w:rStyle w:val="Hyperlink"/>
@@ -1053,7 +1053,7 @@
                 <w:noProof/>
                 <w:webHidden/>
               </w:rPr>
-              <w:instrText xml:space="preserve"> PAGEREF _Toc476410881 \h </w:instrText>
+              <w:instrText xml:space="preserve"> PAGEREF _Toc479084455 \h </w:instrText>
             </w:r>
             <w:r>
               <w:rPr>
@@ -1073,7 +1073,581 @@
                 <w:noProof/>
                 <w:webHidden/>
               </w:rPr>
-              <w:t>4</w:t>
+              <w:t>5</w:t>
+            </w:r>
+            <w:r>
+              <w:rPr>
+                <w:noProof/>
+                <w:webHidden/>
+              </w:rPr>
+              <w:fldChar w:fldCharType="end"/>
+            </w:r>
+          </w:hyperlink>
+        </w:p>
+        <w:p>
+          <w:pPr>
+            <w:pStyle w:val="TOC2"/>
+            <w:tabs>
+              <w:tab w:val="right" w:leader="dot" w:pos="9016"/>
+            </w:tabs>
+            <w:rPr>
+              <w:rFonts w:eastAsiaTheme="minorEastAsia"/>
+              <w:noProof/>
+              <w:lang w:eastAsia="en-GB"/>
+            </w:rPr>
+          </w:pPr>
+          <w:hyperlink w:anchor="_Toc479084456" w:history="1">
+            <w:r>
+              <w:rPr>
+                <w:rStyle w:val="Hyperlink"/>
+                <w:noProof/>
+              </w:rPr>
+              <w:t>Server hosting In House</w:t>
+            </w:r>
+            <w:r>
+              <w:rPr>
+                <w:noProof/>
+                <w:webHidden/>
+              </w:rPr>
+              <w:tab/>
+            </w:r>
+            <w:r>
+              <w:rPr>
+                <w:noProof/>
+                <w:webHidden/>
+              </w:rPr>
+              <w:fldChar w:fldCharType="begin"/>
+            </w:r>
+            <w:r>
+              <w:rPr>
+                <w:noProof/>
+                <w:webHidden/>
+              </w:rPr>
+              <w:instrText xml:space="preserve"> PAGEREF _Toc479084456 \h </w:instrText>
+            </w:r>
+            <w:r>
+              <w:rPr>
+                <w:noProof/>
+                <w:webHidden/>
+              </w:rPr>
+            </w:r>
+            <w:r>
+              <w:rPr>
+                <w:noProof/>
+                <w:webHidden/>
+              </w:rPr>
+              <w:fldChar w:fldCharType="separate"/>
+            </w:r>
+            <w:r>
+              <w:rPr>
+                <w:noProof/>
+                <w:webHidden/>
+              </w:rPr>
+              <w:t>5</w:t>
+            </w:r>
+            <w:r>
+              <w:rPr>
+                <w:noProof/>
+                <w:webHidden/>
+              </w:rPr>
+              <w:fldChar w:fldCharType="end"/>
+            </w:r>
+          </w:hyperlink>
+        </w:p>
+        <w:p>
+          <w:pPr>
+            <w:pStyle w:val="TOC2"/>
+            <w:tabs>
+              <w:tab w:val="right" w:leader="dot" w:pos="9016"/>
+            </w:tabs>
+            <w:rPr>
+              <w:rFonts w:eastAsiaTheme="minorEastAsia"/>
+              <w:noProof/>
+              <w:lang w:eastAsia="en-GB"/>
+            </w:rPr>
+          </w:pPr>
+          <w:hyperlink w:anchor="_Toc479084457" w:history="1">
+            <w:r>
+              <w:rPr>
+                <w:rStyle w:val="Hyperlink"/>
+                <w:noProof/>
+              </w:rPr>
+              <w:t>Choice of Amazon as a Cloud Provider</w:t>
+            </w:r>
+            <w:r>
+              <w:rPr>
+                <w:noProof/>
+                <w:webHidden/>
+              </w:rPr>
+              <w:tab/>
+            </w:r>
+            <w:r>
+              <w:rPr>
+                <w:noProof/>
+                <w:webHidden/>
+              </w:rPr>
+              <w:fldChar w:fldCharType="begin"/>
+            </w:r>
+            <w:r>
+              <w:rPr>
+                <w:noProof/>
+                <w:webHidden/>
+              </w:rPr>
+              <w:instrText xml:space="preserve"> PAGEREF _Toc479084457 \h </w:instrText>
+            </w:r>
+            <w:r>
+              <w:rPr>
+                <w:noProof/>
+                <w:webHidden/>
+              </w:rPr>
+            </w:r>
+            <w:r>
+              <w:rPr>
+                <w:noProof/>
+                <w:webHidden/>
+              </w:rPr>
+              <w:fldChar w:fldCharType="separate"/>
+            </w:r>
+            <w:r>
+              <w:rPr>
+                <w:noProof/>
+                <w:webHidden/>
+              </w:rPr>
+              <w:t>5</w:t>
+            </w:r>
+            <w:r>
+              <w:rPr>
+                <w:noProof/>
+                <w:webHidden/>
+              </w:rPr>
+              <w:fldChar w:fldCharType="end"/>
+            </w:r>
+          </w:hyperlink>
+        </w:p>
+        <w:p>
+          <w:pPr>
+            <w:pStyle w:val="TOC2"/>
+            <w:tabs>
+              <w:tab w:val="right" w:leader="dot" w:pos="9016"/>
+            </w:tabs>
+            <w:rPr>
+              <w:rFonts w:eastAsiaTheme="minorEastAsia"/>
+              <w:noProof/>
+              <w:lang w:eastAsia="en-GB"/>
+            </w:rPr>
+          </w:pPr>
+          <w:hyperlink w:anchor="_Toc479084458" w:history="1">
+            <w:r>
+              <w:rPr>
+                <w:rStyle w:val="Hyperlink"/>
+                <w:noProof/>
+              </w:rPr>
+              <w:t>Choice of Virtual Machine Hosting service</w:t>
+            </w:r>
+            <w:r>
+              <w:rPr>
+                <w:noProof/>
+                <w:webHidden/>
+              </w:rPr>
+              <w:tab/>
+            </w:r>
+            <w:r>
+              <w:rPr>
+                <w:noProof/>
+                <w:webHidden/>
+              </w:rPr>
+              <w:fldChar w:fldCharType="begin"/>
+            </w:r>
+            <w:r>
+              <w:rPr>
+                <w:noProof/>
+                <w:webHidden/>
+              </w:rPr>
+              <w:instrText xml:space="preserve"> PAGEREF _Toc479084458 \h </w:instrText>
+            </w:r>
+            <w:r>
+              <w:rPr>
+                <w:noProof/>
+                <w:webHidden/>
+              </w:rPr>
+            </w:r>
+            <w:r>
+              <w:rPr>
+                <w:noProof/>
+                <w:webHidden/>
+              </w:rPr>
+              <w:fldChar w:fldCharType="separate"/>
+            </w:r>
+            <w:r>
+              <w:rPr>
+                <w:noProof/>
+                <w:webHidden/>
+              </w:rPr>
+              <w:t>5</w:t>
+            </w:r>
+            <w:r>
+              <w:rPr>
+                <w:noProof/>
+                <w:webHidden/>
+              </w:rPr>
+              <w:fldChar w:fldCharType="end"/>
+            </w:r>
+          </w:hyperlink>
+        </w:p>
+        <w:p>
+          <w:pPr>
+            <w:pStyle w:val="TOC2"/>
+            <w:tabs>
+              <w:tab w:val="right" w:leader="dot" w:pos="9016"/>
+            </w:tabs>
+            <w:rPr>
+              <w:rFonts w:eastAsiaTheme="minorEastAsia"/>
+              <w:noProof/>
+              <w:lang w:eastAsia="en-GB"/>
+            </w:rPr>
+          </w:pPr>
+          <w:hyperlink w:anchor="_Toc479084459" w:history="1">
+            <w:r>
+              <w:rPr>
+                <w:rStyle w:val="Hyperlink"/>
+                <w:noProof/>
+              </w:rPr>
+              <w:t>Choice of Sour</w:t>
+            </w:r>
+            <w:r>
+              <w:rPr>
+                <w:rStyle w:val="Hyperlink"/>
+                <w:noProof/>
+              </w:rPr>
+              <w:t>c</w:t>
+            </w:r>
+            <w:r>
+              <w:rPr>
+                <w:rStyle w:val="Hyperlink"/>
+                <w:noProof/>
+              </w:rPr>
+              <w:t>e Control (GitHub vs Dropbox)</w:t>
+            </w:r>
+            <w:r>
+              <w:rPr>
+                <w:noProof/>
+                <w:webHidden/>
+              </w:rPr>
+              <w:tab/>
+            </w:r>
+            <w:r>
+              <w:rPr>
+                <w:noProof/>
+                <w:webHidden/>
+              </w:rPr>
+              <w:fldChar w:fldCharType="begin"/>
+            </w:r>
+            <w:r>
+              <w:rPr>
+                <w:noProof/>
+                <w:webHidden/>
+              </w:rPr>
+              <w:instrText xml:space="preserve"> PAGEREF _Toc479084459 \h </w:instrText>
+            </w:r>
+            <w:r>
+              <w:rPr>
+                <w:noProof/>
+                <w:webHidden/>
+              </w:rPr>
+            </w:r>
+            <w:r>
+              <w:rPr>
+                <w:noProof/>
+                <w:webHidden/>
+              </w:rPr>
+              <w:fldChar w:fldCharType="separate"/>
+            </w:r>
+            <w:r>
+              <w:rPr>
+                <w:noProof/>
+                <w:webHidden/>
+              </w:rPr>
+              <w:t>5</w:t>
+            </w:r>
+            <w:r>
+              <w:rPr>
+                <w:noProof/>
+                <w:webHidden/>
+              </w:rPr>
+              <w:fldChar w:fldCharType="end"/>
+            </w:r>
+          </w:hyperlink>
+        </w:p>
+        <w:p>
+          <w:pPr>
+            <w:pStyle w:val="TOC3"/>
+            <w:tabs>
+              <w:tab w:val="right" w:leader="dot" w:pos="9016"/>
+            </w:tabs>
+            <w:rPr>
+              <w:rFonts w:eastAsiaTheme="minorEastAsia"/>
+              <w:noProof/>
+              <w:lang w:eastAsia="en-GB"/>
+            </w:rPr>
+          </w:pPr>
+          <w:hyperlink w:anchor="_Toc479084460" w:history="1">
+            <w:r>
+              <w:rPr>
+                <w:rStyle w:val="Hyperlink"/>
+                <w:noProof/>
+              </w:rPr>
+              <w:t>Local access to server</w:t>
+            </w:r>
+            <w:r>
+              <w:rPr>
+                <w:noProof/>
+                <w:webHidden/>
+              </w:rPr>
+              <w:tab/>
+            </w:r>
+            <w:r>
+              <w:rPr>
+                <w:noProof/>
+                <w:webHidden/>
+              </w:rPr>
+              <w:fldChar w:fldCharType="begin"/>
+            </w:r>
+            <w:r>
+              <w:rPr>
+                <w:noProof/>
+                <w:webHidden/>
+              </w:rPr>
+              <w:instrText xml:space="preserve"> PAGEREF _Toc479084460 \h </w:instrText>
+            </w:r>
+            <w:r>
+              <w:rPr>
+                <w:noProof/>
+                <w:webHidden/>
+              </w:rPr>
+            </w:r>
+            <w:r>
+              <w:rPr>
+                <w:noProof/>
+                <w:webHidden/>
+              </w:rPr>
+              <w:fldChar w:fldCharType="separate"/>
+            </w:r>
+            <w:r>
+              <w:rPr>
+                <w:noProof/>
+                <w:webHidden/>
+              </w:rPr>
+              <w:t>6</w:t>
+            </w:r>
+            <w:r>
+              <w:rPr>
+                <w:noProof/>
+                <w:webHidden/>
+              </w:rPr>
+              <w:fldChar w:fldCharType="end"/>
+            </w:r>
+          </w:hyperlink>
+        </w:p>
+        <w:p>
+          <w:pPr>
+            <w:pStyle w:val="TOC3"/>
+            <w:tabs>
+              <w:tab w:val="right" w:leader="dot" w:pos="9016"/>
+            </w:tabs>
+            <w:rPr>
+              <w:rFonts w:eastAsiaTheme="minorEastAsia"/>
+              <w:noProof/>
+              <w:lang w:eastAsia="en-GB"/>
+            </w:rPr>
+          </w:pPr>
+          <w:hyperlink w:anchor="_Toc479084461" w:history="1">
+            <w:r>
+              <w:rPr>
+                <w:rStyle w:val="Hyperlink"/>
+                <w:noProof/>
+              </w:rPr>
+              <w:t>Database (Technology, Management tool PHPPgAdmin)</w:t>
+            </w:r>
+            <w:r>
+              <w:rPr>
+                <w:noProof/>
+                <w:webHidden/>
+              </w:rPr>
+              <w:tab/>
+            </w:r>
+            <w:r>
+              <w:rPr>
+                <w:noProof/>
+                <w:webHidden/>
+              </w:rPr>
+              <w:fldChar w:fldCharType="begin"/>
+            </w:r>
+            <w:r>
+              <w:rPr>
+                <w:noProof/>
+                <w:webHidden/>
+              </w:rPr>
+              <w:instrText xml:space="preserve"> PAGEREF _Toc479084461 \h </w:instrText>
+            </w:r>
+            <w:r>
+              <w:rPr>
+                <w:noProof/>
+                <w:webHidden/>
+              </w:rPr>
+            </w:r>
+            <w:r>
+              <w:rPr>
+                <w:noProof/>
+                <w:webHidden/>
+              </w:rPr>
+              <w:fldChar w:fldCharType="separate"/>
+            </w:r>
+            <w:r>
+              <w:rPr>
+                <w:noProof/>
+                <w:webHidden/>
+              </w:rPr>
+              <w:t>6</w:t>
+            </w:r>
+            <w:r>
+              <w:rPr>
+                <w:noProof/>
+                <w:webHidden/>
+              </w:rPr>
+              <w:fldChar w:fldCharType="end"/>
+            </w:r>
+          </w:hyperlink>
+        </w:p>
+        <w:p>
+          <w:pPr>
+            <w:pStyle w:val="TOC3"/>
+            <w:tabs>
+              <w:tab w:val="right" w:leader="dot" w:pos="9016"/>
+            </w:tabs>
+            <w:rPr>
+              <w:rFonts w:eastAsiaTheme="minorEastAsia"/>
+              <w:noProof/>
+              <w:lang w:eastAsia="en-GB"/>
+            </w:rPr>
+          </w:pPr>
+          <w:hyperlink w:anchor="_Toc479084462" w:history="1">
+            <w:r>
+              <w:rPr>
+                <w:rStyle w:val="Hyperlink"/>
+                <w:noProof/>
+              </w:rPr>
+              <w:t>OS (Windows VS Linux)</w:t>
+            </w:r>
+            <w:r>
+              <w:rPr>
+                <w:noProof/>
+                <w:webHidden/>
+              </w:rPr>
+              <w:tab/>
+            </w:r>
+            <w:r>
+              <w:rPr>
+                <w:noProof/>
+                <w:webHidden/>
+              </w:rPr>
+              <w:fldChar w:fldCharType="begin"/>
+            </w:r>
+            <w:r>
+              <w:rPr>
+                <w:noProof/>
+                <w:webHidden/>
+              </w:rPr>
+              <w:instrText xml:space="preserve"> PAGEREF _Toc479084462 \h </w:instrText>
+            </w:r>
+            <w:r>
+              <w:rPr>
+                <w:noProof/>
+                <w:webHidden/>
+              </w:rPr>
+            </w:r>
+            <w:r>
+              <w:rPr>
+                <w:noProof/>
+                <w:webHidden/>
+              </w:rPr>
+              <w:fldChar w:fldCharType="separate"/>
+            </w:r>
+            <w:r>
+              <w:rPr>
+                <w:noProof/>
+                <w:webHidden/>
+              </w:rPr>
+              <w:t>6</w:t>
+            </w:r>
+            <w:r>
+              <w:rPr>
+                <w:noProof/>
+                <w:webHidden/>
+              </w:rPr>
+              <w:fldChar w:fldCharType="end"/>
+            </w:r>
+          </w:hyperlink>
+        </w:p>
+        <w:p>
+          <w:pPr>
+            <w:pStyle w:val="TOC3"/>
+            <w:tabs>
+              <w:tab w:val="right" w:leader="dot" w:pos="9016"/>
+            </w:tabs>
+            <w:rPr>
+              <w:rFonts w:eastAsiaTheme="minorEastAsia"/>
+              <w:noProof/>
+              <w:lang w:eastAsia="en-GB"/>
+            </w:rPr>
+          </w:pPr>
+          <w:hyperlink w:anchor="_Toc479084463" w:history="1">
+            <w:r>
+              <w:rPr>
+                <w:rStyle w:val="Hyperlink"/>
+                <w:noProof/>
+              </w:rPr>
+              <w:t>Choice of Linux distribution (Amazon Linux)</w:t>
+            </w:r>
+            <w:r>
+              <w:rPr>
+                <w:noProof/>
+                <w:webHidden/>
+              </w:rPr>
+              <w:tab/>
+            </w:r>
+            <w:r>
+              <w:rPr>
+                <w:noProof/>
+                <w:webHidden/>
+              </w:rPr>
+              <w:fldChar w:fldCharType="begin"/>
+            </w:r>
+            <w:r>
+              <w:rPr>
+                <w:noProof/>
+                <w:webHidden/>
+              </w:rPr>
+              <w:instrText xml:space="preserve"> PAGEREF _Toc479084463 \h </w:instrText>
+            </w:r>
+            <w:r>
+              <w:rPr>
+                <w:noProof/>
+                <w:webHidden/>
+              </w:rPr>
+            </w:r>
+            <w:r>
+              <w:rPr>
+                <w:noProof/>
+                <w:webHidden/>
+              </w:rPr>
+              <w:fldChar w:fldCharType="separate"/>
+            </w:r>
+            <w:r>
+              <w:rPr>
+                <w:noProof/>
+                <w:webHidden/>
+              </w:rPr>
+              <w:t>6</w:t>
             </w:r>
             <w:r>
               <w:rPr>
@@ -1096,7 +1670,7 @@
               <w:lang w:eastAsia="en-GB"/>
             </w:rPr>
           </w:pPr>
-          <w:hyperlink w:anchor="_Toc476410882" w:history="1">
+          <w:hyperlink w:anchor="_Toc479084464" w:history="1">
             <w:r>
               <w:rPr>
                 <w:rStyle w:val="Hyperlink"/>
@@ -1123,7 +1697,7 @@
                 <w:noProof/>
                 <w:webHidden/>
               </w:rPr>
-              <w:instrText xml:space="preserve"> PAGEREF _Toc476410882 \h </w:instrText>
+              <w:instrText xml:space="preserve"> PAGEREF _Toc479084464 \h </w:instrText>
             </w:r>
             <w:r>
               <w:rPr>
@@ -1143,7 +1717,7 @@
                 <w:noProof/>
                 <w:webHidden/>
               </w:rPr>
-              <w:t>5</w:t>
+              <w:t>7</w:t>
             </w:r>
             <w:r>
               <w:rPr>
@@ -1166,7 +1740,7 @@
               <w:lang w:eastAsia="en-GB"/>
             </w:rPr>
           </w:pPr>
-          <w:hyperlink w:anchor="_Toc476410883" w:history="1">
+          <w:hyperlink w:anchor="_Toc479084465" w:history="1">
             <w:r>
               <w:rPr>
                 <w:rStyle w:val="Hyperlink"/>
@@ -1193,7 +1767,7 @@
                 <w:noProof/>
                 <w:webHidden/>
               </w:rPr>
-              <w:instrText xml:space="preserve"> PAGEREF _Toc476410883 \h </w:instrText>
+              <w:instrText xml:space="preserve"> PAGEREF _Toc479084465 \h </w:instrText>
             </w:r>
             <w:r>
               <w:rPr>
@@ -1213,7 +1787,7 @@
                 <w:noProof/>
                 <w:webHidden/>
               </w:rPr>
-              <w:t>5</w:t>
+              <w:t>7</w:t>
             </w:r>
             <w:r>
               <w:rPr>
@@ -1236,7 +1810,7 @@
               <w:lang w:eastAsia="en-GB"/>
             </w:rPr>
           </w:pPr>
-          <w:hyperlink w:anchor="_Toc476410884" w:history="1">
+          <w:hyperlink w:anchor="_Toc479084466" w:history="1">
             <w:r>
               <w:rPr>
                 <w:rStyle w:val="Hyperlink"/>
@@ -1263,7 +1837,7 @@
                 <w:noProof/>
                 <w:webHidden/>
               </w:rPr>
-              <w:instrText xml:space="preserve"> PAGEREF _Toc476410884 \h </w:instrText>
+              <w:instrText xml:space="preserve"> PAGEREF _Toc479084466 \h </w:instrText>
             </w:r>
             <w:r>
               <w:rPr>
@@ -1283,7 +1857,7 @@
                 <w:noProof/>
                 <w:webHidden/>
               </w:rPr>
-              <w:t>5</w:t>
+              <w:t>7</w:t>
             </w:r>
             <w:r>
               <w:rPr>
@@ -1306,7 +1880,7 @@
               <w:lang w:eastAsia="en-GB"/>
             </w:rPr>
           </w:pPr>
-          <w:hyperlink w:anchor="_Toc476410885" w:history="1">
+          <w:hyperlink w:anchor="_Toc479084467" w:history="1">
             <w:r>
               <w:rPr>
                 <w:rStyle w:val="Hyperlink"/>
@@ -1333,7 +1907,7 @@
                 <w:noProof/>
                 <w:webHidden/>
               </w:rPr>
-              <w:instrText xml:space="preserve"> PAGEREF _Toc476410885 \h </w:instrText>
+              <w:instrText xml:space="preserve"> PAGEREF _Toc479084467 \h </w:instrText>
             </w:r>
             <w:r>
               <w:rPr>
@@ -1353,7 +1927,7 @@
                 <w:noProof/>
                 <w:webHidden/>
               </w:rPr>
-              <w:t>5</w:t>
+              <w:t>7</w:t>
             </w:r>
             <w:r>
               <w:rPr>
@@ -1376,7 +1950,7 @@
               <w:lang w:eastAsia="en-GB"/>
             </w:rPr>
           </w:pPr>
-          <w:hyperlink w:anchor="_Toc476410886" w:history="1">
+          <w:hyperlink w:anchor="_Toc479084468" w:history="1">
             <w:r>
               <w:rPr>
                 <w:rStyle w:val="Hyperlink"/>
@@ -1403,7 +1977,7 @@
                 <w:noProof/>
                 <w:webHidden/>
               </w:rPr>
-              <w:instrText xml:space="preserve"> PAGEREF _Toc476410886 \h </w:instrText>
+              <w:instrText xml:space="preserve"> PAGEREF _Toc479084468 \h </w:instrText>
             </w:r>
             <w:r>
               <w:rPr>
@@ -1423,7 +1997,7 @@
                 <w:noProof/>
                 <w:webHidden/>
               </w:rPr>
-              <w:t>5</w:t>
+              <w:t>7</w:t>
             </w:r>
             <w:r>
               <w:rPr>
@@ -1460,7 +2034,7 @@
       <w:pPr>
         <w:pStyle w:val="Heading1"/>
       </w:pPr>
-      <w:bookmarkStart w:id="0" w:name="_Toc476410872"/>
+      <w:bookmarkStart w:id="0" w:name="_Toc479084446"/>
       <w:r>
         <w:lastRenderedPageBreak/>
         <w:t>Introduction</w:t>
@@ -1470,12 +2044,16 @@
       </w:r>
       <w:bookmarkEnd w:id="0"/>
     </w:p>
-    <w:p/>
+    <w:p>
+      <w:r>
+        <w:t>Cloud computing services have become more and more desirable as a means of hosting and managing projects for business or personal requirements, as opposed to in-house services. These two options can be combined however to further strengthen a project and I will be exploring this as a review of what I have applied to my “Unihood” project. Ultimately for this project a database and web app are required, and hosting and managing these within a virtualisation environment provides several benefits including automation of the re-construction of the entire system.</w:t>
+      </w:r>
+    </w:p>
     <w:p>
       <w:pPr>
         <w:pStyle w:val="Heading1"/>
       </w:pPr>
-      <w:bookmarkStart w:id="1" w:name="_Toc476410873"/>
+      <w:bookmarkStart w:id="1" w:name="_Toc479084447"/>
       <w:r>
         <w:t xml:space="preserve">Methodology and </w:t>
       </w:r>
@@ -1487,305 +2065,897 @@
       </w:r>
       <w:bookmarkEnd w:id="1"/>
     </w:p>
-    <w:p/>
+    <w:p>
+      <w:r>
+        <w:t>The m</w:t>
+      </w:r>
+      <w:r>
+        <w:t xml:space="preserve">ethodology </w:t>
+      </w:r>
+      <w:r>
+        <w:t>I applied led me to the use of</w:t>
+      </w:r>
+      <w:r>
+        <w:t xml:space="preserve"> forums, help pages</w:t>
+      </w:r>
+      <w:r>
+        <w:t xml:space="preserve"> on the web and </w:t>
+      </w:r>
+      <w:r>
+        <w:t xml:space="preserve">advice from </w:t>
+      </w:r>
+      <w:r>
+        <w:t>friends and family members</w:t>
+      </w:r>
+      <w:r>
+        <w:t xml:space="preserve"> to start investigating available technologies and procedures.</w:t>
+      </w:r>
+      <w:r>
+        <w:t xml:space="preserve"> Considered technologies include GitHub, MySQL, PuTTY, PHP, Python, Ruby / Perl, HTML5, CSS, Javascript, Bootstrap, Angular, JQuery UI, mySQL, postGreSQL, Ansible and Docker, some of which were utilised in the project. The Amazon services EC2, S3, EBS and Elastic IPs were all implemented into the project as utilisation of the wide range of Amazon technologies was the main direction I wanted to head into for this area. I intended to make full use of their “free tier” procedure / offer, though through easy mistakes regarding instance up-time this was unfortunately not achieved. </w:t>
+      </w:r>
+    </w:p>
+    <w:p>
+      <w:r>
+        <w:t>This was essentially an “agile” approach in that I chose to investigate tools and make quick assessments on which ones to deploy</w:t>
+      </w:r>
+      <w:r>
+        <w:t>,</w:t>
+      </w:r>
+      <w:r>
+        <w:t xml:space="preserve"> without </w:t>
+      </w:r>
+      <w:r>
+        <w:t>performing a</w:t>
+      </w:r>
+      <w:r>
+        <w:t xml:space="preserve"> very exhaustive </w:t>
+      </w:r>
+      <w:r>
+        <w:t>research on the merits of each.</w:t>
+      </w:r>
+      <w:r>
+        <w:t xml:space="preserve"> I continued use of a tool or resource if it could be quickly and easily deployed to achieve an end</w:t>
+      </w:r>
+      <w:r>
+        <w:t>, however when this did occur</w:t>
+      </w:r>
+      <w:r>
+        <w:t xml:space="preserve"> I made notes on how each such tool was deployed</w:t>
+      </w:r>
+      <w:r>
+        <w:t>. This resulted in the</w:t>
+      </w:r>
+      <w:r>
+        <w:t xml:space="preserve"> recording </w:t>
+      </w:r>
+      <w:r>
+        <w:t xml:space="preserve">of </w:t>
+      </w:r>
+      <w:r>
+        <w:t xml:space="preserve">sufficient material to turn these </w:t>
+      </w:r>
+      <w:r>
+        <w:t xml:space="preserve">notes </w:t>
+      </w:r>
+      <w:r>
+        <w:t xml:space="preserve">into </w:t>
+      </w:r>
+      <w:r>
+        <w:t xml:space="preserve">fully elaborated </w:t>
+      </w:r>
+      <w:r>
+        <w:t>How-To’s.</w:t>
+      </w:r>
+      <w:r>
+        <w:t xml:space="preserve"> </w:t>
+      </w:r>
+    </w:p>
     <w:p>
       <w:pPr>
         <w:pStyle w:val="Heading2"/>
       </w:pPr>
-      <w:bookmarkStart w:id="2" w:name="_Toc476410874"/>
-      <w:r>
-        <w:t>General:</w:t>
+      <w:bookmarkStart w:id="2" w:name="_Toc479084450"/>
+      <w:r>
+        <w:t>Purchasing of the Domain Name</w:t>
       </w:r>
       <w:bookmarkEnd w:id="2"/>
     </w:p>
     <w:p>
       <w:r>
-        <w:t>The m</w:t>
-      </w:r>
-      <w:r>
-        <w:t xml:space="preserve">ethodology </w:t>
-      </w:r>
-      <w:r>
-        <w:t>I applied led me to the use of</w:t>
-      </w:r>
-      <w:r>
-        <w:t xml:space="preserve"> forums, help pages</w:t>
-      </w:r>
-      <w:r>
-        <w:t xml:space="preserve"> on the web and </w:t>
-      </w:r>
-      <w:r>
-        <w:t xml:space="preserve">advice from </w:t>
-      </w:r>
-      <w:r>
-        <w:t>friends and family members</w:t>
-      </w:r>
-      <w:r>
-        <w:t xml:space="preserve"> to start investigating available technologies and procedures.</w:t>
-      </w:r>
-      <w:r>
-        <w:t xml:space="preserve"> Considered technologies include GitHub, MySQL, PuTTY, PHP, Python, Ruby / Perl, HTML5, CSS, Javascript, Bootstrap, Angular, JQuery UI, mySQL, postGreSQL, Ansible and Docker, some of which were utilised in the project. The Amazon services EC2, S3, EBS and Elastic IPs were all implemented into the project as utilisation of the wide range of Amazon technologies was the main direction I wanted to head into for this area. I intended to make full use of their “free tier” procedure / offer, though through easy mistakes regarding instance up-time this was unfortunately not achieved. </w:t>
-      </w:r>
-    </w:p>
-    <w:p>
-      <w:r>
-        <w:t>This was essentially an “agile” approach in that I chose to investigate tools and make quick assessments on which ones to deploy</w:t>
-      </w:r>
-      <w:r>
-        <w:t>,</w:t>
-      </w:r>
-      <w:r>
-        <w:t xml:space="preserve"> without </w:t>
-      </w:r>
-      <w:r>
-        <w:t>performing a</w:t>
-      </w:r>
-      <w:r>
-        <w:t xml:space="preserve"> very exhaustive </w:t>
-      </w:r>
-      <w:r>
-        <w:t>research on the merits of each.</w:t>
-      </w:r>
-      <w:r>
-        <w:t xml:space="preserve"> I continued use of a tool or resource if it could be quickly and easily deployed to achieve an end</w:t>
-      </w:r>
-      <w:r>
-        <w:t>, however when this did occur</w:t>
-      </w:r>
-      <w:r>
-        <w:t xml:space="preserve"> I made notes on how each such tool was deployed</w:t>
-      </w:r>
-      <w:r>
-        <w:t>. This resulted in the</w:t>
-      </w:r>
-      <w:r>
-        <w:t xml:space="preserve"> recording </w:t>
-      </w:r>
-      <w:r>
-        <w:t xml:space="preserve">of </w:t>
-      </w:r>
-      <w:r>
-        <w:t xml:space="preserve">sufficient material to turn these </w:t>
-      </w:r>
-      <w:r>
-        <w:t xml:space="preserve">notes </w:t>
-      </w:r>
-      <w:r>
-        <w:t xml:space="preserve">into </w:t>
-      </w:r>
-      <w:r>
-        <w:t xml:space="preserve">fully elaborated </w:t>
-      </w:r>
-      <w:r>
-        <w:t>How-To’s.</w:t>
+        <w:t xml:space="preserve">Several titles for this project were considered far before any implementation was done, though once UniHood was decided </w:t>
+      </w:r>
+      <w:r>
+        <w:t xml:space="preserve">and searched for to verify it was a unique name </w:t>
+      </w:r>
+      <w:r>
+        <w:t>the next step was to “morph” it into a domain name</w:t>
+      </w:r>
+      <w:r>
+        <w:t xml:space="preserve"> format</w:t>
+      </w:r>
+      <w:r>
+        <w:t xml:space="preserve">, and purchase it. GoDaddy was the main go-to here, </w:t>
+      </w:r>
+      <w:r>
+        <w:t>so a GoDaddy acc</w:t>
+      </w:r>
+      <w:r>
+        <w:t xml:space="preserve">and the domain name </w:t>
+      </w:r>
+      <w:r>
+        <w:t xml:space="preserve">of uni-hood.co.uk </w:t>
+      </w:r>
+      <w:r>
+        <w:t xml:space="preserve">was bought for a </w:t>
+      </w:r>
+      <w:r>
+        <w:t xml:space="preserve">very </w:t>
+      </w:r>
+      <w:r>
+        <w:t xml:space="preserve">cheap price of </w:t>
+      </w:r>
+      <w:r>
+        <w:t>one pound.</w:t>
       </w:r>
     </w:p>
     <w:p>
       <w:pPr>
         <w:pStyle w:val="Heading2"/>
       </w:pPr>
-      <w:bookmarkStart w:id="3" w:name="_Toc476410875"/>
-      <w:r>
-        <w:t>Details:</w:t>
+      <w:bookmarkStart w:id="3" w:name="_Toc479084451"/>
+      <w:r>
+        <w:t>Amazon</w:t>
       </w:r>
       <w:bookmarkEnd w:id="3"/>
     </w:p>
-    <w:p/>
-    <w:p>
-      <w:pPr>
-        <w:pStyle w:val="Heading3"/>
-      </w:pPr>
-      <w:bookmarkStart w:id="4" w:name="_Toc476410876"/>
-      <w:r>
-        <w:t>Chose and Bought a Domain Name!</w:t>
-      </w:r>
-    </w:p>
-    <w:p>
-      <w:r>
-        <w:rPr>
-          <w:highlight w:val="yellow"/>
-        </w:rPr>
-        <w:t>Describe how we did this.  =&gt; HOW_TO get a domainname!</w:t>
+    <w:p>
+      <w:r>
+        <w:t xml:space="preserve">The aim to minimise the costs associated with the project was at the top of my mind when setting up a new Amazon account which would be linked to the Amazon Web Services. </w:t>
+      </w:r>
+      <w:r>
+        <w:t xml:space="preserve">After some research, I discovered there was a “Free Tier” period that is included in the creation of a fresh account, so I could conveniently utilise this instead of my current Amazon account. To distinguish this from my main account, I felt it was necessary to link it to a fresh Gmail account also. </w:t>
+      </w:r>
+    </w:p>
+    <w:p>
+      <w:r>
+        <w:t>After linkage between the Gmail account and Amazon account was completed (through simply providing it as the email address during sign-up), I started the process of linkage between the Amazon account and the Amazon Web Services. It is a requirement of the AWS sign-up process to link this account as the services will be tied to it. The sign-up process does not provide you with full access to the AWS services right away, as it is seen as a kind of request form for which you will need to wait on a response from and/or keep in contact with Amazon themselves regards if and when they allow you to use these services.</w:t>
+      </w:r>
+    </w:p>
+    <w:p>
+      <w:r>
+        <w:lastRenderedPageBreak/>
+        <w:t xml:space="preserve">This took longer than expected however, as there was some small issue between my bank (Barclays) accepting or managing the small transaction used to verify this linkage. I contacted Amazon support and started this as a small case, for which after a few message exchanges was resolved very quickly. I was very impressed with the speed and quality of support from Amazon, and it helped me proceed with little disruptions to the actual creation of the Unihood virtual machine. I have elaborated on this aspect in the How-To document under </w:t>
+      </w:r>
+      <w:r>
+        <w:t>Amazon “Free Tier” Account Creation</w:t>
+      </w:r>
+      <w:r>
+        <w:t>”.</w:t>
+      </w:r>
+    </w:p>
+    <w:p>
+      <w:r>
+        <w:t>It may take some weeks, though when the</w:t>
+      </w:r>
+      <w:r>
+        <w:t xml:space="preserve"> AWS are linked to your account this </w:t>
+      </w:r>
+      <w:r>
+        <w:t xml:space="preserve">free tier program </w:t>
+      </w:r>
+      <w:r>
+        <w:t xml:space="preserve">will then be </w:t>
+      </w:r>
+      <w:r>
+        <w:t xml:space="preserve">available for </w:t>
+      </w:r>
+      <w:r>
+        <w:t>use. It will</w:t>
+      </w:r>
+      <w:r>
+        <w:t xml:space="preserve"> greatly help minimise the costs when using (in this case) virtual machines. Options which are eligible for this are indicated clearly on each step of the instance creation process, so there is strong assurance that the right choice is being made cost-wise.</w:t>
       </w:r>
       <w:r>
         <w:t xml:space="preserve"> </w:t>
       </w:r>
-      <w:r>
-        <w:rPr>
-          <w:highlight w:val="yellow"/>
-        </w:rPr>
-        <w:t>I still think dad has this in his email..</w:t>
-      </w:r>
-    </w:p>
-    <w:p>
-      <w:pPr>
-        <w:pStyle w:val="Heading3"/>
-      </w:pPr>
-      <w:r>
-        <w:t>Amazon</w:t>
-      </w:r>
+      <w:bookmarkStart w:id="4" w:name="OLE_LINK11"/>
+      <w:bookmarkStart w:id="5" w:name="OLE_LINK12"/>
+    </w:p>
+    <w:p>
+      <w:pPr>
+        <w:pStyle w:val="Heading2"/>
+      </w:pPr>
+      <w:bookmarkStart w:id="6" w:name="_Toc479084452"/>
       <w:bookmarkEnd w:id="4"/>
-    </w:p>
-    <w:p>
-      <w:r>
-        <w:t xml:space="preserve">describe initial difficulties setting up “free tier” account; eventually sorted.  Found Amazon support quite ok.   (made new gmail account to make use of free tier, talk about linking to Amazon account and waiting for services etc).  </w:t>
-      </w:r>
-      <w:bookmarkStart w:id="5" w:name="OLE_LINK11"/>
-      <w:bookmarkStart w:id="6" w:name="OLE_LINK12"/>
-      <w:r>
-        <w:t xml:space="preserve">Hence Deliverable: “HOW-TO </w:t>
-      </w:r>
-      <w:r>
-        <w:t>Amazon “Free Tier” Account Creation</w:t>
-      </w:r>
-      <w:r>
-        <w:t>”</w:t>
-      </w:r>
-    </w:p>
-    <w:p>
-      <w:pPr>
-        <w:pStyle w:val="Heading3"/>
-      </w:pPr>
-      <w:bookmarkStart w:id="7" w:name="_Toc476410877"/>
       <w:bookmarkEnd w:id="5"/>
+      <w:r>
+        <w:t>Amazon EC2</w:t>
+      </w:r>
       <w:bookmarkEnd w:id="6"/>
-      <w:r>
-        <w:t>Amazon EC2</w:t>
+    </w:p>
+    <w:p>
+      <w:r>
+        <w:t>At this stage it was necessary to choose an “AMI (</w:t>
+      </w:r>
+      <w:r>
+        <w:t>Amazon Machine Image</w:t>
+      </w:r>
+      <w:r>
+        <w:t>)” namely “Amazon Linux”. I realised under later experimentation this behaved very similar to the Centos 6.X version Operating Systems. I w</w:t>
+      </w:r>
+      <w:r>
+        <w:t xml:space="preserve">anted to investigate how to manage large amounts of data </w:t>
+      </w:r>
+      <w:r>
+        <w:t>as a side-objective in case I needed to utilise this later, which led me to the experimentation of</w:t>
+      </w:r>
+      <w:r>
+        <w:t xml:space="preserve"> EBS Volume</w:t>
+      </w:r>
+      <w:r>
+        <w:t xml:space="preserve"> creation</w:t>
+      </w:r>
+      <w:r>
+        <w:t xml:space="preserve">, </w:t>
+      </w:r>
+      <w:bookmarkStart w:id="7" w:name="OLE_LINK13"/>
+      <w:bookmarkStart w:id="8" w:name="OLE_LINK14"/>
+      <w:bookmarkStart w:id="9" w:name="OLE_LINK15"/>
+      <w:r>
+        <w:t xml:space="preserve">discussed further under the How-To </w:t>
+      </w:r>
+      <w:r>
+        <w:t>Deliverable</w:t>
       </w:r>
       <w:bookmarkEnd w:id="7"/>
-    </w:p>
-    <w:p>
-      <w:r>
-        <w:t xml:space="preserve">Chose an ami (namely Amazon Linux).   Wanted to investigate how to manage large amounts of data hence experimented with creating EBS Volume, </w:t>
-      </w:r>
-      <w:bookmarkStart w:id="8" w:name="OLE_LINK13"/>
-      <w:bookmarkStart w:id="9" w:name="OLE_LINK14"/>
-      <w:bookmarkStart w:id="10" w:name="OLE_LINK15"/>
-      <w:r>
-        <w:t xml:space="preserve">Hence Deliverable: “HOW-TO </w:t>
-      </w:r>
       <w:bookmarkEnd w:id="8"/>
       <w:bookmarkEnd w:id="9"/>
+      <w:r>
+        <w:t xml:space="preserve"> in the </w:t>
+      </w:r>
+      <w:r>
+        <w:t>EBS Volumes</w:t>
+      </w:r>
+      <w:r>
+        <w:t xml:space="preserve"> section.</w:t>
+      </w:r>
+    </w:p>
+    <w:p>
+      <w:pPr>
+        <w:pStyle w:val="Heading2"/>
+      </w:pPr>
+      <w:bookmarkStart w:id="10" w:name="_Toc479084453"/>
+      <w:r>
+        <w:t>Console Access</w:t>
+      </w:r>
       <w:bookmarkEnd w:id="10"/>
-      <w:r>
-        <w:t>EBS Volumes”</w:t>
-      </w:r>
-    </w:p>
-    <w:p>
-      <w:pPr>
-        <w:pStyle w:val="Heading3"/>
-      </w:pPr>
-      <w:bookmarkStart w:id="11" w:name="_Toc476410878"/>
-      <w:r>
-        <w:t>Console Access</w:t>
+    </w:p>
+    <w:p>
+      <w:r>
+        <w:t>There</w:t>
+      </w:r>
+      <w:r>
+        <w:t xml:space="preserve"> is normally no “console” access as expected in stand-alone workstations or in VPlayer-type environments</w:t>
+      </w:r>
+      <w:r>
+        <w:t>; alternate instructions were provided upon clicking the “connect” link for the instance. I</w:t>
+      </w:r>
+      <w:r>
+        <w:t xml:space="preserve"> </w:t>
+      </w:r>
+      <w:r>
+        <w:t>n</w:t>
+      </w:r>
+      <w:r>
+        <w:t xml:space="preserve">eeded to </w:t>
+      </w:r>
+      <w:r>
+        <w:t>initiate</w:t>
+      </w:r>
+      <w:r>
+        <w:t xml:space="preserve"> a bash prompt </w:t>
+      </w:r>
+      <w:r>
+        <w:t xml:space="preserve">connection </w:t>
+      </w:r>
+      <w:r>
+        <w:t>onto the newly created instance</w:t>
+      </w:r>
+      <w:r>
+        <w:t xml:space="preserve"> instead as directed, discussed further under the How-To Deliverable in the Key Pair / Putty section.</w:t>
+      </w:r>
+    </w:p>
+    <w:p>
+      <w:r>
+        <w:t>The “StarUML” application was particularly useful here as it was much faster and easier than sketching the tables on paper</w:t>
+      </w:r>
+      <w:r>
+        <w:t xml:space="preserve"> in some respects</w:t>
+      </w:r>
+      <w:r>
+        <w:t>, however each approach has their advantages.</w:t>
+      </w:r>
+      <w:r>
+        <w:t xml:space="preserve"> I was able to export this work as an image I could always refer to, while maintaining a top-down approach in that classes with no foreign key linkages were</w:t>
+      </w:r>
+      <w:r>
+        <w:t xml:space="preserve"> at the top of the diagram, and the rest below them. This made it very easy to start off with creation of the top classes and work downward, instead of having a “foreign key trap” of sorts in that a column depended on another column however that column depended on the one referencing it, or the existence of another table that could not yet be created due to a similar situation. Database design and physical implementation go hand-in-hand, in that it took me several iterations to perfect the structure of the physical database whilst changing the design diagram the whole time in sync. Once at a good stage however, it was ready to be utilised in the main web application later down the track.</w:t>
+      </w:r>
+    </w:p>
+    <w:p>
+      <w:pPr>
+        <w:pStyle w:val="Heading2"/>
+      </w:pPr>
+      <w:bookmarkStart w:id="11" w:name="_Toc479084454"/>
+      <w:r>
+        <w:t>Physical Database Implementation</w:t>
       </w:r>
       <w:bookmarkEnd w:id="11"/>
     </w:p>
     <w:p>
       <w:r>
-        <w:t>.. found there is normally no “console” access as expected in stand-alone workstations or in VPlayer-type environments..  Needed to get a bash prompt onto the newly created instance.. Hence Deliverables: “HOW-TO key-pair, putty, ?”</w:t>
-      </w:r>
-    </w:p>
-    <w:p>
-      <w:pPr>
-        <w:pStyle w:val="Heading3"/>
-      </w:pPr>
-      <w:bookmarkStart w:id="12" w:name="_Toc476410879"/>
-      <w:r>
-        <w:t>Database Design Strategy</w:t>
+        <w:t xml:space="preserve">The </w:t>
+      </w:r>
+      <w:r>
+        <w:t xml:space="preserve">PHPPgAdmin environment </w:t>
+      </w:r>
+      <w:r>
+        <w:t xml:space="preserve">was my choice for the database to run under. Initially there was confusion regarding the </w:t>
+      </w:r>
+      <w:r>
+        <w:t>postgres</w:t>
+      </w:r>
+      <w:r>
+        <w:t xml:space="preserve"> version to use (</w:t>
+      </w:r>
+      <w:r>
+        <w:t>9,91,92,93, etc</w:t>
+      </w:r>
+      <w:r>
+        <w:t>)</w:t>
+      </w:r>
+      <w:r>
+        <w:t xml:space="preserve">. </w:t>
+      </w:r>
+      <w:r>
+        <w:t>In the end, I d</w:t>
+      </w:r>
+      <w:r>
+        <w:t>ecided to go</w:t>
+      </w:r>
+      <w:r>
+        <w:t xml:space="preserve"> with the</w:t>
+      </w:r>
+      <w:r>
+        <w:t xml:space="preserve"> latest </w:t>
+      </w:r>
+      <w:r>
+        <w:t xml:space="preserve">one </w:t>
+      </w:r>
+      <w:r>
+        <w:t>(95)</w:t>
+      </w:r>
+      <w:r>
+        <w:t xml:space="preserve"> but later found serious compatibility</w:t>
+      </w:r>
+      <w:r>
+        <w:t xml:space="preserve"> </w:t>
+      </w:r>
+      <w:r>
+        <w:t>problems</w:t>
+      </w:r>
+      <w:r>
+        <w:t xml:space="preserve"> with phppgadmin</w:t>
+      </w:r>
+      <w:r>
+        <w:t>!</w:t>
+      </w:r>
+      <w:r>
+        <w:t xml:space="preserve"> A workaround was a quick edit to the “Connection” php service</w:t>
+      </w:r>
+      <w:r>
+        <w:t xml:space="preserve"> file</w:t>
+      </w:r>
+      <w:r>
+        <w:t xml:space="preserve">, the link for which is in the Appendix. </w:t>
+      </w:r>
+    </w:p>
+    <w:p>
+      <w:r>
+        <w:t>Firstly however it was necessary to install the Postgres and Httpd packages on</w:t>
+      </w:r>
+      <w:r>
+        <w:t xml:space="preserve"> the virtual machine instance as well as some additional packages. </w:t>
+      </w:r>
+      <w:r>
+        <w:t xml:space="preserve">The whole database management environment is included in these packages, so after starting them and appending /phpPgAdmin to the instance ip you will be presented with an interface to which implementation of the database diagram (from </w:t>
+      </w:r>
+      <w:r>
+        <w:lastRenderedPageBreak/>
+        <w:t>StarUML) can be applied. Creation of the database and tables through the interface is fairly straightforward, however logically you must pay attention to the usage of foreign keys and make sure they match the flow of the diagram. Once satisfied with the table creation and their related columns within the tables, test data can be inserted as rows and reviewed within a table’s overview page. You may encounter a scenario where only id’s are displayed instead of the actual piece of data they are referencing, so a more visual interface allowing foreign data to be recognised was desirable. My father’s open-source “Tables” facility for his current work database was adapted to account for my data instead, and foreign key values were correctly resolved to the values they linked to</w:t>
+      </w:r>
+      <w:r>
+        <w:t xml:space="preserve"> and visualised</w:t>
+      </w:r>
+      <w:r>
+        <w:t xml:space="preserve">. </w:t>
+      </w:r>
+      <w:r>
+        <w:t>All database data from the original phpPgAdmin environment, including the test data, can be exported to a “dump file” and this process is outlined in the How-To document under the “Backup/Restore Test Data” section. This file was then able to be imported into the new facility, as both environments were capable of recognising these SQL dump files.</w:t>
+      </w:r>
+    </w:p>
+    <w:p>
+      <w:pPr>
+        <w:pStyle w:val="Heading1"/>
+      </w:pPr>
+      <w:bookmarkStart w:id="12" w:name="_Toc479084455"/>
+      <w:r>
+        <w:t>Design</w:t>
       </w:r>
       <w:bookmarkEnd w:id="12"/>
     </w:p>
     <w:p>
-      <w:r>
-        <w:t>(talk about the design exercise using StarUML).</w:t>
-      </w:r>
-    </w:p>
-    <w:p>
-      <w:pPr>
-        <w:pStyle w:val="Heading3"/>
-      </w:pPr>
-      <w:bookmarkStart w:id="13" w:name="_Toc476410880"/>
+      <w:pPr>
+        <w:pStyle w:val="Heading2"/>
+      </w:pPr>
+      <w:bookmarkStart w:id="13" w:name="_Toc479084456"/>
+      <w:r>
+        <w:t>Server hosting In House</w:t>
+      </w:r>
+      <w:bookmarkEnd w:id="13"/>
+    </w:p>
+    <w:p>
+      <w:pPr>
+        <w:pStyle w:val="ListParagraph"/>
+        <w:ind w:left="0"/>
+      </w:pPr>
+      <w:r>
+        <w:t>I chose the Amazon cloud-based environment due to it being a very well known company; offering great customer service and reliability, a free tier program and having a wide range of virtualisation tools and file storage available to its users. The EC2 and S3 services are the most relevant for this project, and when combined can immensely strengthen a virtual Amazon instance. As an additional benefit, through hosting the virtual server in the cloud, it is both accessible anywhere.</w:t>
+      </w:r>
+    </w:p>
+    <w:p>
+      <w:pPr>
+        <w:pStyle w:val="Heading2"/>
+      </w:pPr>
+      <w:bookmarkStart w:id="14" w:name="_Toc479084457"/>
+      <w:r>
+        <w:t xml:space="preserve">Choice of </w:t>
+      </w:r>
+      <w:r>
+        <w:t xml:space="preserve">Amazon as a </w:t>
+      </w:r>
+      <w:r>
+        <w:t>Cloud Provider</w:t>
+      </w:r>
+      <w:bookmarkEnd w:id="14"/>
+    </w:p>
+    <w:p>
+      <w:r>
+        <w:t>Amazon already has a very high reputation of offering great Customer Service as well as being a massive marketing platform.</w:t>
+      </w:r>
+      <w:r>
+        <w:t xml:space="preserve"> After having used their S3 service in particular their storage seems very stable and offers a large amount of data to be stored so it seemed a strong candidate to make use of this as a cloud system for my project. Linking the storage facility with the virtualisation environment resulted in a very strong cloud-based solution.</w:t>
+      </w:r>
+    </w:p>
+    <w:p>
+      <w:pPr>
+        <w:pStyle w:val="Heading2"/>
+      </w:pPr>
+      <w:bookmarkStart w:id="15" w:name="_Toc479084458"/>
+      <w:r>
+        <w:t>Choice of Virtual Machine Hosting service</w:t>
+      </w:r>
+      <w:bookmarkEnd w:id="15"/>
+    </w:p>
+    <w:p>
+      <w:r>
+        <w:t xml:space="preserve">I chose Amazon EC2 because I was already impressed with </w:t>
+      </w:r>
+      <w:r>
+        <w:t>solely</w:t>
+      </w:r>
+      <w:r>
+        <w:t xml:space="preserve"> their </w:t>
+      </w:r>
+      <w:r>
+        <w:t>Amazon Simple Storage Service (S3)</w:t>
+      </w:r>
+      <w:r>
+        <w:t xml:space="preserve"> at first, after having experimented with it for a while for general purposes, so had no doubt the EC2 service would serve just as well. It presented me with a very simple interface, quick response times, great support and so on</w:t>
+      </w:r>
+      <w:r>
+        <w:t xml:space="preserve"> and only had the slight issue with linkage of these services to my account however these were resolved very quickly.</w:t>
+      </w:r>
+    </w:p>
+    <w:p>
+      <w:bookmarkStart w:id="16" w:name="_Toc479084459"/>
+      <w:r>
+        <w:rPr>
+          <w:rStyle w:val="Heading2Char"/>
+        </w:rPr>
+        <w:t>Choice of Source Cont</w:t>
+      </w:r>
+      <w:r>
+        <w:rPr>
+          <w:rStyle w:val="Heading2Char"/>
+        </w:rPr>
+        <w:t xml:space="preserve">rol (GitHub </w:t>
+      </w:r>
+      <w:r>
+        <w:rPr>
+          <w:rStyle w:val="Heading2Char"/>
+        </w:rPr>
+        <w:t>vs Dropbox)</w:t>
+      </w:r>
+      <w:bookmarkEnd w:id="16"/>
+      <w:r>
+        <w:t xml:space="preserve"> </w:t>
+      </w:r>
+    </w:p>
+    <w:p>
+      <w:r>
+        <w:t xml:space="preserve">I </w:t>
+      </w:r>
+      <w:r>
+        <w:t xml:space="preserve">chose GitHub </w:t>
+      </w:r>
+      <w:r>
+        <w:t xml:space="preserve">as a </w:t>
+      </w:r>
+      <w:r>
+        <w:t>repository</w:t>
+      </w:r>
+      <w:r>
+        <w:t xml:space="preserve"> for all</w:t>
+      </w:r>
+      <w:r>
+        <w:t xml:space="preserve"> screenshots, source code, version control</w:t>
+      </w:r>
+      <w:r>
+        <w:t xml:space="preserve"> aspects</w:t>
+      </w:r>
+      <w:r>
+        <w:t xml:space="preserve"> </w:t>
+      </w:r>
+      <w:r>
+        <w:t xml:space="preserve">and </w:t>
+      </w:r>
+      <w:r>
+        <w:t xml:space="preserve">documentation </w:t>
+      </w:r>
+      <w:r>
+        <w:t xml:space="preserve">(issues etc) </w:t>
+      </w:r>
+      <w:r>
+        <w:t>needs</w:t>
+      </w:r>
+      <w:r>
+        <w:t>. I manage it locally using the Windows application “TortoiseGit” which allows me to easily set up a new Git repo, and have access to many Git features though mainly I simply work off the local files, then commit and push them to the master repository link on GitHub. I also on the web interface manage “issues” which are small paragraphs of current bugs, reminders or just general notes regarding the project. I also have the opportunity to revert back to a past commission if something goes wrong in the current stage.</w:t>
+      </w:r>
+    </w:p>
+    <w:p>
       <w:r>
         <w:lastRenderedPageBreak/>
-        <w:t>Physical Database Implementation</w:t>
-      </w:r>
-      <w:bookmarkEnd w:id="13"/>
-    </w:p>
-    <w:p>
-      <w:r>
-        <w:t>Database PHPPgAdmin environment –</w:t>
-      </w:r>
-      <w:r>
-        <w:t xml:space="preserve">.  confusion re postgres9,91,92,93, etc. Decided to go latest (95) but later found serious compat. Probs with phppgadmin!) (discuss:  fixing SQL error statements at top of php code, look in gmail for link to fix)  </w:t>
-      </w:r>
-      <w:r>
-        <w:t xml:space="preserve"> how I managed to create a database, and get a first-up interface that allowed test data to be entered and reviewed, using phpPgAdmin.  This quickly hit an issue because it’s difficult to recognise foreign key values as just id’s.   Then needed a more visual interface allowing foreign data to be recognised.  </w:t>
-      </w:r>
-      <w:r>
-        <w:t xml:space="preserve">  =&gt; HOW-TO ... “xx”</w:t>
-      </w:r>
-    </w:p>
-    <w:p>
-      <w:r>
-        <w:t>Got advice on this as a result of which t</w:t>
-      </w:r>
-      <w:r>
-        <w:t xml:space="preserve">hen used </w:t>
-      </w:r>
-      <w:r>
-        <w:t xml:space="preserve">open-source </w:t>
-      </w:r>
-      <w:r>
-        <w:t>“Tables”</w:t>
-      </w:r>
-      <w:r>
-        <w:t xml:space="preserve"> facility which allowed data to be visualised.</w:t>
-      </w:r>
-    </w:p>
-    <w:p>
-      <w:r>
-        <w:t>Dump files</w:t>
-      </w:r>
-      <w:r>
-        <w:t xml:space="preserve">  </w:t>
-      </w:r>
-      <w:r>
-        <w:t>“Tables” management environment (imported dump file)</w:t>
-      </w:r>
-    </w:p>
-    <w:p>
-      <w:r>
-        <w:t>.. ( and so on.. a small paragraph or narrative</w:t>
-      </w:r>
-      <w:r>
-        <w:t>, each one with a L3 Header,</w:t>
-      </w:r>
-      <w:r>
-        <w:t xml:space="preserve"> describing what </w:t>
-      </w:r>
-      <w:r>
-        <w:t>led to each HOW-TO!  Note that some paragraphs lead to several HOWtos, some possibly lead to dead-ends hence no how-to.</w:t>
-      </w:r>
-    </w:p>
-    <w:p/>
+        <w:t>Dropbox on the other hand was a great repository for note taking also, and all important notes and even Putty files and similar were encrypted using the “Boxcryptor” app, which means that if my Dropbox account was compromised the encrypted files could only be read through an additional layer of security through this app. Locally, it’s very easy for me to login to the Boxcryptor app and view these files on a separate virtual drive safe from the eyes of the public.</w:t>
+      </w:r>
+    </w:p>
+    <w:p>
+      <w:pPr>
+        <w:pStyle w:val="Heading2"/>
+      </w:pPr>
+      <w:bookmarkStart w:id="17" w:name="_Toc479084460"/>
+      <w:r>
+        <w:t>Local access to server</w:t>
+      </w:r>
+      <w:bookmarkEnd w:id="17"/>
+    </w:p>
+    <w:p>
+      <w:r>
+        <w:t xml:space="preserve">I decided </w:t>
+      </w:r>
+      <w:r>
+        <w:t>to use</w:t>
+      </w:r>
+      <w:r>
+        <w:t xml:space="preserve"> the Windows Putty application </w:t>
+      </w:r>
+      <w:r>
+        <w:t xml:space="preserve">because I am already very familiar with using it to connect to remote servers through the SSH (Secure Shell) protocol and by default it provides an excellent terminal interface to work off. Linux, being a terminal-based operating system itself, works very well with Putty and </w:t>
+      </w:r>
+      <w:r>
+        <w:t>tips for connection through it are linked to from</w:t>
+      </w:r>
+      <w:r>
+        <w:t xml:space="preserve"> the connection window </w:t>
+      </w:r>
+      <w:r>
+        <w:t xml:space="preserve">on the Amazon EC2 Management Console. </w:t>
+      </w:r>
+      <w:r>
+        <w:t xml:space="preserve"> </w:t>
+      </w:r>
+    </w:p>
+    <w:p>
+      <w:pPr>
+        <w:pStyle w:val="Heading2"/>
+      </w:pPr>
+      <w:bookmarkStart w:id="18" w:name="_Toc479084461"/>
+      <w:r>
+        <w:t>Database (Technology, Management tool PHPPgAdmin)</w:t>
+      </w:r>
+      <w:bookmarkEnd w:id="18"/>
+    </w:p>
+    <w:p>
+      <w:pPr>
+        <w:pStyle w:val="Heading2"/>
+      </w:pPr>
+      <w:bookmarkStart w:id="19" w:name="_Toc479084462"/>
+      <w:r>
+        <w:t>OS (Windows VS Linux)</w:t>
+      </w:r>
+      <w:bookmarkEnd w:id="19"/>
+    </w:p>
+    <w:p>
+      <w:pPr>
+        <w:pStyle w:val="Heading2"/>
+      </w:pPr>
+      <w:bookmarkStart w:id="20" w:name="_Toc479084463"/>
+      <w:r>
+        <w:t xml:space="preserve">Choice of Linux distribution (Amazon </w:t>
+      </w:r>
+      <w:r>
+        <w:t>Linux</w:t>
+      </w:r>
+      <w:r>
+        <w:t>)</w:t>
+      </w:r>
+      <w:bookmarkEnd w:id="20"/>
+    </w:p>
+    <w:p>
+      <w:r>
+        <w:t xml:space="preserve">I needed to broaden my knowledge of the Linux world, and having the general view of Linux as a powerful, user-friendly and pro open-source platform persuaded me to select this as an AMI for the Amazon Instance. </w:t>
+      </w:r>
+    </w:p>
+    <w:p>
+      <w:pPr>
+        <w:pStyle w:val="Heading2"/>
+      </w:pPr>
+      <w:r>
+        <w:t>Security (Approach, Confidentiality, Privash, SSH Key Pair)</w:t>
+      </w:r>
+    </w:p>
+    <w:p>
+      <w:pPr>
+        <w:pStyle w:val="Heading2"/>
+      </w:pPr>
+      <w:r>
+        <w:t>StarUML</w:t>
+      </w:r>
+      <w:r>
+        <w:t>Class Diagram</w:t>
+      </w:r>
+    </w:p>
+    <w:p>
+      <w:r>
+        <w:t>After a significant level of experimentation with the “StarUML” application through my previous University years, I was able to quickly apply my knowledge to this project</w:t>
+      </w:r>
+      <w:r>
+        <w:t>, and through the click-and-drag nature of the graphical environment I was able to quickly construct a basis for the actual database structure. I then was able to export this as an image file and commit &amp; pushed to GitHub, so I could always refer to it whilst implementing the database.</w:t>
+      </w:r>
+    </w:p>
+    <w:p>
+      <w:pPr>
+        <w:pStyle w:val="Heading2"/>
+      </w:pPr>
+      <w:r>
+        <w:lastRenderedPageBreak/>
+        <w:t>Backup techniques (</w:t>
+      </w:r>
+      <w:r>
+        <w:t>test data, use PhpPgAdmin frequently to export dump files</w:t>
+      </w:r>
+      <w:r>
+        <w:t>, considered Ansible and Terraform etc</w:t>
+      </w:r>
+      <w:r>
+        <w:t>)</w:t>
+      </w:r>
+    </w:p>
+    <w:p>
+      <w:pPr>
+        <w:pStyle w:val="Heading2"/>
+      </w:pPr>
+      <w:r>
+        <w:t>Apache / PostGres configuration</w:t>
+      </w:r>
+    </w:p>
+    <w:p>
+      <w:pPr>
+        <w:pStyle w:val="Heading2"/>
+      </w:pPr>
+      <w:r>
+        <w:t>Docker consideration</w:t>
+      </w:r>
+    </w:p>
+    <w:p>
+      <w:pPr>
+        <w:pStyle w:val="Heading2"/>
+      </w:pPr>
+      <w:r>
+        <w:t>Encryption (BoxCryptor for Putty Keys)</w:t>
+      </w:r>
+      <w:r>
+        <w:t xml:space="preserve"> and linkage with Dropbox</w:t>
+      </w:r>
+    </w:p>
+    <w:p>
+      <w:pPr>
+        <w:pStyle w:val="Heading2"/>
+      </w:pPr>
+      <w:r>
+        <w:t>Domain name purchase</w:t>
+      </w:r>
+    </w:p>
+    <w:p>
+      <w:pPr>
+        <w:pStyle w:val="Heading2"/>
+      </w:pPr>
+      <w:r>
+        <w:t>How should I record information? Word .doc or GitHub .md files. Doc is such a standard, though for technical documentation I believe this should be in .md format.</w:t>
+      </w:r>
+    </w:p>
+    <w:p>
+      <w:pPr>
+        <w:pStyle w:val="Heading2"/>
+      </w:pPr>
+      <w:r>
+        <w:t>How to reliably reproduce runtime environment (research suggests that Docker is a strong solution to this, but as yet I have to learn Docker effectively)</w:t>
+      </w:r>
+    </w:p>
+    <w:p>
+      <w:pPr>
+        <w:pStyle w:val="Heading2"/>
+      </w:pPr>
+      <w:r>
+        <w:t>Choice of web-server (Apache, NginX ?) Apache because..</w:t>
+      </w:r>
+    </w:p>
+    <w:p>
+      <w:pPr>
+        <w:pStyle w:val="Heading2"/>
+      </w:pPr>
+      <w:r>
+        <w:t>Hack attempt prevention, disabling clear-text password login access.</w:t>
+      </w:r>
+    </w:p>
+    <w:p>
+      <w:pPr>
+        <w:pStyle w:val="Heading2"/>
+      </w:pPr>
+      <w:r>
+        <w:t>Similarities between Amazon Linux and Centos 6 (why Centos 6.x instructions should be followed)</w:t>
+      </w:r>
+    </w:p>
+    <w:p>
+      <w:pPr>
+        <w:pStyle w:val="Heading2"/>
+      </w:pPr>
+      <w:r>
+        <w:t>Installation of PostGres</w:t>
+      </w:r>
+    </w:p>
+    <w:p>
+      <w:pPr>
+        <w:pStyle w:val="Heading2"/>
+      </w:pPr>
+      <w:r>
+        <w:t>Regular yum update to enforce preventing of vulnerabilities regarding security issues</w:t>
+      </w:r>
+    </w:p>
+    <w:p>
+      <w:pPr>
+        <w:pStyle w:val="Heading2"/>
+      </w:pPr>
+      <w:r>
+        <w:t>Looked into SQL generation from UML but assumed it was very complex / couldn’t find anything / wouldn’t work for my version</w:t>
+      </w:r>
+    </w:p>
+    <w:p>
+      <w:pPr>
+        <w:pStyle w:val="Heading2"/>
+      </w:pPr>
+      <w:r>
+        <w:t>Benefit of public key usage with GitHub</w:t>
+      </w:r>
+    </w:p>
+    <w:p>
+      <w:pPr>
+        <w:pStyle w:val="Heading2"/>
+      </w:pPr>
+      <w:r>
+        <w:t>Considered enhancement of GitHub credentials</w:t>
+      </w:r>
+    </w:p>
+    <w:p>
+      <w:pPr>
+        <w:pStyle w:val="Heading2"/>
+      </w:pPr>
+      <w:r>
+        <w:t>Consideration of static (elastic) instead of dynamic ip</w:t>
+      </w:r>
+    </w:p>
+    <w:p>
+      <w:pPr>
+        <w:pStyle w:val="Heading2"/>
+      </w:pPr>
+      <w:r>
+        <w:t>Documentation of snapshots to accompany steps document</w:t>
+      </w:r>
+    </w:p>
+    <w:p>
+      <w:pPr>
+        <w:pStyle w:val="Heading2"/>
+      </w:pPr>
+      <w:r>
+        <w:t>Use of TortoiseGit to manage local Git repo</w:t>
+      </w:r>
+    </w:p>
+    <w:p>
+      <w:pPr>
+        <w:rPr>
+          <w:rFonts w:asciiTheme="majorHAnsi" w:eastAsiaTheme="majorEastAsia" w:hAnsiTheme="majorHAnsi" w:cstheme="majorBidi"/>
+          <w:b/>
+          <w:bCs/>
+          <w:color w:val="365F91" w:themeColor="accent1" w:themeShade="BF"/>
+          <w:sz w:val="28"/>
+          <w:szCs w:val="28"/>
+        </w:rPr>
+      </w:pPr>
+      <w:bookmarkStart w:id="21" w:name="_Toc479084464"/>
+      <w:r>
+        <w:br w:type="page"/>
+      </w:r>
+    </w:p>
     <w:p>
       <w:pPr>
         <w:pStyle w:val="Heading1"/>
       </w:pPr>
-      <w:bookmarkStart w:id="14" w:name="_Toc476410881"/>
-      <w:r>
-        <w:t>Design</w:t>
-      </w:r>
-      <w:bookmarkEnd w:id="14"/>
-    </w:p>
-    <w:p>
-      <w:r>
-        <w:t>I made the following design decisions:</w:t>
-      </w:r>
-      <w:r>
-        <w:t xml:space="preserve"> (“why I went the way I did”)</w:t>
-      </w:r>
+      <w:r>
+        <w:lastRenderedPageBreak/>
+        <w:t>Implementation</w:t>
+      </w:r>
+      <w:bookmarkEnd w:id="21"/>
+    </w:p>
+    <w:p>
+      <w:pPr>
+        <w:pStyle w:val="Heading2"/>
+      </w:pPr>
+      <w:bookmarkStart w:id="22" w:name="_Toc479084465"/>
+      <w:r>
+        <w:t>Discussing How-To steps (Actual steps in appendix?):</w:t>
+      </w:r>
+      <w:bookmarkEnd w:id="22"/>
+    </w:p>
+    <w:p>
+      <w:r>
+        <w:t>Appendix A is the primary deliverable of this project work, and consists of a series of HOW-TO’s. These are designed to be simple, practical and readable instructions that allow a particular technical objective to be achieved, and yet do not assume a high existing level of expertise to understand and execute.</w:t>
+      </w:r>
+      <w:r>
+        <w:t xml:space="preserve"> </w:t>
+      </w:r>
+    </w:p>
+    <w:p>
+      <w:pPr>
+        <w:pStyle w:val="Heading1"/>
+      </w:pPr>
+      <w:bookmarkStart w:id="23" w:name="OLE_LINK1"/>
+      <w:bookmarkStart w:id="24" w:name="OLE_LINK2"/>
+      <w:bookmarkStart w:id="25" w:name="OLE_LINK3"/>
+      <w:bookmarkStart w:id="26" w:name="_Toc479084466"/>
+      <w:r>
+        <w:t>Testing &amp; Evaluation</w:t>
+      </w:r>
+      <w:bookmarkEnd w:id="26"/>
     </w:p>
     <w:p>
       <w:pPr>
@@ -1796,21 +2966,10 @@
         </w:numPr>
       </w:pPr>
       <w:r>
-        <w:t>Server hosting In House –</w:t>
-      </w:r>
-      <w:r>
-        <w:t xml:space="preserve"> </w:t>
-      </w:r>
-      <w:r>
-        <w:t>I chose Cloud because</w:t>
-      </w:r>
-    </w:p>
-    <w:p>
-      <w:pPr>
-        <w:pStyle w:val="ListParagraph"/>
-      </w:pPr>
-      <w:r>
-        <w:t>I chose the Amazon cloud-based environment due to it being a very well known company; offering great customer service and reliability, a free tier program and having a wide range of virtualisation tools and file storage available to its users. The EC2 and S3 services are the most relevant for this project, and when combined can immensely strengthen a virtual Amazon instance. As an additional benefit, through hosting the virtual server in the cloud, it is both accessible anywhere.</w:t>
+        <w:t>Succeeded</w:t>
+      </w:r>
+      <w:r>
+        <w:t xml:space="preserve"> in getting a web app up and running?  (self assessment.. I reckon I did)</w:t>
       </w:r>
     </w:p>
     <w:p>
@@ -1822,480 +2981,76 @@
         </w:numPr>
       </w:pPr>
       <w:r>
-        <w:t>Choice of Cloud Provider (Amazon, Azura, Rackspace etc) Chose Amazon EC2 because</w:t>
-      </w:r>
-    </w:p>
-    <w:p>
-      <w:pPr>
-        <w:pStyle w:val="ListParagraph"/>
-        <w:numPr>
-          <w:ilvl w:val="0"/>
-          <w:numId w:val="1"/>
-        </w:numPr>
-      </w:pPr>
-      <w:r>
-        <w:t xml:space="preserve">Choice of Source Control (GitHub vs BitBucket vs Dropbox) </w:t>
-      </w:r>
-      <w:r>
-        <w:t xml:space="preserve">chose GitHub </w:t>
-      </w:r>
-      <w:r>
-        <w:t xml:space="preserve">as a </w:t>
-      </w:r>
-      <w:r>
-        <w:t>repository</w:t>
-      </w:r>
-      <w:r>
-        <w:t xml:space="preserve"> for all</w:t>
-      </w:r>
-      <w:r>
-        <w:t xml:space="preserve"> screenshots, source code, version control</w:t>
-      </w:r>
-      <w:r>
-        <w:t xml:space="preserve"> aspects</w:t>
-      </w:r>
-      <w:r>
-        <w:t xml:space="preserve"> </w:t>
-      </w:r>
-      <w:r>
-        <w:t xml:space="preserve">and </w:t>
-      </w:r>
-      <w:r>
-        <w:t xml:space="preserve">documentation </w:t>
-      </w:r>
-      <w:r>
-        <w:t xml:space="preserve">(issues etc) </w:t>
-      </w:r>
-      <w:r>
-        <w:t>needs</w:t>
-      </w:r>
-    </w:p>
-    <w:p>
-      <w:pPr>
-        <w:pStyle w:val="ListParagraph"/>
-        <w:numPr>
-          <w:ilvl w:val="0"/>
-          <w:numId w:val="1"/>
-        </w:numPr>
-      </w:pPr>
-      <w:r>
-        <w:t>Local access to server (Putty because)</w:t>
-      </w:r>
-    </w:p>
-    <w:p>
-      <w:pPr>
-        <w:pStyle w:val="ListParagraph"/>
-        <w:numPr>
-          <w:ilvl w:val="0"/>
-          <w:numId w:val="1"/>
-        </w:numPr>
-      </w:pPr>
-      <w:r>
-        <w:t>Database (Technology, Management tool PHPPgAdmin)</w:t>
-      </w:r>
-    </w:p>
-    <w:p>
-      <w:pPr>
-        <w:pStyle w:val="ListParagraph"/>
-        <w:numPr>
-          <w:ilvl w:val="0"/>
-          <w:numId w:val="1"/>
-        </w:numPr>
-      </w:pPr>
-      <w:r>
-        <w:t>OS (Windows VS Linux)</w:t>
-      </w:r>
-    </w:p>
-    <w:p>
-      <w:pPr>
-        <w:pStyle w:val="ListParagraph"/>
-        <w:numPr>
-          <w:ilvl w:val="0"/>
-          <w:numId w:val="1"/>
-        </w:numPr>
-      </w:pPr>
-      <w:r>
-        <w:t>Choice of Linux distribution (Amazon Linus)</w:t>
-      </w:r>
-    </w:p>
-    <w:p>
-      <w:pPr>
-        <w:pStyle w:val="ListParagraph"/>
-        <w:numPr>
-          <w:ilvl w:val="0"/>
-          <w:numId w:val="1"/>
-        </w:numPr>
-      </w:pPr>
-      <w:r>
-        <w:t>Security (Approach, Confidentiality, Privash, SSH Key Pair)</w:t>
-      </w:r>
-    </w:p>
-    <w:p>
-      <w:pPr>
-        <w:pStyle w:val="ListParagraph"/>
-        <w:numPr>
-          <w:ilvl w:val="0"/>
-          <w:numId w:val="1"/>
-        </w:numPr>
-      </w:pPr>
-      <w:r>
-        <w:t>StarUML</w:t>
-      </w:r>
-      <w:r>
-        <w:t>Class Diagram</w:t>
-      </w:r>
-    </w:p>
-    <w:p>
-      <w:pPr>
-        <w:pStyle w:val="ListParagraph"/>
-        <w:numPr>
-          <w:ilvl w:val="0"/>
-          <w:numId w:val="1"/>
-        </w:numPr>
-      </w:pPr>
-      <w:r>
-        <w:t>Backup techniques (</w:t>
-      </w:r>
-      <w:r>
-        <w:t>test data, use PhpPgAdmin frequently to export dump files</w:t>
-      </w:r>
-      <w:r>
-        <w:t>, considered Ansible and Terraform etc</w:t>
-      </w:r>
-      <w:r>
-        <w:t>)</w:t>
-      </w:r>
-    </w:p>
-    <w:p>
-      <w:pPr>
-        <w:pStyle w:val="ListParagraph"/>
-        <w:numPr>
-          <w:ilvl w:val="0"/>
-          <w:numId w:val="1"/>
-        </w:numPr>
-      </w:pPr>
-      <w:r>
-        <w:t>Apache / PostGres configuration</w:t>
-      </w:r>
-    </w:p>
-    <w:p>
-      <w:pPr>
-        <w:pStyle w:val="ListParagraph"/>
-        <w:numPr>
-          <w:ilvl w:val="0"/>
-          <w:numId w:val="1"/>
-        </w:numPr>
-      </w:pPr>
-      <w:r>
-        <w:t>Docker consideration</w:t>
-      </w:r>
-    </w:p>
-    <w:p>
-      <w:pPr>
-        <w:pStyle w:val="ListParagraph"/>
-        <w:numPr>
-          <w:ilvl w:val="0"/>
-          <w:numId w:val="1"/>
-        </w:numPr>
-      </w:pPr>
-      <w:r>
-        <w:t>Encryption (BoxCryptor for Putty Keys)</w:t>
-      </w:r>
-      <w:r>
-        <w:t xml:space="preserve"> and linkage with Dropbox</w:t>
-      </w:r>
-    </w:p>
-    <w:p>
-      <w:pPr>
-        <w:pStyle w:val="ListParagraph"/>
-        <w:numPr>
-          <w:ilvl w:val="0"/>
-          <w:numId w:val="1"/>
-        </w:numPr>
-      </w:pPr>
-      <w:r>
-        <w:t>Domain name purchase</w:t>
-      </w:r>
-    </w:p>
-    <w:p>
-      <w:pPr>
-        <w:pStyle w:val="ListParagraph"/>
-        <w:numPr>
-          <w:ilvl w:val="0"/>
-          <w:numId w:val="1"/>
-        </w:numPr>
-      </w:pPr>
-      <w:r>
-        <w:t>How should I record information? Word .doc or GitHub .md files. Doc is such a standard, though for technical documentation I believe this should be in .md format.</w:t>
-      </w:r>
-    </w:p>
-    <w:p>
-      <w:pPr>
-        <w:pStyle w:val="ListParagraph"/>
-        <w:numPr>
-          <w:ilvl w:val="0"/>
-          <w:numId w:val="1"/>
-        </w:numPr>
-      </w:pPr>
-      <w:r>
-        <w:lastRenderedPageBreak/>
-        <w:t>How to reliably reproduce runtime environment (research suggests that Docker is a strong solution to this, but as yet I have to learn Docker effectively)</w:t>
-      </w:r>
-    </w:p>
-    <w:p>
-      <w:pPr>
-        <w:pStyle w:val="ListParagraph"/>
-        <w:numPr>
-          <w:ilvl w:val="0"/>
-          <w:numId w:val="1"/>
-        </w:numPr>
-      </w:pPr>
-      <w:r>
-        <w:t>Choice of web-server (Apache, NginX ?) Apache because..</w:t>
-      </w:r>
-    </w:p>
-    <w:p>
-      <w:pPr>
-        <w:pStyle w:val="ListParagraph"/>
-        <w:numPr>
-          <w:ilvl w:val="0"/>
-          <w:numId w:val="1"/>
-        </w:numPr>
-      </w:pPr>
-      <w:r>
-        <w:t>Hack attempt prevention, disabling clear-text password login access.</w:t>
-      </w:r>
-    </w:p>
-    <w:p>
-      <w:pPr>
-        <w:pStyle w:val="ListParagraph"/>
-        <w:numPr>
-          <w:ilvl w:val="0"/>
-          <w:numId w:val="1"/>
-        </w:numPr>
-      </w:pPr>
-      <w:r>
-        <w:t>Similarities between Amazon Linux and Centos 6 (why Centos 6.x instructions should be followed)</w:t>
-      </w:r>
-    </w:p>
-    <w:p>
-      <w:pPr>
-        <w:pStyle w:val="ListParagraph"/>
-        <w:numPr>
-          <w:ilvl w:val="0"/>
-          <w:numId w:val="1"/>
-        </w:numPr>
-      </w:pPr>
-      <w:r>
-        <w:t>Installation of PostGres</w:t>
-      </w:r>
-    </w:p>
-    <w:p>
-      <w:pPr>
-        <w:pStyle w:val="ListParagraph"/>
-        <w:numPr>
-          <w:ilvl w:val="0"/>
-          <w:numId w:val="1"/>
-        </w:numPr>
-      </w:pPr>
-      <w:r>
-        <w:t>Regular yum update to enforce preventing of vulnerabilities regarding security issues</w:t>
-      </w:r>
-    </w:p>
-    <w:p>
-      <w:pPr>
-        <w:pStyle w:val="ListParagraph"/>
-        <w:numPr>
-          <w:ilvl w:val="0"/>
-          <w:numId w:val="1"/>
-        </w:numPr>
-      </w:pPr>
-      <w:r>
-        <w:t>Looked into SQL generation from UML but assumed it was very complex / couldn’t find anything / wouldn’t work for my version</w:t>
-      </w:r>
-    </w:p>
-    <w:p>
-      <w:pPr>
-        <w:pStyle w:val="ListParagraph"/>
-        <w:numPr>
-          <w:ilvl w:val="0"/>
-          <w:numId w:val="1"/>
-        </w:numPr>
-      </w:pPr>
-      <w:r>
-        <w:t>Benefit of public key usage with GitHub</w:t>
-      </w:r>
-    </w:p>
-    <w:p>
-      <w:pPr>
-        <w:pStyle w:val="ListParagraph"/>
-        <w:numPr>
-          <w:ilvl w:val="0"/>
-          <w:numId w:val="1"/>
-        </w:numPr>
-      </w:pPr>
-      <w:r>
-        <w:t>Considered enhancement of GitHub credentials</w:t>
-      </w:r>
-    </w:p>
-    <w:p>
-      <w:pPr>
-        <w:pStyle w:val="ListParagraph"/>
-        <w:numPr>
-          <w:ilvl w:val="0"/>
-          <w:numId w:val="1"/>
-        </w:numPr>
-      </w:pPr>
-      <w:r>
-        <w:t>Consideration of static (elastic) instead of dynamic ip</w:t>
-      </w:r>
-    </w:p>
-    <w:p>
-      <w:pPr>
-        <w:pStyle w:val="ListParagraph"/>
-        <w:numPr>
-          <w:ilvl w:val="0"/>
-          <w:numId w:val="1"/>
-        </w:numPr>
-      </w:pPr>
-      <w:r>
-        <w:t>Documentation of snapshots to accompany steps document</w:t>
-      </w:r>
-    </w:p>
-    <w:p>
-      <w:pPr>
-        <w:pStyle w:val="ListParagraph"/>
-        <w:numPr>
-          <w:ilvl w:val="0"/>
-          <w:numId w:val="1"/>
-        </w:numPr>
-      </w:pPr>
-      <w:r>
-        <w:t>Use of TortoiseGit to manage local Git repo</w:t>
+        <w:t>(put the how-tos in front of somebody else!  See if they can follow them !)</w:t>
       </w:r>
     </w:p>
     <w:p>
       <w:pPr>
         <w:pStyle w:val="Heading1"/>
       </w:pPr>
-      <w:bookmarkStart w:id="15" w:name="_Toc476410882"/>
-      <w:r>
-        <w:t>Implementation</w:t>
-      </w:r>
-      <w:bookmarkEnd w:id="15"/>
+      <w:bookmarkStart w:id="27" w:name="_Toc479084467"/>
+      <w:bookmarkEnd w:id="23"/>
+      <w:bookmarkEnd w:id="24"/>
+      <w:bookmarkEnd w:id="25"/>
+      <w:r>
+        <w:t>Critical Review</w:t>
+      </w:r>
+      <w:bookmarkEnd w:id="27"/>
+    </w:p>
+    <w:p>
+      <w:bookmarkStart w:id="28" w:name="OLE_LINK16"/>
+      <w:bookmarkStart w:id="29" w:name="OLE_LINK17"/>
+      <w:bookmarkStart w:id="30" w:name="OLE_LINK4"/>
+      <w:bookmarkStart w:id="31" w:name="OLE_LINK5"/>
+      <w:r>
+        <w:t>Was my approach successful?   Will anyone really benefit from my How-Tos?</w:t>
+      </w:r>
+    </w:p>
+    <w:p>
+      <w:r>
+        <w:t>Which design decisions would I do differently?</w:t>
+      </w:r>
+    </w:p>
+    <w:p>
+      <w:pPr>
+        <w:pStyle w:val="Heading1"/>
+      </w:pPr>
+      <w:bookmarkStart w:id="32" w:name="_Toc479084468"/>
+      <w:bookmarkEnd w:id="28"/>
+      <w:bookmarkEnd w:id="29"/>
+      <w:r>
+        <w:t>Appendix</w:t>
+      </w:r>
+      <w:r>
+        <w:t xml:space="preserve"> A</w:t>
+      </w:r>
+      <w:bookmarkEnd w:id="32"/>
+    </w:p>
+    <w:p>
+      <w:hyperlink r:id="rId9" w:history="1">
+        <w:r>
+          <w:rPr>
+            <w:rStyle w:val="Hyperlink"/>
+          </w:rPr>
+          <w:t>https://tech.enekochan.com/en/2014/04/11/fix-error-column-spclocation-does-not-exist-in-phppgadmin/</w:t>
+        </w:r>
+      </w:hyperlink>
+    </w:p>
+    <w:bookmarkEnd w:id="30"/>
+    <w:bookmarkEnd w:id="31"/>
+    <w:p>
+      <w:r>
+        <w:t>(Append all How-To’s here, so they’re shown in contents section)</w:t>
+      </w:r>
     </w:p>
     <w:p>
       <w:pPr>
         <w:pStyle w:val="Heading2"/>
       </w:pPr>
-      <w:bookmarkStart w:id="16" w:name="_Toc476410883"/>
-      <w:r>
-        <w:t>Discussing How-To steps (Actual steps in appendix?):</w:t>
-      </w:r>
-      <w:bookmarkEnd w:id="16"/>
-    </w:p>
-    <w:p>
-      <w:r>
-        <w:t>Appendix A is the primary deliverable of this project work, and consists of a series of HOW-TO’s. These are designed to be simple, practical and readable instructions that allow a particular technical objective to be achieved, and yet do not assume a high existing level of expertise to understand and execute.</w:t>
-      </w:r>
-    </w:p>
-    <w:p/>
-    <w:p>
-      <w:pPr>
-        <w:pStyle w:val="Heading1"/>
-      </w:pPr>
-      <w:bookmarkStart w:id="17" w:name="_Toc476410884"/>
-      <w:bookmarkStart w:id="18" w:name="OLE_LINK1"/>
-      <w:bookmarkStart w:id="19" w:name="OLE_LINK2"/>
-      <w:bookmarkStart w:id="20" w:name="OLE_LINK3"/>
-      <w:r>
-        <w:t>Testing &amp; Evaluation</w:t>
-      </w:r>
-      <w:bookmarkEnd w:id="17"/>
-    </w:p>
-    <w:p>
-      <w:pPr>
-        <w:pStyle w:val="ListParagraph"/>
-        <w:numPr>
-          <w:ilvl w:val="0"/>
-          <w:numId w:val="1"/>
-        </w:numPr>
-      </w:pPr>
-      <w:r>
-        <w:t>Succeded in getting a web app up and running?  (self assessment.. I reckon I did)</w:t>
-      </w:r>
-    </w:p>
-    <w:p>
-      <w:pPr>
-        <w:pStyle w:val="ListParagraph"/>
-        <w:numPr>
-          <w:ilvl w:val="0"/>
-          <w:numId w:val="1"/>
-        </w:numPr>
-      </w:pPr>
-      <w:r>
-        <w:t>(put the how-tos in front of somebody else!  See if they can follow them !)</w:t>
-      </w:r>
-    </w:p>
-    <w:p>
-      <w:pPr>
-        <w:pStyle w:val="Heading1"/>
-      </w:pPr>
-      <w:bookmarkStart w:id="21" w:name="_Toc476410885"/>
-      <w:bookmarkEnd w:id="18"/>
-      <w:bookmarkEnd w:id="19"/>
-      <w:bookmarkEnd w:id="20"/>
-      <w:r>
-        <w:t>Critical Review</w:t>
-      </w:r>
-      <w:bookmarkEnd w:id="21"/>
-    </w:p>
-    <w:p>
-      <w:bookmarkStart w:id="22" w:name="OLE_LINK16"/>
-      <w:bookmarkStart w:id="23" w:name="OLE_LINK17"/>
-      <w:bookmarkStart w:id="24" w:name="OLE_LINK4"/>
-      <w:bookmarkStart w:id="25" w:name="OLE_LINK5"/>
-    </w:p>
-    <w:p>
-      <w:r>
-        <w:t>Was my approach successful?   Will anyone really benefit from my How-Tos?</w:t>
-      </w:r>
-    </w:p>
-    <w:p>
-      <w:r>
-        <w:t>Which design decisions would I do differently?</w:t>
-      </w:r>
-    </w:p>
-    <w:p>
-      <w:pPr>
-        <w:pStyle w:val="Heading1"/>
-      </w:pPr>
-      <w:bookmarkStart w:id="26" w:name="_Toc476410886"/>
-      <w:bookmarkEnd w:id="22"/>
-      <w:bookmarkEnd w:id="23"/>
-      <w:r>
-        <w:t>Appendix</w:t>
-      </w:r>
-      <w:r>
-        <w:t xml:space="preserve"> A</w:t>
-      </w:r>
-      <w:bookmarkEnd w:id="26"/>
-    </w:p>
-    <w:bookmarkEnd w:id="24"/>
-    <w:bookmarkEnd w:id="25"/>
-    <w:p>
-      <w:r>
-        <w:t>(Append all How-To’s here, so they’re shown in contents section)</w:t>
-      </w:r>
-    </w:p>
-    <w:p>
-      <w:pPr>
-        <w:pStyle w:val="Heading2"/>
-      </w:pPr>
     </w:p>
     <w:sectPr>
-      <w:headerReference w:type="default" r:id="rId9"/>
-      <w:footerReference w:type="default" r:id="rId10"/>
+      <w:headerReference w:type="default" r:id="rId10"/>
+      <w:footerReference w:type="default" r:id="rId11"/>
       <w:pgSz w:w="11906" w:h="16838"/>
       <w:pgMar w:top="1440" w:right="1440" w:bottom="1440" w:left="1440" w:header="708" w:footer="708" w:gutter="0"/>
       <w:cols w:space="708"/>
@@ -2342,7 +3097,7 @@
         <w:rPr>
           <w:noProof/>
         </w:rPr>
-        <w:t>09/03/2017</w:t>
+        <w:t>04/04/2017</w:t>
       </w:r>
     </w:fldSimple>
     <w:r>
@@ -2386,7 +3141,7 @@
                 <v:h position="#0,topLeft" xrange="0,21600"/>
               </v:handles>
             </v:shapetype>
-            <v:shape id="_x0000_s2050" type="#_x0000_t5" style="position:absolute;margin-left:4924.3pt;margin-top:0;width:167.4pt;height:161.8pt;z-index:251660288;mso-position-horizontal:right;mso-position-horizontal-relative:page;mso-position-vertical:bottom;mso-position-vertical-relative:page" adj="21600" fillcolor="#d2eaf1 [824]" stroked="f">
+            <v:shape id="_x0000_s2050" type="#_x0000_t5" style="position:absolute;margin-left:5179.1pt;margin-top:0;width:167.4pt;height:161.8pt;z-index:251660288;mso-position-horizontal:right;mso-position-horizontal-relative:page;mso-position-vertical:bottom;mso-position-vertical-relative:page" adj="21600" fillcolor="#d2eaf1 [824]" stroked="f">
               <v:textbox style="mso-next-textbox:#_x0000_s2050">
                 <w:txbxContent>
                   <w:p>
@@ -2413,7 +3168,7 @@
                         <w:sz w:val="72"/>
                         <w:szCs w:val="72"/>
                       </w:rPr>
-                      <w:t>3</w:t>
+                      <w:t>4</w:t>
                     </w:r>
                     <w:r>
                       <w:rPr>

</xml_diff>

<commit_message>
Layout changes and modification of steps document, plus some more screenshots
</commit_message>
<xml_diff>
--- a/docs/Report.docx
+++ b/docs/Report.docx
@@ -116,7 +116,23 @@
                         <w:sz w:val="80"/>
                         <w:szCs w:val="80"/>
                       </w:rPr>
-                      <w:t>PROJECT REPORT</w:t>
+                      <w:t>UniHood</w:t>
+                    </w:r>
+                    <w:r>
+                      <w:rPr>
+                        <w:rFonts w:asciiTheme="majorHAnsi" w:eastAsiaTheme="majorEastAsia" w:hAnsiTheme="majorHAnsi" w:cstheme="majorBidi"/>
+                        <w:sz w:val="80"/>
+                        <w:szCs w:val="80"/>
+                      </w:rPr>
+                      <w:t xml:space="preserve"> </w:t>
+                    </w:r>
+                    <w:r>
+                      <w:rPr>
+                        <w:rFonts w:asciiTheme="majorHAnsi" w:eastAsiaTheme="majorEastAsia" w:hAnsiTheme="majorHAnsi" w:cstheme="majorBidi"/>
+                        <w:sz w:val="80"/>
+                        <w:szCs w:val="80"/>
+                      </w:rPr>
+                      <w:t>Report</w:t>
                     </w:r>
                   </w:p>
                 </w:tc>
@@ -375,7 +391,7 @@
           <w:r>
             <w:fldChar w:fldCharType="separate"/>
           </w:r>
-          <w:hyperlink w:anchor="_Toc480296579" w:history="1">
+          <w:hyperlink w:anchor="_Toc480316808" w:history="1">
             <w:r>
               <w:rPr>
                 <w:rStyle w:val="Hyperlink"/>
@@ -403,7 +419,7 @@
                 <w:noProof/>
                 <w:webHidden/>
               </w:rPr>
-              <w:instrText xml:space="preserve"> PAGEREF _Toc480296579 \h </w:instrText>
+              <w:instrText xml:space="preserve"> PAGEREF _Toc480316808 \h </w:instrText>
             </w:r>
             <w:r>
               <w:rPr>
@@ -446,7 +462,7 @@
               <w:lang w:eastAsia="en-GB"/>
             </w:rPr>
           </w:pPr>
-          <w:hyperlink w:anchor="_Toc480296580" w:history="1">
+          <w:hyperlink w:anchor="_Toc480316809" w:history="1">
             <w:r>
               <w:rPr>
                 <w:rStyle w:val="Hyperlink"/>
@@ -474,7 +490,7 @@
                 <w:noProof/>
                 <w:webHidden/>
               </w:rPr>
-              <w:instrText xml:space="preserve"> PAGEREF _Toc480296580 \h </w:instrText>
+              <w:instrText xml:space="preserve"> PAGEREF _Toc480316809 \h </w:instrText>
             </w:r>
             <w:r>
               <w:rPr>
@@ -517,7 +533,7 @@
               <w:lang w:eastAsia="en-GB"/>
             </w:rPr>
           </w:pPr>
-          <w:hyperlink w:anchor="_Toc480296581" w:history="1">
+          <w:hyperlink w:anchor="_Toc480316810" w:history="1">
             <w:r>
               <w:rPr>
                 <w:rStyle w:val="Hyperlink"/>
@@ -545,7 +561,7 @@
                 <w:noProof/>
                 <w:webHidden/>
               </w:rPr>
-              <w:instrText xml:space="preserve"> PAGEREF _Toc480296581 \h </w:instrText>
+              <w:instrText xml:space="preserve"> PAGEREF _Toc480316810 \h </w:instrText>
             </w:r>
             <w:r>
               <w:rPr>
@@ -588,7 +604,7 @@
               <w:lang w:eastAsia="en-GB"/>
             </w:rPr>
           </w:pPr>
-          <w:hyperlink w:anchor="_Toc480296582" w:history="1">
+          <w:hyperlink w:anchor="_Toc480316811" w:history="1">
             <w:r>
               <w:rPr>
                 <w:rStyle w:val="Hyperlink"/>
@@ -616,7 +632,7 @@
                 <w:noProof/>
                 <w:webHidden/>
               </w:rPr>
-              <w:instrText xml:space="preserve"> PAGEREF _Toc480296582 \h </w:instrText>
+              <w:instrText xml:space="preserve"> PAGEREF _Toc480316811 \h </w:instrText>
             </w:r>
             <w:r>
               <w:rPr>
@@ -659,7 +675,7 @@
               <w:lang w:eastAsia="en-GB"/>
             </w:rPr>
           </w:pPr>
-          <w:hyperlink w:anchor="_Toc480296583" w:history="1">
+          <w:hyperlink w:anchor="_Toc480316812" w:history="1">
             <w:r>
               <w:rPr>
                 <w:rStyle w:val="Hyperlink"/>
@@ -687,7 +703,7 @@
                 <w:noProof/>
                 <w:webHidden/>
               </w:rPr>
-              <w:instrText xml:space="preserve"> PAGEREF _Toc480296583 \h </w:instrText>
+              <w:instrText xml:space="preserve"> PAGEREF _Toc480316812 \h </w:instrText>
             </w:r>
             <w:r>
               <w:rPr>
@@ -730,7 +746,7 @@
               <w:lang w:eastAsia="en-GB"/>
             </w:rPr>
           </w:pPr>
-          <w:hyperlink w:anchor="_Toc480296584" w:history="1">
+          <w:hyperlink w:anchor="_Toc480316813" w:history="1">
             <w:r>
               <w:rPr>
                 <w:rStyle w:val="Hyperlink"/>
@@ -758,7 +774,7 @@
                 <w:noProof/>
                 <w:webHidden/>
               </w:rPr>
-              <w:instrText xml:space="preserve"> PAGEREF _Toc480296584 \h </w:instrText>
+              <w:instrText xml:space="preserve"> PAGEREF _Toc480316813 \h </w:instrText>
             </w:r>
             <w:r>
               <w:rPr>
@@ -801,7 +817,7 @@
               <w:lang w:eastAsia="en-GB"/>
             </w:rPr>
           </w:pPr>
-          <w:hyperlink w:anchor="_Toc480296585" w:history="1">
+          <w:hyperlink w:anchor="_Toc480316814" w:history="1">
             <w:r>
               <w:rPr>
                 <w:rStyle w:val="Hyperlink"/>
@@ -829,7 +845,7 @@
                 <w:noProof/>
                 <w:webHidden/>
               </w:rPr>
-              <w:instrText xml:space="preserve"> PAGEREF _Toc480296585 \h </w:instrText>
+              <w:instrText xml:space="preserve"> PAGEREF _Toc480316814 \h </w:instrText>
             </w:r>
             <w:r>
               <w:rPr>
@@ -872,7 +888,7 @@
               <w:lang w:eastAsia="en-GB"/>
             </w:rPr>
           </w:pPr>
-          <w:hyperlink w:anchor="_Toc480296586" w:history="1">
+          <w:hyperlink w:anchor="_Toc480316815" w:history="1">
             <w:r>
               <w:rPr>
                 <w:rStyle w:val="Hyperlink"/>
@@ -900,7 +916,7 @@
                 <w:noProof/>
                 <w:webHidden/>
               </w:rPr>
-              <w:instrText xml:space="preserve"> PAGEREF _Toc480296586 \h </w:instrText>
+              <w:instrText xml:space="preserve"> PAGEREF _Toc480316815 \h </w:instrText>
             </w:r>
             <w:r>
               <w:rPr>
@@ -943,7 +959,7 @@
               <w:lang w:eastAsia="en-GB"/>
             </w:rPr>
           </w:pPr>
-          <w:hyperlink w:anchor="_Toc480296587" w:history="1">
+          <w:hyperlink w:anchor="_Toc480316816" w:history="1">
             <w:r>
               <w:rPr>
                 <w:rStyle w:val="Hyperlink"/>
@@ -970,7 +986,7 @@
                 <w:noProof/>
                 <w:webHidden/>
               </w:rPr>
-              <w:instrText xml:space="preserve"> PAGEREF _Toc480296587 \h </w:instrText>
+              <w:instrText xml:space="preserve"> PAGEREF _Toc480316816 \h </w:instrText>
             </w:r>
             <w:r>
               <w:rPr>
@@ -1013,7 +1029,7 @@
               <w:lang w:eastAsia="en-GB"/>
             </w:rPr>
           </w:pPr>
-          <w:hyperlink w:anchor="_Toc480296588" w:history="1">
+          <w:hyperlink w:anchor="_Toc480316817" w:history="1">
             <w:r>
               <w:rPr>
                 <w:rStyle w:val="Hyperlink"/>
@@ -1040,7 +1056,7 @@
                 <w:noProof/>
                 <w:webHidden/>
               </w:rPr>
-              <w:instrText xml:space="preserve"> PAGEREF _Toc480296588 \h </w:instrText>
+              <w:instrText xml:space="preserve"> PAGEREF _Toc480316817 \h </w:instrText>
             </w:r>
             <w:r>
               <w:rPr>
@@ -1083,7 +1099,7 @@
               <w:lang w:eastAsia="en-GB"/>
             </w:rPr>
           </w:pPr>
-          <w:hyperlink w:anchor="_Toc480296589" w:history="1">
+          <w:hyperlink w:anchor="_Toc480316818" w:history="1">
             <w:r>
               <w:rPr>
                 <w:rStyle w:val="Hyperlink"/>
@@ -1110,7 +1126,7 @@
                 <w:noProof/>
                 <w:webHidden/>
               </w:rPr>
-              <w:instrText xml:space="preserve"> PAGEREF _Toc480296589 \h </w:instrText>
+              <w:instrText xml:space="preserve"> PAGEREF _Toc480316818 \h </w:instrText>
             </w:r>
             <w:r>
               <w:rPr>
@@ -1153,7 +1169,7 @@
               <w:lang w:eastAsia="en-GB"/>
             </w:rPr>
           </w:pPr>
-          <w:hyperlink w:anchor="_Toc480296590" w:history="1">
+          <w:hyperlink w:anchor="_Toc480316819" w:history="1">
             <w:r>
               <w:rPr>
                 <w:rStyle w:val="Hyperlink"/>
@@ -1180,7 +1196,7 @@
                 <w:noProof/>
                 <w:webHidden/>
               </w:rPr>
-              <w:instrText xml:space="preserve"> PAGEREF _Toc480296590 \h </w:instrText>
+              <w:instrText xml:space="preserve"> PAGEREF _Toc480316819 \h </w:instrText>
             </w:r>
             <w:r>
               <w:rPr>
@@ -1223,27 +1239,13 @@
               <w:lang w:eastAsia="en-GB"/>
             </w:rPr>
           </w:pPr>
-          <w:hyperlink w:anchor="_Toc480296591" w:history="1">
+          <w:hyperlink w:anchor="_Toc480316820" w:history="1">
             <w:r>
               <w:rPr>
                 <w:rStyle w:val="Hyperlink"/>
                 <w:noProof/>
               </w:rPr>
-              <w:t>Selection of Amazon Web Ser</w:t>
-            </w:r>
-            <w:r>
-              <w:rPr>
-                <w:rStyle w:val="Hyperlink"/>
-                <w:noProof/>
-              </w:rPr>
-              <w:t>v</w:t>
-            </w:r>
-            <w:r>
-              <w:rPr>
-                <w:rStyle w:val="Hyperlink"/>
-                <w:noProof/>
-              </w:rPr>
-              <w:t>ices</w:t>
+              <w:t>Selection of Amazon Web Services</w:t>
             </w:r>
             <w:r>
               <w:rPr>
@@ -1264,7 +1266,7 @@
                 <w:noProof/>
                 <w:webHidden/>
               </w:rPr>
-              <w:instrText xml:space="preserve"> PAGEREF _Toc480296591 \h </w:instrText>
+              <w:instrText xml:space="preserve"> PAGEREF _Toc480316820 \h </w:instrText>
             </w:r>
             <w:r>
               <w:rPr>
@@ -1307,7 +1309,7 @@
               <w:lang w:eastAsia="en-GB"/>
             </w:rPr>
           </w:pPr>
-          <w:hyperlink w:anchor="_Toc480296592" w:history="1">
+          <w:hyperlink w:anchor="_Toc480316821" w:history="1">
             <w:r>
               <w:rPr>
                 <w:rStyle w:val="Hyperlink"/>
@@ -1334,7 +1336,7 @@
                 <w:noProof/>
                 <w:webHidden/>
               </w:rPr>
-              <w:instrText xml:space="preserve"> PAGEREF _Toc480296592 \h </w:instrText>
+              <w:instrText xml:space="preserve"> PAGEREF _Toc480316821 \h </w:instrText>
             </w:r>
             <w:r>
               <w:rPr>
@@ -1377,7 +1379,7 @@
               <w:lang w:eastAsia="en-GB"/>
             </w:rPr>
           </w:pPr>
-          <w:hyperlink w:anchor="_Toc480296593" w:history="1">
+          <w:hyperlink w:anchor="_Toc480316822" w:history="1">
             <w:r>
               <w:rPr>
                 <w:rStyle w:val="Hyperlink"/>
@@ -1404,7 +1406,7 @@
                 <w:noProof/>
                 <w:webHidden/>
               </w:rPr>
-              <w:instrText xml:space="preserve"> PAGEREF _Toc480296593 \h </w:instrText>
+              <w:instrText xml:space="preserve"> PAGEREF _Toc480316822 \h </w:instrText>
             </w:r>
             <w:r>
               <w:rPr>
@@ -1447,7 +1449,7 @@
               <w:lang w:eastAsia="en-GB"/>
             </w:rPr>
           </w:pPr>
-          <w:hyperlink w:anchor="_Toc480296594" w:history="1">
+          <w:hyperlink w:anchor="_Toc480316823" w:history="1">
             <w:r>
               <w:rPr>
                 <w:rStyle w:val="Hyperlink"/>
@@ -1474,7 +1476,7 @@
                 <w:noProof/>
                 <w:webHidden/>
               </w:rPr>
-              <w:instrText xml:space="preserve"> PAGEREF _Toc480296594 \h </w:instrText>
+              <w:instrText xml:space="preserve"> PAGEREF _Toc480316823 \h </w:instrText>
             </w:r>
             <w:r>
               <w:rPr>
@@ -1517,7 +1519,7 @@
               <w:lang w:eastAsia="en-GB"/>
             </w:rPr>
           </w:pPr>
-          <w:hyperlink w:anchor="_Toc480296595" w:history="1">
+          <w:hyperlink w:anchor="_Toc480316824" w:history="1">
             <w:r>
               <w:rPr>
                 <w:rStyle w:val="Hyperlink"/>
@@ -1545,7 +1547,7 @@
                 <w:noProof/>
                 <w:webHidden/>
               </w:rPr>
-              <w:instrText xml:space="preserve"> PAGEREF _Toc480296595 \h </w:instrText>
+              <w:instrText xml:space="preserve"> PAGEREF _Toc480316824 \h </w:instrText>
             </w:r>
             <w:r>
               <w:rPr>
@@ -1565,7 +1567,7 @@
                 <w:noProof/>
                 <w:webHidden/>
               </w:rPr>
-              <w:t>11</w:t>
+              <w:t>12</w:t>
             </w:r>
             <w:r>
               <w:rPr>
@@ -1588,14 +1590,14 @@
               <w:lang w:eastAsia="en-GB"/>
             </w:rPr>
           </w:pPr>
-          <w:hyperlink w:anchor="_Toc480296596" w:history="1">
+          <w:hyperlink w:anchor="_Toc480316825" w:history="1">
             <w:r>
               <w:rPr>
                 <w:rStyle w:val="Hyperlink"/>
                 <w:noProof/>
                 <w:lang w:val="en-AU"/>
               </w:rPr>
-              <w:t>OctoDroid</w:t>
+              <w:t>Putty and PPK file</w:t>
             </w:r>
             <w:r>
               <w:rPr>
@@ -1616,7 +1618,7 @@
                 <w:noProof/>
                 <w:webHidden/>
               </w:rPr>
-              <w:instrText xml:space="preserve"> PAGEREF _Toc480296596 \h </w:instrText>
+              <w:instrText xml:space="preserve"> PAGEREF _Toc480316825 \h </w:instrText>
             </w:r>
             <w:r>
               <w:rPr>
@@ -1636,7 +1638,7 @@
                 <w:noProof/>
                 <w:webHidden/>
               </w:rPr>
-              <w:t>11</w:t>
+              <w:t>12</w:t>
             </w:r>
             <w:r>
               <w:rPr>
@@ -1659,13 +1661,14 @@
               <w:lang w:eastAsia="en-GB"/>
             </w:rPr>
           </w:pPr>
-          <w:hyperlink w:anchor="_Toc480296597" w:history="1">
+          <w:hyperlink w:anchor="_Toc480316826" w:history="1">
             <w:r>
               <w:rPr>
                 <w:rStyle w:val="Hyperlink"/>
                 <w:noProof/>
-              </w:rPr>
-              <w:t>Database Design Strategy</w:t>
+                <w:lang w:val="en-AU"/>
+              </w:rPr>
+              <w:t>OctoDroid</w:t>
             </w:r>
             <w:r>
               <w:rPr>
@@ -1686,7 +1689,7 @@
                 <w:noProof/>
                 <w:webHidden/>
               </w:rPr>
-              <w:instrText xml:space="preserve"> PAGEREF _Toc480296597 \h </w:instrText>
+              <w:instrText xml:space="preserve"> PAGEREF _Toc480316826 \h </w:instrText>
             </w:r>
             <w:r>
               <w:rPr>
@@ -1706,7 +1709,7 @@
                 <w:noProof/>
                 <w:webHidden/>
               </w:rPr>
-              <w:t>12</w:t>
+              <w:t>13</w:t>
             </w:r>
             <w:r>
               <w:rPr>
@@ -1729,12 +1732,82 @@
               <w:lang w:eastAsia="en-GB"/>
             </w:rPr>
           </w:pPr>
-          <w:hyperlink w:anchor="_Toc480296598" w:history="1">
+          <w:hyperlink w:anchor="_Toc480316827" w:history="1">
             <w:r>
               <w:rPr>
                 <w:rStyle w:val="Hyperlink"/>
                 <w:noProof/>
               </w:rPr>
+              <w:t>Database Design Strategy</w:t>
+            </w:r>
+            <w:r>
+              <w:rPr>
+                <w:noProof/>
+                <w:webHidden/>
+              </w:rPr>
+              <w:tab/>
+            </w:r>
+            <w:r>
+              <w:rPr>
+                <w:noProof/>
+                <w:webHidden/>
+              </w:rPr>
+              <w:fldChar w:fldCharType="begin"/>
+            </w:r>
+            <w:r>
+              <w:rPr>
+                <w:noProof/>
+                <w:webHidden/>
+              </w:rPr>
+              <w:instrText xml:space="preserve"> PAGEREF _Toc480316827 \h </w:instrText>
+            </w:r>
+            <w:r>
+              <w:rPr>
+                <w:noProof/>
+                <w:webHidden/>
+              </w:rPr>
+            </w:r>
+            <w:r>
+              <w:rPr>
+                <w:noProof/>
+                <w:webHidden/>
+              </w:rPr>
+              <w:fldChar w:fldCharType="separate"/>
+            </w:r>
+            <w:r>
+              <w:rPr>
+                <w:noProof/>
+                <w:webHidden/>
+              </w:rPr>
+              <w:t>13</w:t>
+            </w:r>
+            <w:r>
+              <w:rPr>
+                <w:noProof/>
+                <w:webHidden/>
+              </w:rPr>
+              <w:fldChar w:fldCharType="end"/>
+            </w:r>
+          </w:hyperlink>
+        </w:p>
+        <w:p>
+          <w:pPr>
+            <w:pStyle w:val="TOC2"/>
+            <w:tabs>
+              <w:tab w:val="right" w:leader="dot" w:pos="9016"/>
+            </w:tabs>
+            <w:rPr>
+              <w:rFonts w:eastAsiaTheme="minorEastAsia"/>
+              <w:noProof/>
+              <w:lang w:eastAsia="en-GB"/>
+            </w:rPr>
+          </w:pPr>
+          <w:hyperlink w:anchor="_Toc480316828" w:history="1">
+            <w:r>
+              <w:rPr>
+                <w:rStyle w:val="Hyperlink"/>
+                <w:noProof/>
+              </w:rPr>
               <w:t>Physical Database Implementation</w:t>
             </w:r>
             <w:r>
@@ -1756,7 +1829,7 @@
                 <w:noProof/>
                 <w:webHidden/>
               </w:rPr>
-              <w:instrText xml:space="preserve"> PAGEREF _Toc480296598 \h </w:instrText>
+              <w:instrText xml:space="preserve"> PAGEREF _Toc480316828 \h </w:instrText>
             </w:r>
             <w:r>
               <w:rPr>
@@ -1776,7 +1849,7 @@
                 <w:noProof/>
                 <w:webHidden/>
               </w:rPr>
-              <w:t>13</w:t>
+              <w:t>14</w:t>
             </w:r>
             <w:r>
               <w:rPr>
@@ -1799,7 +1872,7 @@
               <w:lang w:eastAsia="en-GB"/>
             </w:rPr>
           </w:pPr>
-          <w:hyperlink w:anchor="_Toc480296599" w:history="1">
+          <w:hyperlink w:anchor="_Toc480316829" w:history="1">
             <w:r>
               <w:rPr>
                 <w:rStyle w:val="Hyperlink"/>
@@ -1826,7 +1899,7 @@
                 <w:noProof/>
                 <w:webHidden/>
               </w:rPr>
-              <w:instrText xml:space="preserve"> PAGEREF _Toc480296599 \h </w:instrText>
+              <w:instrText xml:space="preserve"> PAGEREF _Toc480316829 \h </w:instrText>
             </w:r>
             <w:r>
               <w:rPr>
@@ -1846,7 +1919,7 @@
                 <w:noProof/>
                 <w:webHidden/>
               </w:rPr>
-              <w:t>13</w:t>
+              <w:t>14</w:t>
             </w:r>
             <w:r>
               <w:rPr>
@@ -1869,7 +1942,7 @@
               <w:lang w:eastAsia="en-GB"/>
             </w:rPr>
           </w:pPr>
-          <w:hyperlink w:anchor="_Toc480296600" w:history="1">
+          <w:hyperlink w:anchor="_Toc480316830" w:history="1">
             <w:r>
               <w:rPr>
                 <w:rStyle w:val="Hyperlink"/>
@@ -1897,7 +1970,7 @@
                 <w:noProof/>
                 <w:webHidden/>
               </w:rPr>
-              <w:instrText xml:space="preserve"> PAGEREF _Toc480296600 \h </w:instrText>
+              <w:instrText xml:space="preserve"> PAGEREF _Toc480316830 \h </w:instrText>
             </w:r>
             <w:r>
               <w:rPr>
@@ -1917,7 +1990,7 @@
                 <w:noProof/>
                 <w:webHidden/>
               </w:rPr>
-              <w:t>13</w:t>
+              <w:t>14</w:t>
             </w:r>
             <w:r>
               <w:rPr>
@@ -1940,7 +2013,7 @@
               <w:lang w:eastAsia="en-GB"/>
             </w:rPr>
           </w:pPr>
-          <w:hyperlink w:anchor="_Toc480296601" w:history="1">
+          <w:hyperlink w:anchor="_Toc480316831" w:history="1">
             <w:r>
               <w:rPr>
                 <w:rStyle w:val="Hyperlink"/>
@@ -1967,7 +2040,7 @@
                 <w:noProof/>
                 <w:webHidden/>
               </w:rPr>
-              <w:instrText xml:space="preserve"> PAGEREF _Toc480296601 \h </w:instrText>
+              <w:instrText xml:space="preserve"> PAGEREF _Toc480316831 \h </w:instrText>
             </w:r>
             <w:r>
               <w:rPr>
@@ -1987,7 +2060,7 @@
                 <w:noProof/>
                 <w:webHidden/>
               </w:rPr>
-              <w:t>14</w:t>
+              <w:t>15</w:t>
             </w:r>
             <w:r>
               <w:rPr>
@@ -2010,7 +2083,7 @@
               <w:lang w:eastAsia="en-GB"/>
             </w:rPr>
           </w:pPr>
-          <w:hyperlink w:anchor="_Toc480296602" w:history="1">
+          <w:hyperlink w:anchor="_Toc480316832" w:history="1">
             <w:r>
               <w:rPr>
                 <w:rStyle w:val="Hyperlink"/>
@@ -2037,7 +2110,7 @@
                 <w:noProof/>
                 <w:webHidden/>
               </w:rPr>
-              <w:instrText xml:space="preserve"> PAGEREF _Toc480296602 \h </w:instrText>
+              <w:instrText xml:space="preserve"> PAGEREF _Toc480316832 \h </w:instrText>
             </w:r>
             <w:r>
               <w:rPr>
@@ -2057,7 +2130,7 @@
                 <w:noProof/>
                 <w:webHidden/>
               </w:rPr>
-              <w:t>14</w:t>
+              <w:t>15</w:t>
             </w:r>
             <w:r>
               <w:rPr>
@@ -2080,7 +2153,7 @@
               <w:lang w:eastAsia="en-GB"/>
             </w:rPr>
           </w:pPr>
-          <w:hyperlink w:anchor="_Toc480296603" w:history="1">
+          <w:hyperlink w:anchor="_Toc480316833" w:history="1">
             <w:r>
               <w:rPr>
                 <w:rStyle w:val="Hyperlink"/>
@@ -2107,7 +2180,7 @@
                 <w:noProof/>
                 <w:webHidden/>
               </w:rPr>
-              <w:instrText xml:space="preserve"> PAGEREF _Toc480296603 \h </w:instrText>
+              <w:instrText xml:space="preserve"> PAGEREF _Toc480316833 \h </w:instrText>
             </w:r>
             <w:r>
               <w:rPr>
@@ -2127,7 +2200,7 @@
                 <w:noProof/>
                 <w:webHidden/>
               </w:rPr>
-              <w:t>14</w:t>
+              <w:t>15</w:t>
             </w:r>
             <w:r>
               <w:rPr>
@@ -2150,7 +2223,7 @@
               <w:lang w:eastAsia="en-GB"/>
             </w:rPr>
           </w:pPr>
-          <w:hyperlink w:anchor="_Toc480296604" w:history="1">
+          <w:hyperlink w:anchor="_Toc480316834" w:history="1">
             <w:r>
               <w:rPr>
                 <w:rStyle w:val="Hyperlink"/>
@@ -2177,7 +2250,7 @@
                 <w:noProof/>
                 <w:webHidden/>
               </w:rPr>
-              <w:instrText xml:space="preserve"> PAGEREF _Toc480296604 \h </w:instrText>
+              <w:instrText xml:space="preserve"> PAGEREF _Toc480316834 \h </w:instrText>
             </w:r>
             <w:r>
               <w:rPr>
@@ -2197,7 +2270,7 @@
                 <w:noProof/>
                 <w:webHidden/>
               </w:rPr>
-              <w:t>14</w:t>
+              <w:t>15</w:t>
             </w:r>
             <w:r>
               <w:rPr>
@@ -2220,7 +2293,7 @@
               <w:lang w:eastAsia="en-GB"/>
             </w:rPr>
           </w:pPr>
-          <w:hyperlink w:anchor="_Toc480296605" w:history="1">
+          <w:hyperlink w:anchor="_Toc480316835" w:history="1">
             <w:r>
               <w:rPr>
                 <w:rStyle w:val="Hyperlink"/>
@@ -2247,7 +2320,7 @@
                 <w:noProof/>
                 <w:webHidden/>
               </w:rPr>
-              <w:instrText xml:space="preserve"> PAGEREF _Toc480296605 \h </w:instrText>
+              <w:instrText xml:space="preserve"> PAGEREF _Toc480316835 \h </w:instrText>
             </w:r>
             <w:r>
               <w:rPr>
@@ -2267,7 +2340,7 @@
                 <w:noProof/>
                 <w:webHidden/>
               </w:rPr>
-              <w:t>14</w:t>
+              <w:t>15</w:t>
             </w:r>
             <w:r>
               <w:rPr>
@@ -2290,7 +2363,7 @@
               <w:lang w:eastAsia="en-GB"/>
             </w:rPr>
           </w:pPr>
-          <w:hyperlink w:anchor="_Toc480296606" w:history="1">
+          <w:hyperlink w:anchor="_Toc480316836" w:history="1">
             <w:r>
               <w:rPr>
                 <w:rStyle w:val="Hyperlink"/>
@@ -2317,7 +2390,7 @@
                 <w:noProof/>
                 <w:webHidden/>
               </w:rPr>
-              <w:instrText xml:space="preserve"> PAGEREF _Toc480296606 \h </w:instrText>
+              <w:instrText xml:space="preserve"> PAGEREF _Toc480316836 \h </w:instrText>
             </w:r>
             <w:r>
               <w:rPr>
@@ -2337,7 +2410,7 @@
                 <w:noProof/>
                 <w:webHidden/>
               </w:rPr>
-              <w:t>16</w:t>
+              <w:t>17</w:t>
             </w:r>
             <w:r>
               <w:rPr>
@@ -2360,7 +2433,7 @@
               <w:lang w:eastAsia="en-GB"/>
             </w:rPr>
           </w:pPr>
-          <w:hyperlink w:anchor="_Toc480296607" w:history="1">
+          <w:hyperlink w:anchor="_Toc480316837" w:history="1">
             <w:r>
               <w:rPr>
                 <w:rStyle w:val="Hyperlink"/>
@@ -2387,7 +2460,7 @@
                 <w:noProof/>
                 <w:webHidden/>
               </w:rPr>
-              <w:instrText xml:space="preserve"> PAGEREF _Toc480296607 \h </w:instrText>
+              <w:instrText xml:space="preserve"> PAGEREF _Toc480316837 \h </w:instrText>
             </w:r>
             <w:r>
               <w:rPr>
@@ -2407,7 +2480,7 @@
                 <w:noProof/>
                 <w:webHidden/>
               </w:rPr>
-              <w:t>16</w:t>
+              <w:t>17</w:t>
             </w:r>
             <w:r>
               <w:rPr>
@@ -2430,7 +2503,7 @@
               <w:lang w:eastAsia="en-GB"/>
             </w:rPr>
           </w:pPr>
-          <w:hyperlink w:anchor="_Toc480296608" w:history="1">
+          <w:hyperlink w:anchor="_Toc480316838" w:history="1">
             <w:r>
               <w:rPr>
                 <w:rStyle w:val="Hyperlink"/>
@@ -2457,7 +2530,7 @@
                 <w:noProof/>
                 <w:webHidden/>
               </w:rPr>
-              <w:instrText xml:space="preserve"> PAGEREF _Toc480296608 \h </w:instrText>
+              <w:instrText xml:space="preserve"> PAGEREF _Toc480316838 \h </w:instrText>
             </w:r>
             <w:r>
               <w:rPr>
@@ -2477,7 +2550,7 @@
                 <w:noProof/>
                 <w:webHidden/>
               </w:rPr>
-              <w:t>16</w:t>
+              <w:t>17</w:t>
             </w:r>
             <w:r>
               <w:rPr>
@@ -2500,7 +2573,7 @@
               <w:lang w:eastAsia="en-GB"/>
             </w:rPr>
           </w:pPr>
-          <w:hyperlink w:anchor="_Toc480296609" w:history="1">
+          <w:hyperlink w:anchor="_Toc480316839" w:history="1">
             <w:r>
               <w:rPr>
                 <w:rStyle w:val="Hyperlink"/>
@@ -2527,7 +2600,7 @@
                 <w:noProof/>
                 <w:webHidden/>
               </w:rPr>
-              <w:instrText xml:space="preserve"> PAGEREF _Toc480296609 \h </w:instrText>
+              <w:instrText xml:space="preserve"> PAGEREF _Toc480316839 \h </w:instrText>
             </w:r>
             <w:r>
               <w:rPr>
@@ -2547,7 +2620,7 @@
                 <w:noProof/>
                 <w:webHidden/>
               </w:rPr>
-              <w:t>16</w:t>
+              <w:t>17</w:t>
             </w:r>
             <w:r>
               <w:rPr>
@@ -2570,7 +2643,7 @@
               <w:lang w:eastAsia="en-GB"/>
             </w:rPr>
           </w:pPr>
-          <w:hyperlink w:anchor="_Toc480296610" w:history="1">
+          <w:hyperlink w:anchor="_Toc480316840" w:history="1">
             <w:r>
               <w:rPr>
                 <w:rStyle w:val="Hyperlink"/>
@@ -2597,7 +2670,7 @@
                 <w:noProof/>
                 <w:webHidden/>
               </w:rPr>
-              <w:instrText xml:space="preserve"> PAGEREF _Toc480296610 \h </w:instrText>
+              <w:instrText xml:space="preserve"> PAGEREF _Toc480316840 \h </w:instrText>
             </w:r>
             <w:r>
               <w:rPr>
@@ -2617,7 +2690,7 @@
                 <w:noProof/>
                 <w:webHidden/>
               </w:rPr>
-              <w:t>16</w:t>
+              <w:t>17</w:t>
             </w:r>
             <w:r>
               <w:rPr>
@@ -2640,7 +2713,7 @@
               <w:lang w:eastAsia="en-GB"/>
             </w:rPr>
           </w:pPr>
-          <w:hyperlink w:anchor="_Toc480296611" w:history="1">
+          <w:hyperlink w:anchor="_Toc480316841" w:history="1">
             <w:r>
               <w:rPr>
                 <w:rStyle w:val="Hyperlink"/>
@@ -2667,7 +2740,7 @@
                 <w:noProof/>
                 <w:webHidden/>
               </w:rPr>
-              <w:instrText xml:space="preserve"> PAGEREF _Toc480296611 \h </w:instrText>
+              <w:instrText xml:space="preserve"> PAGEREF _Toc480316841 \h </w:instrText>
             </w:r>
             <w:r>
               <w:rPr>
@@ -2687,7 +2760,7 @@
                 <w:noProof/>
                 <w:webHidden/>
               </w:rPr>
-              <w:t>16</w:t>
+              <w:t>17</w:t>
             </w:r>
             <w:r>
               <w:rPr>
@@ -2710,7 +2783,7 @@
               <w:lang w:eastAsia="en-GB"/>
             </w:rPr>
           </w:pPr>
-          <w:hyperlink w:anchor="_Toc480296612" w:history="1">
+          <w:hyperlink w:anchor="_Toc480316842" w:history="1">
             <w:r>
               <w:rPr>
                 <w:rStyle w:val="Hyperlink"/>
@@ -2737,7 +2810,7 @@
                 <w:noProof/>
                 <w:webHidden/>
               </w:rPr>
-              <w:instrText xml:space="preserve"> PAGEREF _Toc480296612 \h </w:instrText>
+              <w:instrText xml:space="preserve"> PAGEREF _Toc480316842 \h </w:instrText>
             </w:r>
             <w:r>
               <w:rPr>
@@ -2757,7 +2830,7 @@
                 <w:noProof/>
                 <w:webHidden/>
               </w:rPr>
-              <w:t>16</w:t>
+              <w:t>17</w:t>
             </w:r>
             <w:r>
               <w:rPr>
@@ -2780,7 +2853,7 @@
               <w:lang w:eastAsia="en-GB"/>
             </w:rPr>
           </w:pPr>
-          <w:hyperlink w:anchor="_Toc480296613" w:history="1">
+          <w:hyperlink w:anchor="_Toc480316843" w:history="1">
             <w:r>
               <w:rPr>
                 <w:rStyle w:val="Hyperlink"/>
@@ -2807,7 +2880,7 @@
                 <w:noProof/>
                 <w:webHidden/>
               </w:rPr>
-              <w:instrText xml:space="preserve"> PAGEREF _Toc480296613 \h </w:instrText>
+              <w:instrText xml:space="preserve"> PAGEREF _Toc480316843 \h </w:instrText>
             </w:r>
             <w:r>
               <w:rPr>
@@ -2827,7 +2900,7 @@
                 <w:noProof/>
                 <w:webHidden/>
               </w:rPr>
-              <w:t>16</w:t>
+              <w:t>17</w:t>
             </w:r>
             <w:r>
               <w:rPr>
@@ -2850,7 +2923,7 @@
               <w:lang w:eastAsia="en-GB"/>
             </w:rPr>
           </w:pPr>
-          <w:hyperlink w:anchor="_Toc480296614" w:history="1">
+          <w:hyperlink w:anchor="_Toc480316844" w:history="1">
             <w:r>
               <w:rPr>
                 <w:rStyle w:val="Hyperlink"/>
@@ -2877,7 +2950,7 @@
                 <w:noProof/>
                 <w:webHidden/>
               </w:rPr>
-              <w:instrText xml:space="preserve"> PAGEREF _Toc480296614 \h </w:instrText>
+              <w:instrText xml:space="preserve"> PAGEREF _Toc480316844 \h </w:instrText>
             </w:r>
             <w:r>
               <w:rPr>
@@ -2897,7 +2970,7 @@
                 <w:noProof/>
                 <w:webHidden/>
               </w:rPr>
-              <w:t>17</w:t>
+              <w:t>18</w:t>
             </w:r>
             <w:r>
               <w:rPr>
@@ -2920,7 +2993,7 @@
               <w:lang w:eastAsia="en-GB"/>
             </w:rPr>
           </w:pPr>
-          <w:hyperlink w:anchor="_Toc480296615" w:history="1">
+          <w:hyperlink w:anchor="_Toc480316845" w:history="1">
             <w:r>
               <w:rPr>
                 <w:rStyle w:val="Hyperlink"/>
@@ -2947,7 +3020,7 @@
                 <w:noProof/>
                 <w:webHidden/>
               </w:rPr>
-              <w:instrText xml:space="preserve"> PAGEREF _Toc480296615 \h </w:instrText>
+              <w:instrText xml:space="preserve"> PAGEREF _Toc480316845 \h </w:instrText>
             </w:r>
             <w:r>
               <w:rPr>
@@ -2967,7 +3040,7 @@
                 <w:noProof/>
                 <w:webHidden/>
               </w:rPr>
-              <w:t>17</w:t>
+              <w:t>18</w:t>
             </w:r>
             <w:r>
               <w:rPr>
@@ -2990,7 +3063,7 @@
               <w:lang w:eastAsia="en-GB"/>
             </w:rPr>
           </w:pPr>
-          <w:hyperlink w:anchor="_Toc480296616" w:history="1">
+          <w:hyperlink w:anchor="_Toc480316846" w:history="1">
             <w:r>
               <w:rPr>
                 <w:rStyle w:val="Hyperlink"/>
@@ -3017,7 +3090,7 @@
                 <w:noProof/>
                 <w:webHidden/>
               </w:rPr>
-              <w:instrText xml:space="preserve"> PAGEREF _Toc480296616 \h </w:instrText>
+              <w:instrText xml:space="preserve"> PAGEREF _Toc480316846 \h </w:instrText>
             </w:r>
             <w:r>
               <w:rPr>
@@ -3037,7 +3110,7 @@
                 <w:noProof/>
                 <w:webHidden/>
               </w:rPr>
-              <w:t>17</w:t>
+              <w:t>18</w:t>
             </w:r>
             <w:r>
               <w:rPr>
@@ -3060,7 +3133,7 @@
               <w:lang w:eastAsia="en-GB"/>
             </w:rPr>
           </w:pPr>
-          <w:hyperlink w:anchor="_Toc480296617" w:history="1">
+          <w:hyperlink w:anchor="_Toc480316847" w:history="1">
             <w:r>
               <w:rPr>
                 <w:rStyle w:val="Hyperlink"/>
@@ -3087,7 +3160,7 @@
                 <w:noProof/>
                 <w:webHidden/>
               </w:rPr>
-              <w:instrText xml:space="preserve"> PAGEREF _Toc480296617 \h </w:instrText>
+              <w:instrText xml:space="preserve"> PAGEREF _Toc480316847 \h </w:instrText>
             </w:r>
             <w:r>
               <w:rPr>
@@ -3107,7 +3180,7 @@
                 <w:noProof/>
                 <w:webHidden/>
               </w:rPr>
-              <w:t>17</w:t>
+              <w:t>18</w:t>
             </w:r>
             <w:r>
               <w:rPr>
@@ -3130,7 +3203,7 @@
               <w:lang w:eastAsia="en-GB"/>
             </w:rPr>
           </w:pPr>
-          <w:hyperlink w:anchor="_Toc480296618" w:history="1">
+          <w:hyperlink w:anchor="_Toc480316848" w:history="1">
             <w:r>
               <w:rPr>
                 <w:rStyle w:val="Hyperlink"/>
@@ -3157,7 +3230,7 @@
                 <w:noProof/>
                 <w:webHidden/>
               </w:rPr>
-              <w:instrText xml:space="preserve"> PAGEREF _Toc480296618 \h </w:instrText>
+              <w:instrText xml:space="preserve"> PAGEREF _Toc480316848 \h </w:instrText>
             </w:r>
             <w:r>
               <w:rPr>
@@ -3177,7 +3250,7 @@
                 <w:noProof/>
                 <w:webHidden/>
               </w:rPr>
-              <w:t>17</w:t>
+              <w:t>18</w:t>
             </w:r>
             <w:r>
               <w:rPr>
@@ -3200,7 +3273,7 @@
               <w:lang w:eastAsia="en-GB"/>
             </w:rPr>
           </w:pPr>
-          <w:hyperlink w:anchor="_Toc480296619" w:history="1">
+          <w:hyperlink w:anchor="_Toc480316849" w:history="1">
             <w:r>
               <w:rPr>
                 <w:rStyle w:val="Hyperlink"/>
@@ -3227,7 +3300,7 @@
                 <w:noProof/>
                 <w:webHidden/>
               </w:rPr>
-              <w:instrText xml:space="preserve"> PAGEREF _Toc480296619 \h </w:instrText>
+              <w:instrText xml:space="preserve"> PAGEREF _Toc480316849 \h </w:instrText>
             </w:r>
             <w:r>
               <w:rPr>
@@ -3247,7 +3320,7 @@
                 <w:noProof/>
                 <w:webHidden/>
               </w:rPr>
-              <w:t>17</w:t>
+              <w:t>18</w:t>
             </w:r>
             <w:r>
               <w:rPr>
@@ -3270,7 +3343,7 @@
               <w:lang w:eastAsia="en-GB"/>
             </w:rPr>
           </w:pPr>
-          <w:hyperlink w:anchor="_Toc480296620" w:history="1">
+          <w:hyperlink w:anchor="_Toc480316850" w:history="1">
             <w:r>
               <w:rPr>
                 <w:rStyle w:val="Hyperlink"/>
@@ -3297,7 +3370,7 @@
                 <w:noProof/>
                 <w:webHidden/>
               </w:rPr>
-              <w:instrText xml:space="preserve"> PAGEREF _Toc480296620 \h </w:instrText>
+              <w:instrText xml:space="preserve"> PAGEREF _Toc480316850 \h </w:instrText>
             </w:r>
             <w:r>
               <w:rPr>
@@ -3317,7 +3390,7 @@
                 <w:noProof/>
                 <w:webHidden/>
               </w:rPr>
-              <w:t>17</w:t>
+              <w:t>18</w:t>
             </w:r>
             <w:r>
               <w:rPr>
@@ -3340,7 +3413,7 @@
               <w:lang w:eastAsia="en-GB"/>
             </w:rPr>
           </w:pPr>
-          <w:hyperlink w:anchor="_Toc480296621" w:history="1">
+          <w:hyperlink w:anchor="_Toc480316851" w:history="1">
             <w:r>
               <w:rPr>
                 <w:rStyle w:val="Hyperlink"/>
@@ -3367,7 +3440,7 @@
                 <w:noProof/>
                 <w:webHidden/>
               </w:rPr>
-              <w:instrText xml:space="preserve"> PAGEREF _Toc480296621 \h </w:instrText>
+              <w:instrText xml:space="preserve"> PAGEREF _Toc480316851 \h </w:instrText>
             </w:r>
             <w:r>
               <w:rPr>
@@ -3387,7 +3460,7 @@
                 <w:noProof/>
                 <w:webHidden/>
               </w:rPr>
-              <w:t>18</w:t>
+              <w:t>19</w:t>
             </w:r>
             <w:r>
               <w:rPr>
@@ -3410,7 +3483,7 @@
               <w:lang w:eastAsia="en-GB"/>
             </w:rPr>
           </w:pPr>
-          <w:hyperlink w:anchor="_Toc480296622" w:history="1">
+          <w:hyperlink w:anchor="_Toc480316852" w:history="1">
             <w:r>
               <w:rPr>
                 <w:rStyle w:val="Hyperlink"/>
@@ -3437,7 +3510,7 @@
                 <w:noProof/>
                 <w:webHidden/>
               </w:rPr>
-              <w:instrText xml:space="preserve"> PAGEREF _Toc480296622 \h </w:instrText>
+              <w:instrText xml:space="preserve"> PAGEREF _Toc480316852 \h </w:instrText>
             </w:r>
             <w:r>
               <w:rPr>
@@ -3457,7 +3530,7 @@
                 <w:noProof/>
                 <w:webHidden/>
               </w:rPr>
-              <w:t>18</w:t>
+              <w:t>19</w:t>
             </w:r>
             <w:r>
               <w:rPr>
@@ -3480,7 +3553,7 @@
               <w:lang w:eastAsia="en-GB"/>
             </w:rPr>
           </w:pPr>
-          <w:hyperlink w:anchor="_Toc480296623" w:history="1">
+          <w:hyperlink w:anchor="_Toc480316853" w:history="1">
             <w:r>
               <w:rPr>
                 <w:rStyle w:val="Hyperlink"/>
@@ -3507,7 +3580,7 @@
                 <w:noProof/>
                 <w:webHidden/>
               </w:rPr>
-              <w:instrText xml:space="preserve"> PAGEREF _Toc480296623 \h </w:instrText>
+              <w:instrText xml:space="preserve"> PAGEREF _Toc480316853 \h </w:instrText>
             </w:r>
             <w:r>
               <w:rPr>
@@ -3527,7 +3600,7 @@
                 <w:noProof/>
                 <w:webHidden/>
               </w:rPr>
-              <w:t>18</w:t>
+              <w:t>19</w:t>
             </w:r>
             <w:r>
               <w:rPr>
@@ -3550,7 +3623,7 @@
               <w:lang w:eastAsia="en-GB"/>
             </w:rPr>
           </w:pPr>
-          <w:hyperlink w:anchor="_Toc480296624" w:history="1">
+          <w:hyperlink w:anchor="_Toc480316854" w:history="1">
             <w:r>
               <w:rPr>
                 <w:rStyle w:val="Hyperlink"/>
@@ -3577,7 +3650,7 @@
                 <w:noProof/>
                 <w:webHidden/>
               </w:rPr>
-              <w:instrText xml:space="preserve"> PAGEREF _Toc480296624 \h </w:instrText>
+              <w:instrText xml:space="preserve"> PAGEREF _Toc480316854 \h </w:instrText>
             </w:r>
             <w:r>
               <w:rPr>
@@ -3597,7 +3670,7 @@
                 <w:noProof/>
                 <w:webHidden/>
               </w:rPr>
-              <w:t>18</w:t>
+              <w:t>19</w:t>
             </w:r>
             <w:r>
               <w:rPr>
@@ -3620,7 +3693,7 @@
               <w:lang w:eastAsia="en-GB"/>
             </w:rPr>
           </w:pPr>
-          <w:hyperlink w:anchor="_Toc480296625" w:history="1">
+          <w:hyperlink w:anchor="_Toc480316855" w:history="1">
             <w:r>
               <w:rPr>
                 <w:rStyle w:val="Hyperlink"/>
@@ -3647,7 +3720,7 @@
                 <w:noProof/>
                 <w:webHidden/>
               </w:rPr>
-              <w:instrText xml:space="preserve"> PAGEREF _Toc480296625 \h </w:instrText>
+              <w:instrText xml:space="preserve"> PAGEREF _Toc480316855 \h </w:instrText>
             </w:r>
             <w:r>
               <w:rPr>
@@ -3667,7 +3740,7 @@
                 <w:noProof/>
                 <w:webHidden/>
               </w:rPr>
-              <w:t>19</w:t>
+              <w:t>20</w:t>
             </w:r>
             <w:r>
               <w:rPr>
@@ -3690,7 +3763,7 @@
               <w:lang w:eastAsia="en-GB"/>
             </w:rPr>
           </w:pPr>
-          <w:hyperlink w:anchor="_Toc480296626" w:history="1">
+          <w:hyperlink w:anchor="_Toc480316856" w:history="1">
             <w:r>
               <w:rPr>
                 <w:rStyle w:val="Hyperlink"/>
@@ -3717,7 +3790,7 @@
                 <w:noProof/>
                 <w:webHidden/>
               </w:rPr>
-              <w:instrText xml:space="preserve"> PAGEREF _Toc480296626 \h </w:instrText>
+              <w:instrText xml:space="preserve"> PAGEREF _Toc480316856 \h </w:instrText>
             </w:r>
             <w:r>
               <w:rPr>
@@ -3737,7 +3810,7 @@
                 <w:noProof/>
                 <w:webHidden/>
               </w:rPr>
-              <w:t>19</w:t>
+              <w:t>20</w:t>
             </w:r>
             <w:r>
               <w:rPr>
@@ -3760,7 +3833,7 @@
               <w:lang w:eastAsia="en-GB"/>
             </w:rPr>
           </w:pPr>
-          <w:hyperlink w:anchor="_Toc480296627" w:history="1">
+          <w:hyperlink w:anchor="_Toc480316857" w:history="1">
             <w:r>
               <w:rPr>
                 <w:rStyle w:val="Hyperlink"/>
@@ -3787,7 +3860,7 @@
                 <w:noProof/>
                 <w:webHidden/>
               </w:rPr>
-              <w:instrText xml:space="preserve"> PAGEREF _Toc480296627 \h </w:instrText>
+              <w:instrText xml:space="preserve"> PAGEREF _Toc480316857 \h </w:instrText>
             </w:r>
             <w:r>
               <w:rPr>
@@ -3807,7 +3880,7 @@
                 <w:noProof/>
                 <w:webHidden/>
               </w:rPr>
-              <w:t>19</w:t>
+              <w:t>20</w:t>
             </w:r>
             <w:r>
               <w:rPr>
@@ -3830,7 +3903,7 @@
               <w:lang w:eastAsia="en-GB"/>
             </w:rPr>
           </w:pPr>
-          <w:hyperlink w:anchor="_Toc480296628" w:history="1">
+          <w:hyperlink w:anchor="_Toc480316858" w:history="1">
             <w:r>
               <w:rPr>
                 <w:rStyle w:val="Hyperlink"/>
@@ -3858,7 +3931,7 @@
                 <w:noProof/>
                 <w:webHidden/>
               </w:rPr>
-              <w:instrText xml:space="preserve"> PAGEREF _Toc480296628 \h </w:instrText>
+              <w:instrText xml:space="preserve"> PAGEREF _Toc480316858 \h </w:instrText>
             </w:r>
             <w:r>
               <w:rPr>
@@ -3878,7 +3951,7 @@
                 <w:noProof/>
                 <w:webHidden/>
               </w:rPr>
-              <w:t>19</w:t>
+              <w:t>20</w:t>
             </w:r>
             <w:r>
               <w:rPr>
@@ -3901,7 +3974,7 @@
               <w:lang w:eastAsia="en-GB"/>
             </w:rPr>
           </w:pPr>
-          <w:hyperlink w:anchor="_Toc480296629" w:history="1">
+          <w:hyperlink w:anchor="_Toc480316859" w:history="1">
             <w:r>
               <w:rPr>
                 <w:rStyle w:val="Hyperlink"/>
@@ -3929,7 +4002,7 @@
                 <w:noProof/>
                 <w:webHidden/>
               </w:rPr>
-              <w:instrText xml:space="preserve"> PAGEREF _Toc480296629 \h </w:instrText>
+              <w:instrText xml:space="preserve"> PAGEREF _Toc480316859 \h </w:instrText>
             </w:r>
             <w:r>
               <w:rPr>
@@ -3949,7 +4022,7 @@
                 <w:noProof/>
                 <w:webHidden/>
               </w:rPr>
-              <w:t>19</w:t>
+              <w:t>20</w:t>
             </w:r>
             <w:r>
               <w:rPr>
@@ -3972,7 +4045,7 @@
               <w:lang w:eastAsia="en-GB"/>
             </w:rPr>
           </w:pPr>
-          <w:hyperlink w:anchor="_Toc480296630" w:history="1">
+          <w:hyperlink w:anchor="_Toc480316860" w:history="1">
             <w:r>
               <w:rPr>
                 <w:rStyle w:val="Hyperlink"/>
@@ -4000,7 +4073,7 @@
                 <w:noProof/>
                 <w:webHidden/>
               </w:rPr>
-              <w:instrText xml:space="preserve"> PAGEREF _Toc480296630 \h </w:instrText>
+              <w:instrText xml:space="preserve"> PAGEREF _Toc480316860 \h </w:instrText>
             </w:r>
             <w:r>
               <w:rPr>
@@ -4020,7 +4093,7 @@
                 <w:noProof/>
                 <w:webHidden/>
               </w:rPr>
-              <w:t>19</w:t>
+              <w:t>20</w:t>
             </w:r>
             <w:r>
               <w:rPr>
@@ -4043,7 +4116,7 @@
               <w:lang w:eastAsia="en-GB"/>
             </w:rPr>
           </w:pPr>
-          <w:hyperlink w:anchor="_Toc480296631" w:history="1">
+          <w:hyperlink w:anchor="_Toc480316861" w:history="1">
             <w:r>
               <w:rPr>
                 <w:rStyle w:val="Hyperlink"/>
@@ -4071,7 +4144,7 @@
                 <w:noProof/>
                 <w:webHidden/>
               </w:rPr>
-              <w:instrText xml:space="preserve"> PAGEREF _Toc480296631 \h </w:instrText>
+              <w:instrText xml:space="preserve"> PAGEREF _Toc480316861 \h </w:instrText>
             </w:r>
             <w:r>
               <w:rPr>
@@ -4091,7 +4164,7 @@
                 <w:noProof/>
                 <w:webHidden/>
               </w:rPr>
-              <w:t>19</w:t>
+              <w:t>20</w:t>
             </w:r>
             <w:r>
               <w:rPr>
@@ -4114,7 +4187,7 @@
               <w:lang w:eastAsia="en-GB"/>
             </w:rPr>
           </w:pPr>
-          <w:hyperlink w:anchor="_Toc480296632" w:history="1">
+          <w:hyperlink w:anchor="_Toc480316862" w:history="1">
             <w:r>
               <w:rPr>
                 <w:rStyle w:val="Hyperlink"/>
@@ -4142,7 +4215,7 @@
                 <w:noProof/>
                 <w:webHidden/>
               </w:rPr>
-              <w:instrText xml:space="preserve"> PAGEREF _Toc480296632 \h </w:instrText>
+              <w:instrText xml:space="preserve"> PAGEREF _Toc480316862 \h </w:instrText>
             </w:r>
             <w:r>
               <w:rPr>
@@ -4162,7 +4235,7 @@
                 <w:noProof/>
                 <w:webHidden/>
               </w:rPr>
-              <w:t>19</w:t>
+              <w:t>20</w:t>
             </w:r>
             <w:r>
               <w:rPr>
@@ -4185,7 +4258,7 @@
               <w:lang w:eastAsia="en-GB"/>
             </w:rPr>
           </w:pPr>
-          <w:hyperlink w:anchor="_Toc480296633" w:history="1">
+          <w:hyperlink w:anchor="_Toc480316863" w:history="1">
             <w:r>
               <w:rPr>
                 <w:rStyle w:val="Hyperlink"/>
@@ -4213,7 +4286,7 @@
                 <w:noProof/>
                 <w:webHidden/>
               </w:rPr>
-              <w:instrText xml:space="preserve"> PAGEREF _Toc480296633 \h </w:instrText>
+              <w:instrText xml:space="preserve"> PAGEREF _Toc480316863 \h </w:instrText>
             </w:r>
             <w:r>
               <w:rPr>
@@ -4233,7 +4306,7 @@
                 <w:noProof/>
                 <w:webHidden/>
               </w:rPr>
-              <w:t>19</w:t>
+              <w:t>20</w:t>
             </w:r>
             <w:r>
               <w:rPr>
@@ -4256,7 +4329,7 @@
               <w:lang w:eastAsia="en-GB"/>
             </w:rPr>
           </w:pPr>
-          <w:hyperlink w:anchor="_Toc480296634" w:history="1">
+          <w:hyperlink w:anchor="_Toc480316864" w:history="1">
             <w:r>
               <w:rPr>
                 <w:rStyle w:val="Hyperlink"/>
@@ -4284,7 +4357,7 @@
                 <w:noProof/>
                 <w:webHidden/>
               </w:rPr>
-              <w:instrText xml:space="preserve"> PAGEREF _Toc480296634 \h </w:instrText>
+              <w:instrText xml:space="preserve"> PAGEREF _Toc480316864 \h </w:instrText>
             </w:r>
             <w:r>
               <w:rPr>
@@ -4304,7 +4377,7 @@
                 <w:noProof/>
                 <w:webHidden/>
               </w:rPr>
-              <w:t>19</w:t>
+              <w:t>20</w:t>
             </w:r>
             <w:r>
               <w:rPr>
@@ -4327,7 +4400,7 @@
               <w:lang w:eastAsia="en-GB"/>
             </w:rPr>
           </w:pPr>
-          <w:hyperlink w:anchor="_Toc480296635" w:history="1">
+          <w:hyperlink w:anchor="_Toc480316865" w:history="1">
             <w:r>
               <w:rPr>
                 <w:rStyle w:val="Hyperlink"/>
@@ -4355,7 +4428,7 @@
                 <w:noProof/>
                 <w:webHidden/>
               </w:rPr>
-              <w:instrText xml:space="preserve"> PAGEREF _Toc480296635 \h </w:instrText>
+              <w:instrText xml:space="preserve"> PAGEREF _Toc480316865 \h </w:instrText>
             </w:r>
             <w:r>
               <w:rPr>
@@ -4375,7 +4448,7 @@
                 <w:noProof/>
                 <w:webHidden/>
               </w:rPr>
-              <w:t>19</w:t>
+              <w:t>20</w:t>
             </w:r>
             <w:r>
               <w:rPr>
@@ -4398,7 +4471,7 @@
               <w:lang w:eastAsia="en-GB"/>
             </w:rPr>
           </w:pPr>
-          <w:hyperlink w:anchor="_Toc480296636" w:history="1">
+          <w:hyperlink w:anchor="_Toc480316866" w:history="1">
             <w:r>
               <w:rPr>
                 <w:rStyle w:val="Hyperlink"/>
@@ -4426,7 +4499,7 @@
                 <w:noProof/>
                 <w:webHidden/>
               </w:rPr>
-              <w:instrText xml:space="preserve"> PAGEREF _Toc480296636 \h </w:instrText>
+              <w:instrText xml:space="preserve"> PAGEREF _Toc480316866 \h </w:instrText>
             </w:r>
             <w:r>
               <w:rPr>
@@ -4446,7 +4519,7 @@
                 <w:noProof/>
                 <w:webHidden/>
               </w:rPr>
-              <w:t>19</w:t>
+              <w:t>20</w:t>
             </w:r>
             <w:r>
               <w:rPr>
@@ -4469,7 +4542,7 @@
               <w:lang w:eastAsia="en-GB"/>
             </w:rPr>
           </w:pPr>
-          <w:hyperlink w:anchor="_Toc480296637" w:history="1">
+          <w:hyperlink w:anchor="_Toc480316867" w:history="1">
             <w:r>
               <w:rPr>
                 <w:rStyle w:val="Hyperlink"/>
@@ -4497,7 +4570,7 @@
                 <w:noProof/>
                 <w:webHidden/>
               </w:rPr>
-              <w:instrText xml:space="preserve"> PAGEREF _Toc480296637 \h </w:instrText>
+              <w:instrText xml:space="preserve"> PAGEREF _Toc480316867 \h </w:instrText>
             </w:r>
             <w:r>
               <w:rPr>
@@ -4517,7 +4590,7 @@
                 <w:noProof/>
                 <w:webHidden/>
               </w:rPr>
-              <w:t>19</w:t>
+              <w:t>20</w:t>
             </w:r>
             <w:r>
               <w:rPr>
@@ -4540,7 +4613,7 @@
               <w:lang w:eastAsia="en-GB"/>
             </w:rPr>
           </w:pPr>
-          <w:hyperlink w:anchor="_Toc480296638" w:history="1">
+          <w:hyperlink w:anchor="_Toc480316868" w:history="1">
             <w:r>
               <w:rPr>
                 <w:rStyle w:val="Hyperlink"/>
@@ -4568,7 +4641,7 @@
                 <w:noProof/>
                 <w:webHidden/>
               </w:rPr>
-              <w:instrText xml:space="preserve"> PAGEREF _Toc480296638 \h </w:instrText>
+              <w:instrText xml:space="preserve"> PAGEREF _Toc480316868 \h </w:instrText>
             </w:r>
             <w:r>
               <w:rPr>
@@ -4588,7 +4661,7 @@
                 <w:noProof/>
                 <w:webHidden/>
               </w:rPr>
-              <w:t>19</w:t>
+              <w:t>20</w:t>
             </w:r>
             <w:r>
               <w:rPr>
@@ -4611,7 +4684,7 @@
               <w:lang w:eastAsia="en-GB"/>
             </w:rPr>
           </w:pPr>
-          <w:hyperlink w:anchor="_Toc480296639" w:history="1">
+          <w:hyperlink w:anchor="_Toc480316869" w:history="1">
             <w:r>
               <w:rPr>
                 <w:rStyle w:val="Hyperlink"/>
@@ -4639,7 +4712,7 @@
                 <w:noProof/>
                 <w:webHidden/>
               </w:rPr>
-              <w:instrText xml:space="preserve"> PAGEREF _Toc480296639 \h </w:instrText>
+              <w:instrText xml:space="preserve"> PAGEREF _Toc480316869 \h </w:instrText>
             </w:r>
             <w:r>
               <w:rPr>
@@ -4659,7 +4732,7 @@
                 <w:noProof/>
                 <w:webHidden/>
               </w:rPr>
-              <w:t>19</w:t>
+              <w:t>20</w:t>
             </w:r>
             <w:r>
               <w:rPr>
@@ -4682,7 +4755,7 @@
               <w:lang w:eastAsia="en-GB"/>
             </w:rPr>
           </w:pPr>
-          <w:hyperlink w:anchor="_Toc480296640" w:history="1">
+          <w:hyperlink w:anchor="_Toc480316870" w:history="1">
             <w:r>
               <w:rPr>
                 <w:rStyle w:val="Hyperlink"/>
@@ -4710,7 +4783,7 @@
                 <w:noProof/>
                 <w:webHidden/>
               </w:rPr>
-              <w:instrText xml:space="preserve"> PAGEREF _Toc480296640 \h </w:instrText>
+              <w:instrText xml:space="preserve"> PAGEREF _Toc480316870 \h </w:instrText>
             </w:r>
             <w:r>
               <w:rPr>
@@ -4730,7 +4803,7 @@
                 <w:noProof/>
                 <w:webHidden/>
               </w:rPr>
-              <w:t>19</w:t>
+              <w:t>20</w:t>
             </w:r>
             <w:r>
               <w:rPr>
@@ -4753,7 +4826,7 @@
               <w:lang w:eastAsia="en-GB"/>
             </w:rPr>
           </w:pPr>
-          <w:hyperlink w:anchor="_Toc480296641" w:history="1">
+          <w:hyperlink w:anchor="_Toc480316871" w:history="1">
             <w:r>
               <w:rPr>
                 <w:rStyle w:val="Hyperlink"/>
@@ -4781,7 +4854,7 @@
                 <w:noProof/>
                 <w:webHidden/>
               </w:rPr>
-              <w:instrText xml:space="preserve"> PAGEREF _Toc480296641 \h </w:instrText>
+              <w:instrText xml:space="preserve"> PAGEREF _Toc480316871 \h </w:instrText>
             </w:r>
             <w:r>
               <w:rPr>
@@ -4801,7 +4874,7 @@
                 <w:noProof/>
                 <w:webHidden/>
               </w:rPr>
-              <w:t>19</w:t>
+              <w:t>20</w:t>
             </w:r>
             <w:r>
               <w:rPr>
@@ -4824,7 +4897,7 @@
               <w:lang w:eastAsia="en-GB"/>
             </w:rPr>
           </w:pPr>
-          <w:hyperlink w:anchor="_Toc480296642" w:history="1">
+          <w:hyperlink w:anchor="_Toc480316872" w:history="1">
             <w:r>
               <w:rPr>
                 <w:rStyle w:val="Hyperlink"/>
@@ -4852,7 +4925,7 @@
                 <w:noProof/>
                 <w:webHidden/>
               </w:rPr>
-              <w:instrText xml:space="preserve"> PAGEREF _Toc480296642 \h </w:instrText>
+              <w:instrText xml:space="preserve"> PAGEREF _Toc480316872 \h </w:instrText>
             </w:r>
             <w:r>
               <w:rPr>
@@ -4872,7 +4945,7 @@
                 <w:noProof/>
                 <w:webHidden/>
               </w:rPr>
-              <w:t>19</w:t>
+              <w:t>20</w:t>
             </w:r>
             <w:r>
               <w:rPr>
@@ -4895,7 +4968,7 @@
               <w:lang w:eastAsia="en-GB"/>
             </w:rPr>
           </w:pPr>
-          <w:hyperlink w:anchor="_Toc480296643" w:history="1">
+          <w:hyperlink w:anchor="_Toc480316873" w:history="1">
             <w:r>
               <w:rPr>
                 <w:rStyle w:val="Hyperlink"/>
@@ -4922,7 +4995,7 @@
                 <w:noProof/>
                 <w:webHidden/>
               </w:rPr>
-              <w:instrText xml:space="preserve"> PAGEREF _Toc480296643 \h </w:instrText>
+              <w:instrText xml:space="preserve"> PAGEREF _Toc480316873 \h </w:instrText>
             </w:r>
             <w:r>
               <w:rPr>
@@ -4942,7 +5015,7 @@
                 <w:noProof/>
                 <w:webHidden/>
               </w:rPr>
-              <w:t>20</w:t>
+              <w:t>21</w:t>
             </w:r>
             <w:r>
               <w:rPr>
@@ -4965,7 +5038,7 @@
               <w:lang w:eastAsia="en-GB"/>
             </w:rPr>
           </w:pPr>
-          <w:hyperlink w:anchor="_Toc480296644" w:history="1">
+          <w:hyperlink w:anchor="_Toc480316874" w:history="1">
             <w:r>
               <w:rPr>
                 <w:rStyle w:val="Hyperlink"/>
@@ -4992,7 +5065,7 @@
                 <w:noProof/>
                 <w:webHidden/>
               </w:rPr>
-              <w:instrText xml:space="preserve"> PAGEREF _Toc480296644 \h </w:instrText>
+              <w:instrText xml:space="preserve"> PAGEREF _Toc480316874 \h </w:instrText>
             </w:r>
             <w:r>
               <w:rPr>
@@ -5012,7 +5085,7 @@
                 <w:noProof/>
                 <w:webHidden/>
               </w:rPr>
-              <w:t>20</w:t>
+              <w:t>21</w:t>
             </w:r>
             <w:r>
               <w:rPr>
@@ -5035,7 +5108,7 @@
               <w:lang w:eastAsia="en-GB"/>
             </w:rPr>
           </w:pPr>
-          <w:hyperlink w:anchor="_Toc480296645" w:history="1">
+          <w:hyperlink w:anchor="_Toc480316875" w:history="1">
             <w:r>
               <w:rPr>
                 <w:rStyle w:val="Hyperlink"/>
@@ -5062,7 +5135,7 @@
                 <w:noProof/>
                 <w:webHidden/>
               </w:rPr>
-              <w:instrText xml:space="preserve"> PAGEREF _Toc480296645 \h </w:instrText>
+              <w:instrText xml:space="preserve"> PAGEREF _Toc480316875 \h </w:instrText>
             </w:r>
             <w:r>
               <w:rPr>
@@ -5082,7 +5155,7 @@
                 <w:noProof/>
                 <w:webHidden/>
               </w:rPr>
-              <w:t>20</w:t>
+              <w:t>21</w:t>
             </w:r>
             <w:r>
               <w:rPr>
@@ -5105,7 +5178,7 @@
               <w:lang w:eastAsia="en-GB"/>
             </w:rPr>
           </w:pPr>
-          <w:hyperlink w:anchor="_Toc480296646" w:history="1">
+          <w:hyperlink w:anchor="_Toc480316876" w:history="1">
             <w:r>
               <w:rPr>
                 <w:rStyle w:val="Hyperlink"/>
@@ -5132,7 +5205,7 @@
                 <w:noProof/>
                 <w:webHidden/>
               </w:rPr>
-              <w:instrText xml:space="preserve"> PAGEREF _Toc480296646 \h </w:instrText>
+              <w:instrText xml:space="preserve"> PAGEREF _Toc480316876 \h </w:instrText>
             </w:r>
             <w:r>
               <w:rPr>
@@ -5152,7 +5225,7 @@
                 <w:noProof/>
                 <w:webHidden/>
               </w:rPr>
-              <w:t>20</w:t>
+              <w:t>21</w:t>
             </w:r>
             <w:r>
               <w:rPr>
@@ -5175,7 +5248,7 @@
               <w:lang w:eastAsia="en-GB"/>
             </w:rPr>
           </w:pPr>
-          <w:hyperlink w:anchor="_Toc480296647" w:history="1">
+          <w:hyperlink w:anchor="_Toc480316877" w:history="1">
             <w:r>
               <w:rPr>
                 <w:rStyle w:val="Hyperlink"/>
@@ -5202,7 +5275,7 @@
                 <w:noProof/>
                 <w:webHidden/>
               </w:rPr>
-              <w:instrText xml:space="preserve"> PAGEREF _Toc480296647 \h </w:instrText>
+              <w:instrText xml:space="preserve"> PAGEREF _Toc480316877 \h </w:instrText>
             </w:r>
             <w:r>
               <w:rPr>
@@ -5222,7 +5295,7 @@
                 <w:noProof/>
                 <w:webHidden/>
               </w:rPr>
-              <w:t>20</w:t>
+              <w:t>21</w:t>
             </w:r>
             <w:r>
               <w:rPr>
@@ -5245,7 +5318,7 @@
               <w:lang w:eastAsia="en-GB"/>
             </w:rPr>
           </w:pPr>
-          <w:hyperlink w:anchor="_Toc480296648" w:history="1">
+          <w:hyperlink w:anchor="_Toc480316878" w:history="1">
             <w:r>
               <w:rPr>
                 <w:rStyle w:val="Hyperlink"/>
@@ -5272,7 +5345,7 @@
                 <w:noProof/>
                 <w:webHidden/>
               </w:rPr>
-              <w:instrText xml:space="preserve"> PAGEREF _Toc480296648 \h </w:instrText>
+              <w:instrText xml:space="preserve"> PAGEREF _Toc480316878 \h </w:instrText>
             </w:r>
             <w:r>
               <w:rPr>
@@ -5292,7 +5365,7 @@
                 <w:noProof/>
                 <w:webHidden/>
               </w:rPr>
-              <w:t>20</w:t>
+              <w:t>21</w:t>
             </w:r>
             <w:r>
               <w:rPr>
@@ -5333,7 +5406,7 @@
           <w:lang w:val="en-AU"/>
         </w:rPr>
       </w:pPr>
-      <w:bookmarkStart w:id="0" w:name="_Toc480296579"/>
+      <w:bookmarkStart w:id="0" w:name="_Toc480316808"/>
       <w:r>
         <w:rPr>
           <w:lang w:val="en-AU"/>
@@ -5494,7 +5567,7 @@
           <w:lang w:val="en-AU"/>
         </w:rPr>
       </w:pPr>
-      <w:bookmarkStart w:id="1" w:name="_Toc480296580"/>
+      <w:bookmarkStart w:id="1" w:name="_Toc480316809"/>
       <w:r>
         <w:rPr>
           <w:lang w:val="en-AU"/>
@@ -5806,7 +5879,7 @@
           <w:lang w:val="en-AU"/>
         </w:rPr>
       </w:pPr>
-      <w:bookmarkStart w:id="2" w:name="_Toc480296581"/>
+      <w:bookmarkStart w:id="2" w:name="_Toc480316810"/>
       <w:r>
         <w:rPr>
           <w:lang w:val="en-AU"/>
@@ -5849,7 +5922,7 @@
           <w:lang w:val="en-AU"/>
         </w:rPr>
       </w:pPr>
-      <w:bookmarkStart w:id="3" w:name="_Toc480296582"/>
+      <w:bookmarkStart w:id="3" w:name="_Toc480316811"/>
       <w:r>
         <w:rPr>
           <w:lang w:val="en-AU"/>
@@ -5904,7 +5977,7 @@
           <w:lang w:val="en-AU"/>
         </w:rPr>
       </w:pPr>
-      <w:bookmarkStart w:id="4" w:name="_Toc480296583"/>
+      <w:bookmarkStart w:id="4" w:name="_Toc480316812"/>
       <w:r>
         <w:rPr>
           <w:lang w:val="en-AU"/>
@@ -5964,7 +6037,7 @@
           <w:lang w:val="en-AU"/>
         </w:rPr>
       </w:pPr>
-      <w:bookmarkStart w:id="5" w:name="_Toc480296584"/>
+      <w:bookmarkStart w:id="5" w:name="_Toc480316813"/>
       <w:r>
         <w:rPr>
           <w:lang w:val="en-AU"/>
@@ -5994,7 +6067,7 @@
           <w:lang w:val="en-AU"/>
         </w:rPr>
       </w:pPr>
-      <w:bookmarkStart w:id="6" w:name="_Toc480296585"/>
+      <w:bookmarkStart w:id="6" w:name="_Toc480316814"/>
       <w:r>
         <w:rPr>
           <w:lang w:val="en-AU"/>
@@ -6023,7 +6096,7 @@
           <w:lang w:val="en-AU"/>
         </w:rPr>
       </w:pPr>
-      <w:bookmarkStart w:id="7" w:name="_Toc480296586"/>
+      <w:bookmarkStart w:id="7" w:name="_Toc480316815"/>
       <w:r>
         <w:rPr>
           <w:lang w:val="en-AU"/>
@@ -6049,7 +6122,7 @@
       <w:pPr>
         <w:pStyle w:val="Heading1"/>
       </w:pPr>
-      <w:bookmarkStart w:id="8" w:name="_Toc480296587"/>
+      <w:bookmarkStart w:id="8" w:name="_Toc480316816"/>
       <w:r>
         <w:t>Methodology</w:t>
       </w:r>
@@ -6193,7 +6266,7 @@
       <w:pPr>
         <w:pStyle w:val="Heading1"/>
       </w:pPr>
-      <w:bookmarkStart w:id="9" w:name="_Toc480296588"/>
+      <w:bookmarkStart w:id="9" w:name="_Toc480316817"/>
       <w:r>
         <w:t>Analysis</w:t>
       </w:r>
@@ -6206,7 +6279,7 @@
       <w:pPr>
         <w:pStyle w:val="Heading2"/>
       </w:pPr>
-      <w:bookmarkStart w:id="10" w:name="_Toc480296589"/>
+      <w:bookmarkStart w:id="10" w:name="_Toc480316818"/>
       <w:r>
         <w:t>Selection of Technologies</w:t>
       </w:r>
@@ -6309,7 +6382,10 @@
         <w:t xml:space="preserve">fully elaborated </w:t>
       </w:r>
       <w:r>
-        <w:t>How-To’s.</w:t>
+        <w:t>HOWTOs</w:t>
+      </w:r>
+      <w:r>
+        <w:t>.</w:t>
       </w:r>
       <w:r>
         <w:t xml:space="preserve"> </w:t>
@@ -6319,7 +6395,7 @@
       <w:pPr>
         <w:pStyle w:val="Heading2"/>
       </w:pPr>
-      <w:bookmarkStart w:id="11" w:name="_Toc480296590"/>
+      <w:bookmarkStart w:id="11" w:name="_Toc480316819"/>
       <w:r>
         <w:t xml:space="preserve">Selection and purchase of </w:t>
       </w:r>
@@ -6373,7 +6449,7 @@
       <w:pPr>
         <w:pStyle w:val="Heading2"/>
       </w:pPr>
-      <w:bookmarkStart w:id="12" w:name="_Toc480296591"/>
+      <w:bookmarkStart w:id="12" w:name="_Toc480316820"/>
       <w:r>
         <w:t>Selection of Amazon Web Services</w:t>
       </w:r>
@@ -6464,7 +6540,7 @@
       <w:pPr>
         <w:pStyle w:val="Heading2"/>
       </w:pPr>
-      <w:bookmarkStart w:id="15" w:name="_Toc480296592"/>
+      <w:bookmarkStart w:id="15" w:name="_Toc480316821"/>
       <w:bookmarkEnd w:id="13"/>
       <w:bookmarkEnd w:id="14"/>
       <w:r>
@@ -6526,7 +6602,7 @@
       <w:pPr>
         <w:pStyle w:val="Heading2"/>
       </w:pPr>
-      <w:bookmarkStart w:id="16" w:name="_Toc480296593"/>
+      <w:bookmarkStart w:id="16" w:name="_Toc480316822"/>
       <w:r>
         <w:t>Console Access</w:t>
       </w:r>
@@ -6571,7 +6647,7 @@
       <w:pPr>
         <w:pStyle w:val="Heading2"/>
       </w:pPr>
-      <w:bookmarkStart w:id="17" w:name="_Toc480296594"/>
+      <w:bookmarkStart w:id="17" w:name="_Toc480316823"/>
       <w:r>
         <w:t>Mobile Console Access</w:t>
       </w:r>
@@ -6615,7 +6691,7 @@
           <w:lang w:val="en-AU"/>
         </w:rPr>
       </w:pPr>
-      <w:bookmarkStart w:id="18" w:name="_Toc480296595"/>
+      <w:bookmarkStart w:id="18" w:name="_Toc480316824"/>
       <w:r>
         <w:rPr>
           <w:lang w:val="en-AU"/>
@@ -6642,6 +6718,159 @@
           <w:lang w:val="en-AU"/>
         </w:rPr>
         <w:t>As a strong source-control mechanism, the GitHub facility can be used to record commits, issues and in general manage your work better regarding the instance. It is tied in with the TortoiseGit application which is available for Windows, and covered in more depth under the “TortoiseGit for Windows” section in the How-To document.</w:t>
+      </w:r>
+    </w:p>
+    <w:p>
+      <w:pPr>
+        <w:pStyle w:val="Heading2"/>
+        <w:rPr>
+          <w:lang w:val="en-AU"/>
+        </w:rPr>
+      </w:pPr>
+      <w:bookmarkStart w:id="19" w:name="_Toc480316825"/>
+      <w:r>
+        <w:rPr>
+          <w:lang w:val="en-AU"/>
+        </w:rPr>
+        <w:t>Putty and PPK file</w:t>
+      </w:r>
+      <w:bookmarkEnd w:id="19"/>
+    </w:p>
+    <w:p>
+      <w:pPr>
+        <w:rPr>
+          <w:lang w:val="en-AU"/>
+        </w:rPr>
+      </w:pPr>
+      <w:r>
+        <w:rPr>
+          <w:lang w:val="en-AU"/>
+        </w:rPr>
+        <w:t>PuTTY is a Windows Application that can be used as a means of connecting to and managing your virtual Amazon EC2 instance. Once it is in</w:t>
+      </w:r>
+      <w:r>
+        <w:rPr>
+          <w:lang w:val="en-AU"/>
+        </w:rPr>
+        <w:t>stalled and your PPK file is available</w:t>
+      </w:r>
+      <w:r>
+        <w:rPr>
+          <w:lang w:val="en-AU"/>
+        </w:rPr>
+        <w:t>,</w:t>
+      </w:r>
+      <w:r>
+        <w:rPr>
+          <w:lang w:val="en-AU"/>
+        </w:rPr>
+        <w:t xml:space="preserve"> it’s convenient to make the program Pageant startup and activate this file when you login to Windows.</w:t>
+      </w:r>
+      <w:r>
+        <w:rPr>
+          <w:lang w:val="en-AU"/>
+        </w:rPr>
+        <w:t xml:space="preserve"> This tip and the global configuration of PuTTY and the PPK file are discussed in the How-To document under the “</w:t>
+      </w:r>
+      <w:r>
+        <w:rPr>
+          <w:lang w:val="en-AU"/>
+        </w:rPr>
+        <w:t>Setting up Putty and Encrypted PPK File</w:t>
+      </w:r>
+      <w:r>
+        <w:rPr>
+          <w:lang w:val="en-AU"/>
+        </w:rPr>
+        <w:t>” section</w:t>
+      </w:r>
+      <w:r>
+        <w:rPr>
+          <w:lang w:val="en-AU"/>
+        </w:rPr>
+        <w:t>. The passphrase you invent when following the steps will allow you to authenticate yourself one time only at the start of each Windows session (e.g. beginning of day etc.) and will subsequently allow seamless and secure connectivity to your EC2 instance without having to re-enter a conventional password at every login.</w:t>
+      </w:r>
+    </w:p>
+    <w:p>
+      <w:pPr>
+        <w:pStyle w:val="Heading2"/>
+        <w:rPr>
+          <w:lang w:val="en-AU"/>
+        </w:rPr>
+      </w:pPr>
+      <w:r>
+        <w:rPr>
+          <w:lang w:val="en-AU"/>
+        </w:rPr>
+        <w:br w:type="page"/>
+      </w:r>
+    </w:p>
+    <w:p>
+      <w:pPr>
+        <w:pStyle w:val="Heading2"/>
+        <w:rPr>
+          <w:lang w:val="en-AU"/>
+        </w:rPr>
+      </w:pPr>
+      <w:bookmarkStart w:id="20" w:name="_Toc480316826"/>
+      <w:r>
+        <w:rPr>
+          <w:lang w:val="en-AU"/>
+        </w:rPr>
+        <w:lastRenderedPageBreak/>
+        <w:t>OctoDroid</w:t>
+      </w:r>
+      <w:bookmarkEnd w:id="20"/>
+    </w:p>
+    <w:p>
+      <w:pPr>
+        <w:rPr>
+          <w:lang w:val="en-AU"/>
+        </w:rPr>
+      </w:pPr>
+      <w:r>
+        <w:rPr>
+          <w:lang w:val="en-AU"/>
+        </w:rPr>
+        <w:t>Similar to the AWS Console app for Mobile (above) the OctoDroid app allows easy viewing and modification of your GitHub repositories and general user preferences.</w:t>
+      </w:r>
+      <w:r>
+        <w:rPr>
+          <w:lang w:val="en-AU"/>
+        </w:rPr>
+        <w:t xml:space="preserve"> Your repositories are listed initially, and after selection several insights become visible. More information is found under the “OctoDroid for Mobile” section in the How-To document.</w:t>
+      </w:r>
+    </w:p>
+    <w:p>
+      <w:pPr>
+        <w:pStyle w:val="Heading2"/>
+      </w:pPr>
+      <w:bookmarkStart w:id="21" w:name="_Toc480316827"/>
+      <w:r>
+        <w:t>Database Design Strategy</w:t>
+      </w:r>
+      <w:bookmarkEnd w:id="21"/>
+    </w:p>
+    <w:p>
+      <w:r>
+        <w:t xml:space="preserve">To support the creation of this application, it was necessary to design an application database in the realm of the chosen functionality area (namely UniHood). </w:t>
+      </w:r>
+    </w:p>
+    <w:p>
+      <w:r>
+        <w:t>The “StarUML” application was particularly useful here as it was much faster and easier than sketching the tables on paper</w:t>
+      </w:r>
+      <w:r>
+        <w:t xml:space="preserve"> in some respects</w:t>
+      </w:r>
+      <w:r>
+        <w:t>, however each approach has their advantages.</w:t>
+      </w:r>
+      <w:r>
+        <w:t xml:space="preserve"> I was able to export this work as an image I could always refer to, while maintaining a top-down approach in that classes with no foreign key linkages were</w:t>
+      </w:r>
+      <w:r>
+        <w:t xml:space="preserve"> at the top of the diagram, and the rest below them. This made it very easy to start off with creation of the top classes and work downward, instead of having a “foreign key trap” of sorts in that a column depended on another column however that column depended on the one referencing it, or the existence of another table that could not yet be created due to a similar situation. Database design and physical implementation go hand-in-hand, in that it took me several iterations to perfect the structure of the physical database whilst changing the design diagram the whole time in sync. Once at a good stage however, it was ready to be utilised in the main web application later down the track.</w:t>
       </w:r>
     </w:p>
     <w:p>
@@ -6653,109 +6882,22 @@
           <w:color w:val="4F81BD" w:themeColor="accent1"/>
           <w:sz w:val="26"/>
           <w:szCs w:val="26"/>
-          <w:lang w:val="en-AU"/>
-        </w:rPr>
-      </w:pPr>
-      <w:bookmarkStart w:id="19" w:name="_Toc480296596"/>
-      <w:r>
-        <w:rPr>
-          <w:lang w:val="en-AU"/>
-        </w:rPr>
+        </w:rPr>
+      </w:pPr>
+      <w:r>
         <w:br w:type="page"/>
       </w:r>
     </w:p>
     <w:p>
       <w:pPr>
         <w:pStyle w:val="Heading2"/>
-        <w:rPr>
-          <w:lang w:val="en-AU"/>
-        </w:rPr>
-      </w:pPr>
-      <w:r>
-        <w:rPr>
-          <w:lang w:val="en-AU"/>
-        </w:rPr>
-        <w:lastRenderedPageBreak/>
-        <w:t>OctoDroid</w:t>
-      </w:r>
-      <w:bookmarkEnd w:id="19"/>
-    </w:p>
-    <w:p>
-      <w:pPr>
-        <w:rPr>
-          <w:lang w:val="en-AU"/>
-        </w:rPr>
-      </w:pPr>
-      <w:r>
-        <w:rPr>
-          <w:lang w:val="en-AU"/>
-        </w:rPr>
-        <w:t>Similar to the AWS Console app for Mobile (above) the OctoDroid app allows easy viewing and modification of your GitHub repositories and general user preferences.</w:t>
-      </w:r>
-      <w:r>
-        <w:rPr>
-          <w:lang w:val="en-AU"/>
-        </w:rPr>
-        <w:t xml:space="preserve"> Your repositories are listed initially, and after selection several insights become visible. More information is found under the “OctoDroid for Mobile” section in the How-To document.</w:t>
-      </w:r>
-    </w:p>
-    <w:p>
-      <w:pPr>
-        <w:pStyle w:val="Heading2"/>
-      </w:pPr>
-      <w:bookmarkStart w:id="20" w:name="_Toc480296597"/>
-      <w:r>
-        <w:t>Database Design Strategy</w:t>
-      </w:r>
-      <w:bookmarkEnd w:id="20"/>
-    </w:p>
-    <w:p>
-      <w:r>
-        <w:t xml:space="preserve">To support the creation of this application, it was necessary to design an application database in the realm of the chosen functionality area (namely UniHood). </w:t>
-      </w:r>
-    </w:p>
-    <w:p>
-      <w:r>
-        <w:t>The “StarUML” application was particularly useful here as it was much faster and easier than sketching the tables on paper</w:t>
-      </w:r>
-      <w:r>
-        <w:t xml:space="preserve"> in some respects</w:t>
-      </w:r>
-      <w:r>
-        <w:t>, however each approach has their advantages.</w:t>
-      </w:r>
-      <w:r>
-        <w:t xml:space="preserve"> I was able to export this work as an image I could always refer to, while maintaining a top-down approach in that classes with no foreign key linkages were</w:t>
-      </w:r>
-      <w:r>
-        <w:t xml:space="preserve"> at the top of the diagram, and the rest below them. This made it very easy to start off with creation of the top classes and work downward, instead of having a “foreign key trap” of sorts in that a column depended on another column however that column depended on the one referencing it, or the existence of another table that could not yet be created due to a similar situation. Database design and physical implementation go hand-in-hand, in that it took me several iterations to perfect the structure of the physical database whilst changing the design diagram the whole time in sync. Once at a good stage however, it was ready to be utilised in the main web application later down the track.</w:t>
-      </w:r>
-    </w:p>
-    <w:p>
-      <w:pPr>
-        <w:rPr>
-          <w:rFonts w:asciiTheme="majorHAnsi" w:eastAsiaTheme="majorEastAsia" w:hAnsiTheme="majorHAnsi" w:cstheme="majorBidi"/>
-          <w:b/>
-          <w:bCs/>
-          <w:color w:val="4F81BD" w:themeColor="accent1"/>
-          <w:sz w:val="26"/>
-          <w:szCs w:val="26"/>
-        </w:rPr>
-      </w:pPr>
-      <w:r>
-        <w:br w:type="page"/>
-      </w:r>
-    </w:p>
-    <w:p>
-      <w:pPr>
-        <w:pStyle w:val="Heading2"/>
-      </w:pPr>
-      <w:bookmarkStart w:id="21" w:name="_Toc480296598"/>
+      </w:pPr>
+      <w:bookmarkStart w:id="22" w:name="_Toc480316828"/>
       <w:r>
         <w:lastRenderedPageBreak/>
         <w:t>Physical Database Implementation</w:t>
       </w:r>
-      <w:bookmarkEnd w:id="21"/>
+      <w:bookmarkEnd w:id="22"/>
     </w:p>
     <w:p>
       <w:r>
@@ -6855,11 +6997,11 @@
       <w:pPr>
         <w:pStyle w:val="Heading1"/>
       </w:pPr>
-      <w:bookmarkStart w:id="22" w:name="_Toc480296599"/>
+      <w:bookmarkStart w:id="23" w:name="_Toc480316829"/>
       <w:r>
         <w:t>Design</w:t>
       </w:r>
-      <w:bookmarkEnd w:id="22"/>
+      <w:bookmarkEnd w:id="23"/>
     </w:p>
     <w:p>
       <w:r>
@@ -6873,14 +7015,14 @@
           <w:lang w:val="en-AU"/>
         </w:rPr>
       </w:pPr>
-      <w:bookmarkStart w:id="23" w:name="_Toc480296600"/>
+      <w:bookmarkStart w:id="24" w:name="_Toc480316830"/>
       <w:r>
         <w:rPr>
           <w:lang w:val="en-AU"/>
         </w:rPr>
         <w:t>Technologies Utilised</w:t>
       </w:r>
-      <w:bookmarkEnd w:id="23"/>
+      <w:bookmarkEnd w:id="24"/>
     </w:p>
     <w:p>
       <w:pPr>
@@ -7526,11 +7668,11 @@
       <w:pPr>
         <w:pStyle w:val="Heading2"/>
       </w:pPr>
-      <w:bookmarkStart w:id="24" w:name="_Toc480296601"/>
+      <w:bookmarkStart w:id="25" w:name="_Toc480316831"/>
       <w:r>
         <w:t>Schematic of System Components</w:t>
       </w:r>
-      <w:bookmarkEnd w:id="24"/>
+      <w:bookmarkEnd w:id="25"/>
     </w:p>
     <w:p>
       <w:r>
@@ -7541,25 +7683,25 @@
       <w:pPr>
         <w:pStyle w:val="Heading2"/>
       </w:pPr>
-      <w:bookmarkStart w:id="25" w:name="_Toc480296602"/>
+      <w:bookmarkStart w:id="26" w:name="_Toc480316832"/>
       <w:r>
         <w:t>Consideration of EBS service</w:t>
       </w:r>
-      <w:bookmarkEnd w:id="25"/>
+      <w:bookmarkEnd w:id="26"/>
     </w:p>
     <w:p>
       <w:r>
         <w:t xml:space="preserve">I wanted to investigate how to manage large amounts of data as a side-objective in case I needed to utilise this later, which led me to the experimentation of EBS Volume creation, </w:t>
       </w:r>
-      <w:bookmarkStart w:id="26" w:name="OLE_LINK13"/>
-      <w:bookmarkStart w:id="27" w:name="OLE_LINK14"/>
-      <w:bookmarkStart w:id="28" w:name="OLE_LINK15"/>
+      <w:bookmarkStart w:id="27" w:name="OLE_LINK13"/>
+      <w:bookmarkStart w:id="28" w:name="OLE_LINK14"/>
+      <w:bookmarkStart w:id="29" w:name="OLE_LINK15"/>
       <w:r>
         <w:t>discussed further under the How-To Deliverable</w:t>
       </w:r>
-      <w:bookmarkEnd w:id="26"/>
       <w:bookmarkEnd w:id="27"/>
       <w:bookmarkEnd w:id="28"/>
+      <w:bookmarkEnd w:id="29"/>
       <w:r>
         <w:t xml:space="preserve"> in the EBS Volumes section.</w:t>
       </w:r>
@@ -7568,11 +7710,11 @@
       <w:pPr>
         <w:pStyle w:val="Heading2"/>
       </w:pPr>
-      <w:bookmarkStart w:id="29" w:name="_Toc480296603"/>
+      <w:bookmarkStart w:id="30" w:name="_Toc480316833"/>
       <w:r>
         <w:t>Server hosting In House</w:t>
       </w:r>
-      <w:bookmarkEnd w:id="29"/>
+      <w:bookmarkEnd w:id="30"/>
     </w:p>
     <w:p>
       <w:pPr>
@@ -7587,7 +7729,7 @@
       <w:pPr>
         <w:pStyle w:val="Heading2"/>
       </w:pPr>
-      <w:bookmarkStart w:id="30" w:name="_Toc480296604"/>
+      <w:bookmarkStart w:id="31" w:name="_Toc480316834"/>
       <w:r>
         <w:t xml:space="preserve">Choice of </w:t>
       </w:r>
@@ -7597,7 +7739,7 @@
       <w:r>
         <w:t>Cloud Provider</w:t>
       </w:r>
-      <w:bookmarkEnd w:id="30"/>
+      <w:bookmarkEnd w:id="31"/>
     </w:p>
     <w:p>
       <w:r>
@@ -7611,11 +7753,11 @@
       <w:pPr>
         <w:pStyle w:val="Heading2"/>
       </w:pPr>
-      <w:bookmarkStart w:id="31" w:name="_Toc480296605"/>
+      <w:bookmarkStart w:id="32" w:name="_Toc480316835"/>
       <w:r>
         <w:t>Choice of Virtual Machine Hosting service</w:t>
       </w:r>
-      <w:bookmarkEnd w:id="31"/>
+      <w:bookmarkEnd w:id="32"/>
     </w:p>
     <w:p>
       <w:r>
@@ -7652,7 +7794,7 @@
       </w:r>
     </w:p>
     <w:p>
-      <w:bookmarkStart w:id="32" w:name="_Toc480296606"/>
+      <w:bookmarkStart w:id="33" w:name="_Toc480316836"/>
       <w:r>
         <w:rPr>
           <w:rStyle w:val="Heading2Char"/>
@@ -7672,7 +7814,7 @@
         </w:rPr>
         <w:t>vs Dropbox)</w:t>
       </w:r>
-      <w:bookmarkEnd w:id="32"/>
+      <w:bookmarkEnd w:id="33"/>
       <w:r>
         <w:t xml:space="preserve"> </w:t>
       </w:r>
@@ -7727,11 +7869,11 @@
       <w:pPr>
         <w:pStyle w:val="Heading2"/>
       </w:pPr>
-      <w:bookmarkStart w:id="33" w:name="_Toc480296607"/>
+      <w:bookmarkStart w:id="34" w:name="_Toc480316837"/>
       <w:r>
         <w:t>Local access to server</w:t>
       </w:r>
-      <w:bookmarkEnd w:id="33"/>
+      <w:bookmarkEnd w:id="34"/>
     </w:p>
     <w:p>
       <w:r>
@@ -7763,27 +7905,27 @@
       <w:pPr>
         <w:pStyle w:val="Heading2"/>
       </w:pPr>
-      <w:bookmarkStart w:id="34" w:name="_Toc480296608"/>
+      <w:bookmarkStart w:id="35" w:name="_Toc480316838"/>
       <w:r>
         <w:t>Database (Technology, Management tool PHPPgAdmin)</w:t>
       </w:r>
-      <w:bookmarkEnd w:id="34"/>
+      <w:bookmarkEnd w:id="35"/>
     </w:p>
     <w:p>
       <w:pPr>
         <w:pStyle w:val="Heading2"/>
       </w:pPr>
-      <w:bookmarkStart w:id="35" w:name="_Toc480296609"/>
+      <w:bookmarkStart w:id="36" w:name="_Toc480316839"/>
       <w:r>
         <w:t>OS (Windows VS Linux)</w:t>
       </w:r>
-      <w:bookmarkEnd w:id="35"/>
+      <w:bookmarkEnd w:id="36"/>
     </w:p>
     <w:p>
       <w:pPr>
         <w:pStyle w:val="Heading2"/>
       </w:pPr>
-      <w:bookmarkStart w:id="36" w:name="_Toc480296610"/>
+      <w:bookmarkStart w:id="37" w:name="_Toc480316840"/>
       <w:r>
         <w:t xml:space="preserve">Choice of Linux distribution (Amazon </w:t>
       </w:r>
@@ -7793,7 +7935,7 @@
       <w:r>
         <w:t>)</w:t>
       </w:r>
-      <w:bookmarkEnd w:id="36"/>
+      <w:bookmarkEnd w:id="37"/>
     </w:p>
     <w:p>
       <w:r>
@@ -7804,7 +7946,7 @@
       <w:pPr>
         <w:pStyle w:val="Heading2"/>
       </w:pPr>
-      <w:bookmarkStart w:id="37" w:name="_Toc480296611"/>
+      <w:bookmarkStart w:id="38" w:name="_Toc480316841"/>
       <w:r>
         <w:t>Security (Approach, Confidentiality, Priva</w:t>
       </w:r>
@@ -7814,13 +7956,13 @@
       <w:r>
         <w:t>SSH Key Pair)</w:t>
       </w:r>
-      <w:bookmarkEnd w:id="37"/>
+      <w:bookmarkEnd w:id="38"/>
     </w:p>
     <w:p>
       <w:pPr>
         <w:pStyle w:val="Heading2"/>
       </w:pPr>
-      <w:bookmarkStart w:id="38" w:name="_Toc480296612"/>
+      <w:bookmarkStart w:id="39" w:name="_Toc480316842"/>
       <w:r>
         <w:t>StarUML</w:t>
       </w:r>
@@ -7830,7 +7972,7 @@
       <w:r>
         <w:t>Class Diagram</w:t>
       </w:r>
-      <w:bookmarkEnd w:id="38"/>
+      <w:bookmarkEnd w:id="39"/>
     </w:p>
     <w:p>
       <w:r>
@@ -7844,7 +7986,7 @@
       <w:pPr>
         <w:pStyle w:val="Heading2"/>
       </w:pPr>
-      <w:bookmarkStart w:id="39" w:name="_Toc480296613"/>
+      <w:bookmarkStart w:id="40" w:name="_Toc480316843"/>
       <w:r>
         <w:t>Backup techniques (</w:t>
       </w:r>
@@ -7857,7 +7999,7 @@
       <w:r>
         <w:t>)</w:t>
       </w:r>
-      <w:bookmarkEnd w:id="39"/>
+      <w:bookmarkEnd w:id="40"/>
     </w:p>
     <w:p>
       <w:r>
@@ -7872,21 +8014,21 @@
       <w:pPr>
         <w:pStyle w:val="Heading2"/>
       </w:pPr>
-      <w:bookmarkStart w:id="40" w:name="_Toc480296614"/>
+      <w:bookmarkStart w:id="41" w:name="_Toc480316844"/>
       <w:r>
         <w:t>Apache / PostGres configuration</w:t>
       </w:r>
-      <w:bookmarkEnd w:id="40"/>
+      <w:bookmarkEnd w:id="41"/>
     </w:p>
     <w:p>
       <w:pPr>
         <w:pStyle w:val="Heading2"/>
       </w:pPr>
-      <w:bookmarkStart w:id="41" w:name="_Toc480296615"/>
+      <w:bookmarkStart w:id="42" w:name="_Toc480316845"/>
       <w:r>
         <w:t>Docker consideration</w:t>
       </w:r>
-      <w:bookmarkEnd w:id="41"/>
+      <w:bookmarkEnd w:id="42"/>
     </w:p>
     <w:p>
       <w:r>
@@ -7897,11 +8039,11 @@
       <w:pPr>
         <w:pStyle w:val="Heading2"/>
       </w:pPr>
-      <w:bookmarkStart w:id="42" w:name="_Toc480296616"/>
+      <w:bookmarkStart w:id="43" w:name="_Toc480316846"/>
       <w:r>
         <w:t>How should I record information? Word .doc or GitHub .md files. Doc is such a standard, though for technical documentation I believe this should be in .md format.</w:t>
       </w:r>
-      <w:bookmarkEnd w:id="42"/>
+      <w:bookmarkEnd w:id="43"/>
     </w:p>
     <w:p>
       <w:r>
@@ -7930,31 +8072,31 @@
       <w:pPr>
         <w:pStyle w:val="Heading2"/>
       </w:pPr>
-      <w:bookmarkStart w:id="43" w:name="_Toc480296617"/>
+      <w:bookmarkStart w:id="44" w:name="_Toc480316847"/>
       <w:r>
         <w:t>How to reliably reproduce runtime environment (research suggests that Docker is a strong solution to this, but as yet I have to learn Docker effectively)</w:t>
       </w:r>
-      <w:bookmarkEnd w:id="43"/>
+      <w:bookmarkEnd w:id="44"/>
     </w:p>
     <w:p>
       <w:pPr>
         <w:pStyle w:val="Heading2"/>
       </w:pPr>
-      <w:bookmarkStart w:id="44" w:name="_Toc480296618"/>
+      <w:bookmarkStart w:id="45" w:name="_Toc480316848"/>
       <w:r>
         <w:t>Choice of web-server (Apache, NginX ?) Apache because..</w:t>
       </w:r>
-      <w:bookmarkEnd w:id="44"/>
+      <w:bookmarkEnd w:id="45"/>
     </w:p>
     <w:p>
       <w:pPr>
         <w:pStyle w:val="Heading2"/>
       </w:pPr>
-      <w:bookmarkStart w:id="45" w:name="_Toc480296619"/>
+      <w:bookmarkStart w:id="46" w:name="_Toc480316849"/>
       <w:r>
         <w:t>Hack attempt prevention, disabling clear-text password login access.</w:t>
       </w:r>
-      <w:bookmarkEnd w:id="45"/>
+      <w:bookmarkEnd w:id="46"/>
     </w:p>
     <w:p>
       <w:r>
@@ -7968,11 +8110,11 @@
       <w:pPr>
         <w:pStyle w:val="Heading2"/>
       </w:pPr>
-      <w:bookmarkStart w:id="46" w:name="_Toc480296620"/>
+      <w:bookmarkStart w:id="47" w:name="_Toc480316850"/>
       <w:r>
         <w:t>Similarities between Amazon Linux and Centos 6 (why Centos 6.x instructions should be followed)</w:t>
       </w:r>
-      <w:bookmarkEnd w:id="46"/>
+      <w:bookmarkEnd w:id="47"/>
     </w:p>
     <w:p>
       <w:r>
@@ -8008,11 +8150,11 @@
       <w:pPr>
         <w:pStyle w:val="Heading2"/>
       </w:pPr>
-      <w:bookmarkStart w:id="47" w:name="_Toc480296621"/>
+      <w:bookmarkStart w:id="48" w:name="_Toc480316851"/>
       <w:r>
         <w:t>Installation of PostgreSQL</w:t>
       </w:r>
-      <w:bookmarkEnd w:id="47"/>
+      <w:bookmarkEnd w:id="48"/>
     </w:p>
     <w:p>
       <w:r>
@@ -8044,11 +8186,11 @@
       <w:pPr>
         <w:pStyle w:val="Heading2"/>
       </w:pPr>
-      <w:bookmarkStart w:id="48" w:name="_Toc480296622"/>
+      <w:bookmarkStart w:id="49" w:name="_Toc480316852"/>
       <w:r>
         <w:t>Regular yum update to enforce preventing of vulnerabilities regarding security issues</w:t>
       </w:r>
-      <w:bookmarkEnd w:id="48"/>
+      <w:bookmarkEnd w:id="49"/>
     </w:p>
     <w:p>
       <w:r>
@@ -8062,11 +8204,11 @@
       <w:pPr>
         <w:pStyle w:val="Heading2"/>
       </w:pPr>
-      <w:bookmarkStart w:id="49" w:name="_Toc480296623"/>
+      <w:bookmarkStart w:id="50" w:name="_Toc480316853"/>
       <w:r>
         <w:t>Looked into SQL generation from UML but assumed it was very complex / couldn’t find anything / wouldn’t work for my version</w:t>
       </w:r>
-      <w:bookmarkEnd w:id="49"/>
+      <w:bookmarkEnd w:id="50"/>
     </w:p>
     <w:p>
       <w:r>
@@ -8080,11 +8222,11 @@
       <w:pPr>
         <w:pStyle w:val="Heading2"/>
       </w:pPr>
-      <w:bookmarkStart w:id="50" w:name="_Toc480296624"/>
+      <w:bookmarkStart w:id="51" w:name="_Toc480316854"/>
       <w:r>
         <w:t>Benefit of public key usage with GitHub</w:t>
       </w:r>
-      <w:bookmarkEnd w:id="50"/>
+      <w:bookmarkEnd w:id="51"/>
     </w:p>
     <w:p>
       <w:r>
@@ -8095,32 +8237,32 @@
       <w:pPr>
         <w:pStyle w:val="Heading2"/>
       </w:pPr>
-      <w:bookmarkStart w:id="51" w:name="_Toc480296625"/>
+      <w:bookmarkStart w:id="52" w:name="_Toc480316855"/>
       <w:r>
         <w:lastRenderedPageBreak/>
         <w:t>Considered enhancement of GitHub credentials</w:t>
       </w:r>
-      <w:bookmarkEnd w:id="51"/>
+      <w:bookmarkEnd w:id="52"/>
     </w:p>
     <w:p>
       <w:pPr>
         <w:pStyle w:val="Heading2"/>
       </w:pPr>
-      <w:bookmarkStart w:id="52" w:name="_Toc480296626"/>
+      <w:bookmarkStart w:id="53" w:name="_Toc480316856"/>
       <w:r>
         <w:t>Consideration of static (elastic) instead of dynamic ip</w:t>
       </w:r>
-      <w:bookmarkEnd w:id="52"/>
+      <w:bookmarkEnd w:id="53"/>
     </w:p>
     <w:p>
       <w:pPr>
         <w:pStyle w:val="Heading2"/>
       </w:pPr>
-      <w:bookmarkStart w:id="53" w:name="_Toc480296627"/>
+      <w:bookmarkStart w:id="54" w:name="_Toc480316857"/>
       <w:r>
         <w:t>Documentation of snapshots to accompany steps document</w:t>
       </w:r>
-      <w:bookmarkEnd w:id="53"/>
+      <w:bookmarkEnd w:id="54"/>
     </w:p>
     <w:p>
       <w:pPr>
@@ -8129,14 +8271,14 @@
           <w:lang w:val="en-AU"/>
         </w:rPr>
       </w:pPr>
-      <w:bookmarkStart w:id="54" w:name="_Toc480296628"/>
+      <w:bookmarkStart w:id="55" w:name="_Toc480316858"/>
       <w:r>
         <w:rPr>
           <w:lang w:val="en-AU"/>
         </w:rPr>
         <w:t>Authentication</w:t>
       </w:r>
-      <w:bookmarkEnd w:id="54"/>
+      <w:bookmarkEnd w:id="55"/>
     </w:p>
     <w:p>
       <w:pPr>
@@ -8145,14 +8287,14 @@
           <w:lang w:val="en-AU"/>
         </w:rPr>
       </w:pPr>
-      <w:bookmarkStart w:id="55" w:name="_Toc480296629"/>
+      <w:bookmarkStart w:id="56" w:name="_Toc480316859"/>
       <w:r>
         <w:rPr>
           <w:lang w:val="en-AU"/>
         </w:rPr>
         <w:t>Authorisation</w:t>
       </w:r>
-      <w:bookmarkEnd w:id="55"/>
+      <w:bookmarkEnd w:id="56"/>
     </w:p>
     <w:p>
       <w:pPr>
@@ -8161,14 +8303,14 @@
           <w:lang w:val="en-AU"/>
         </w:rPr>
       </w:pPr>
-      <w:bookmarkStart w:id="56" w:name="_Toc480296630"/>
+      <w:bookmarkStart w:id="57" w:name="_Toc480316860"/>
       <w:r>
         <w:rPr>
           <w:lang w:val="en-AU"/>
         </w:rPr>
         <w:t>Security</w:t>
       </w:r>
-      <w:bookmarkEnd w:id="56"/>
+      <w:bookmarkEnd w:id="57"/>
     </w:p>
     <w:p>
       <w:pPr>
@@ -8177,14 +8319,14 @@
           <w:lang w:val="en-AU"/>
         </w:rPr>
       </w:pPr>
-      <w:bookmarkStart w:id="57" w:name="_Toc480296631"/>
+      <w:bookmarkStart w:id="58" w:name="_Toc480316861"/>
       <w:r>
         <w:rPr>
           <w:lang w:val="en-AU"/>
         </w:rPr>
         <w:t>Configuration</w:t>
       </w:r>
-      <w:bookmarkEnd w:id="57"/>
+      <w:bookmarkEnd w:id="58"/>
     </w:p>
     <w:p>
       <w:pPr>
@@ -8193,14 +8335,14 @@
           <w:lang w:val="en-AU"/>
         </w:rPr>
       </w:pPr>
-      <w:bookmarkStart w:id="58" w:name="_Toc480296632"/>
+      <w:bookmarkStart w:id="59" w:name="_Toc480316862"/>
       <w:r>
         <w:rPr>
           <w:lang w:val="en-AU"/>
         </w:rPr>
         <w:t>Source control</w:t>
       </w:r>
-      <w:bookmarkEnd w:id="58"/>
+      <w:bookmarkEnd w:id="59"/>
     </w:p>
     <w:p>
       <w:pPr>
@@ -8209,14 +8351,14 @@
           <w:lang w:val="en-AU"/>
         </w:rPr>
       </w:pPr>
-      <w:bookmarkStart w:id="59" w:name="_Toc480296633"/>
+      <w:bookmarkStart w:id="60" w:name="_Toc480316863"/>
       <w:r>
         <w:rPr>
           <w:lang w:val="en-AU"/>
         </w:rPr>
         <w:t>Issue management</w:t>
       </w:r>
-      <w:bookmarkEnd w:id="59"/>
+      <w:bookmarkEnd w:id="60"/>
     </w:p>
     <w:p>
       <w:pPr>
@@ -8225,14 +8367,14 @@
           <w:lang w:val="en-AU"/>
         </w:rPr>
       </w:pPr>
-      <w:bookmarkStart w:id="60" w:name="_Toc480296634"/>
+      <w:bookmarkStart w:id="61" w:name="_Toc480316864"/>
       <w:r>
         <w:rPr>
           <w:lang w:val="en-AU"/>
         </w:rPr>
         <w:t>Backup</w:t>
       </w:r>
-      <w:bookmarkEnd w:id="60"/>
+      <w:bookmarkEnd w:id="61"/>
     </w:p>
     <w:p>
       <w:pPr>
@@ -8241,14 +8383,14 @@
           <w:lang w:val="en-AU"/>
         </w:rPr>
       </w:pPr>
-      <w:bookmarkStart w:id="61" w:name="_Toc480296635"/>
+      <w:bookmarkStart w:id="62" w:name="_Toc480316865"/>
       <w:r>
         <w:rPr>
           <w:lang w:val="en-AU"/>
         </w:rPr>
         <w:t>Disaster Recovery</w:t>
       </w:r>
-      <w:bookmarkEnd w:id="61"/>
+      <w:bookmarkEnd w:id="62"/>
     </w:p>
     <w:p>
       <w:pPr>
@@ -8257,14 +8399,14 @@
           <w:lang w:val="en-AU"/>
         </w:rPr>
       </w:pPr>
-      <w:bookmarkStart w:id="62" w:name="_Toc480296636"/>
+      <w:bookmarkStart w:id="63" w:name="_Toc480316866"/>
       <w:r>
         <w:rPr>
           <w:lang w:val="en-AU"/>
         </w:rPr>
         <w:t>Scalability</w:t>
       </w:r>
-      <w:bookmarkEnd w:id="62"/>
+      <w:bookmarkEnd w:id="63"/>
     </w:p>
     <w:p>
       <w:pPr>
@@ -8273,14 +8415,14 @@
           <w:lang w:val="en-AU"/>
         </w:rPr>
       </w:pPr>
-      <w:bookmarkStart w:id="63" w:name="_Toc480296637"/>
+      <w:bookmarkStart w:id="64" w:name="_Toc480316867"/>
       <w:r>
         <w:rPr>
           <w:lang w:val="en-AU"/>
         </w:rPr>
         <w:t>Productivity</w:t>
       </w:r>
-      <w:bookmarkEnd w:id="63"/>
+      <w:bookmarkEnd w:id="64"/>
     </w:p>
     <w:p>
       <w:pPr>
@@ -8289,14 +8431,14 @@
           <w:lang w:val="en-AU"/>
         </w:rPr>
       </w:pPr>
-      <w:bookmarkStart w:id="64" w:name="_Toc480296638"/>
+      <w:bookmarkStart w:id="65" w:name="_Toc480316868"/>
       <w:r>
         <w:rPr>
           <w:lang w:val="en-AU"/>
         </w:rPr>
         <w:t>Automated testing</w:t>
       </w:r>
-      <w:bookmarkEnd w:id="64"/>
+      <w:bookmarkEnd w:id="65"/>
     </w:p>
     <w:p>
       <w:pPr>
@@ -8305,14 +8447,14 @@
           <w:lang w:val="en-AU"/>
         </w:rPr>
       </w:pPr>
-      <w:bookmarkStart w:id="65" w:name="_Toc480296639"/>
+      <w:bookmarkStart w:id="66" w:name="_Toc480316869"/>
       <w:r>
         <w:rPr>
           <w:lang w:val="en-AU"/>
         </w:rPr>
         <w:t>Continuous Integration</w:t>
       </w:r>
-      <w:bookmarkEnd w:id="65"/>
+      <w:bookmarkEnd w:id="66"/>
     </w:p>
     <w:p>
       <w:pPr>
@@ -8321,14 +8463,14 @@
           <w:lang w:val="en-AU"/>
         </w:rPr>
       </w:pPr>
-      <w:bookmarkStart w:id="66" w:name="_Toc480296640"/>
+      <w:bookmarkStart w:id="67" w:name="_Toc480316870"/>
       <w:r>
         <w:rPr>
           <w:lang w:val="en-AU"/>
         </w:rPr>
         <w:t>Continuous Delivery</w:t>
       </w:r>
-      <w:bookmarkEnd w:id="66"/>
+      <w:bookmarkEnd w:id="67"/>
     </w:p>
     <w:p>
       <w:pPr>
@@ -8337,14 +8479,14 @@
           <w:lang w:val="en-AU"/>
         </w:rPr>
       </w:pPr>
-      <w:bookmarkStart w:id="67" w:name="_Toc480296641"/>
+      <w:bookmarkStart w:id="68" w:name="_Toc480316871"/>
       <w:r>
         <w:rPr>
           <w:lang w:val="en-AU"/>
         </w:rPr>
         <w:t>Continuity of Service</w:t>
       </w:r>
-      <w:bookmarkEnd w:id="67"/>
+      <w:bookmarkEnd w:id="68"/>
     </w:p>
     <w:p>
       <w:pPr>
@@ -8353,14 +8495,14 @@
           <w:lang w:val="en-AU"/>
         </w:rPr>
       </w:pPr>
-      <w:bookmarkStart w:id="68" w:name="_Toc480296642"/>
+      <w:bookmarkStart w:id="69" w:name="_Toc480316872"/>
       <w:r>
         <w:rPr>
           <w:lang w:val="en-AU"/>
         </w:rPr>
         <w:t>Domain Name Management</w:t>
       </w:r>
-      <w:bookmarkEnd w:id="68"/>
+      <w:bookmarkEnd w:id="69"/>
     </w:p>
     <w:p>
       <w:pPr>
@@ -8381,26 +8523,32 @@
       <w:pPr>
         <w:pStyle w:val="Heading1"/>
       </w:pPr>
-      <w:bookmarkStart w:id="69" w:name="_Toc480296643"/>
+      <w:bookmarkStart w:id="70" w:name="_Toc480316873"/>
       <w:r>
         <w:lastRenderedPageBreak/>
         <w:t>Implementation</w:t>
       </w:r>
-      <w:bookmarkEnd w:id="69"/>
+      <w:bookmarkEnd w:id="70"/>
     </w:p>
     <w:p>
       <w:pPr>
         <w:pStyle w:val="Heading2"/>
       </w:pPr>
-      <w:bookmarkStart w:id="70" w:name="_Toc480296644"/>
+      <w:bookmarkStart w:id="71" w:name="_Toc480316874"/>
       <w:r>
         <w:t>Discussing How-To steps (Actual steps in appendix?):</w:t>
       </w:r>
-      <w:bookmarkEnd w:id="70"/>
-    </w:p>
-    <w:p>
-      <w:r>
-        <w:t>Appendix A is the primary deliverable of this project work, and consists of a series of HOW-TO’s. These are designed to be simple, practical and readable instructions that allow a particular technical objective to be achieved, and yet do not assume a high existing level of expertise to understand and execute.</w:t>
+      <w:bookmarkEnd w:id="71"/>
+    </w:p>
+    <w:p>
+      <w:r>
+        <w:t xml:space="preserve">Appendix A is the primary deliverable of this project work, and consists of a series of </w:t>
+      </w:r>
+      <w:r>
+        <w:t>HOWTOs</w:t>
+      </w:r>
+      <w:r>
+        <w:t>. These are designed to be simple, practical and readable instructions that allow a particular technical objective to be achieved, and yet do not assume a high existing level of expertise to understand and execute.</w:t>
       </w:r>
       <w:r>
         <w:t xml:space="preserve"> </w:t>
@@ -8410,14 +8558,14 @@
       <w:pPr>
         <w:pStyle w:val="Heading1"/>
       </w:pPr>
-      <w:bookmarkStart w:id="71" w:name="OLE_LINK1"/>
-      <w:bookmarkStart w:id="72" w:name="OLE_LINK2"/>
-      <w:bookmarkStart w:id="73" w:name="OLE_LINK3"/>
-      <w:bookmarkStart w:id="74" w:name="_Toc480296645"/>
+      <w:bookmarkStart w:id="72" w:name="OLE_LINK1"/>
+      <w:bookmarkStart w:id="73" w:name="OLE_LINK2"/>
+      <w:bookmarkStart w:id="74" w:name="OLE_LINK3"/>
+      <w:bookmarkStart w:id="75" w:name="_Toc480316875"/>
       <w:r>
         <w:t>Testing &amp; Evaluation</w:t>
       </w:r>
-      <w:bookmarkEnd w:id="74"/>
+      <w:bookmarkEnd w:id="75"/>
     </w:p>
     <w:p>
       <w:pPr>
@@ -8450,20 +8598,20 @@
       <w:pPr>
         <w:pStyle w:val="Heading1"/>
       </w:pPr>
-      <w:bookmarkStart w:id="75" w:name="_Toc480296646"/>
-      <w:bookmarkEnd w:id="71"/>
+      <w:bookmarkStart w:id="76" w:name="_Toc480316876"/>
       <w:bookmarkEnd w:id="72"/>
       <w:bookmarkEnd w:id="73"/>
+      <w:bookmarkEnd w:id="74"/>
       <w:r>
         <w:t>Critical Review</w:t>
       </w:r>
-      <w:bookmarkEnd w:id="75"/>
-    </w:p>
-    <w:p>
-      <w:bookmarkStart w:id="76" w:name="OLE_LINK16"/>
-      <w:bookmarkStart w:id="77" w:name="OLE_LINK17"/>
-      <w:bookmarkStart w:id="78" w:name="OLE_LINK4"/>
-      <w:bookmarkStart w:id="79" w:name="OLE_LINK5"/>
+      <w:bookmarkEnd w:id="76"/>
+    </w:p>
+    <w:p>
+      <w:bookmarkStart w:id="77" w:name="OLE_LINK16"/>
+      <w:bookmarkStart w:id="78" w:name="OLE_LINK17"/>
+      <w:bookmarkStart w:id="79" w:name="OLE_LINK4"/>
+      <w:bookmarkStart w:id="80" w:name="OLE_LINK5"/>
       <w:r>
         <w:t>Was my approach successful?   Will anyone really benefit from my How-Tos?</w:t>
       </w:r>
@@ -8482,16 +8630,16 @@
       <w:pPr>
         <w:pStyle w:val="Heading1"/>
       </w:pPr>
-      <w:bookmarkStart w:id="80" w:name="_Toc480296647"/>
-      <w:bookmarkEnd w:id="76"/>
+      <w:bookmarkStart w:id="81" w:name="_Toc480316877"/>
       <w:bookmarkEnd w:id="77"/>
+      <w:bookmarkEnd w:id="78"/>
       <w:r>
         <w:t>Appendix</w:t>
       </w:r>
       <w:r>
         <w:t xml:space="preserve"> A</w:t>
       </w:r>
-      <w:bookmarkEnd w:id="80"/>
+      <w:bookmarkEnd w:id="81"/>
     </w:p>
     <w:p>
       <w:hyperlink r:id="rId10" w:history="1">
@@ -8503,22 +8651,69 @@
         </w:r>
       </w:hyperlink>
     </w:p>
-    <w:bookmarkEnd w:id="78"/>
     <w:bookmarkEnd w:id="79"/>
-    <w:p>
-      <w:r>
-        <w:t>(Append all How-To’s here, so they’re shown in contents section)</w:t>
+    <w:bookmarkEnd w:id="80"/>
+    <w:p>
+      <w:pPr>
+        <w:rPr>
+          <w:b/>
+          <w:lang w:val="en-AU"/>
+        </w:rPr>
+      </w:pPr>
+      <w:r>
+        <w:rPr>
+          <w:b/>
+          <w:lang w:val="en-AU"/>
+        </w:rPr>
+        <w:t>Note: On spelling / punctuation I am following the classic UNIX / LINUX style of writing “HOWTOs”, reference:</w:t>
+      </w:r>
+    </w:p>
+    <w:p>
+      <w:pPr>
+        <w:rPr>
+          <w:b/>
+          <w:lang w:val="en-AU"/>
+        </w:rPr>
+      </w:pPr>
+      <w:hyperlink r:id="rId11" w:history="1">
+        <w:r>
+          <w:rPr>
+            <w:rStyle w:val="Hyperlink"/>
+            <w:b/>
+            <w:lang w:val="en-AU"/>
+          </w:rPr>
+          <w:t>http://www.tldp.org/</w:t>
+        </w:r>
+      </w:hyperlink>
+      <w:r>
+        <w:rPr>
+          <w:b/>
+          <w:lang w:val="en-AU"/>
+        </w:rPr>
+        <w:t xml:space="preserve"> </w:t>
+      </w:r>
+    </w:p>
+    <w:p/>
+    <w:p>
+      <w:r>
+        <w:t xml:space="preserve">(Append all </w:t>
+      </w:r>
+      <w:r>
+        <w:t>HOWTOs</w:t>
+      </w:r>
+      <w:r>
+        <w:t xml:space="preserve"> here, so they’re shown in contents section)</w:t>
       </w:r>
     </w:p>
     <w:p>
       <w:pPr>
         <w:pStyle w:val="Heading1"/>
       </w:pPr>
-      <w:bookmarkStart w:id="81" w:name="_Toc480296648"/>
+      <w:bookmarkStart w:id="82" w:name="_Toc480316878"/>
       <w:r>
         <w:t>Bibliography</w:t>
       </w:r>
-      <w:bookmarkEnd w:id="81"/>
+      <w:bookmarkEnd w:id="82"/>
     </w:p>
     <w:p>
       <w:pPr>
@@ -8618,8 +8813,8 @@
       </w:r>
     </w:p>
     <w:sectPr>
-      <w:headerReference w:type="default" r:id="rId11"/>
-      <w:footerReference w:type="default" r:id="rId12"/>
+      <w:headerReference w:type="default" r:id="rId12"/>
+      <w:footerReference w:type="default" r:id="rId13"/>
       <w:pgSz w:w="11906" w:h="16838"/>
       <w:pgMar w:top="1440" w:right="1440" w:bottom="1440" w:left="1440" w:header="708" w:footer="708" w:gutter="0"/>
       <w:cols w:space="708"/>
@@ -8660,6 +8855,9 @@
   <w:p>
     <w:pPr>
       <w:pStyle w:val="Footer"/>
+      <w:pBdr>
+        <w:top w:val="single" w:sz="4" w:space="1" w:color="auto"/>
+      </w:pBdr>
     </w:pPr>
     <w:fldSimple w:instr=" DATE \@ &quot;dd/MM/yyyy&quot; ">
       <w:r>
@@ -8710,7 +8908,7 @@
                 <v:h position="#0,topLeft" xrange="0,21600"/>
               </v:handles>
             </v:shapetype>
-            <v:shape id="_x0000_s2050" type="#_x0000_t5" style="position:absolute;margin-left:6325.7pt;margin-top:0;width:167.4pt;height:161.8pt;z-index:251660288;mso-position-horizontal:right;mso-position-horizontal-relative:page;mso-position-vertical:bottom;mso-position-vertical-relative:page" adj="21600" fillcolor="#d2eaf1 [824]" stroked="f">
+            <v:shape id="_x0000_s2050" type="#_x0000_t5" style="position:absolute;margin-left:6453.1pt;margin-top:0;width:167.4pt;height:161.8pt;z-index:251660288;mso-position-horizontal:right;mso-position-horizontal-relative:page;mso-position-vertical:bottom;mso-position-vertical-relative:page" adj="21600" fillcolor="#d2eaf1 [824]" stroked="f">
               <v:textbox style="mso-next-textbox:#_x0000_s2050">
                 <w:txbxContent>
                   <w:p>
@@ -8737,7 +8935,7 @@
                         <w:sz w:val="72"/>
                         <w:szCs w:val="72"/>
                       </w:rPr>
-                      <w:t>13</w:t>
+                      <w:t>15</w:t>
                     </w:r>
                     <w:r>
                       <w:rPr>
@@ -8792,6 +8990,9 @@
   <w:p>
     <w:pPr>
       <w:pStyle w:val="Header"/>
+      <w:pBdr>
+        <w:bottom w:val="single" w:sz="4" w:space="1" w:color="auto"/>
+      </w:pBdr>
       <w:jc w:val="center"/>
       <w:rPr>
         <w:lang w:val="en-AU"/>
@@ -8801,7 +9002,7 @@
       <w:rPr>
         <w:lang w:val="en-AU"/>
       </w:rPr>
-      <w:t>Individual Report</w:t>
+      <w:t>UniHood - Report</w:t>
     </w:r>
   </w:p>
 </w:hdr>
@@ -9108,6 +9309,95 @@
     </w:lvl>
   </w:abstractNum>
   <w:abstractNum w:abstractNumId="2">
+    <w:nsid w:val="07562B66"/>
+    <w:multiLevelType w:val="hybridMultilevel"/>
+    <w:tmpl w:val="AE8261B4"/>
+    <w:lvl w:ilvl="0" w:tplc="0809000F">
+      <w:start w:val="1"/>
+      <w:numFmt w:val="decimal"/>
+      <w:lvlText w:val="%1."/>
+      <w:lvlJc w:val="left"/>
+      <w:pPr>
+        <w:ind w:left="720" w:hanging="360"/>
+      </w:pPr>
+      <w:rPr>
+        <w:rFonts w:hint="default"/>
+      </w:rPr>
+    </w:lvl>
+    <w:lvl w:ilvl="1" w:tplc="08090019">
+      <w:start w:val="1"/>
+      <w:numFmt w:val="lowerLetter"/>
+      <w:lvlText w:val="%2."/>
+      <w:lvlJc w:val="left"/>
+      <w:pPr>
+        <w:ind w:left="1440" w:hanging="360"/>
+      </w:pPr>
+    </w:lvl>
+    <w:lvl w:ilvl="2" w:tplc="0809001B" w:tentative="1">
+      <w:start w:val="1"/>
+      <w:numFmt w:val="lowerRoman"/>
+      <w:lvlText w:val="%3."/>
+      <w:lvlJc w:val="right"/>
+      <w:pPr>
+        <w:ind w:left="2160" w:hanging="180"/>
+      </w:pPr>
+    </w:lvl>
+    <w:lvl w:ilvl="3" w:tplc="0809000F" w:tentative="1">
+      <w:start w:val="1"/>
+      <w:numFmt w:val="decimal"/>
+      <w:lvlText w:val="%4."/>
+      <w:lvlJc w:val="left"/>
+      <w:pPr>
+        <w:ind w:left="2880" w:hanging="360"/>
+      </w:pPr>
+    </w:lvl>
+    <w:lvl w:ilvl="4" w:tplc="08090019" w:tentative="1">
+      <w:start w:val="1"/>
+      <w:numFmt w:val="lowerLetter"/>
+      <w:lvlText w:val="%5."/>
+      <w:lvlJc w:val="left"/>
+      <w:pPr>
+        <w:ind w:left="3600" w:hanging="360"/>
+      </w:pPr>
+    </w:lvl>
+    <w:lvl w:ilvl="5" w:tplc="0809001B" w:tentative="1">
+      <w:start w:val="1"/>
+      <w:numFmt w:val="lowerRoman"/>
+      <w:lvlText w:val="%6."/>
+      <w:lvlJc w:val="right"/>
+      <w:pPr>
+        <w:ind w:left="4320" w:hanging="180"/>
+      </w:pPr>
+    </w:lvl>
+    <w:lvl w:ilvl="6" w:tplc="0809000F" w:tentative="1">
+      <w:start w:val="1"/>
+      <w:numFmt w:val="decimal"/>
+      <w:lvlText w:val="%7."/>
+      <w:lvlJc w:val="left"/>
+      <w:pPr>
+        <w:ind w:left="5040" w:hanging="360"/>
+      </w:pPr>
+    </w:lvl>
+    <w:lvl w:ilvl="7" w:tplc="08090019" w:tentative="1">
+      <w:start w:val="1"/>
+      <w:numFmt w:val="lowerLetter"/>
+      <w:lvlText w:val="%8."/>
+      <w:lvlJc w:val="left"/>
+      <w:pPr>
+        <w:ind w:left="5760" w:hanging="360"/>
+      </w:pPr>
+    </w:lvl>
+    <w:lvl w:ilvl="8" w:tplc="0809001B" w:tentative="1">
+      <w:start w:val="1"/>
+      <w:numFmt w:val="lowerRoman"/>
+      <w:lvlText w:val="%9."/>
+      <w:lvlJc w:val="right"/>
+      <w:pPr>
+        <w:ind w:left="6480" w:hanging="180"/>
+      </w:pPr>
+    </w:lvl>
+  </w:abstractNum>
+  <w:abstractNum w:abstractNumId="3">
     <w:nsid w:val="12196BAB"/>
     <w:multiLevelType w:val="multilevel"/>
     <w:tmpl w:val="7AB4F17E"/>
@@ -9256,7 +9546,7 @@
       </w:rPr>
     </w:lvl>
   </w:abstractNum>
-  <w:abstractNum w:abstractNumId="3">
+  <w:abstractNum w:abstractNumId="4">
     <w:nsid w:val="16B43F6B"/>
     <w:multiLevelType w:val="multilevel"/>
     <w:tmpl w:val="6B7C1542"/>
@@ -9405,7 +9695,7 @@
       </w:rPr>
     </w:lvl>
   </w:abstractNum>
-  <w:abstractNum w:abstractNumId="4">
+  <w:abstractNum w:abstractNumId="5">
     <w:nsid w:val="31CB7275"/>
     <w:multiLevelType w:val="multilevel"/>
     <w:tmpl w:val="7A5488C2"/>
@@ -9554,7 +9844,7 @@
       </w:rPr>
     </w:lvl>
   </w:abstractNum>
-  <w:abstractNum w:abstractNumId="5">
+  <w:abstractNum w:abstractNumId="6">
     <w:nsid w:val="37EA4B5A"/>
     <w:multiLevelType w:val="hybridMultilevel"/>
     <w:tmpl w:val="AE8261B4"/>
@@ -9643,7 +9933,7 @@
       </w:pPr>
     </w:lvl>
   </w:abstractNum>
-  <w:abstractNum w:abstractNumId="6">
+  <w:abstractNum w:abstractNumId="7">
     <w:nsid w:val="3D006313"/>
     <w:multiLevelType w:val="hybridMultilevel"/>
     <w:tmpl w:val="AE8261B4"/>
@@ -9732,7 +10022,7 @@
       </w:pPr>
     </w:lvl>
   </w:abstractNum>
-  <w:abstractNum w:abstractNumId="7">
+  <w:abstractNum w:abstractNumId="8">
     <w:nsid w:val="490C25A7"/>
     <w:multiLevelType w:val="hybridMultilevel"/>
     <w:tmpl w:val="7A8EF6D6"/>
@@ -9844,7 +10134,7 @@
       </w:rPr>
     </w:lvl>
   </w:abstractNum>
-  <w:abstractNum w:abstractNumId="8">
+  <w:abstractNum w:abstractNumId="9">
     <w:nsid w:val="4AE32D44"/>
     <w:multiLevelType w:val="multilevel"/>
     <w:tmpl w:val="AB904A08"/>
@@ -9993,7 +10283,7 @@
       </w:rPr>
     </w:lvl>
   </w:abstractNum>
-  <w:abstractNum w:abstractNumId="9">
+  <w:abstractNum w:abstractNumId="10">
     <w:nsid w:val="4F96722D"/>
     <w:multiLevelType w:val="multilevel"/>
     <w:tmpl w:val="D0FC12A6"/>
@@ -10142,7 +10432,7 @@
       </w:rPr>
     </w:lvl>
   </w:abstractNum>
-  <w:abstractNum w:abstractNumId="10">
+  <w:abstractNum w:abstractNumId="11">
     <w:nsid w:val="676855F1"/>
     <w:multiLevelType w:val="multilevel"/>
     <w:tmpl w:val="901E6DD0"/>
@@ -10291,7 +10581,7 @@
       </w:rPr>
     </w:lvl>
   </w:abstractNum>
-  <w:abstractNum w:abstractNumId="11">
+  <w:abstractNum w:abstractNumId="12">
     <w:nsid w:val="71F508B2"/>
     <w:multiLevelType w:val="multilevel"/>
     <w:tmpl w:val="A0927390"/>
@@ -10440,7 +10730,7 @@
       </w:rPr>
     </w:lvl>
   </w:abstractNum>
-  <w:abstractNum w:abstractNumId="12">
+  <w:abstractNum w:abstractNumId="13">
     <w:nsid w:val="749F46E1"/>
     <w:multiLevelType w:val="multilevel"/>
     <w:tmpl w:val="BA889FAC"/>
@@ -10589,7 +10879,7 @@
       </w:rPr>
     </w:lvl>
   </w:abstractNum>
-  <w:abstractNum w:abstractNumId="13">
+  <w:abstractNum w:abstractNumId="14">
     <w:nsid w:val="74FE0E86"/>
     <w:multiLevelType w:val="multilevel"/>
     <w:tmpl w:val="97C61022"/>
@@ -10739,46 +11029,49 @@
     </w:lvl>
   </w:abstractNum>
   <w:num w:numId="1">
-    <w:abstractNumId w:val="7"/>
+    <w:abstractNumId w:val="8"/>
   </w:num>
   <w:num w:numId="2">
-    <w:abstractNumId w:val="8"/>
+    <w:abstractNumId w:val="9"/>
   </w:num>
   <w:num w:numId="3">
-    <w:abstractNumId w:val="9"/>
+    <w:abstractNumId w:val="10"/>
   </w:num>
   <w:num w:numId="4">
-    <w:abstractNumId w:val="10"/>
+    <w:abstractNumId w:val="11"/>
   </w:num>
   <w:num w:numId="5">
-    <w:abstractNumId w:val="4"/>
+    <w:abstractNumId w:val="5"/>
   </w:num>
   <w:num w:numId="6">
-    <w:abstractNumId w:val="11"/>
+    <w:abstractNumId w:val="12"/>
   </w:num>
   <w:num w:numId="7">
-    <w:abstractNumId w:val="13"/>
+    <w:abstractNumId w:val="14"/>
   </w:num>
   <w:num w:numId="8">
-    <w:abstractNumId w:val="2"/>
+    <w:abstractNumId w:val="3"/>
   </w:num>
   <w:num w:numId="9">
-    <w:abstractNumId w:val="3"/>
+    <w:abstractNumId w:val="4"/>
   </w:num>
   <w:num w:numId="10">
     <w:abstractNumId w:val="1"/>
   </w:num>
   <w:num w:numId="11">
-    <w:abstractNumId w:val="12"/>
+    <w:abstractNumId w:val="13"/>
   </w:num>
   <w:num w:numId="12">
     <w:abstractNumId w:val="0"/>
   </w:num>
   <w:num w:numId="13">
+    <w:abstractNumId w:val="7"/>
+  </w:num>
+  <w:num w:numId="14">
     <w:abstractNumId w:val="6"/>
   </w:num>
-  <w:num w:numId="14">
-    <w:abstractNumId w:val="5"/>
+  <w:num w:numId="15">
+    <w:abstractNumId w:val="2"/>
   </w:num>
 </w:numbering>
 </file>
@@ -11040,6 +11333,7 @@
   <w:style w:type="character" w:default="1" w:styleId="DefaultParagraphFont">
     <w:name w:val="Default Paragraph Font"/>
     <w:uiPriority w:val="1"/>
+    <w:semiHidden/>
     <w:unhideWhenUsed/>
   </w:style>
   <w:style w:type="table" w:default="1" w:styleId="TableNormal">

</xml_diff>

<commit_message>
Usual improvements and started Photoshop diagram
</commit_message>
<xml_diff>
--- a/docs/Report.docx
+++ b/docs/Report.docx
@@ -295,7 +295,7 @@
                     <w:bCs/>
                     <w:noProof/>
                   </w:rPr>
-                  <w:t>18/04/2017</w:t>
+                  <w:t>19/04/2017</w:t>
                 </w:r>
                 <w:r>
                   <w:rPr>
@@ -1808,7 +1808,21 @@
                 <w:rStyle w:val="Hyperlink"/>
                 <w:noProof/>
               </w:rPr>
-              <w:t>Physical Database Implementation</w:t>
+              <w:t>Physical Database Im</w:t>
+            </w:r>
+            <w:r>
+              <w:rPr>
+                <w:rStyle w:val="Hyperlink"/>
+                <w:noProof/>
+              </w:rPr>
+              <w:t>p</w:t>
+            </w:r>
+            <w:r>
+              <w:rPr>
+                <w:rStyle w:val="Hyperlink"/>
+                <w:noProof/>
+              </w:rPr>
+              <w:t>lementation</w:t>
             </w:r>
             <w:r>
               <w:rPr>
@@ -2369,7 +2383,21 @@
                 <w:rStyle w:val="Hyperlink"/>
                 <w:noProof/>
               </w:rPr>
-              <w:t>Choice of Source Control (GitHub vs Dropbox)</w:t>
+              <w:t>Choice of Source Control (GitHub vs Dr</w:t>
+            </w:r>
+            <w:r>
+              <w:rPr>
+                <w:rStyle w:val="Hyperlink"/>
+                <w:noProof/>
+              </w:rPr>
+              <w:t>o</w:t>
+            </w:r>
+            <w:r>
+              <w:rPr>
+                <w:rStyle w:val="Hyperlink"/>
+                <w:noProof/>
+              </w:rPr>
+              <w:t>pbox)</w:t>
             </w:r>
             <w:r>
               <w:rPr>
@@ -2649,7 +2677,21 @@
                 <w:rStyle w:val="Hyperlink"/>
                 <w:noProof/>
               </w:rPr>
-              <w:t>Choice of Linux distribution (Amazon Linux)</w:t>
+              <w:t>Choice of Linux distribution (Amazon</w:t>
+            </w:r>
+            <w:r>
+              <w:rPr>
+                <w:rStyle w:val="Hyperlink"/>
+                <w:noProof/>
+              </w:rPr>
+              <w:t xml:space="preserve"> </w:t>
+            </w:r>
+            <w:r>
+              <w:rPr>
+                <w:rStyle w:val="Hyperlink"/>
+                <w:noProof/>
+              </w:rPr>
+              <w:t>Linux)</w:t>
             </w:r>
             <w:r>
               <w:rPr>
@@ -2929,7 +2971,21 @@
                 <w:rStyle w:val="Hyperlink"/>
                 <w:noProof/>
               </w:rPr>
-              <w:t>Apache / PostGres configuration</w:t>
+              <w:t xml:space="preserve">Apache / </w:t>
+            </w:r>
+            <w:r>
+              <w:rPr>
+                <w:rStyle w:val="Hyperlink"/>
+                <w:noProof/>
+              </w:rPr>
+              <w:t>PostgreSQL</w:t>
+            </w:r>
+            <w:r>
+              <w:rPr>
+                <w:rStyle w:val="Hyperlink"/>
+                <w:noProof/>
+              </w:rPr>
+              <w:t xml:space="preserve"> configuration</w:t>
             </w:r>
             <w:r>
               <w:rPr>
@@ -3419,7 +3475,14 @@
                 <w:rStyle w:val="Hyperlink"/>
                 <w:noProof/>
               </w:rPr>
-              <w:t>Installation of PostgreSQL</w:t>
+              <w:t xml:space="preserve">Installation of </w:t>
+            </w:r>
+            <w:r>
+              <w:rPr>
+                <w:rStyle w:val="Hyperlink"/>
+                <w:noProof/>
+              </w:rPr>
+              <w:t>PostgreSQL</w:t>
             </w:r>
             <w:r>
               <w:rPr>
@@ -5044,7 +5107,21 @@
                 <w:rStyle w:val="Hyperlink"/>
                 <w:noProof/>
               </w:rPr>
-              <w:t>Discussing How-To steps (Actual steps in appendix?):</w:t>
+              <w:t xml:space="preserve">Discussing </w:t>
+            </w:r>
+            <w:r>
+              <w:rPr>
+                <w:rStyle w:val="Hyperlink"/>
+                <w:noProof/>
+              </w:rPr>
+              <w:t>HOWTO</w:t>
+            </w:r>
+            <w:r>
+              <w:rPr>
+                <w:rStyle w:val="Hyperlink"/>
+                <w:noProof/>
+              </w:rPr>
+              <w:t xml:space="preserve"> steps (Actual steps in appendix?):</w:t>
             </w:r>
             <w:r>
               <w:rPr>
@@ -5439,7 +5516,19 @@
         <w:rPr>
           <w:lang w:val="en-AU"/>
         </w:rPr>
-        <w:t>This project is an attempt to itemise and instruct (in a “HOW-TO” fashion) one such combination of tools and resources that will allow a complete web application system to be built with minimal code, costs and manpower</w:t>
+        <w:t>This project is an attempt to itemise and instruct (in a “</w:t>
+      </w:r>
+      <w:r>
+        <w:rPr>
+          <w:lang w:val="en-AU"/>
+        </w:rPr>
+        <w:t>HOWTO</w:t>
+      </w:r>
+      <w:r>
+        <w:rPr>
+          <w:lang w:val="en-AU"/>
+        </w:rPr>
+        <w:t>” fashion) one such combination of tools and resources that will allow a complete web application system to be built with minimal code, costs and manpower</w:t>
       </w:r>
       <w:r>
         <w:rPr>
@@ -5545,7 +5634,19 @@
         <w:rPr>
           <w:lang w:val="en-AU"/>
         </w:rPr>
-        <w:t xml:space="preserve">any individuals and organisations would find the HOW-TO deliverables of this project valuable because of the significant time-saving </w:t>
+        <w:t xml:space="preserve">any individuals and organisations would find the </w:t>
+      </w:r>
+      <w:r>
+        <w:rPr>
+          <w:lang w:val="en-AU"/>
+        </w:rPr>
+        <w:t>HOWTO</w:t>
+      </w:r>
+      <w:r>
+        <w:rPr>
+          <w:lang w:val="en-AU"/>
+        </w:rPr>
+        <w:t xml:space="preserve"> deliverables of this project valuable because of the significant time-saving </w:t>
       </w:r>
       <w:r>
         <w:rPr>
@@ -5561,6 +5662,14 @@
       </w:r>
     </w:p>
     <w:p>
+      <w:r>
+        <w:t>Appendix A is the primary deliverable of this project work, and consists of a series of HOWTOs. These are designed to be simple, practical and readable instructions that allow a particular technical objective to be achieved, and yet do not assume a high existing level of expertise to understand and execute.</w:t>
+      </w:r>
+      <w:r>
+        <w:t xml:space="preserve"> </w:t>
+      </w:r>
+    </w:p>
+    <w:p>
       <w:pPr>
         <w:pStyle w:val="Heading1"/>
         <w:rPr>
@@ -5586,6 +5695,19 @@
         <w:rPr>
           <w:lang w:val="en-AU"/>
         </w:rPr>
+        <w:t>Regards positioning this report against existing research, I was unable to find other academic papers with similar subject matter and goals to this project.</w:t>
+      </w:r>
+    </w:p>
+    <w:p>
+      <w:pPr>
+        <w:rPr>
+          <w:lang w:val="en-AU"/>
+        </w:rPr>
+      </w:pPr>
+      <w:r>
+        <w:rPr>
+          <w:lang w:val="en-AU"/>
+        </w:rPr>
         <w:t xml:space="preserve">The primary reference for instructions on creation and management of the web server instance is “Amazon Elastic Compute Cloud (EC2) Documentation </w:t>
       </w:r>
       <w:r>
@@ -5641,7 +5763,19 @@
         <w:rPr>
           <w:lang w:val="en-AU"/>
         </w:rPr>
-        <w:t>here is a long tradition of “HOW-TO</w:t>
+        <w:t>h</w:t>
+      </w:r>
+      <w:r>
+        <w:rPr>
+          <w:lang w:val="en-AU"/>
+        </w:rPr>
+        <w:t>ere is a long tradition of “HOW</w:t>
+      </w:r>
+      <w:r>
+        <w:rPr>
+          <w:lang w:val="en-AU"/>
+        </w:rPr>
+        <w:t>TO</w:t>
       </w:r>
       <w:r>
         <w:rPr>
@@ -5677,7 +5811,19 @@
         <w:rPr>
           <w:lang w:val="en-AU"/>
         </w:rPr>
-        <w:t xml:space="preserve"> of a How-To that is directly related to this report</w:t>
+        <w:t xml:space="preserve"> of a </w:t>
+      </w:r>
+      <w:r>
+        <w:rPr>
+          <w:lang w:val="en-AU"/>
+        </w:rPr>
+        <w:t>HOWTO</w:t>
+      </w:r>
+      <w:r>
+        <w:rPr>
+          <w:lang w:val="en-AU"/>
+        </w:rPr>
+        <w:t xml:space="preserve"> that is directly related to this report</w:t>
       </w:r>
       <w:r>
         <w:rPr>
@@ -5719,13 +5865,13 @@
         <w:rPr>
           <w:rFonts w:ascii="Calibri" w:hAnsi="Calibri"/>
         </w:rPr>
-        <w:t>How-t</w:t>
+        <w:t>HOWTO</w:t>
       </w:r>
       <w:r>
         <w:rPr>
           <w:rFonts w:ascii="Calibri" w:hAnsi="Calibri"/>
         </w:rPr>
-        <w:t>o: Get started with Amazon EC2</w:t>
+        <w:t>: Get started with Amazon EC2</w:t>
       </w:r>
       <w:r>
         <w:rPr>
@@ -5761,7 +5907,14 @@
         <w:rPr>
           <w:lang w:val="en-AU"/>
         </w:rPr>
-        <w:t>This is indeed a useful guide to the creation of an instance under EC2</w:t>
+        <w:t xml:space="preserve">This is </w:t>
+      </w:r>
+      <w:r>
+        <w:rPr>
+          <w:lang w:val="en-AU"/>
+        </w:rPr>
+        <w:lastRenderedPageBreak/>
+        <w:t>indeed a useful guide to the creation of an instance under EC2</w:t>
       </w:r>
       <w:r>
         <w:rPr>
@@ -5836,7 +5989,19 @@
         <w:rPr>
           <w:lang w:val="en-AU"/>
         </w:rPr>
-        <w:t>any typical hit has a high chance of being out of date by the time a reader finds it. A similar caution should be applied to this report; in</w:t>
+        <w:t xml:space="preserve">any typical </w:t>
+      </w:r>
+      <w:r>
+        <w:rPr>
+          <w:lang w:val="en-AU"/>
+        </w:rPr>
+        <w:t>example</w:t>
+      </w:r>
+      <w:r>
+        <w:rPr>
+          <w:lang w:val="en-AU"/>
+        </w:rPr>
+        <w:t xml:space="preserve"> has a high chance of being out of date by the time a reader finds it. A similar caution should be applied to this report; in</w:t>
       </w:r>
       <w:r>
         <w:rPr>
@@ -5875,16 +6040,72 @@
     <w:p>
       <w:pPr>
         <w:pStyle w:val="Heading1"/>
-        <w:rPr>
-          <w:lang w:val="en-AU"/>
-        </w:rPr>
       </w:pPr>
       <w:bookmarkStart w:id="2" w:name="_Toc480316810"/>
-      <w:r>
-        <w:rPr>
-          <w:lang w:val="en-AU"/>
-        </w:rPr>
+      <w:bookmarkStart w:id="3" w:name="_Toc480316816"/>
+      <w:r>
         <w:lastRenderedPageBreak/>
+        <w:t>Methodology</w:t>
+      </w:r>
+      <w:bookmarkEnd w:id="3"/>
+      <w:r>
+        <w:t xml:space="preserve"> </w:t>
+      </w:r>
+    </w:p>
+    <w:p>
+      <w:r>
+        <w:t>The deliverables for this project were a series of instructions covering a variety of technical components, where the treatment of each technical component involved applying a specific methodology covering the evaluation, selection and ultimately the documentation of the component.</w:t>
+      </w:r>
+    </w:p>
+    <w:p>
+      <w:r>
+        <w:t xml:space="preserve">In more detail, this methodology involved proposing a certain technology / technologies (e.g. the choice of </w:t>
+      </w:r>
+      <w:r>
+        <w:t>PostgreSQL</w:t>
+      </w:r>
+      <w:r>
+        <w:t xml:space="preserve"> as a database), utilising that technology to achieve a certain aim in a phase for the project (e.g. a reliable database technology has been made available) and if successful, noting this down as a preliminary step under a separate section in the HOWTO document. To verify that this section could achieve the same results each time, these preliminary HOWTO steps were repeated and tested several times. If the same result was produced then the next step would be constructed in a similar way, in relation to the next part of the current aim. If however the results were different, then this step was reviewed and modified on a trial-and-error basis until it was “stable”. </w:t>
+      </w:r>
+    </w:p>
+    <w:p>
+      <w:r>
+        <w:t xml:space="preserve">As the project developed this verification procedure was found to be in fact not so straightforward, as it was found that on repeating steps in subsequent sessions, the “proper path through” for one day would not necessarily work for another. This is because assumptions about the exact technical context or false memories about the exact sequence of prerequisite steps played a significant factor in the invalidation of previous documentation. </w:t>
+      </w:r>
+    </w:p>
+    <w:p>
+      <w:r>
+        <w:t xml:space="preserve">The problem was addressed by ensuring that as many documented procedures as possible, even the earliest ones, were re-tried at later stages of the project, under constantly evolving technical conditions. </w:t>
+      </w:r>
+    </w:p>
+    <w:p>
+      <w:r>
+        <w:t xml:space="preserve">Ultimately when an entire section in the HOWTO document was completed, the steps undertaken to reach this phase in the project were reset to its initial state (e.g. in the case of </w:t>
+      </w:r>
+      <w:r>
+        <w:t>PostgreSQL</w:t>
+      </w:r>
+      <w:r>
+        <w:t xml:space="preserve"> via termination of the entire EC2 instance, thus requiring re-installation of </w:t>
+      </w:r>
+      <w:r>
+        <w:t>PostgreSQL</w:t>
+      </w:r>
+      <w:r>
+        <w:t xml:space="preserve"> when re-building the instance). From this point, the steps would once again be followed to observe whether the end-goal could still be achieved.</w:t>
+      </w:r>
+    </w:p>
+    <w:p>
+      <w:pPr>
+        <w:pStyle w:val="Heading1"/>
+        <w:rPr>
+          <w:lang w:val="en-AU"/>
+        </w:rPr>
+      </w:pPr>
+      <w:r>
+        <w:rPr>
+          <w:lang w:val="en-AU"/>
+        </w:rPr>
         <w:t>Data Sources</w:t>
       </w:r>
       <w:bookmarkEnd w:id="2"/>
@@ -5922,14 +6143,15 @@
           <w:lang w:val="en-AU"/>
         </w:rPr>
       </w:pPr>
-      <w:bookmarkStart w:id="3" w:name="_Toc480316811"/>
-      <w:r>
-        <w:rPr>
-          <w:lang w:val="en-AU"/>
-        </w:rPr>
+      <w:bookmarkStart w:id="4" w:name="_Toc480316811"/>
+      <w:r>
+        <w:rPr>
+          <w:lang w:val="en-AU"/>
+        </w:rPr>
+        <w:lastRenderedPageBreak/>
         <w:t>Use of Technologies</w:t>
       </w:r>
-      <w:bookmarkEnd w:id="3"/>
+      <w:bookmarkEnd w:id="4"/>
     </w:p>
     <w:p>
       <w:pPr>
@@ -5977,14 +6199,14 @@
           <w:lang w:val="en-AU"/>
         </w:rPr>
       </w:pPr>
-      <w:bookmarkStart w:id="4" w:name="_Toc480316812"/>
+      <w:bookmarkStart w:id="5" w:name="_Toc480316812"/>
       <w:r>
         <w:rPr>
           <w:lang w:val="en-AU"/>
         </w:rPr>
         <w:t>Context</w:t>
       </w:r>
-      <w:bookmarkEnd w:id="4"/>
+      <w:bookmarkEnd w:id="5"/>
     </w:p>
     <w:p>
       <w:pPr>
@@ -6009,7 +6231,6 @@
         <w:rPr>
           <w:lang w:val="en-AU"/>
         </w:rPr>
-        <w:lastRenderedPageBreak/>
         <w:t>By the completion of the website, there will be situations where problems may still arise and will need to be investigated promptly; for the purposes of the final report these will be investigated ahead of time. If for example there is a case to recreate a VM instance, then resolution via the "Elastic IP" concept and ip reset for the domain name on Godaddy will need to be addressed. My hypothesis aims to test whether these problems can be resolved within a reasonable time that, theoretically, would not affect development of the main project.</w:t>
       </w:r>
     </w:p>
@@ -6037,7 +6258,7 @@
           <w:lang w:val="en-AU"/>
         </w:rPr>
       </w:pPr>
-      <w:bookmarkStart w:id="5" w:name="_Toc480316813"/>
+      <w:bookmarkStart w:id="6" w:name="_Toc480316813"/>
       <w:r>
         <w:rPr>
           <w:lang w:val="en-AU"/>
@@ -6045,7 +6266,7 @@
         <w:lastRenderedPageBreak/>
         <w:t>Ethical Considerations</w:t>
       </w:r>
-      <w:bookmarkEnd w:id="5"/>
+      <w:bookmarkEnd w:id="6"/>
     </w:p>
     <w:p>
       <w:pPr>
@@ -6067,14 +6288,14 @@
           <w:lang w:val="en-AU"/>
         </w:rPr>
       </w:pPr>
-      <w:bookmarkStart w:id="6" w:name="_Toc480316814"/>
+      <w:bookmarkStart w:id="7" w:name="_Toc480316814"/>
       <w:r>
         <w:rPr>
           <w:lang w:val="en-AU"/>
         </w:rPr>
         <w:t>Data Protection</w:t>
       </w:r>
-      <w:bookmarkEnd w:id="6"/>
+      <w:bookmarkEnd w:id="7"/>
     </w:p>
     <w:p>
       <w:pPr>
@@ -6096,14 +6317,14 @@
           <w:lang w:val="en-AU"/>
         </w:rPr>
       </w:pPr>
-      <w:bookmarkStart w:id="7" w:name="_Toc480316815"/>
+      <w:bookmarkStart w:id="8" w:name="_Toc480316815"/>
       <w:r>
         <w:rPr>
           <w:lang w:val="en-AU"/>
         </w:rPr>
         <w:t>Intellectual Property Rights / Access to Code</w:t>
       </w:r>
-      <w:bookmarkEnd w:id="7"/>
+      <w:bookmarkEnd w:id="8"/>
     </w:p>
     <w:p>
       <w:pPr>
@@ -6122,333 +6343,201 @@
       <w:pPr>
         <w:pStyle w:val="Heading1"/>
       </w:pPr>
-      <w:bookmarkStart w:id="8" w:name="_Toc480316816"/>
-      <w:r>
-        <w:t>Methodology</w:t>
-      </w:r>
-      <w:bookmarkEnd w:id="8"/>
+      <w:bookmarkStart w:id="9" w:name="_Toc480316817"/>
+      <w:r>
+        <w:t>Analysis</w:t>
+      </w:r>
+      <w:bookmarkEnd w:id="9"/>
       <w:r>
         <w:t xml:space="preserve"> </w:t>
       </w:r>
     </w:p>
     <w:p>
-      <w:r>
-        <w:t>The deliverables for this project were a series of instructions covering a variety of technical components, where the treatment of each technical component involved applying a specific methodology covering the evaluation, selection and ultimately the documentation of the component.</w:t>
-      </w:r>
-    </w:p>
-    <w:p>
-      <w:r>
-        <w:t xml:space="preserve">In more detail, this methodology involved </w:t>
-      </w:r>
-      <w:r>
-        <w:t>proposing</w:t>
-      </w:r>
-      <w:r>
-        <w:t xml:space="preserve"> a certain technology / technologies</w:t>
-      </w:r>
-      <w:r>
-        <w:t xml:space="preserve"> (e</w:t>
+      <w:pPr>
+        <w:pStyle w:val="Heading2"/>
+      </w:pPr>
+      <w:bookmarkStart w:id="10" w:name="_Toc480316818"/>
+      <w:r>
+        <w:t>Selection of Technologies</w:t>
+      </w:r>
+      <w:bookmarkEnd w:id="10"/>
+    </w:p>
+    <w:p>
+      <w:r>
+        <w:t>Project analysis involved the use of</w:t>
+      </w:r>
+      <w:r>
+        <w:t xml:space="preserve"> </w:t>
+      </w:r>
+      <w:r>
+        <w:t>forums, help pages</w:t>
+      </w:r>
+      <w:r>
+        <w:t xml:space="preserve"> on the web and </w:t>
+      </w:r>
+      <w:r>
+        <w:t xml:space="preserve">advice from </w:t>
+      </w:r>
+      <w:r>
+        <w:t>colleagues</w:t>
+      </w:r>
+      <w:r>
+        <w:t xml:space="preserve"> to start investigating available technologies and procedures.</w:t>
+      </w:r>
+      <w:r>
+        <w:t xml:space="preserve"> </w:t>
+      </w:r>
+      <w:r>
+        <w:t>I considered technologies including</w:t>
+      </w:r>
+      <w:r>
+        <w:t xml:space="preserve"> GitHub, MySQL, PuTTY, PHP, Python, Ruby / Perl, HTML5, CSS, Javascript, Bootstrap, </w:t>
+      </w:r>
+      <w:r>
+        <w:t xml:space="preserve">Angular, JQuery UI, mySQL, </w:t>
+      </w:r>
+      <w:r>
+        <w:t>PostgreSQL</w:t>
+      </w:r>
+      <w:r>
+        <w:t>, Ansible and Docker, some of which were utilised in the project. The Amazon services EC2, S3, EBS and Elastic IPs were all implemented into the project as utilisation of the wide range of Amazon technologies was the main direction I wa</w:t>
+      </w:r>
+      <w:r>
+        <w:t>nted to head into for this area, and</w:t>
+      </w:r>
+      <w:r>
+        <w:t xml:space="preserve"> I intended to make full use of their</w:t>
+      </w:r>
+      <w:r>
+        <w:t xml:space="preserve"> “free tier” procedure / offer. </w:t>
+      </w:r>
+    </w:p>
+    <w:p>
+      <w:r>
+        <w:t>This was essentially an “agile” approach in that I chose to investigate tools and make quick assessments on which ones to deploy</w:t>
+      </w:r>
+      <w:r>
+        <w:t>,</w:t>
+      </w:r>
+      <w:r>
+        <w:t xml:space="preserve"> without </w:t>
+      </w:r>
+      <w:r>
+        <w:t>performing a</w:t>
+      </w:r>
+      <w:r>
+        <w:t xml:space="preserve"> very exhaustive </w:t>
+      </w:r>
+      <w:r>
+        <w:t>research on the merits of each.</w:t>
+      </w:r>
+      <w:r>
+        <w:t xml:space="preserve"> I continued use of a tool or resource if it could be quickly and easily deployed to achieve an end</w:t>
+      </w:r>
+      <w:r>
+        <w:t>, however when this did occur</w:t>
+      </w:r>
+      <w:r>
+        <w:t xml:space="preserve"> I made notes on how each such tool was deployed</w:t>
+      </w:r>
+      <w:r>
+        <w:t>. This resulted in the</w:t>
+      </w:r>
+      <w:r>
+        <w:t xml:space="preserve"> recording </w:t>
+      </w:r>
+      <w:r>
+        <w:t xml:space="preserve">of </w:t>
+      </w:r>
+      <w:r>
+        <w:t xml:space="preserve">sufficient material to turn these </w:t>
+      </w:r>
+      <w:r>
+        <w:t xml:space="preserve">notes </w:t>
+      </w:r>
+      <w:r>
+        <w:t xml:space="preserve">into </w:t>
+      </w:r>
+      <w:r>
+        <w:t xml:space="preserve">fully elaborated </w:t>
+      </w:r>
+      <w:r>
+        <w:t>HOWTOs</w:t>
       </w:r>
       <w:r>
         <w:t>.</w:t>
       </w:r>
       <w:r>
-        <w:t>g. the choice of PostgreSQL as a database)</w:t>
-      </w:r>
-      <w:r>
-        <w:t xml:space="preserve">, utilising </w:t>
-      </w:r>
-      <w:r>
-        <w:t>that technology</w:t>
-      </w:r>
-      <w:r>
-        <w:t xml:space="preserve"> to achieve a certain aim in a phase for the project </w:t>
-      </w:r>
-      <w:r>
-        <w:t xml:space="preserve">(e.g. a reliable database technology has been made available) </w:t>
-      </w:r>
-      <w:r>
-        <w:t xml:space="preserve">and if successful, noting this down as a preliminary step under a separate </w:t>
-      </w:r>
-      <w:r>
-        <w:t>section</w:t>
-      </w:r>
-      <w:r>
-        <w:t xml:space="preserve"> in the How-To document. To verify that </w:t>
-      </w:r>
-      <w:r>
-        <w:t>this section</w:t>
-      </w:r>
-      <w:r>
-        <w:t xml:space="preserve"> could achieve the same results each time, </w:t>
-      </w:r>
-      <w:r>
-        <w:t xml:space="preserve">these preliminary How-To steps were </w:t>
-      </w:r>
-      <w:r>
-        <w:t xml:space="preserve">repeated </w:t>
-      </w:r>
-      <w:r>
-        <w:t xml:space="preserve">and tested </w:t>
-      </w:r>
-      <w:r>
-        <w:t xml:space="preserve">several times. If the same result was produced then the next step would be constructed in a similar way, in relation to the next part of the current aim. If however the results were different, then this step was reviewed and modified on a trial-and-error basis until it was “stable”. </w:t>
-      </w:r>
-    </w:p>
-    <w:p>
-      <w:r>
-        <w:t>As the project developed this</w:t>
-      </w:r>
-      <w:r>
-        <w:t xml:space="preserve"> verification procedure was </w:t>
-      </w:r>
-      <w:r>
-        <w:t xml:space="preserve">found to be in fact not </w:t>
-      </w:r>
-      <w:r>
-        <w:t>so</w:t>
-      </w:r>
-      <w:r>
-        <w:t xml:space="preserve"> straightforward</w:t>
-      </w:r>
-      <w:r>
-        <w:t xml:space="preserve">, as it </w:t>
-      </w:r>
-      <w:r>
-        <w:t xml:space="preserve">was found that on repeating steps in subsequent sessions, the “proper path through” for one day would not necessarily work for another. This is because assumptions about the exact technical </w:t>
-      </w:r>
+        <w:t xml:space="preserve"> </w:t>
+      </w:r>
+    </w:p>
+    <w:p>
+      <w:pPr>
+        <w:pStyle w:val="Heading2"/>
+      </w:pPr>
+      <w:bookmarkStart w:id="11" w:name="_Toc480316819"/>
       <w:r>
         <w:lastRenderedPageBreak/>
-        <w:t xml:space="preserve">context or false memories about the exact sequence of prerequisite steps played a significant factor in the invalidation of previous documentation. </w:t>
-      </w:r>
-    </w:p>
-    <w:p>
-      <w:r>
-        <w:t xml:space="preserve">The problem was addressed by ensuring that as many documented procedures as possible, even the earliest ones, were re-tried at later stages of the project, under constantly evolving technical conditions. </w:t>
-      </w:r>
-    </w:p>
-    <w:p>
-      <w:r>
-        <w:t xml:space="preserve">Ultimately when an entire </w:t>
-      </w:r>
-      <w:r>
-        <w:t>section</w:t>
-      </w:r>
-      <w:r>
-        <w:t xml:space="preserve"> in the how-to document was completed, </w:t>
-      </w:r>
-      <w:r>
-        <w:t xml:space="preserve">the steps undertaken to reach </w:t>
-      </w:r>
-      <w:r>
-        <w:t xml:space="preserve">this phase in the project </w:t>
-      </w:r>
-      <w:r>
-        <w:t>were</w:t>
-      </w:r>
-      <w:r>
-        <w:t xml:space="preserve"> reset to its initial state (</w:t>
-      </w:r>
-      <w:r>
-        <w:t>e.g. in the case of PostgreSQL via termination of the entire EC2 instance, thus requiring re-installation of PostgreSQL when re-building the instance</w:t>
-      </w:r>
-      <w:r>
-        <w:t>)</w:t>
-      </w:r>
-      <w:r>
-        <w:t>.</w:t>
-      </w:r>
-      <w:r>
-        <w:t xml:space="preserve"> From this point, the steps would once again be followed to observe whether the end-goal could still be achieved.</w:t>
-      </w:r>
-    </w:p>
-    <w:p>
-      <w:pPr>
-        <w:pStyle w:val="Heading1"/>
-      </w:pPr>
-      <w:bookmarkStart w:id="9" w:name="_Toc480316817"/>
-      <w:r>
-        <w:t>Analysis</w:t>
-      </w:r>
-      <w:bookmarkEnd w:id="9"/>
-      <w:r>
-        <w:t xml:space="preserve"> </w:t>
+        <w:t xml:space="preserve">Selection and purchase of </w:t>
+      </w:r>
+      <w:r>
+        <w:t>the Domain Name</w:t>
+      </w:r>
+      <w:bookmarkEnd w:id="11"/>
+    </w:p>
+    <w:p>
+      <w:r>
+        <w:t xml:space="preserve">Several titles for this project were considered far before any implementation was done, though once UniHood was decided </w:t>
+      </w:r>
+      <w:r>
+        <w:t xml:space="preserve">and searched for to verify it was a unique name </w:t>
+      </w:r>
+      <w:r>
+        <w:t>the next step was to “morph” it into a domain name</w:t>
+      </w:r>
+      <w:r>
+        <w:t xml:space="preserve"> format</w:t>
+      </w:r>
+      <w:r>
+        <w:t xml:space="preserve">, and purchase it. GoDaddy was the main go-to here, </w:t>
+      </w:r>
+      <w:r>
+        <w:t>so a GoDaddy acc</w:t>
+      </w:r>
+      <w:r>
+        <w:t xml:space="preserve">ount was created </w:t>
+      </w:r>
+      <w:r>
+        <w:t xml:space="preserve">and the domain name </w:t>
+      </w:r>
+      <w:r>
+        <w:t xml:space="preserve">of uni-hood.co.uk </w:t>
+      </w:r>
+      <w:r>
+        <w:t xml:space="preserve">was bought for a </w:t>
+      </w:r>
+      <w:r>
+        <w:t xml:space="preserve">very </w:t>
+      </w:r>
+      <w:r>
+        <w:t xml:space="preserve">cheap price of </w:t>
+      </w:r>
+      <w:r>
+        <w:t>one pound.</w:t>
+      </w:r>
+    </w:p>
+    <w:p>
+      <w:r>
+        <w:rPr>
+          <w:highlight w:val="yellow"/>
+        </w:rPr>
+        <w:t>Consideration of static (elastic) instead of dynamic ip</w:t>
       </w:r>
     </w:p>
     <w:p>
       <w:pPr>
         <w:pStyle w:val="Heading2"/>
       </w:pPr>
-      <w:bookmarkStart w:id="10" w:name="_Toc480316818"/>
-      <w:r>
-        <w:t>Selection of Technologies</w:t>
-      </w:r>
-      <w:bookmarkEnd w:id="10"/>
-    </w:p>
-    <w:p>
-      <w:r>
-        <w:t>Project analysis involved the use of</w:t>
-      </w:r>
-      <w:r>
-        <w:t xml:space="preserve"> </w:t>
-      </w:r>
-      <w:r>
-        <w:t>forums, help pages</w:t>
-      </w:r>
-      <w:r>
-        <w:t xml:space="preserve"> on the web and </w:t>
-      </w:r>
-      <w:r>
-        <w:t xml:space="preserve">advice from </w:t>
-      </w:r>
-      <w:r>
-        <w:t>colleagues</w:t>
-      </w:r>
-      <w:r>
-        <w:t xml:space="preserve"> to start investigating available technologies and procedures.</w:t>
-      </w:r>
-      <w:r>
-        <w:t xml:space="preserve"> </w:t>
-      </w:r>
-      <w:r>
-        <w:t>I considered technologies including</w:t>
-      </w:r>
-      <w:r>
-        <w:t xml:space="preserve"> GitHub, MySQL, PuTTY, PHP, Python, Ruby / Perl, HTML5, CSS, Javascript, Bootstrap, </w:t>
-      </w:r>
-      <w:r>
-        <w:t>Angular, JQuery UI, mySQL, postg</w:t>
-      </w:r>
-      <w:r>
-        <w:t>reSQL, Ansible and Docker, some of which were utilised in the project. The Amazon services EC2, S3, EBS and Elastic IPs were all implemented into the project as utilisation of the wide range of Amazon technologies was the main direction I wa</w:t>
-      </w:r>
-      <w:r>
-        <w:t>nted to head into for this area, and</w:t>
-      </w:r>
-      <w:r>
-        <w:t xml:space="preserve"> I intended to make full use of their</w:t>
-      </w:r>
-      <w:r>
-        <w:t xml:space="preserve"> “free tier” procedure / offer. </w:t>
-      </w:r>
-    </w:p>
-    <w:p>
-      <w:r>
-        <w:t>This was essentially an “agile” approach in that I chose to investigate tools and make quick assessments on which ones to deploy</w:t>
-      </w:r>
-      <w:r>
-        <w:t>,</w:t>
-      </w:r>
-      <w:r>
-        <w:t xml:space="preserve"> without </w:t>
-      </w:r>
-      <w:r>
-        <w:t>performing a</w:t>
-      </w:r>
-      <w:r>
-        <w:t xml:space="preserve"> very exhaustive </w:t>
-      </w:r>
-      <w:r>
-        <w:t>research on the merits of each.</w:t>
-      </w:r>
-      <w:r>
-        <w:t xml:space="preserve"> I continued use of a tool or resource if it could be quickly and easily deployed to achieve an end</w:t>
-      </w:r>
-      <w:r>
-        <w:t>, however when this did occur</w:t>
-      </w:r>
-      <w:r>
-        <w:t xml:space="preserve"> I made notes on how each such tool was deployed</w:t>
-      </w:r>
-      <w:r>
-        <w:t>. This resulted in the</w:t>
-      </w:r>
-      <w:r>
-        <w:t xml:space="preserve"> recording </w:t>
-      </w:r>
-      <w:r>
-        <w:t xml:space="preserve">of </w:t>
-      </w:r>
-      <w:r>
-        <w:t xml:space="preserve">sufficient material to turn these </w:t>
-      </w:r>
-      <w:r>
-        <w:t xml:space="preserve">notes </w:t>
-      </w:r>
-      <w:r>
-        <w:t xml:space="preserve">into </w:t>
-      </w:r>
-      <w:r>
-        <w:t xml:space="preserve">fully elaborated </w:t>
-      </w:r>
-      <w:r>
-        <w:t>HOWTOs</w:t>
-      </w:r>
-      <w:r>
-        <w:t>.</w:t>
-      </w:r>
-      <w:r>
-        <w:t xml:space="preserve"> </w:t>
-      </w:r>
-    </w:p>
-    <w:p>
-      <w:pPr>
-        <w:pStyle w:val="Heading2"/>
-      </w:pPr>
-      <w:bookmarkStart w:id="11" w:name="_Toc480316819"/>
-      <w:r>
-        <w:t xml:space="preserve">Selection and purchase of </w:t>
-      </w:r>
-      <w:r>
-        <w:t>the Domain Name</w:t>
-      </w:r>
-      <w:bookmarkEnd w:id="11"/>
-    </w:p>
-    <w:p>
-      <w:r>
-        <w:t xml:space="preserve">Several titles for this project were considered far before any implementation was done, though once UniHood was decided </w:t>
-      </w:r>
-      <w:r>
-        <w:t xml:space="preserve">and searched for to verify it was a unique name </w:t>
-      </w:r>
-      <w:r>
-        <w:t>the next step was to “morph” it into a domain name</w:t>
-      </w:r>
-      <w:r>
-        <w:t xml:space="preserve"> format</w:t>
-      </w:r>
-      <w:r>
-        <w:t xml:space="preserve">, and purchase it. GoDaddy was the main go-to here, </w:t>
-      </w:r>
-      <w:r>
-        <w:t>so a GoDaddy acc</w:t>
-      </w:r>
-      <w:r>
-        <w:t xml:space="preserve">ount was created </w:t>
-      </w:r>
-      <w:r>
-        <w:t xml:space="preserve">and the domain name </w:t>
-      </w:r>
-      <w:r>
-        <w:t xml:space="preserve">of uni-hood.co.uk </w:t>
-      </w:r>
-      <w:r>
-        <w:t xml:space="preserve">was bought for a </w:t>
-      </w:r>
-      <w:r>
-        <w:t xml:space="preserve">very </w:t>
-      </w:r>
-      <w:r>
-        <w:t xml:space="preserve">cheap price of </w:t>
-      </w:r>
-      <w:r>
-        <w:t>one pound.</w:t>
-      </w:r>
-    </w:p>
-    <w:p>
-      <w:pPr>
-        <w:pStyle w:val="Heading2"/>
-      </w:pPr>
       <w:bookmarkStart w:id="12" w:name="_Toc480316820"/>
       <w:r>
         <w:t>Selection of Amazon Web Services</w:t>
@@ -6465,11 +6554,7 @@
     </w:p>
     <w:p>
       <w:r>
-        <w:t xml:space="preserve">After linkage between the Gmail account and Amazon account was completed (through simply providing it as the email address during sign-up), I started the process of linkage between the </w:t>
-      </w:r>
-      <w:r>
-        <w:lastRenderedPageBreak/>
-        <w:t>Amazon account and the Amazon Web Services. It is a requirement of the AWS sign-up process to link this account as the services will be tied to it. The sign-up process does not provide you with full access to the AWS services right away, as it is seen as a kind of request form for which you will need to wait on a response from and/or keep in contact with Amazon themselves regards if and when they allow you to use these services.</w:t>
+        <w:t>After linkage between the Gmail account and Amazon account was completed (through simply providing it as the email address during sign-up), I started the process of linkage between the Amazon account and the Amazon Web Services. It is a requirement of the AWS sign-up process to link this account as the services will be tied to it. The sign-up process does not provide you with full access to the AWS services right away, as it is seen as a kind of request form for which you will need to wait on a response from and/or keep in contact with Amazon themselves regards if and when they allow you to use these services.</w:t>
       </w:r>
     </w:p>
     <w:p>
@@ -6527,7 +6612,13 @@
     </w:p>
     <w:p>
       <w:r>
-        <w:t>I have elaborated on this aspect in the How-To document under “</w:t>
+        <w:t xml:space="preserve">I have elaborated on this aspect in the </w:t>
+      </w:r>
+      <w:r>
+        <w:t>HOWTO</w:t>
+      </w:r>
+      <w:r>
+        <w:t xml:space="preserve"> document under “</w:t>
       </w:r>
       <w:r>
         <w:t>Amazon Free Tier Account Creation</w:t>
@@ -6580,7 +6671,11 @@
         <w:t xml:space="preserve"> under experimentation </w:t>
       </w:r>
       <w:r>
-        <w:t>that this distribution behaves</w:t>
+        <w:t xml:space="preserve">that </w:t>
+      </w:r>
+      <w:r>
+        <w:lastRenderedPageBreak/>
+        <w:t>this distribution behaves</w:t>
       </w:r>
       <w:r>
         <w:t xml:space="preserve"> very similar</w:t>
@@ -6604,6 +6699,9 @@
       </w:pPr>
       <w:bookmarkStart w:id="16" w:name="_Toc480316822"/>
       <w:r>
+        <w:t xml:space="preserve">Standard Connection Method : </w:t>
+      </w:r>
+      <w:r>
         <w:t>Console Access</w:t>
       </w:r>
       <w:bookmarkEnd w:id="16"/>
@@ -6616,7 +6714,13 @@
         <w:t xml:space="preserve"> is normally no “console” access as expected in stand-alone workstations or in VPlayer-type environments</w:t>
       </w:r>
       <w:r>
-        <w:t>; alternate instructions were provided upon clicking the “connect” link for the instance. I</w:t>
+        <w:t>; alternate instructions were provided upon clicking the “connect” link for the instance</w:t>
+      </w:r>
+      <w:r>
+        <w:t>, however the easiest way is to simply identify and copy the instance’s IP</w:t>
+      </w:r>
+      <w:r>
+        <w:t>. I</w:t>
       </w:r>
       <w:r>
         <w:t xml:space="preserve"> </w:t>
@@ -6640,7 +6744,19 @@
         <w:t>onto the newly created instance</w:t>
       </w:r>
       <w:r>
-        <w:t xml:space="preserve"> instead as directed, discussed further under the How-To Deliverable in the Key Pair / Putty section.</w:t>
+        <w:t xml:space="preserve"> </w:t>
+      </w:r>
+      <w:r>
+        <w:t xml:space="preserve">which is </w:t>
+      </w:r>
+      <w:r>
+        <w:t xml:space="preserve">discussed further under the </w:t>
+      </w:r>
+      <w:r>
+        <w:t>HOWTO</w:t>
+      </w:r>
+      <w:r>
+        <w:t xml:space="preserve"> Deliverable in the Key Pair / Putty section.</w:t>
       </w:r>
     </w:p>
     <w:p>
@@ -6649,6 +6765,9 @@
       </w:pPr>
       <w:bookmarkStart w:id="17" w:name="_Toc480316823"/>
       <w:r>
+        <w:t xml:space="preserve">Optional Connection Method : </w:t>
+      </w:r>
+      <w:r>
         <w:t>Mobile Console Access</w:t>
       </w:r>
       <w:bookmarkEnd w:id="17"/>
@@ -6681,7 +6800,19 @@
         <w:rPr>
           <w:lang w:val="en-AU"/>
         </w:rPr>
-        <w:t xml:space="preserve"> I found that sometimes the instance state is a bit sticky or completely doesn’t work using the desktop interface resulting in being charged for an instance I thought stopped. With the mobile application it is not only easy to review whether your instance is running but also (I found) have more reliability regards changing its state. Instructions on setting this up can be found under the “AWS Console for Mobile” section in the How-To document.</w:t>
+        <w:t xml:space="preserve"> I found that sometimes the instance state is a bit sticky or completely doesn’t work using the desktop interface resulting in being charged for an instance I thought stopped. With the mobile application it is not only easy to review whether your instance is running but also (I found) have more reliability regards changing its state. Instructions on setting this up can be found under the “AWS Console for Mobile” section in the </w:t>
+      </w:r>
+      <w:r>
+        <w:rPr>
+          <w:lang w:val="en-AU"/>
+        </w:rPr>
+        <w:t>HOWTO</w:t>
+      </w:r>
+      <w:r>
+        <w:rPr>
+          <w:lang w:val="en-AU"/>
+        </w:rPr>
+        <w:t xml:space="preserve"> document.</w:t>
       </w:r>
     </w:p>
     <w:p>
@@ -6696,128 +6827,163 @@
         <w:rPr>
           <w:lang w:val="en-AU"/>
         </w:rPr>
+        <w:t xml:space="preserve">Source Control from Windows : </w:t>
+      </w:r>
+      <w:r>
+        <w:rPr>
+          <w:lang w:val="en-AU"/>
+        </w:rPr>
+        <w:t>TortoiseGit</w:t>
+      </w:r>
+      <w:bookmarkEnd w:id="18"/>
+    </w:p>
+    <w:p>
+      <w:pPr>
+        <w:rPr>
+          <w:lang w:val="en-AU"/>
+        </w:rPr>
+      </w:pPr>
+      <w:r>
+        <w:rPr>
+          <w:lang w:val="en-AU"/>
+        </w:rPr>
+        <w:t xml:space="preserve">As a strong source-control mechanism, the GitHub facility can be used to record commits, issues and in general manage your work better regarding the instance. It is tied in with the TortoiseGit application which is available for Windows, and covered in more depth under the “TortoiseGit for Windows” section in the </w:t>
+      </w:r>
+      <w:r>
+        <w:rPr>
+          <w:lang w:val="en-AU"/>
+        </w:rPr>
+        <w:t>HOWTO</w:t>
+      </w:r>
+      <w:r>
+        <w:rPr>
+          <w:lang w:val="en-AU"/>
+        </w:rPr>
+        <w:t xml:space="preserve"> document.</w:t>
+      </w:r>
+    </w:p>
+    <w:p>
+      <w:pPr>
+        <w:pStyle w:val="Heading2"/>
+        <w:rPr>
+          <w:lang w:val="en-AU"/>
+        </w:rPr>
+      </w:pPr>
+      <w:bookmarkStart w:id="19" w:name="_Toc480316825"/>
+      <w:r>
+        <w:rPr>
+          <w:lang w:val="en-AU"/>
+        </w:rPr>
+        <w:t xml:space="preserve">Secure / Authenticated Command Line Access : </w:t>
+      </w:r>
+      <w:r>
+        <w:rPr>
+          <w:lang w:val="en-AU"/>
+        </w:rPr>
+        <w:t>Putty and PPK file</w:t>
+      </w:r>
+      <w:bookmarkEnd w:id="19"/>
+    </w:p>
+    <w:p>
+      <w:pPr>
+        <w:rPr>
+          <w:lang w:val="en-AU"/>
+        </w:rPr>
+      </w:pPr>
+      <w:r>
+        <w:rPr>
+          <w:lang w:val="en-AU"/>
+        </w:rPr>
+        <w:t>PuTTY is a Windows Application that can be used as a means of connecting to and managing your virtual Amazon EC2 instance. Once it is in</w:t>
+      </w:r>
+      <w:r>
+        <w:rPr>
+          <w:lang w:val="en-AU"/>
+        </w:rPr>
+        <w:t>stalled and your PPK file is available</w:t>
+      </w:r>
+      <w:r>
+        <w:rPr>
+          <w:lang w:val="en-AU"/>
+        </w:rPr>
+        <w:t>,</w:t>
+      </w:r>
+      <w:r>
+        <w:rPr>
+          <w:lang w:val="en-AU"/>
+        </w:rPr>
+        <w:t xml:space="preserve"> it’s convenient to make the program Pageant startup and activate this file when you login to Windows.</w:t>
+      </w:r>
+      <w:r>
+        <w:rPr>
+          <w:lang w:val="en-AU"/>
+        </w:rPr>
+        <w:t xml:space="preserve"> This tip and the global configuration of PuTTY and the PPK file are discussed in the </w:t>
+      </w:r>
+      <w:r>
+        <w:rPr>
+          <w:lang w:val="en-AU"/>
+        </w:rPr>
+        <w:t>HOWTO</w:t>
+      </w:r>
+      <w:r>
+        <w:rPr>
+          <w:lang w:val="en-AU"/>
+        </w:rPr>
+        <w:t xml:space="preserve"> document under the “</w:t>
+      </w:r>
+      <w:r>
+        <w:rPr>
+          <w:lang w:val="en-AU"/>
+        </w:rPr>
+        <w:t>Setting up Putty and Encrypted PPK File</w:t>
+      </w:r>
+      <w:r>
+        <w:rPr>
+          <w:lang w:val="en-AU"/>
+        </w:rPr>
+        <w:t>” section</w:t>
+      </w:r>
+      <w:r>
+        <w:rPr>
+          <w:lang w:val="en-AU"/>
+        </w:rPr>
+        <w:t>. The passphrase you invent when following the steps will allow you to authenticate yourself one time only at the start of each Windows session (e.g. beginning of day etc.) and will subsequently allow seamless and secure connectivity to your EC2 instance without having to re-enter a conventional password at every login.</w:t>
+      </w:r>
+    </w:p>
+    <w:p>
+      <w:pPr>
+        <w:pStyle w:val="Heading2"/>
+        <w:rPr>
+          <w:lang w:val="en-AU"/>
+        </w:rPr>
+      </w:pPr>
+      <w:r>
+        <w:rPr>
+          <w:lang w:val="en-AU"/>
+        </w:rPr>
+        <w:br w:type="page"/>
+      </w:r>
+    </w:p>
+    <w:p>
+      <w:pPr>
+        <w:pStyle w:val="Heading2"/>
+        <w:rPr>
+          <w:lang w:val="en-AU"/>
+        </w:rPr>
+      </w:pPr>
+      <w:bookmarkStart w:id="20" w:name="_Toc480316826"/>
+      <w:r>
+        <w:rPr>
+          <w:lang w:val="en-AU"/>
+        </w:rPr>
         <w:lastRenderedPageBreak/>
-        <w:t>TortoiseGit</w:t>
-      </w:r>
-      <w:bookmarkEnd w:id="18"/>
-      <w:r>
-        <w:rPr>
-          <w:lang w:val="en-AU"/>
-        </w:rPr>
-        <w:t xml:space="preserve"> </w:t>
-      </w:r>
-    </w:p>
-    <w:p>
-      <w:pPr>
-        <w:rPr>
-          <w:lang w:val="en-AU"/>
-        </w:rPr>
-      </w:pPr>
-      <w:r>
-        <w:rPr>
-          <w:lang w:val="en-AU"/>
-        </w:rPr>
-        <w:t>As a strong source-control mechanism, the GitHub facility can be used to record commits, issues and in general manage your work better regarding the instance. It is tied in with the TortoiseGit application which is available for Windows, and covered in more depth under the “TortoiseGit for Windows” section in the How-To document.</w:t>
-      </w:r>
-    </w:p>
-    <w:p>
-      <w:pPr>
-        <w:pStyle w:val="Heading2"/>
-        <w:rPr>
-          <w:lang w:val="en-AU"/>
-        </w:rPr>
-      </w:pPr>
-      <w:bookmarkStart w:id="19" w:name="_Toc480316825"/>
-      <w:r>
-        <w:rPr>
-          <w:lang w:val="en-AU"/>
-        </w:rPr>
-        <w:t>Putty and PPK file</w:t>
-      </w:r>
-      <w:bookmarkEnd w:id="19"/>
-    </w:p>
-    <w:p>
-      <w:pPr>
-        <w:rPr>
-          <w:lang w:val="en-AU"/>
-        </w:rPr>
-      </w:pPr>
-      <w:r>
-        <w:rPr>
-          <w:lang w:val="en-AU"/>
-        </w:rPr>
-        <w:t>PuTTY is a Windows Application that can be used as a means of connecting to and managing your virtual Amazon EC2 instance. Once it is in</w:t>
-      </w:r>
-      <w:r>
-        <w:rPr>
-          <w:lang w:val="en-AU"/>
-        </w:rPr>
-        <w:t>stalled and your PPK file is available</w:t>
-      </w:r>
-      <w:r>
-        <w:rPr>
-          <w:lang w:val="en-AU"/>
-        </w:rPr>
-        <w:t>,</w:t>
-      </w:r>
-      <w:r>
-        <w:rPr>
-          <w:lang w:val="en-AU"/>
-        </w:rPr>
-        <w:t xml:space="preserve"> it’s convenient to make the program Pageant startup and activate this file when you login to Windows.</w:t>
-      </w:r>
-      <w:r>
-        <w:rPr>
-          <w:lang w:val="en-AU"/>
-        </w:rPr>
-        <w:t xml:space="preserve"> This tip and the global configuration of PuTTY and the PPK file are discussed in the How-To document under the “</w:t>
-      </w:r>
-      <w:r>
-        <w:rPr>
-          <w:lang w:val="en-AU"/>
-        </w:rPr>
-        <w:t>Setting up Putty and Encrypted PPK File</w:t>
-      </w:r>
-      <w:r>
-        <w:rPr>
-          <w:lang w:val="en-AU"/>
-        </w:rPr>
-        <w:t>” section</w:t>
-      </w:r>
-      <w:r>
-        <w:rPr>
-          <w:lang w:val="en-AU"/>
-        </w:rPr>
-        <w:t>. The passphrase you invent when following the steps will allow you to authenticate yourself one time only at the start of each Windows session (e.g. beginning of day etc.) and will subsequently allow seamless and secure connectivity to your EC2 instance without having to re-enter a conventional password at every login.</w:t>
-      </w:r>
-    </w:p>
-    <w:p>
-      <w:pPr>
-        <w:pStyle w:val="Heading2"/>
-        <w:rPr>
-          <w:lang w:val="en-AU"/>
-        </w:rPr>
-      </w:pPr>
-      <w:r>
-        <w:rPr>
-          <w:lang w:val="en-AU"/>
-        </w:rPr>
-        <w:br w:type="page"/>
-      </w:r>
-    </w:p>
-    <w:p>
-      <w:pPr>
-        <w:pStyle w:val="Heading2"/>
-        <w:rPr>
-          <w:lang w:val="en-AU"/>
-        </w:rPr>
-      </w:pPr>
-      <w:bookmarkStart w:id="20" w:name="_Toc480316826"/>
-      <w:r>
-        <w:rPr>
-          <w:lang w:val="en-AU"/>
-        </w:rPr>
-        <w:lastRenderedPageBreak/>
+        <w:t xml:space="preserve">Optional GitHub Management Tool : </w:t>
+      </w:r>
+      <w:r>
+        <w:rPr>
+          <w:lang w:val="en-AU"/>
+        </w:rPr>
         <w:t>OctoDroid</w:t>
       </w:r>
       <w:bookmarkEnd w:id="20"/>
@@ -6838,7 +7004,19 @@
         <w:rPr>
           <w:lang w:val="en-AU"/>
         </w:rPr>
-        <w:t xml:space="preserve"> Your repositories are listed initially, and after selection several insights become visible. More information is found under the “OctoDroid for Mobile” section in the How-To document.</w:t>
+        <w:t xml:space="preserve"> Your repositories are listed initially, and after selection several insights become visible. More information is found under the “OctoDroid for Mobile” section in the </w:t>
+      </w:r>
+      <w:r>
+        <w:rPr>
+          <w:lang w:val="en-AU"/>
+        </w:rPr>
+        <w:t>HOWTO</w:t>
+      </w:r>
+      <w:r>
+        <w:rPr>
+          <w:lang w:val="en-AU"/>
+        </w:rPr>
+        <w:t xml:space="preserve"> document.</w:t>
       </w:r>
     </w:p>
     <w:p>
@@ -6910,7 +7088,7 @@
         <w:t xml:space="preserve">was my choice for the database to run under. Initially there was confusion regarding the </w:t>
       </w:r>
       <w:r>
-        <w:t>postgres</w:t>
+        <w:t>PostgreSQL</w:t>
       </w:r>
       <w:r>
         <w:t xml:space="preserve"> version to use (</w:t>
@@ -6955,10 +7133,10 @@
         <w:t xml:space="preserve"> with phppgadmin</w:t>
       </w:r>
       <w:r>
-        <w:t>!</w:t>
-      </w:r>
-      <w:r>
-        <w:t xml:space="preserve"> A workaround was a quick edit to the “Connection” php service</w:t>
+        <w:t xml:space="preserve">. </w:t>
+      </w:r>
+      <w:r>
+        <w:t>A workaround was a quick edit to the “Connection” php service</w:t>
       </w:r>
       <w:r>
         <w:t xml:space="preserve"> file</w:t>
@@ -6969,7 +7147,13 @@
     </w:p>
     <w:p>
       <w:r>
-        <w:t>Firstly however it was necessary to install the Postgres and Httpd packages on</w:t>
+        <w:t xml:space="preserve">Firstly however it was necessary to install the </w:t>
+      </w:r>
+      <w:r>
+        <w:t>PostgreSQL</w:t>
+      </w:r>
+      <w:r>
+        <w:t xml:space="preserve"> and Httpd packages on</w:t>
       </w:r>
       <w:r>
         <w:t xml:space="preserve"> the virtual machine instance as well as some additional packages. </w:t>
@@ -6990,9 +7174,21 @@
         <w:t xml:space="preserve">. </w:t>
       </w:r>
       <w:r>
-        <w:t>All database data from the original phpPgAdmin environment, including the test data, can be exported to a “dump file” and this process is outlined in the How-To document under the “Backup/Restore Test Data” section. This file was then able to be imported into the new facility, as both environments were capable of recognising these SQL dump files.</w:t>
-      </w:r>
-    </w:p>
+        <w:t xml:space="preserve">All database data from the original phpPgAdmin environment, including the test data, can be exported to a “dump file” and this process is outlined in the </w:t>
+      </w:r>
+      <w:r>
+        <w:t>HOWTO</w:t>
+      </w:r>
+      <w:r>
+        <w:t xml:space="preserve"> document under the “Backup/Restore Test Data” section. This file was then able to be imported into the new facility, as both environments were capable of recognising these SQL dump files.</w:t>
+      </w:r>
+    </w:p>
+    <w:p>
+      <w:r>
+        <w:t>I tried to convert the UML Diagram from StarUML straight into SQL queries, however though I attempted to install certain add-ons, or find certain functionalities (different across StarUML versions) or whatever seemed necessary to enable this feature I could not manage to proceed. In the end I had to create these statements manually when required, as mainly the graphical interface already allowed creation of these properties.</w:t>
+      </w:r>
+    </w:p>
+    <w:p/>
     <w:p>
       <w:pPr>
         <w:pStyle w:val="Heading1"/>
@@ -7175,6 +7371,7 @@
               <w:rPr>
                 <w:lang w:val="en-AU"/>
               </w:rPr>
+              <w:lastRenderedPageBreak/>
               <w:t>Cloud Service Provider</w:t>
             </w:r>
           </w:p>
@@ -7544,7 +7741,7 @@
         <w:rPr>
           <w:lang w:val="en-AU"/>
         </w:rPr>
-        <w:t>Additional resources to be chosen from:</w:t>
+        <w:t>Additional resources:</w:t>
       </w:r>
     </w:p>
     <w:p>
@@ -7697,7 +7894,13 @@
       <w:bookmarkStart w:id="28" w:name="OLE_LINK14"/>
       <w:bookmarkStart w:id="29" w:name="OLE_LINK15"/>
       <w:r>
-        <w:t>discussed further under the How-To Deliverable</w:t>
+        <w:t xml:space="preserve">discussed further under the </w:t>
+      </w:r>
+      <w:r>
+        <w:t>HOWTO</w:t>
+      </w:r>
+      <w:r>
+        <w:t xml:space="preserve"> Deliverable</w:t>
       </w:r>
       <w:bookmarkEnd w:id="27"/>
       <w:bookmarkEnd w:id="28"/>
@@ -7717,10 +7920,14 @@
       <w:bookmarkEnd w:id="30"/>
     </w:p>
     <w:p>
-      <w:pPr>
-        <w:pStyle w:val="ListParagraph"/>
-        <w:ind w:left="0"/>
-      </w:pPr>
+      <w:r>
+        <w:t xml:space="preserve">A strong candidate was to set up and manage a Linux installation locally, and work against it as distinct from working against a remote cloud-based service. I opted for cloud-based because it’s easily accessible from anywhere and is not affected by hardware or availability problems with local machinery. </w:t>
+      </w:r>
+    </w:p>
+    <w:p>
+      <w:r>
+        <w:t xml:space="preserve">In terms of choosing a cloud provider, </w:t>
+      </w:r>
       <w:r>
         <w:t>I chose the Amazon cloud-based environment due to it being a very well known company; offering great customer service and reliability, a free tier program and having a wide range of virtualisation tools and file storage available to its users. The EC2 and S3 services are the most relevant for this project, and when combined can immensely strengthen a virtual Amazon instance. As an additional benefit, through hosting the virtual server in the cloud, it is both accessible anywhere.</w:t>
       </w:r>
@@ -7731,6 +7938,7 @@
       </w:pPr>
       <w:bookmarkStart w:id="31" w:name="_Toc480316834"/>
       <w:r>
+        <w:lastRenderedPageBreak/>
         <w:t xml:space="preserve">Choice of </w:t>
       </w:r>
       <w:r>
@@ -7780,344 +7988,154 @@
       </w:r>
     </w:p>
     <w:p>
-      <w:pPr>
+      <w:bookmarkStart w:id="33" w:name="_Toc480316836"/>
+      <w:r>
         <w:rPr>
           <w:rStyle w:val="Heading2Char"/>
         </w:rPr>
-      </w:pPr>
+        <w:t>Choice of Source Cont</w:t>
+      </w:r>
       <w:r>
         <w:rPr>
           <w:rStyle w:val="Heading2Char"/>
         </w:rPr>
+        <w:t xml:space="preserve">rol (GitHub </w:t>
+      </w:r>
+      <w:r>
+        <w:rPr>
+          <w:rStyle w:val="Heading2Char"/>
+        </w:rPr>
+        <w:t>vs Dropbox)</w:t>
+      </w:r>
+      <w:bookmarkEnd w:id="33"/>
+      <w:r>
+        <w:t xml:space="preserve"> </w:t>
+      </w:r>
+    </w:p>
+    <w:p>
+      <w:r>
+        <w:t xml:space="preserve">I </w:t>
+      </w:r>
+      <w:r>
+        <w:t xml:space="preserve">chose GitHub </w:t>
+      </w:r>
+      <w:r>
+        <w:t xml:space="preserve">as a </w:t>
+      </w:r>
+      <w:r>
+        <w:t>repository</w:t>
+      </w:r>
+      <w:r>
+        <w:t xml:space="preserve"> for all</w:t>
+      </w:r>
+      <w:r>
+        <w:t xml:space="preserve"> screenshots, source code, version control</w:t>
+      </w:r>
+      <w:r>
+        <w:t xml:space="preserve"> aspects</w:t>
+      </w:r>
+      <w:r>
+        <w:t xml:space="preserve"> </w:t>
+      </w:r>
+      <w:r>
+        <w:t xml:space="preserve">and </w:t>
+      </w:r>
+      <w:r>
+        <w:t xml:space="preserve">documentation </w:t>
+      </w:r>
+      <w:r>
+        <w:t xml:space="preserve">(issues etc) </w:t>
+      </w:r>
+      <w:r>
+        <w:t>needs</w:t>
+      </w:r>
+      <w:r>
+        <w:t>. I manage it locally using the Windows application “TortoiseGit” which allows me to easily set up a new Git repo, and have access to many Git features though mainly I simply work off the local files, then commit and push them to the master repository link on GitHub. I also on the web interface manage “issues” which are small paragraphs of current bugs, reminders or just general notes regarding the project. I also have the opportunity to revert back to a past commission if something goes wrong in the current stage.</w:t>
+      </w:r>
+    </w:p>
+    <w:p>
+      <w:r>
+        <w:t>Dropbox on the other hand was a great repository for note taking also, and all important notes and even Putty files and similar were encrypted using the “Boxcryptor” app, which means that if my Dropbox account was compromised the encrypted files could only be read through an additional layer of security through this app. Locally, it’s very easy for me to login to the Boxcryptor app and view these files on a separate virtual drive safe from the eyes of the public.</w:t>
+      </w:r>
+    </w:p>
+    <w:p>
+      <w:pPr>
+        <w:pStyle w:val="Heading2"/>
+      </w:pPr>
+      <w:r>
+        <w:t>Access from Local Workstation to Remote Server</w:t>
+      </w:r>
+    </w:p>
+    <w:p>
+      <w:r>
+        <w:t xml:space="preserve">I decided </w:t>
+      </w:r>
+      <w:r>
+        <w:t>to use</w:t>
+      </w:r>
+      <w:r>
+        <w:t xml:space="preserve"> the Windows Putty application </w:t>
+      </w:r>
+      <w:r>
+        <w:t xml:space="preserve">because I am already very familiar with using it to connect to remote servers through the SSH (Secure Shell) protocol and by default it provides an excellent terminal interface to work off. Linux, being a terminal-based operating system itself, works very well with Putty and </w:t>
+      </w:r>
+      <w:r>
+        <w:t>tips for connection through it are linked to from</w:t>
+      </w:r>
+      <w:r>
+        <w:t xml:space="preserve"> the connection window </w:t>
+      </w:r>
+      <w:r>
+        <w:t xml:space="preserve">on the Amazon EC2 Management Console. </w:t>
+      </w:r>
+      <w:r>
+        <w:t xml:space="preserve"> </w:t>
+      </w:r>
+    </w:p>
+    <w:p>
+      <w:pPr>
+        <w:pStyle w:val="Heading2"/>
+      </w:pPr>
+      <w:bookmarkStart w:id="34" w:name="_Toc480316838"/>
+      <w:r>
+        <w:t>Database (Technology, Management tool PHPPgAdmin)</w:t>
+      </w:r>
+      <w:bookmarkEnd w:id="34"/>
+    </w:p>
+    <w:p>
+      <w:pPr>
+        <w:pStyle w:val="Heading2"/>
+      </w:pPr>
+      <w:bookmarkStart w:id="35" w:name="_Toc480316839"/>
+      <w:r>
+        <w:t>OS (Windows VS Linux)</w:t>
+      </w:r>
+      <w:bookmarkEnd w:id="35"/>
+    </w:p>
+    <w:p>
+      <w:pPr>
+        <w:pStyle w:val="Heading2"/>
+      </w:pPr>
+      <w:bookmarkStart w:id="36" w:name="_Toc480316840"/>
+      <w:r>
+        <w:t xml:space="preserve">Choice of Linux distribution (Amazon </w:t>
+      </w:r>
+      <w:r>
+        <w:t>Linux</w:t>
+      </w:r>
+      <w:r>
+        <w:t>)</w:t>
+      </w:r>
+      <w:bookmarkEnd w:id="36"/>
+    </w:p>
+    <w:p>
+      <w:r>
+        <w:t xml:space="preserve">I needed to broaden my knowledge of the Linux world, and having the general view of Linux as a powerful, user-friendly and pro open-source platform persuaded me to select this as an AMI for the Amazon Instance. </w:t>
+      </w:r>
+    </w:p>
+    <w:p>
+      <w:r>
         <w:lastRenderedPageBreak/>
-        <w:br w:type="page"/>
-      </w:r>
-    </w:p>
-    <w:p>
-      <w:bookmarkStart w:id="33" w:name="_Toc480316836"/>
-      <w:r>
-        <w:rPr>
-          <w:rStyle w:val="Heading2Char"/>
-        </w:rPr>
-        <w:lastRenderedPageBreak/>
-        <w:t>Choice of Source Cont</w:t>
-      </w:r>
-      <w:r>
-        <w:rPr>
-          <w:rStyle w:val="Heading2Char"/>
-        </w:rPr>
-        <w:t xml:space="preserve">rol (GitHub </w:t>
-      </w:r>
-      <w:r>
-        <w:rPr>
-          <w:rStyle w:val="Heading2Char"/>
-        </w:rPr>
-        <w:t>vs Dropbox)</w:t>
-      </w:r>
-      <w:bookmarkEnd w:id="33"/>
-      <w:r>
-        <w:t xml:space="preserve"> </w:t>
-      </w:r>
-    </w:p>
-    <w:p>
-      <w:r>
-        <w:t xml:space="preserve">I </w:t>
-      </w:r>
-      <w:r>
-        <w:t xml:space="preserve">chose GitHub </w:t>
-      </w:r>
-      <w:r>
-        <w:t xml:space="preserve">as a </w:t>
-      </w:r>
-      <w:r>
-        <w:t>repository</w:t>
-      </w:r>
-      <w:r>
-        <w:t xml:space="preserve"> for all</w:t>
-      </w:r>
-      <w:r>
-        <w:t xml:space="preserve"> screenshots, source code, version control</w:t>
-      </w:r>
-      <w:r>
-        <w:t xml:space="preserve"> aspects</w:t>
-      </w:r>
-      <w:r>
-        <w:t xml:space="preserve"> </w:t>
-      </w:r>
-      <w:r>
-        <w:t xml:space="preserve">and </w:t>
-      </w:r>
-      <w:r>
-        <w:t xml:space="preserve">documentation </w:t>
-      </w:r>
-      <w:r>
-        <w:t xml:space="preserve">(issues etc) </w:t>
-      </w:r>
-      <w:r>
-        <w:t>needs</w:t>
-      </w:r>
-      <w:r>
-        <w:t>. I manage it locally using the Windows application “TortoiseGit” which allows me to easily set up a new Git repo, and have access to many Git features though mainly I simply work off the local files, then commit and push them to the master repository link on GitHub. I also on the web interface manage “issues” which are small paragraphs of current bugs, reminders or just general notes regarding the project. I also have the opportunity to revert back to a past commission if something goes wrong in the current stage.</w:t>
-      </w:r>
-    </w:p>
-    <w:p>
-      <w:r>
-        <w:t>Dropbox on the other hand was a great repository for note taking also, and all important notes and even Putty files and similar were encrypted using the “Boxcryptor” app, which means that if my Dropbox account was compromised the encrypted files could only be read through an additional layer of security through this app. Locally, it’s very easy for me to login to the Boxcryptor app and view these files on a separate virtual drive safe from the eyes of the public.</w:t>
-      </w:r>
-    </w:p>
-    <w:p>
-      <w:pPr>
-        <w:pStyle w:val="Heading2"/>
-      </w:pPr>
-      <w:bookmarkStart w:id="34" w:name="_Toc480316837"/>
-      <w:r>
-        <w:t>Local access to server</w:t>
-      </w:r>
-      <w:bookmarkEnd w:id="34"/>
-    </w:p>
-    <w:p>
-      <w:r>
-        <w:t xml:space="preserve">I decided </w:t>
-      </w:r>
-      <w:r>
-        <w:t>to use</w:t>
-      </w:r>
-      <w:r>
-        <w:t xml:space="preserve"> the Windows Putty application </w:t>
-      </w:r>
-      <w:r>
-        <w:t xml:space="preserve">because I am already very familiar with using it to connect to remote servers through the SSH (Secure Shell) protocol and by default it provides an excellent terminal interface to work off. Linux, being a terminal-based operating system itself, works very well with Putty and </w:t>
-      </w:r>
-      <w:r>
-        <w:t>tips for connection through it are linked to from</w:t>
-      </w:r>
-      <w:r>
-        <w:t xml:space="preserve"> the connection window </w:t>
-      </w:r>
-      <w:r>
-        <w:t xml:space="preserve">on the Amazon EC2 Management Console. </w:t>
-      </w:r>
-      <w:r>
-        <w:t xml:space="preserve"> </w:t>
-      </w:r>
-    </w:p>
-    <w:p>
-      <w:pPr>
-        <w:pStyle w:val="Heading2"/>
-      </w:pPr>
-      <w:bookmarkStart w:id="35" w:name="_Toc480316838"/>
-      <w:r>
-        <w:t>Database (Technology, Management tool PHPPgAdmin)</w:t>
-      </w:r>
-      <w:bookmarkEnd w:id="35"/>
-    </w:p>
-    <w:p>
-      <w:pPr>
-        <w:pStyle w:val="Heading2"/>
-      </w:pPr>
-      <w:bookmarkStart w:id="36" w:name="_Toc480316839"/>
-      <w:r>
-        <w:t>OS (Windows VS Linux)</w:t>
-      </w:r>
-      <w:bookmarkEnd w:id="36"/>
-    </w:p>
-    <w:p>
-      <w:pPr>
-        <w:pStyle w:val="Heading2"/>
-      </w:pPr>
-      <w:bookmarkStart w:id="37" w:name="_Toc480316840"/>
-      <w:r>
-        <w:t xml:space="preserve">Choice of Linux distribution (Amazon </w:t>
-      </w:r>
-      <w:r>
-        <w:t>Linux</w:t>
-      </w:r>
-      <w:r>
-        <w:t>)</w:t>
-      </w:r>
-      <w:bookmarkEnd w:id="37"/>
-    </w:p>
-    <w:p>
-      <w:r>
-        <w:t xml:space="preserve">I needed to broaden my knowledge of the Linux world, and having the general view of Linux as a powerful, user-friendly and pro open-source platform persuaded me to select this as an AMI for the Amazon Instance. </w:t>
-      </w:r>
-    </w:p>
-    <w:p>
-      <w:pPr>
-        <w:pStyle w:val="Heading2"/>
-      </w:pPr>
-      <w:bookmarkStart w:id="38" w:name="_Toc480316841"/>
-      <w:r>
-        <w:t>Security (Approach, Confidentiality, Priva</w:t>
-      </w:r>
-      <w:r>
-        <w:t xml:space="preserve">cy, </w:t>
-      </w:r>
-      <w:r>
-        <w:t>SSH Key Pair)</w:t>
-      </w:r>
-      <w:bookmarkEnd w:id="38"/>
-    </w:p>
-    <w:p>
-      <w:pPr>
-        <w:pStyle w:val="Heading2"/>
-      </w:pPr>
-      <w:bookmarkStart w:id="39" w:name="_Toc480316842"/>
-      <w:r>
-        <w:t>StarUML</w:t>
-      </w:r>
-      <w:r>
-        <w:t xml:space="preserve"> </w:t>
-      </w:r>
-      <w:r>
-        <w:t>Class Diagram</w:t>
-      </w:r>
-      <w:bookmarkEnd w:id="39"/>
-    </w:p>
-    <w:p>
-      <w:r>
-        <w:t>After a significant level of experimentation with the “StarUML” application through my previous University years, I was able to quickly apply my knowledge to this project</w:t>
-      </w:r>
-      <w:r>
-        <w:t>, and through the click-and-drag nature of the graphical environment I was able to quickly construct a basis for the actual database structure. I then was able to export this as an image file and commit &amp; pushed to GitHub, so I could always refer to it whilst implementing the database.</w:t>
-      </w:r>
-    </w:p>
-    <w:p>
-      <w:pPr>
-        <w:pStyle w:val="Heading2"/>
-      </w:pPr>
-      <w:bookmarkStart w:id="40" w:name="_Toc480316843"/>
-      <w:r>
-        <w:t>Backup techniques (</w:t>
-      </w:r>
-      <w:r>
-        <w:t>test data, use PhpPgAdmin frequently to export dump files</w:t>
-      </w:r>
-      <w:r>
-        <w:t>, considered Ansible and Terraform etc</w:t>
-      </w:r>
-      <w:r>
-        <w:t>)</w:t>
-      </w:r>
-      <w:bookmarkEnd w:id="40"/>
-    </w:p>
-    <w:p>
-      <w:r>
-        <w:t xml:space="preserve">Test data was unchanged across database variations, in other words it was used consistently and unmodified so as to work within a true testing environment. The test data as well as the whole database tables and their columns were frequently exported as dump files as mentioned earlier. </w:t>
-      </w:r>
-      <w:r>
-        <w:lastRenderedPageBreak/>
-        <w:t>Platforms including Ansible, Terraform etc were considered, though the simple exporting process seemed adequate enough for the project’s needs.</w:t>
-      </w:r>
-    </w:p>
-    <w:p>
-      <w:pPr>
-        <w:pStyle w:val="Heading2"/>
-      </w:pPr>
-      <w:bookmarkStart w:id="41" w:name="_Toc480316844"/>
-      <w:r>
-        <w:t>Apache / PostGres configuration</w:t>
-      </w:r>
-      <w:bookmarkEnd w:id="41"/>
-    </w:p>
-    <w:p>
-      <w:pPr>
-        <w:pStyle w:val="Heading2"/>
-      </w:pPr>
-      <w:bookmarkStart w:id="42" w:name="_Toc480316845"/>
-      <w:r>
-        <w:t>Docker consideration</w:t>
-      </w:r>
-      <w:bookmarkEnd w:id="42"/>
-    </w:p>
-    <w:p>
-      <w:r>
-        <w:t>The Docker Virtualisation environment was also considered, however from word-of-mouth it was apparently very slow and required quite a further level of configuration compared to that of the Amazon EC2 instances. The idea was abandoned however noted down as a suitable fallback in case there was some issue with Amazon (however very unlikely).</w:t>
-      </w:r>
-    </w:p>
-    <w:p>
-      <w:pPr>
-        <w:pStyle w:val="Heading2"/>
-      </w:pPr>
-      <w:bookmarkStart w:id="43" w:name="_Toc480316846"/>
-      <w:r>
-        <w:t>How should I record information? Word .doc or GitHub .md files. Doc is such a standard, though for technical documentation I believe this should be in .md format.</w:t>
-      </w:r>
-      <w:bookmarkEnd w:id="43"/>
-    </w:p>
-    <w:p>
-      <w:r>
-        <w:t xml:space="preserve">Information contained in document files in the current folder was questioned as to whether their saved format should be in the standard .doc format or the special .md format (incorporating GitHub markup). I ultimately decided to stay with the </w:t>
-      </w:r>
-      <w:r>
-        <w:t xml:space="preserve">.doc </w:t>
-      </w:r>
-      <w:r>
-        <w:t>standard</w:t>
-      </w:r>
-      <w:r>
-        <w:t xml:space="preserve"> for general files</w:t>
-      </w:r>
-      <w:r>
-        <w:t xml:space="preserve">, both because it is the widely accepted and expected format and it would take a while to write the markup for everything, and may not be worth </w:t>
-      </w:r>
-      <w:r>
-        <w:t>the prevention of layout issues (a small chance for which .doc files may be slightly altered unexpectedly).</w:t>
-      </w:r>
-      <w:r>
-        <w:t xml:space="preserve"> For technical documentation I decided to stick with .md format though only the Readme satisfied this scenario.</w:t>
-      </w:r>
-    </w:p>
-    <w:p>
-      <w:pPr>
-        <w:pStyle w:val="Heading2"/>
-      </w:pPr>
-      <w:bookmarkStart w:id="44" w:name="_Toc480316847"/>
-      <w:r>
-        <w:t>How to reliably reproduce runtime environment (research suggests that Docker is a strong solution to this, but as yet I have to learn Docker effectively)</w:t>
-      </w:r>
-      <w:bookmarkEnd w:id="44"/>
-    </w:p>
-    <w:p>
-      <w:pPr>
-        <w:pStyle w:val="Heading2"/>
-      </w:pPr>
-      <w:bookmarkStart w:id="45" w:name="_Toc480316848"/>
-      <w:r>
-        <w:t>Choice of web-server (Apache, NginX ?) Apache because..</w:t>
-      </w:r>
-      <w:bookmarkEnd w:id="45"/>
-    </w:p>
-    <w:p>
-      <w:pPr>
-        <w:pStyle w:val="Heading2"/>
-      </w:pPr>
-      <w:bookmarkStart w:id="46" w:name="_Toc480316849"/>
-      <w:r>
-        <w:t>Hack attempt prevention, disabling clear-text password login access.</w:t>
-      </w:r>
-      <w:bookmarkEnd w:id="46"/>
-    </w:p>
-    <w:p>
-      <w:r>
-        <w:t>Bind variables were used as a measure against hackers, in addition to the disabling of clear-text password login access.</w:t>
-      </w:r>
-      <w:r>
-        <w:t xml:space="preserve"> Although this is a private project, there is still a connection log file available for analysis if this ever goes truly public. This means a trail can be seen of all attacker attempts on brute-forcing (or other methods) for usernames and passwords, but with bind variables the protection against the possibility of SQL injection is also enforced.</w:t>
-      </w:r>
-    </w:p>
-    <w:p>
-      <w:pPr>
-        <w:pStyle w:val="Heading2"/>
-      </w:pPr>
-      <w:bookmarkStart w:id="47" w:name="_Toc480316850"/>
-      <w:r>
-        <w:t>Similarities between Amazon Linux and Centos 6 (why Centos 6.x instructions should be followed)</w:t>
-      </w:r>
-      <w:bookmarkEnd w:id="47"/>
-    </w:p>
-    <w:p>
-      <w:r>
         <w:t>Amazon Linux is in face based off RHEL (Red Hat Enterprise Linux) version 5, and some parts of version 6. They state now that “</w:t>
       </w:r>
       <w:r>
@@ -8139,370 +8157,169 @@
     </w:p>
     <w:p>
       <w:r>
-        <w:t xml:space="preserve">I felt it was safe to assume that at this stage Centos 6 and Amazon Linux are almost identical in terms of feel and functionality. Any instructions that were followed were followed in reference to steps </w:t>
-      </w:r>
+        <w:t>I felt it was safe to assume that at this stage Centos 6 and Amazon Linux are almost identical in terms of feel and functionality. Any instructions that were followed were followed in reference to steps outlined specifically for Centos 6, though in the rare case they would fail then the steps for Centos 5 would be followed as a fallback.</w:t>
+      </w:r>
+    </w:p>
+    <w:p>
+      <w:pPr>
+        <w:pStyle w:val="Heading2"/>
+      </w:pPr>
+      <w:bookmarkStart w:id="37" w:name="_Toc480316842"/>
+      <w:r>
+        <w:t>StarUML</w:t>
+      </w:r>
+      <w:r>
+        <w:t xml:space="preserve"> </w:t>
+      </w:r>
+      <w:r>
+        <w:t>Class Diagram</w:t>
+      </w:r>
+      <w:bookmarkEnd w:id="37"/>
+    </w:p>
+    <w:p>
+      <w:r>
+        <w:t>After a significant level of experimentation with the “StarUML” application through my previous University years, I was able to quickly apply my knowledge to this project</w:t>
+      </w:r>
+      <w:r>
+        <w:t>, and through the click-and-drag nature of the graphical environment I was able to quickly construct a basis for the actual database structure. I then was able to export this as an image file and commit &amp; pushed to GitHub, so I could always refer to it whilst implementing the database.</w:t>
+      </w:r>
+    </w:p>
+    <w:p>
+      <w:pPr>
+        <w:pStyle w:val="Heading2"/>
+      </w:pPr>
+      <w:bookmarkStart w:id="38" w:name="_Toc480316843"/>
+      <w:r>
+        <w:t>Backup techniques (</w:t>
+      </w:r>
+      <w:r>
+        <w:t>test data, use PhpPgAdmin frequently to export dump files</w:t>
+      </w:r>
+      <w:r>
+        <w:t>, considered Ansible and Terraform etc</w:t>
+      </w:r>
+      <w:r>
+        <w:t>)</w:t>
+      </w:r>
+      <w:bookmarkEnd w:id="38"/>
+    </w:p>
+    <w:p>
+      <w:r>
+        <w:t>Test data was unchanged across database variations, in other words it was used consistently and unmodified so as to work within a true testing environment. The test data as well as the whole database tables and their columns were frequently exported as dump files as mentioned earlier. Platforms including Ansible, Terraform etc were considered, though the simple exporting process seemed adequate enough for the project’s needs.</w:t>
+      </w:r>
+    </w:p>
+    <w:p>
+      <w:pPr>
+        <w:pStyle w:val="Heading2"/>
+      </w:pPr>
+      <w:bookmarkStart w:id="39" w:name="_Toc480316845"/>
+      <w:r>
+        <w:t>Docker consideration</w:t>
+      </w:r>
+      <w:bookmarkEnd w:id="39"/>
+    </w:p>
+    <w:p>
+      <w:r>
+        <w:t xml:space="preserve">The Docker Virtualisation environment was also considered, however it </w:t>
+      </w:r>
+      <w:r>
+        <w:t>required</w:t>
+      </w:r>
+      <w:r>
+        <w:t xml:space="preserve"> a further level of configuration compared to that of the Amazon EC2 instances. The idea was abandoned however noted down as a suitable fallback in case there was some issue with Amazon (however very unlikely).</w:t>
+      </w:r>
+    </w:p>
+    <w:p>
+      <w:pPr>
+        <w:pStyle w:val="Heading2"/>
+      </w:pPr>
+      <w:r>
+        <w:t>Documentation Strategy</w:t>
+      </w:r>
+    </w:p>
+    <w:p>
+      <w:r>
+        <w:t xml:space="preserve">Information contained in document files in the current folder was questioned as to whether their saved format should be in the standard .doc format or the special .md format (incorporating GitHub markup). I ultimately decided to stay with the </w:t>
+      </w:r>
+      <w:r>
+        <w:t xml:space="preserve">.doc </w:t>
+      </w:r>
+      <w:r>
+        <w:t>standard</w:t>
+      </w:r>
+      <w:r>
+        <w:t xml:space="preserve"> for general files</w:t>
+      </w:r>
+      <w:r>
+        <w:t xml:space="preserve">, both because it is the widely accepted and expected format and it would take a while to write the markup for everything, and may not be worth </w:t>
+      </w:r>
+      <w:r>
+        <w:t>the prevention of layout issues (a small chance for which .doc files may be slightly altered unexpectedly).</w:t>
+      </w:r>
+      <w:r>
+        <w:t xml:space="preserve"> For technical documentation I decided to stick with .md format though only the Readme satisfied this scenario.</w:t>
+      </w:r>
+    </w:p>
+    <w:p>
+      <w:r>
+        <w:rPr>
+          <w:highlight w:val="yellow"/>
+        </w:rPr>
+        <w:t>(Talk about how I used GitHub</w:t>
+      </w:r>
+      <w:r>
+        <w:rPr>
+          <w:highlight w:val="yellow"/>
+        </w:rPr>
+        <w:t xml:space="preserve"> for source-control and issue recording</w:t>
+      </w:r>
+      <w:r>
+        <w:rPr>
+          <w:highlight w:val="yellow"/>
+        </w:rPr>
+        <w:t>)</w:t>
+      </w:r>
+    </w:p>
+    <w:p>
+      <w:pPr>
+        <w:pStyle w:val="Heading2"/>
+      </w:pPr>
+      <w:bookmarkStart w:id="40" w:name="_Toc480316849"/>
+      <w:r>
+        <w:t>Hack attempt prevention, disabling clear-text password login access</w:t>
+      </w:r>
+      <w:bookmarkEnd w:id="40"/>
+    </w:p>
+    <w:p>
+      <w:r>
+        <w:t>Any publicly exposed Linux instance is constantly subjected to SSH hack attempts</w:t>
+      </w:r>
+      <w:r>
+        <w:t>.</w:t>
+      </w:r>
+      <w:r>
+        <w:t xml:space="preserve"> We are protected from this because Amazon Linux by default does not allow password-based SSH access.</w:t>
+      </w:r>
+      <w:r>
+        <w:t xml:space="preserve"> </w:t>
+      </w:r>
+    </w:p>
+    <w:p>
+      <w:pPr>
+        <w:pStyle w:val="Heading2"/>
+      </w:pPr>
       <w:r>
         <w:lastRenderedPageBreak/>
-        <w:t>outlined specifically for Centos 6, though in the rare case they would fail then the steps for Centos 5 would be followed as a fallback.</w:t>
-      </w:r>
-    </w:p>
-    <w:p>
-      <w:pPr>
-        <w:pStyle w:val="Heading2"/>
-      </w:pPr>
-      <w:bookmarkStart w:id="48" w:name="_Toc480316851"/>
-      <w:r>
-        <w:t>Installation of PostgreSQL</w:t>
-      </w:r>
-      <w:bookmarkEnd w:id="48"/>
-    </w:p>
-    <w:p>
-      <w:r>
-        <w:t>PostgreSQL</w:t>
-      </w:r>
-      <w:r>
-        <w:t xml:space="preserve"> is a Database Management package and its installation is as straightforward as that of the Apache or phpPgAdmin packages</w:t>
-      </w:r>
-      <w:r>
-        <w:t xml:space="preserve"> (using apt-get or similar, outlined in the HOW-TO document under the “</w:t>
-      </w:r>
-      <w:r>
-        <w:t>Installing Apache and PHP, and Managing the WebServer</w:t>
-      </w:r>
-      <w:r>
-        <w:t>”</w:t>
-      </w:r>
-      <w:r>
-        <w:t>.</w:t>
-      </w:r>
-      <w:r>
-        <w:t xml:space="preserve"> It supplies all the standard Database aspects including columns and their tables, a range of different datatypes, import/export functionality, multiple character sets and so on. When this is utilised within the Apache webserver context it allows a powerful </w:t>
-      </w:r>
-      <w:r>
-        <w:t>way to put the Database diagram from StarUML into effect.</w:t>
-      </w:r>
-    </w:p>
-    <w:p>
-      <w:pPr>
-        <w:pStyle w:val="Heading2"/>
-      </w:pPr>
-      <w:bookmarkStart w:id="49" w:name="_Toc480316852"/>
-      <w:r>
-        <w:t>Regular yum update to enforce preventing of vulnerabilities regarding security issues</w:t>
-      </w:r>
-      <w:bookmarkEnd w:id="49"/>
-    </w:p>
-    <w:p>
-      <w:r>
-        <w:t>It has been strongly recommended for a while now, and a reminder is always present, to run a “yum-update”</w:t>
-      </w:r>
-      <w:r>
-        <w:t xml:space="preserve"> command on a machine running a Linux OS. This helps to enforce the prevention of vulnerabilities regarding security issues that may have come about, due to flaws or loopholes in older versions of the installed packages.</w:t>
-      </w:r>
-    </w:p>
-    <w:p>
-      <w:pPr>
-        <w:pStyle w:val="Heading2"/>
-      </w:pPr>
-      <w:bookmarkStart w:id="50" w:name="_Toc480316853"/>
-      <w:r>
-        <w:t>Looked into SQL generation from UML but assumed it was very complex / couldn’t find anything / wouldn’t work for my version</w:t>
-      </w:r>
-      <w:bookmarkEnd w:id="50"/>
-    </w:p>
-    <w:p>
-      <w:r>
-        <w:t xml:space="preserve">I tried to convert the UML Diagram from StarUML straight into SQL queries, however though I attempted to install certain add-ons, or find certain functionalities (different across StarUML versions) or whatever seemed necessary to enable this feature I could not manage to proceed. In the end I had to create these statements manually when required, as mainly the graphical interface already allowed </w:t>
-      </w:r>
-      <w:r>
-        <w:t>creation of these properties.</w:t>
-      </w:r>
-    </w:p>
-    <w:p>
-      <w:pPr>
-        <w:pStyle w:val="Heading2"/>
-      </w:pPr>
-      <w:bookmarkStart w:id="51" w:name="_Toc480316854"/>
-      <w:r>
-        <w:t>Benefit of public key usage with GitHub</w:t>
-      </w:r>
-      <w:bookmarkEnd w:id="51"/>
-    </w:p>
-    <w:p>
-      <w:r>
-        <w:t xml:space="preserve">In addition to my </w:t>
-      </w:r>
-    </w:p>
-    <w:p>
-      <w:pPr>
-        <w:pStyle w:val="Heading2"/>
-      </w:pPr>
-      <w:bookmarkStart w:id="52" w:name="_Toc480316855"/>
-      <w:r>
-        <w:lastRenderedPageBreak/>
-        <w:t>Considered enhancement of GitHub credentials</w:t>
-      </w:r>
-      <w:bookmarkEnd w:id="52"/>
-    </w:p>
-    <w:p>
-      <w:pPr>
-        <w:pStyle w:val="Heading2"/>
-      </w:pPr>
-      <w:bookmarkStart w:id="53" w:name="_Toc480316856"/>
-      <w:r>
-        <w:t>Consideration of static (elastic) instead of dynamic ip</w:t>
-      </w:r>
-      <w:bookmarkEnd w:id="53"/>
-    </w:p>
-    <w:p>
-      <w:pPr>
-        <w:pStyle w:val="Heading2"/>
-      </w:pPr>
-      <w:bookmarkStart w:id="54" w:name="_Toc480316857"/>
-      <w:r>
-        <w:t>Documentation of snapshots to accompany steps document</w:t>
-      </w:r>
-      <w:bookmarkEnd w:id="54"/>
-    </w:p>
-    <w:p>
-      <w:pPr>
-        <w:pStyle w:val="Heading2"/>
-        <w:rPr>
-          <w:lang w:val="en-AU"/>
-        </w:rPr>
-      </w:pPr>
-      <w:bookmarkStart w:id="55" w:name="_Toc480316858"/>
-      <w:r>
-        <w:rPr>
-          <w:lang w:val="en-AU"/>
-        </w:rPr>
-        <w:t>Authentication</w:t>
-      </w:r>
-      <w:bookmarkEnd w:id="55"/>
-    </w:p>
-    <w:p>
-      <w:pPr>
-        <w:pStyle w:val="Heading2"/>
-        <w:rPr>
-          <w:lang w:val="en-AU"/>
-        </w:rPr>
-      </w:pPr>
-      <w:bookmarkStart w:id="56" w:name="_Toc480316859"/>
-      <w:r>
-        <w:rPr>
-          <w:lang w:val="en-AU"/>
-        </w:rPr>
-        <w:t>Authorisation</w:t>
-      </w:r>
-      <w:bookmarkEnd w:id="56"/>
-    </w:p>
-    <w:p>
-      <w:pPr>
-        <w:pStyle w:val="Heading2"/>
-        <w:rPr>
-          <w:lang w:val="en-AU"/>
-        </w:rPr>
-      </w:pPr>
-      <w:bookmarkStart w:id="57" w:name="_Toc480316860"/>
-      <w:r>
-        <w:rPr>
-          <w:lang w:val="en-AU"/>
-        </w:rPr>
-        <w:t>Security</w:t>
-      </w:r>
-      <w:bookmarkEnd w:id="57"/>
-    </w:p>
-    <w:p>
-      <w:pPr>
-        <w:pStyle w:val="Heading2"/>
-        <w:rPr>
-          <w:lang w:val="en-AU"/>
-        </w:rPr>
-      </w:pPr>
-      <w:bookmarkStart w:id="58" w:name="_Toc480316861"/>
-      <w:r>
-        <w:rPr>
-          <w:lang w:val="en-AU"/>
-        </w:rPr>
-        <w:t>Configuration</w:t>
-      </w:r>
-      <w:bookmarkEnd w:id="58"/>
-    </w:p>
-    <w:p>
-      <w:pPr>
-        <w:pStyle w:val="Heading2"/>
-        <w:rPr>
-          <w:lang w:val="en-AU"/>
-        </w:rPr>
-      </w:pPr>
-      <w:bookmarkStart w:id="59" w:name="_Toc480316862"/>
-      <w:r>
-        <w:rPr>
-          <w:lang w:val="en-AU"/>
-        </w:rPr>
-        <w:t>Source control</w:t>
-      </w:r>
-      <w:bookmarkEnd w:id="59"/>
-    </w:p>
-    <w:p>
-      <w:pPr>
-        <w:pStyle w:val="Heading2"/>
-        <w:rPr>
-          <w:lang w:val="en-AU"/>
-        </w:rPr>
-      </w:pPr>
-      <w:bookmarkStart w:id="60" w:name="_Toc480316863"/>
-      <w:r>
-        <w:rPr>
-          <w:lang w:val="en-AU"/>
-        </w:rPr>
-        <w:t>Issue management</w:t>
-      </w:r>
-      <w:bookmarkEnd w:id="60"/>
-    </w:p>
-    <w:p>
-      <w:pPr>
-        <w:pStyle w:val="Heading2"/>
-        <w:rPr>
-          <w:lang w:val="en-AU"/>
-        </w:rPr>
-      </w:pPr>
-      <w:bookmarkStart w:id="61" w:name="_Toc480316864"/>
-      <w:r>
-        <w:rPr>
-          <w:lang w:val="en-AU"/>
-        </w:rPr>
-        <w:t>Backup</w:t>
-      </w:r>
-      <w:bookmarkEnd w:id="61"/>
-    </w:p>
-    <w:p>
-      <w:pPr>
-        <w:pStyle w:val="Heading2"/>
-        <w:rPr>
-          <w:lang w:val="en-AU"/>
-        </w:rPr>
-      </w:pPr>
-      <w:bookmarkStart w:id="62" w:name="_Toc480316865"/>
-      <w:r>
-        <w:rPr>
-          <w:lang w:val="en-AU"/>
-        </w:rPr>
-        <w:t>Disaster Recovery</w:t>
-      </w:r>
-      <w:bookmarkEnd w:id="62"/>
-    </w:p>
-    <w:p>
-      <w:pPr>
-        <w:pStyle w:val="Heading2"/>
-        <w:rPr>
-          <w:lang w:val="en-AU"/>
-        </w:rPr>
-      </w:pPr>
-      <w:bookmarkStart w:id="63" w:name="_Toc480316866"/>
-      <w:r>
-        <w:rPr>
-          <w:lang w:val="en-AU"/>
-        </w:rPr>
-        <w:t>Scalability</w:t>
-      </w:r>
-      <w:bookmarkEnd w:id="63"/>
-    </w:p>
-    <w:p>
-      <w:pPr>
-        <w:pStyle w:val="Heading2"/>
-        <w:rPr>
-          <w:lang w:val="en-AU"/>
-        </w:rPr>
-      </w:pPr>
-      <w:bookmarkStart w:id="64" w:name="_Toc480316867"/>
-      <w:r>
-        <w:rPr>
-          <w:lang w:val="en-AU"/>
-        </w:rPr>
-        <w:t>Productivity</w:t>
-      </w:r>
-      <w:bookmarkEnd w:id="64"/>
-    </w:p>
-    <w:p>
-      <w:pPr>
-        <w:pStyle w:val="Heading2"/>
-        <w:rPr>
-          <w:lang w:val="en-AU"/>
-        </w:rPr>
-      </w:pPr>
-      <w:bookmarkStart w:id="65" w:name="_Toc480316868"/>
-      <w:r>
-        <w:rPr>
-          <w:lang w:val="en-AU"/>
-        </w:rPr>
-        <w:t>Automated testing</w:t>
-      </w:r>
-      <w:bookmarkEnd w:id="65"/>
-    </w:p>
-    <w:p>
-      <w:pPr>
-        <w:pStyle w:val="Heading2"/>
-        <w:rPr>
-          <w:lang w:val="en-AU"/>
-        </w:rPr>
-      </w:pPr>
-      <w:bookmarkStart w:id="66" w:name="_Toc480316869"/>
-      <w:r>
-        <w:rPr>
-          <w:lang w:val="en-AU"/>
-        </w:rPr>
-        <w:t>Continuous Integration</w:t>
-      </w:r>
-      <w:bookmarkEnd w:id="66"/>
-    </w:p>
-    <w:p>
-      <w:pPr>
-        <w:pStyle w:val="Heading2"/>
-        <w:rPr>
-          <w:lang w:val="en-AU"/>
-        </w:rPr>
-      </w:pPr>
-      <w:bookmarkStart w:id="67" w:name="_Toc480316870"/>
-      <w:r>
-        <w:rPr>
-          <w:lang w:val="en-AU"/>
-        </w:rPr>
-        <w:t>Continuous Delivery</w:t>
-      </w:r>
-      <w:bookmarkEnd w:id="67"/>
-    </w:p>
-    <w:p>
-      <w:pPr>
-        <w:pStyle w:val="Heading2"/>
-        <w:rPr>
-          <w:lang w:val="en-AU"/>
-        </w:rPr>
-      </w:pPr>
-      <w:bookmarkStart w:id="68" w:name="_Toc480316871"/>
-      <w:r>
-        <w:rPr>
-          <w:lang w:val="en-AU"/>
-        </w:rPr>
-        <w:t>Continuity of Service</w:t>
-      </w:r>
-      <w:bookmarkEnd w:id="68"/>
-    </w:p>
-    <w:p>
-      <w:pPr>
-        <w:pStyle w:val="Heading2"/>
-        <w:rPr>
-          <w:lang w:val="en-AU"/>
-        </w:rPr>
-      </w:pPr>
-      <w:bookmarkStart w:id="69" w:name="_Toc480316872"/>
-      <w:r>
-        <w:rPr>
-          <w:lang w:val="en-AU"/>
-        </w:rPr>
-        <w:t>Domain Name Management</w:t>
-      </w:r>
-      <w:bookmarkEnd w:id="69"/>
+        <w:t>SQL Injection Attack Prevention</w:t>
+      </w:r>
+    </w:p>
+    <w:p>
+      <w:r>
+        <w:t xml:space="preserve">The delivered web app is clearly a database-backed application, and is the type of app which </w:t>
+      </w:r>
+      <w:r>
+        <w:t xml:space="preserve">is typically subject to SQL Injection Attacks. We prevent this by ensuring that the application logic uses bind variables whenever constructing SQL Queries. </w:t>
+      </w:r>
     </w:p>
     <w:p>
       <w:pPr>
@@ -8510,6 +8327,210 @@
           <w:rFonts w:asciiTheme="majorHAnsi" w:eastAsiaTheme="majorEastAsia" w:hAnsiTheme="majorHAnsi" w:cstheme="majorBidi"/>
           <w:b/>
           <w:bCs/>
+          <w:color w:val="4F81BD" w:themeColor="accent1"/>
+          <w:sz w:val="26"/>
+          <w:szCs w:val="26"/>
+        </w:rPr>
+      </w:pPr>
+      <w:bookmarkStart w:id="41" w:name="_Toc480316851"/>
+      <w:r>
+        <w:br w:type="page"/>
+      </w:r>
+    </w:p>
+    <w:p>
+      <w:pPr>
+        <w:pStyle w:val="Heading2"/>
+      </w:pPr>
+      <w:r>
+        <w:lastRenderedPageBreak/>
+        <w:t xml:space="preserve">Installation of </w:t>
+      </w:r>
+      <w:r>
+        <w:t>PostgreSQL</w:t>
+      </w:r>
+      <w:bookmarkEnd w:id="41"/>
+    </w:p>
+    <w:p>
+      <w:r>
+        <w:t>PostgreSQL</w:t>
+      </w:r>
+      <w:r>
+        <w:t xml:space="preserve"> is a Database Management package and its installation is as straightforward as that of the Apache or phpPgAdmin packages</w:t>
+      </w:r>
+      <w:r>
+        <w:t xml:space="preserve"> (using apt-get or similar, outlined in the </w:t>
+      </w:r>
+      <w:r>
+        <w:t>HOWTO</w:t>
+      </w:r>
+      <w:r>
+        <w:t xml:space="preserve"> document under the “</w:t>
+      </w:r>
+      <w:r>
+        <w:t>Installing Apache and PHP, and Managing the WebServer</w:t>
+      </w:r>
+      <w:r>
+        <w:t>”</w:t>
+      </w:r>
+      <w:r>
+        <w:t>.</w:t>
+      </w:r>
+      <w:r>
+        <w:t xml:space="preserve"> It supplies all the standard Database aspects including columns and their tables, a range of different datatypes, import/export functionality, multiple character sets and so on. When this is utilised within the Apache webserver context it allows a powerful </w:t>
+      </w:r>
+      <w:r>
+        <w:t>way to put the Database diagram from StarUML into effect.</w:t>
+      </w:r>
+    </w:p>
+    <w:p>
+      <w:pPr>
+        <w:pStyle w:val="Heading2"/>
+      </w:pPr>
+      <w:bookmarkStart w:id="42" w:name="_Toc480316852"/>
+      <w:r>
+        <w:t>Regular yum update to enforce preventing of vulnerabilities regarding security issues</w:t>
+      </w:r>
+      <w:bookmarkEnd w:id="42"/>
+    </w:p>
+    <w:p>
+      <w:r>
+        <w:t>It has been strongly recommended for a while now, and a reminder is always present, to run a “yum-update”</w:t>
+      </w:r>
+      <w:r>
+        <w:t xml:space="preserve"> command on a machine running a Linux OS. This helps to enforce the prevention of vulnerabilities regarding security issues that may have come about, due to flaws or loopholes in older versions of the installed packages.</w:t>
+      </w:r>
+    </w:p>
+    <w:p>
+      <w:r>
+        <w:t>When this service enters the production phase, the plan would be to run a “yum update” via a Crontab job.</w:t>
+      </w:r>
+      <w:r>
+        <w:t xml:space="preserve"> </w:t>
+      </w:r>
+    </w:p>
+    <w:p>
+      <w:pPr>
+        <w:pStyle w:val="Heading1"/>
+      </w:pPr>
+      <w:bookmarkStart w:id="43" w:name="_Toc480316873"/>
+      <w:r>
+        <w:t>Implementation</w:t>
+      </w:r>
+      <w:bookmarkEnd w:id="43"/>
+    </w:p>
+    <w:p>
+      <w:pPr>
+        <w:pStyle w:val="Heading1"/>
+      </w:pPr>
+      <w:r>
+        <w:t>Future Directions for the Project</w:t>
+      </w:r>
+    </w:p>
+    <w:p/>
+    <w:p>
+      <w:pPr>
+        <w:pStyle w:val="Heading3"/>
+        <w:rPr>
+          <w:lang w:val="en-AU"/>
+        </w:rPr>
+      </w:pPr>
+      <w:bookmarkStart w:id="44" w:name="_Toc480316864"/>
+      <w:r>
+        <w:rPr>
+          <w:lang w:val="en-AU"/>
+        </w:rPr>
+        <w:t>Backup</w:t>
+      </w:r>
+      <w:bookmarkEnd w:id="44"/>
+      <w:r>
+        <w:rPr>
+          <w:lang w:val="en-AU"/>
+        </w:rPr>
+        <w:t>/</w:t>
+      </w:r>
+      <w:bookmarkStart w:id="45" w:name="_Toc480316865"/>
+      <w:r>
+        <w:rPr>
+          <w:lang w:val="en-AU"/>
+        </w:rPr>
+        <w:t xml:space="preserve">Disaster </w:t>
+      </w:r>
+      <w:r>
+        <w:rPr>
+          <w:lang w:val="en-AU"/>
+        </w:rPr>
+        <w:t>Recovery</w:t>
+      </w:r>
+      <w:bookmarkEnd w:id="45"/>
+    </w:p>
+    <w:p>
+      <w:pPr>
+        <w:pStyle w:val="Heading3"/>
+        <w:rPr>
+          <w:lang w:val="en-AU"/>
+        </w:rPr>
+      </w:pPr>
+      <w:bookmarkStart w:id="46" w:name="_Toc480316866"/>
+      <w:r>
+        <w:rPr>
+          <w:lang w:val="en-AU"/>
+        </w:rPr>
+        <w:t>Scalability</w:t>
+      </w:r>
+      <w:bookmarkEnd w:id="46"/>
+    </w:p>
+    <w:p>
+      <w:pPr>
+        <w:pStyle w:val="Heading3"/>
+        <w:rPr>
+          <w:lang w:val="en-AU"/>
+        </w:rPr>
+      </w:pPr>
+      <w:bookmarkStart w:id="47" w:name="_Toc480316868"/>
+      <w:r>
+        <w:rPr>
+          <w:lang w:val="en-AU"/>
+        </w:rPr>
+        <w:t>Automated testing</w:t>
+      </w:r>
+      <w:bookmarkEnd w:id="47"/>
+    </w:p>
+    <w:p>
+      <w:pPr>
+        <w:pStyle w:val="Heading3"/>
+        <w:rPr>
+          <w:lang w:val="en-AU"/>
+        </w:rPr>
+      </w:pPr>
+      <w:bookmarkStart w:id="48" w:name="_Toc480316869"/>
+      <w:r>
+        <w:rPr>
+          <w:lang w:val="en-AU"/>
+        </w:rPr>
+        <w:t>Continuous Integration</w:t>
+      </w:r>
+      <w:bookmarkEnd w:id="48"/>
+    </w:p>
+    <w:p>
+      <w:pPr>
+        <w:pStyle w:val="Heading3"/>
+        <w:rPr>
+          <w:lang w:val="en-AU"/>
+        </w:rPr>
+      </w:pPr>
+      <w:bookmarkStart w:id="49" w:name="_Toc480316870"/>
+      <w:r>
+        <w:rPr>
+          <w:lang w:val="en-AU"/>
+        </w:rPr>
+        <w:t>Continuous Delivery</w:t>
+      </w:r>
+      <w:bookmarkEnd w:id="49"/>
+    </w:p>
+    <w:p>
+      <w:pPr>
+        <w:pStyle w:val="Heading2"/>
+        <w:rPr>
           <w:color w:val="365F91" w:themeColor="accent1" w:themeShade="BF"/>
           <w:sz w:val="28"/>
           <w:szCs w:val="28"/>
@@ -8523,49 +8544,15 @@
       <w:pPr>
         <w:pStyle w:val="Heading1"/>
       </w:pPr>
-      <w:bookmarkStart w:id="70" w:name="_Toc480316873"/>
+      <w:bookmarkStart w:id="50" w:name="_Toc480316875"/>
+      <w:bookmarkStart w:id="51" w:name="OLE_LINK1"/>
+      <w:bookmarkStart w:id="52" w:name="OLE_LINK2"/>
+      <w:bookmarkStart w:id="53" w:name="OLE_LINK3"/>
       <w:r>
         <w:lastRenderedPageBreak/>
-        <w:t>Implementation</w:t>
-      </w:r>
-      <w:bookmarkEnd w:id="70"/>
-    </w:p>
-    <w:p>
-      <w:pPr>
-        <w:pStyle w:val="Heading2"/>
-      </w:pPr>
-      <w:bookmarkStart w:id="71" w:name="_Toc480316874"/>
-      <w:r>
-        <w:t>Discussing How-To steps (Actual steps in appendix?):</w:t>
-      </w:r>
-      <w:bookmarkEnd w:id="71"/>
-    </w:p>
-    <w:p>
-      <w:r>
-        <w:t xml:space="preserve">Appendix A is the primary deliverable of this project work, and consists of a series of </w:t>
-      </w:r>
-      <w:r>
-        <w:t>HOWTOs</w:t>
-      </w:r>
-      <w:r>
-        <w:t>. These are designed to be simple, practical and readable instructions that allow a particular technical objective to be achieved, and yet do not assume a high existing level of expertise to understand and execute.</w:t>
-      </w:r>
-      <w:r>
-        <w:t xml:space="preserve"> </w:t>
-      </w:r>
-    </w:p>
-    <w:p>
-      <w:pPr>
-        <w:pStyle w:val="Heading1"/>
-      </w:pPr>
-      <w:bookmarkStart w:id="72" w:name="OLE_LINK1"/>
-      <w:bookmarkStart w:id="73" w:name="OLE_LINK2"/>
-      <w:bookmarkStart w:id="74" w:name="OLE_LINK3"/>
-      <w:bookmarkStart w:id="75" w:name="_Toc480316875"/>
-      <w:r>
         <w:t>Testing &amp; Evaluation</w:t>
       </w:r>
-      <w:bookmarkEnd w:id="75"/>
+      <w:bookmarkEnd w:id="50"/>
     </w:p>
     <w:p>
       <w:pPr>
@@ -8591,34 +8578,49 @@
         </w:numPr>
       </w:pPr>
       <w:r>
-        <w:t>(put the how-tos in front of somebody else!  See if they can follow them !)</w:t>
+        <w:t xml:space="preserve">(put the </w:t>
+      </w:r>
+      <w:r>
+        <w:t>HOWTO</w:t>
+      </w:r>
+      <w:r>
+        <w:t>s in front of somebody else!  See if they can follow them !)</w:t>
       </w:r>
     </w:p>
     <w:p>
       <w:pPr>
         <w:pStyle w:val="Heading1"/>
       </w:pPr>
-      <w:bookmarkStart w:id="76" w:name="_Toc480316876"/>
-      <w:bookmarkEnd w:id="72"/>
-      <w:bookmarkEnd w:id="73"/>
-      <w:bookmarkEnd w:id="74"/>
+      <w:bookmarkStart w:id="54" w:name="_Toc480316876"/>
+      <w:bookmarkEnd w:id="51"/>
+      <w:bookmarkEnd w:id="52"/>
+      <w:bookmarkEnd w:id="53"/>
       <w:r>
         <w:t>Critical Review</w:t>
       </w:r>
-      <w:bookmarkEnd w:id="76"/>
-    </w:p>
-    <w:p>
-      <w:bookmarkStart w:id="77" w:name="OLE_LINK16"/>
-      <w:bookmarkStart w:id="78" w:name="OLE_LINK17"/>
-      <w:bookmarkStart w:id="79" w:name="OLE_LINK4"/>
-      <w:bookmarkStart w:id="80" w:name="OLE_LINK5"/>
-      <w:r>
-        <w:t>Was my approach successful?   Will anyone really benefit from my How-Tos?</w:t>
-      </w:r>
-    </w:p>
-    <w:p>
-      <w:r>
-        <w:t>Though through easy mistakes regarding instance up-time the ability to execute an entirely zero-cost exercise was unfortunately not achieved.</w:t>
+      <w:bookmarkEnd w:id="54"/>
+    </w:p>
+    <w:p>
+      <w:bookmarkStart w:id="55" w:name="OLE_LINK16"/>
+      <w:bookmarkStart w:id="56" w:name="OLE_LINK17"/>
+      <w:bookmarkStart w:id="57" w:name="OLE_LINK4"/>
+      <w:bookmarkStart w:id="58" w:name="OLE_LINK5"/>
+      <w:r>
+        <w:t xml:space="preserve">Was my approach successful?   Will anyone really benefit from my </w:t>
+      </w:r>
+      <w:r>
+        <w:t>HOWTO</w:t>
+      </w:r>
+      <w:r>
+        <w:t>s?</w:t>
+      </w:r>
+    </w:p>
+    <w:p>
+      <w:r>
+        <w:t>Through</w:t>
+      </w:r>
+      <w:r>
+        <w:t xml:space="preserve"> easy mistakes regarding instance up-time the ability to execute an entirely zero-cost exercise was not achieved.</w:t>
       </w:r>
     </w:p>
     <w:p>
@@ -8630,16 +8632,16 @@
       <w:pPr>
         <w:pStyle w:val="Heading1"/>
       </w:pPr>
-      <w:bookmarkStart w:id="81" w:name="_Toc480316877"/>
-      <w:bookmarkEnd w:id="77"/>
-      <w:bookmarkEnd w:id="78"/>
+      <w:bookmarkStart w:id="59" w:name="_Toc480316877"/>
+      <w:bookmarkEnd w:id="55"/>
+      <w:bookmarkEnd w:id="56"/>
       <w:r>
         <w:t>Appendix</w:t>
       </w:r>
       <w:r>
         <w:t xml:space="preserve"> A</w:t>
       </w:r>
-      <w:bookmarkEnd w:id="81"/>
+      <w:bookmarkEnd w:id="59"/>
     </w:p>
     <w:p>
       <w:hyperlink r:id="rId10" w:history="1">
@@ -8651,8 +8653,8 @@
         </w:r>
       </w:hyperlink>
     </w:p>
-    <w:bookmarkEnd w:id="79"/>
-    <w:bookmarkEnd w:id="80"/>
+    <w:bookmarkEnd w:id="57"/>
+    <w:bookmarkEnd w:id="58"/>
     <w:p>
       <w:pPr>
         <w:rPr>
@@ -8709,11 +8711,11 @@
       <w:pPr>
         <w:pStyle w:val="Heading1"/>
       </w:pPr>
-      <w:bookmarkStart w:id="82" w:name="_Toc480316878"/>
+      <w:bookmarkStart w:id="60" w:name="_Toc480316878"/>
       <w:r>
         <w:t>Bibliography</w:t>
       </w:r>
-      <w:bookmarkEnd w:id="82"/>
+      <w:bookmarkEnd w:id="60"/>
     </w:p>
     <w:p>
       <w:pPr>
@@ -8785,7 +8787,21 @@
           <w:sz w:val="26"/>
         </w:rPr>
         <w:tab/>
-        <w:t xml:space="preserve">S. Hull, ‘How-to: Get started with Amazon EC2’, </w:t>
+        <w:t>S. Hull, ‘</w:t>
+      </w:r>
+      <w:r>
+        <w:rPr>
+          <w:rFonts w:ascii="Cambria" w:hAnsi="Cambria"/>
+          <w:sz w:val="26"/>
+        </w:rPr>
+        <w:t>HOWTO</w:t>
+      </w:r>
+      <w:r>
+        <w:rPr>
+          <w:rFonts w:ascii="Cambria" w:hAnsi="Cambria"/>
+          <w:sz w:val="26"/>
+        </w:rPr>
+        <w:t xml:space="preserve">: Get started with Amazon EC2’, </w:t>
       </w:r>
       <w:r>
         <w:rPr>
@@ -8801,7 +8817,21 @@
           <w:rFonts w:ascii="Cambria" w:hAnsi="Cambria"/>
           <w:sz w:val="26"/>
         </w:rPr>
-        <w:t>, 24-Oct-2012. [Online]. Available: http://www.infoworld.com/article/2615510/cloud-computing/how-to--get-started-with-amazon-ec2.html. [Accessed: 17-Apr-2017].</w:t>
+        <w:t>, 24-Oct-2012. [Online]. Available: http://www.infoworld.com/article/2615510/cloud-computing/</w:t>
+      </w:r>
+      <w:r>
+        <w:rPr>
+          <w:rFonts w:ascii="Cambria" w:hAnsi="Cambria"/>
+          <w:sz w:val="26"/>
+        </w:rPr>
+        <w:t>HOWTO</w:t>
+      </w:r>
+      <w:r>
+        <w:rPr>
+          <w:rFonts w:ascii="Cambria" w:hAnsi="Cambria"/>
+          <w:sz w:val="26"/>
+        </w:rPr>
+        <w:t>--get-started-with-amazon-ec2.html. [Accessed: 17-Apr-2017].</w:t>
       </w:r>
     </w:p>
     <w:p>
@@ -8864,7 +8894,7 @@
         <w:rPr>
           <w:noProof/>
         </w:rPr>
-        <w:t>18/04/2017</w:t>
+        <w:t>19/04/2017</w:t>
       </w:r>
     </w:fldSimple>
     <w:r>
@@ -8908,7 +8938,7 @@
                 <v:h position="#0,topLeft" xrange="0,21600"/>
               </v:handles>
             </v:shapetype>
-            <v:shape id="_x0000_s2050" type="#_x0000_t5" style="position:absolute;margin-left:6453.1pt;margin-top:0;width:167.4pt;height:161.8pt;z-index:251660288;mso-position-horizontal:right;mso-position-horizontal-relative:page;mso-position-vertical:bottom;mso-position-vertical-relative:page" adj="21600" fillcolor="#d2eaf1 [824]" stroked="f">
+            <v:shape id="_x0000_s2050" type="#_x0000_t5" style="position:absolute;margin-left:6580.5pt;margin-top:0;width:167.4pt;height:161.8pt;z-index:251660288;mso-position-horizontal:right;mso-position-horizontal-relative:page;mso-position-vertical:bottom;mso-position-vertical-relative:page" adj="21600" fillcolor="#d2eaf1 [824]" stroked="f">
               <v:textbox style="mso-next-textbox:#_x0000_s2050">
                 <w:txbxContent>
                   <w:p>
@@ -8935,7 +8965,7 @@
                         <w:sz w:val="72"/>
                         <w:szCs w:val="72"/>
                       </w:rPr>
-                      <w:t>15</w:t>
+                      <w:t>19</w:t>
                     </w:r>
                     <w:r>
                       <w:rPr>

</xml_diff>